<commit_message>
Committing this weeks work as a backup
</commit_message>
<xml_diff>
--- a/Log Book.docx
+++ b/Log Book.docx
@@ -354,13 +354,120 @@
     </w:p>
     <w:p>
       <w:pPr>
+        <w:ind w:left="360"/>
+        <w:jc w:val="both"/>
+        <w:rPr>
+          <w:u w:val="single"/>
+        </w:rPr>
+      </w:pPr>
+      <w:r>
+        <w:rPr>
+          <w:u w:val="single"/>
+        </w:rPr>
+        <w:t>01/11/2018</w:t>
+      </w:r>
+    </w:p>
+    <w:p>
+      <w:pPr>
+        <w:ind w:left="360"/>
+        <w:jc w:val="both"/>
+      </w:pPr>
+      <w:r>
+        <w:t xml:space="preserve">Created an </w:t>
+      </w:r>
+      <w:proofErr w:type="spellStart"/>
+      <w:r>
+        <w:t>AnimationTimer</w:t>
+      </w:r>
+      <w:proofErr w:type="spellEnd"/>
+      <w:r>
+        <w:t xml:space="preserve"> which allows the application to display moving images.</w:t>
+      </w:r>
+    </w:p>
+    <w:p>
+      <w:pPr>
+        <w:ind w:left="360"/>
+        <w:jc w:val="both"/>
+      </w:pPr>
+      <w:r>
+        <w:t xml:space="preserve">Fixed an issue where the animation was very slow, and became slower the longer the application was open; the problem was that the method </w:t>
+      </w:r>
+      <w:proofErr w:type="spellStart"/>
+      <w:proofErr w:type="gramStart"/>
+      <w:r>
+        <w:t>drawWalls</w:t>
+      </w:r>
+      <w:proofErr w:type="spellEnd"/>
+      <w:r>
+        <w:t>(</w:t>
+      </w:r>
+      <w:proofErr w:type="gramEnd"/>
+      <w:r>
+        <w:t xml:space="preserve">) contained a memory leak and would continue to add the same data to the data structure over and over, rather than clear it in between method calls. The fix was to use </w:t>
+      </w:r>
+      <w:proofErr w:type="spellStart"/>
+      <w:proofErr w:type="gramStart"/>
+      <w:r>
+        <w:t>beginPath</w:t>
+      </w:r>
+      <w:proofErr w:type="spellEnd"/>
+      <w:r>
+        <w:t>(</w:t>
+      </w:r>
+      <w:proofErr w:type="gramEnd"/>
+      <w:r>
+        <w:t>) on the graphics context to clear the data structure.</w:t>
+      </w:r>
+    </w:p>
+    <w:p>
+      <w:pPr>
+        <w:ind w:left="360"/>
+        <w:jc w:val="both"/>
+        <w:rPr>
+          <w:u w:val="single"/>
+        </w:rPr>
+      </w:pPr>
+      <w:r>
+        <w:rPr>
+          <w:u w:val="single"/>
+        </w:rPr>
+        <w:t>02/11/2018</w:t>
+      </w:r>
+    </w:p>
+    <w:p>
+      <w:pPr>
+        <w:ind w:left="360"/>
+        <w:jc w:val="both"/>
+      </w:pPr>
+      <w:r>
+        <w:t>Created an array to store information about the positions of the people, and a mock testing method which will allow the GUI to be tested that it is reading the data structure properly. Wrote a method to draw the locations of the people to the GUI; this will be extended in the future. Currently I am planning the next steps to be:</w:t>
+      </w:r>
+    </w:p>
+    <w:p>
+      <w:pPr>
         <w:pStyle w:val="ListParagraph"/>
         <w:numPr>
           <w:ilvl w:val="0"/>
-          <w:numId w:val="3"/>
+          <w:numId w:val="4"/>
         </w:numPr>
         <w:jc w:val="both"/>
       </w:pPr>
+      <w:r>
+        <w:t>Add a schedule to people that they will follow, now that they can be observed on the GUI</w:t>
+      </w:r>
+    </w:p>
+    <w:p>
+      <w:pPr>
+        <w:pStyle w:val="ListParagraph"/>
+        <w:numPr>
+          <w:ilvl w:val="0"/>
+          <w:numId w:val="4"/>
+        </w:numPr>
+        <w:jc w:val="both"/>
+      </w:pPr>
+      <w:r>
+        <w:t xml:space="preserve">Write unit tests using Junit for the current code that I have, to check that the methods return what is expected in a variety of test cases. </w:t>
+      </w:r>
       <w:bookmarkStart w:id="0" w:name="_GoBack"/>
       <w:bookmarkEnd w:id="0"/>
     </w:p>
@@ -715,6 +822,95 @@
       </w:rPr>
     </w:lvl>
   </w:abstractNum>
+  <w:abstractNum w:abstractNumId="3" w15:restartNumberingAfterBreak="0">
+    <w:nsid w:val="7F356DAE"/>
+    <w:multiLevelType w:val="hybridMultilevel"/>
+    <w:tmpl w:val="F1DC4F4A"/>
+    <w:lvl w:ilvl="0" w:tplc="0809000F">
+      <w:start w:val="1"/>
+      <w:numFmt w:val="decimal"/>
+      <w:lvlText w:val="%1."/>
+      <w:lvlJc w:val="left"/>
+      <w:pPr>
+        <w:ind w:left="720" w:hanging="360"/>
+      </w:pPr>
+      <w:rPr>
+        <w:rFonts w:hint="default"/>
+      </w:rPr>
+    </w:lvl>
+    <w:lvl w:ilvl="1" w:tplc="08090019" w:tentative="1">
+      <w:start w:val="1"/>
+      <w:numFmt w:val="lowerLetter"/>
+      <w:lvlText w:val="%2."/>
+      <w:lvlJc w:val="left"/>
+      <w:pPr>
+        <w:ind w:left="1440" w:hanging="360"/>
+      </w:pPr>
+    </w:lvl>
+    <w:lvl w:ilvl="2" w:tplc="0809001B" w:tentative="1">
+      <w:start w:val="1"/>
+      <w:numFmt w:val="lowerRoman"/>
+      <w:lvlText w:val="%3."/>
+      <w:lvlJc w:val="right"/>
+      <w:pPr>
+        <w:ind w:left="2160" w:hanging="180"/>
+      </w:pPr>
+    </w:lvl>
+    <w:lvl w:ilvl="3" w:tplc="0809000F" w:tentative="1">
+      <w:start w:val="1"/>
+      <w:numFmt w:val="decimal"/>
+      <w:lvlText w:val="%4."/>
+      <w:lvlJc w:val="left"/>
+      <w:pPr>
+        <w:ind w:left="2880" w:hanging="360"/>
+      </w:pPr>
+    </w:lvl>
+    <w:lvl w:ilvl="4" w:tplc="08090019" w:tentative="1">
+      <w:start w:val="1"/>
+      <w:numFmt w:val="lowerLetter"/>
+      <w:lvlText w:val="%5."/>
+      <w:lvlJc w:val="left"/>
+      <w:pPr>
+        <w:ind w:left="3600" w:hanging="360"/>
+      </w:pPr>
+    </w:lvl>
+    <w:lvl w:ilvl="5" w:tplc="0809001B" w:tentative="1">
+      <w:start w:val="1"/>
+      <w:numFmt w:val="lowerRoman"/>
+      <w:lvlText w:val="%6."/>
+      <w:lvlJc w:val="right"/>
+      <w:pPr>
+        <w:ind w:left="4320" w:hanging="180"/>
+      </w:pPr>
+    </w:lvl>
+    <w:lvl w:ilvl="6" w:tplc="0809000F" w:tentative="1">
+      <w:start w:val="1"/>
+      <w:numFmt w:val="decimal"/>
+      <w:lvlText w:val="%7."/>
+      <w:lvlJc w:val="left"/>
+      <w:pPr>
+        <w:ind w:left="5040" w:hanging="360"/>
+      </w:pPr>
+    </w:lvl>
+    <w:lvl w:ilvl="7" w:tplc="08090019" w:tentative="1">
+      <w:start w:val="1"/>
+      <w:numFmt w:val="lowerLetter"/>
+      <w:lvlText w:val="%8."/>
+      <w:lvlJc w:val="left"/>
+      <w:pPr>
+        <w:ind w:left="5760" w:hanging="360"/>
+      </w:pPr>
+    </w:lvl>
+    <w:lvl w:ilvl="8" w:tplc="0809001B" w:tentative="1">
+      <w:start w:val="1"/>
+      <w:numFmt w:val="lowerRoman"/>
+      <w:lvlText w:val="%9."/>
+      <w:lvlJc w:val="right"/>
+      <w:pPr>
+        <w:ind w:left="6480" w:hanging="180"/>
+      </w:pPr>
+    </w:lvl>
+  </w:abstractNum>
   <w:num w:numId="1">
     <w:abstractNumId w:val="2"/>
   </w:num>
@@ -723,6 +919,9 @@
   </w:num>
   <w:num w:numId="3">
     <w:abstractNumId w:val="1"/>
+  </w:num>
+  <w:num w:numId="4">
+    <w:abstractNumId w:val="3"/>
   </w:num>
 </w:numbering>
 </file>

</xml_diff>

<commit_message>
Making a backup of recent work
</commit_message>
<xml_diff>
--- a/Log Book.docx
+++ b/Log Book.docx
@@ -867,8 +867,555 @@
       <w:r>
         <w:t xml:space="preserve">Add the ability for users to click on people and walls to edit them. </w:t>
       </w:r>
+    </w:p>
+    <w:p>
+      <w:pPr>
+        <w:jc w:val="both"/>
+        <w:rPr>
+          <w:u w:val="single"/>
+        </w:rPr>
+      </w:pPr>
+      <w:r>
+        <w:rPr>
+          <w:u w:val="single"/>
+        </w:rPr>
+        <w:t>07/01/2019</w:t>
+      </w:r>
+    </w:p>
+    <w:p>
+      <w:pPr>
+        <w:jc w:val="both"/>
+      </w:pPr>
+      <w:r>
+        <w:t>Features:</w:t>
+      </w:r>
+    </w:p>
+    <w:p>
+      <w:pPr>
+        <w:pStyle w:val="ListParagraph"/>
+        <w:numPr>
+          <w:ilvl w:val="0"/>
+          <w:numId w:val="9"/>
+        </w:numPr>
+        <w:jc w:val="both"/>
+      </w:pPr>
+      <w:r>
+        <w:t>Added the ability to click on a person and edit them.</w:t>
+      </w:r>
+    </w:p>
+    <w:p>
+      <w:pPr>
+        <w:jc w:val="both"/>
+      </w:pPr>
+      <w:r>
+        <w:t xml:space="preserve">Bug Fixes: </w:t>
+      </w:r>
+    </w:p>
+    <w:p>
+      <w:pPr>
+        <w:pStyle w:val="ListParagraph"/>
+        <w:numPr>
+          <w:ilvl w:val="0"/>
+          <w:numId w:val="7"/>
+        </w:numPr>
+        <w:jc w:val="both"/>
+      </w:pPr>
+      <w:r>
+        <w:t>Fixed an issue where a person’s location would be rendered differently if the program was in edit mode or animation mode. The person’s location is now rendered the same on both modes.</w:t>
+      </w:r>
+    </w:p>
+    <w:p>
+      <w:pPr>
+        <w:pStyle w:val="ListParagraph"/>
+        <w:numPr>
+          <w:ilvl w:val="0"/>
+          <w:numId w:val="7"/>
+        </w:numPr>
+        <w:jc w:val="both"/>
+      </w:pPr>
+      <w:r>
+        <w:t xml:space="preserve">Fixed an issue with the person edit menu where </w:t>
+      </w:r>
+      <w:r>
+        <w:t>deleting a row of the table could delete the table header instead, or an incorrect row from the table</w:t>
+      </w:r>
+    </w:p>
+    <w:p>
+      <w:pPr>
+        <w:pStyle w:val="ListParagraph"/>
+        <w:numPr>
+          <w:ilvl w:val="0"/>
+          <w:numId w:val="7"/>
+        </w:numPr>
+        <w:jc w:val="both"/>
+      </w:pPr>
+      <w:r>
+        <w:t>Fixed a bug where rows would be added to the top of the table instead of the bottom.</w:t>
+      </w:r>
+    </w:p>
+    <w:p>
+      <w:pPr>
+        <w:pStyle w:val="ListParagraph"/>
+        <w:numPr>
+          <w:ilvl w:val="0"/>
+          <w:numId w:val="7"/>
+        </w:numPr>
+        <w:jc w:val="both"/>
+      </w:pPr>
+      <w:r>
+        <w:t>Fixed a bug where leaving a field blank will cause a crash.</w:t>
+      </w:r>
+    </w:p>
+    <w:p>
+      <w:pPr>
+        <w:jc w:val="both"/>
+        <w:rPr>
+          <w:u w:val="single"/>
+        </w:rPr>
+      </w:pPr>
+      <w:r>
+        <w:rPr>
+          <w:u w:val="single"/>
+        </w:rPr>
+        <w:t>10/01/2019</w:t>
+      </w:r>
+    </w:p>
+    <w:p>
+      <w:pPr>
+        <w:jc w:val="both"/>
+      </w:pPr>
+      <w:r>
+        <w:t>Features:</w:t>
+      </w:r>
+    </w:p>
+    <w:p>
+      <w:pPr>
+        <w:pStyle w:val="ListParagraph"/>
+        <w:numPr>
+          <w:ilvl w:val="0"/>
+          <w:numId w:val="8"/>
+        </w:numPr>
+        <w:jc w:val="both"/>
+      </w:pPr>
+      <w:r>
+        <w:t xml:space="preserve">Added the ability to click on a wall and edit </w:t>
+      </w:r>
+      <w:proofErr w:type="gramStart"/>
+      <w:r>
+        <w:t>it, and</w:t>
+      </w:r>
+      <w:proofErr w:type="gramEnd"/>
+      <w:r>
+        <w:t xml:space="preserve"> delete it if necessary.</w:t>
+      </w:r>
+    </w:p>
+    <w:p>
+      <w:pPr>
+        <w:jc w:val="both"/>
+      </w:pPr>
+      <w:r>
+        <w:t>Project Management:</w:t>
+      </w:r>
+    </w:p>
+    <w:p>
+      <w:pPr>
+        <w:pStyle w:val="ListParagraph"/>
+        <w:numPr>
+          <w:ilvl w:val="0"/>
+          <w:numId w:val="8"/>
+        </w:numPr>
+        <w:jc w:val="both"/>
+      </w:pPr>
+      <w:r>
+        <w:t xml:space="preserve">Re-ordered backlog and </w:t>
+      </w:r>
+      <w:r>
+        <w:t>added some new items to backlog.</w:t>
+      </w:r>
+    </w:p>
+    <w:p>
+      <w:pPr>
+        <w:pStyle w:val="ListParagraph"/>
+        <w:numPr>
+          <w:ilvl w:val="0"/>
+          <w:numId w:val="8"/>
+        </w:numPr>
+        <w:jc w:val="both"/>
+      </w:pPr>
+      <w:r>
+        <w:t>Revised the product roadmap.</w:t>
+      </w:r>
+    </w:p>
+    <w:p>
+      <w:pPr>
+        <w:jc w:val="both"/>
+        <w:rPr>
+          <w:u w:val="single"/>
+        </w:rPr>
+      </w:pPr>
+      <w:r>
+        <w:rPr>
+          <w:u w:val="single"/>
+        </w:rPr>
+        <w:t>15/01/2019</w:t>
+      </w:r>
+    </w:p>
+    <w:p>
+      <w:pPr>
+        <w:jc w:val="both"/>
+      </w:pPr>
+      <w:r>
+        <w:t>Features:</w:t>
+      </w:r>
+    </w:p>
+    <w:p>
+      <w:pPr>
+        <w:pStyle w:val="ListParagraph"/>
+        <w:numPr>
+          <w:ilvl w:val="0"/>
+          <w:numId w:val="10"/>
+        </w:numPr>
+        <w:jc w:val="both"/>
+      </w:pPr>
+      <w:r>
+        <w:t>Added the ability for the user to add an entire room. This work includes implementing the business logic and user interface for this functionality.</w:t>
+      </w:r>
+    </w:p>
+    <w:p>
+      <w:pPr>
+        <w:jc w:val="both"/>
+      </w:pPr>
+      <w:r>
+        <w:t>Bug</w:t>
+      </w:r>
+      <w:r>
+        <w:t xml:space="preserve"> Fixes</w:t>
+      </w:r>
+      <w:r>
+        <w:t>:</w:t>
+      </w:r>
+    </w:p>
+    <w:p>
+      <w:pPr>
+        <w:pStyle w:val="ListParagraph"/>
+        <w:numPr>
+          <w:ilvl w:val="0"/>
+          <w:numId w:val="10"/>
+        </w:numPr>
+        <w:jc w:val="both"/>
+      </w:pPr>
+      <w:r>
+        <w:t xml:space="preserve">Discovered a bug where the edit wall functionality does not work correctly for walls that share x and y coordinates. </w:t>
+      </w:r>
+    </w:p>
+    <w:p>
+      <w:pPr>
+        <w:pStyle w:val="ListParagraph"/>
+        <w:numPr>
+          <w:ilvl w:val="0"/>
+          <w:numId w:val="10"/>
+        </w:numPr>
+        <w:jc w:val="both"/>
+      </w:pPr>
+      <w:r>
+        <w:lastRenderedPageBreak/>
+        <w:t xml:space="preserve">Discovered a bug where the edit wall dialog box will always default to horizontal, even if the wall is vertical. </w:t>
+      </w:r>
+    </w:p>
+    <w:p>
+      <w:pPr>
+        <w:pStyle w:val="ListParagraph"/>
+        <w:numPr>
+          <w:ilvl w:val="0"/>
+          <w:numId w:val="10"/>
+        </w:numPr>
+        <w:jc w:val="both"/>
+      </w:pPr>
+      <w:r>
+        <w:t>Found and fixed a bug where the room floors wouldn’t render in the correct location</w:t>
+      </w:r>
+      <w:r>
+        <w:t xml:space="preserve"> in the editing mode.</w:t>
+      </w:r>
+    </w:p>
+    <w:p>
+      <w:pPr>
+        <w:jc w:val="both"/>
+        <w:rPr>
+          <w:u w:val="single"/>
+        </w:rPr>
+      </w:pPr>
+      <w:r>
+        <w:rPr>
+          <w:u w:val="single"/>
+        </w:rPr>
+        <w:t>17/01/2019</w:t>
+      </w:r>
+    </w:p>
+    <w:p>
+      <w:pPr>
+        <w:jc w:val="both"/>
+      </w:pPr>
+      <w:r>
+        <w:t>Features:</w:t>
+      </w:r>
+    </w:p>
+    <w:p>
+      <w:pPr>
+        <w:pStyle w:val="ListParagraph"/>
+        <w:numPr>
+          <w:ilvl w:val="0"/>
+          <w:numId w:val="12"/>
+        </w:numPr>
+        <w:jc w:val="both"/>
+      </w:pPr>
+      <w:r>
+        <w:t>Added the option for users to right click on a location to add new walls to the building.</w:t>
+      </w:r>
+    </w:p>
+    <w:p>
+      <w:pPr>
+        <w:jc w:val="both"/>
+      </w:pPr>
+      <w:r>
+        <w:t>Bug</w:t>
+      </w:r>
+      <w:r>
+        <w:t xml:space="preserve"> Fixes</w:t>
+      </w:r>
+      <w:r>
+        <w:t xml:space="preserve">: </w:t>
+      </w:r>
+    </w:p>
+    <w:p>
+      <w:pPr>
+        <w:pStyle w:val="ListParagraph"/>
+        <w:numPr>
+          <w:ilvl w:val="0"/>
+          <w:numId w:val="11"/>
+        </w:numPr>
+        <w:jc w:val="both"/>
+      </w:pPr>
+      <w:r>
+        <w:t>Fixed a bug where editing some walls would lead to a copy of the wall being added</w:t>
+      </w:r>
+    </w:p>
+    <w:p>
+      <w:pPr>
+        <w:pStyle w:val="ListParagraph"/>
+        <w:numPr>
+          <w:ilvl w:val="0"/>
+          <w:numId w:val="11"/>
+        </w:numPr>
+        <w:jc w:val="both"/>
+      </w:pPr>
+      <w:r>
+        <w:t xml:space="preserve">Fixed the bug where the edit wall </w:t>
+      </w:r>
+      <w:r>
+        <w:t>combo</w:t>
+      </w:r>
+      <w:r>
+        <w:t xml:space="preserve"> box will always default to horizontal, even if the wall is vertical. The</w:t>
+      </w:r>
+      <w:r>
+        <w:t xml:space="preserve"> combo box now defaults to the correct orientation when the wall is edited.</w:t>
+      </w:r>
+    </w:p>
+    <w:p>
+      <w:pPr>
+        <w:pStyle w:val="ListParagraph"/>
+        <w:numPr>
+          <w:ilvl w:val="0"/>
+          <w:numId w:val="11"/>
+        </w:numPr>
+        <w:jc w:val="both"/>
+      </w:pPr>
+      <w:r>
+        <w:t>Discovered a bug where deleting an activity from a person can sometimes cause an array out of bounds error</w:t>
+      </w:r>
+    </w:p>
+    <w:p>
+      <w:pPr>
+        <w:pStyle w:val="ListParagraph"/>
+        <w:numPr>
+          <w:ilvl w:val="0"/>
+          <w:numId w:val="11"/>
+        </w:numPr>
+        <w:jc w:val="both"/>
+      </w:pPr>
+      <w:r>
+        <w:t xml:space="preserve">Discovered a bug where </w:t>
+      </w:r>
+      <w:r>
+        <w:t xml:space="preserve">walls created by </w:t>
+      </w:r>
+      <w:r>
+        <w:t xml:space="preserve">right </w:t>
+      </w:r>
+      <w:r>
+        <w:t xml:space="preserve">clicking on the edit pane are not created with the correct coordinates. </w:t>
+      </w:r>
+    </w:p>
+    <w:p>
+      <w:pPr>
+        <w:jc w:val="both"/>
+        <w:rPr>
+          <w:u w:val="single"/>
+        </w:rPr>
+      </w:pPr>
+      <w:r>
+        <w:rPr>
+          <w:u w:val="single"/>
+        </w:rPr>
+        <w:t>18/01/2019</w:t>
+      </w:r>
+    </w:p>
+    <w:p>
+      <w:pPr>
+        <w:jc w:val="both"/>
+      </w:pPr>
+      <w:r>
+        <w:t>Features:</w:t>
+      </w:r>
+    </w:p>
+    <w:p>
+      <w:pPr>
+        <w:pStyle w:val="ListParagraph"/>
+        <w:numPr>
+          <w:ilvl w:val="0"/>
+          <w:numId w:val="15"/>
+        </w:numPr>
+        <w:jc w:val="both"/>
+      </w:pPr>
+      <w:r>
+        <w:t xml:space="preserve">The </w:t>
+      </w:r>
+      <w:proofErr w:type="spellStart"/>
+      <w:r>
+        <w:t>Color</w:t>
+      </w:r>
+      <w:proofErr w:type="spellEnd"/>
+      <w:r>
+        <w:t xml:space="preserve"> </w:t>
+      </w:r>
+      <w:r>
+        <w:t>Picker for creating a new person now defaults to red instead of white. A white dot was very difficult to see if the user forgot to manually set the colo</w:t>
+      </w:r>
+      <w:r>
+        <w:t>u</w:t>
+      </w:r>
+      <w:r>
+        <w:t>r.</w:t>
+      </w:r>
+    </w:p>
+    <w:p>
+      <w:pPr>
+        <w:pStyle w:val="ListParagraph"/>
+        <w:numPr>
+          <w:ilvl w:val="0"/>
+          <w:numId w:val="15"/>
+        </w:numPr>
+        <w:jc w:val="both"/>
+      </w:pPr>
+      <w:r>
+        <w:t>New people and new rooms can be created by right clicking</w:t>
+      </w:r>
+      <w:r>
+        <w:t xml:space="preserve"> on the edit view. </w:t>
+      </w:r>
+    </w:p>
+    <w:p>
+      <w:pPr>
+        <w:pStyle w:val="ListParagraph"/>
+        <w:numPr>
+          <w:ilvl w:val="0"/>
+          <w:numId w:val="15"/>
+        </w:numPr>
+        <w:jc w:val="both"/>
+      </w:pPr>
+      <w:r>
+        <w:t xml:space="preserve">Rooms can now be created without walls. This allows certain areas of buildings to </w:t>
+      </w:r>
+      <w:r>
+        <w:t xml:space="preserve">be assigned separate uses without needing to put walls in between them. </w:t>
+      </w:r>
+    </w:p>
+    <w:p>
+      <w:pPr>
+        <w:pStyle w:val="ListParagraph"/>
+        <w:numPr>
+          <w:ilvl w:val="0"/>
+          <w:numId w:val="15"/>
+        </w:numPr>
+        <w:jc w:val="both"/>
+      </w:pPr>
+      <w:r>
+        <w:t xml:space="preserve">Started work on adding doorways into the program. They </w:t>
+      </w:r>
+      <w:r>
+        <w:t>will allow users to easily insert traversable pathways through the walls without having to delete walls and change them to create a gap.</w:t>
+      </w:r>
       <w:bookmarkStart w:id="0" w:name="_GoBack"/>
       <w:bookmarkEnd w:id="0"/>
+    </w:p>
+    <w:p>
+      <w:pPr>
+        <w:jc w:val="both"/>
+      </w:pPr>
+      <w:r>
+        <w:t>Bug Fixes:</w:t>
+      </w:r>
+    </w:p>
+    <w:p>
+      <w:pPr>
+        <w:pStyle w:val="ListParagraph"/>
+        <w:numPr>
+          <w:ilvl w:val="0"/>
+          <w:numId w:val="14"/>
+        </w:numPr>
+        <w:jc w:val="both"/>
+      </w:pPr>
+      <w:r>
+        <w:t>Fixed the bug discovered on 17/01/2019 where walls created by right clicking on the edit pane were not created with the correct coordinates; the correct coordinates are now automatically filled in.</w:t>
+      </w:r>
+    </w:p>
+    <w:p>
+      <w:pPr>
+        <w:pStyle w:val="ListParagraph"/>
+        <w:numPr>
+          <w:ilvl w:val="0"/>
+          <w:numId w:val="14"/>
+        </w:numPr>
+        <w:jc w:val="both"/>
+      </w:pPr>
+      <w:r>
+        <w:t>Fixed a bug where editing a person would cause the wrong coordinates to be saved</w:t>
+      </w:r>
+      <w:r>
+        <w:t xml:space="preserve"> if the user pressed the save button. The correct coordinates are now saved. </w:t>
+      </w:r>
+    </w:p>
+    <w:p>
+      <w:pPr>
+        <w:pStyle w:val="ListParagraph"/>
+        <w:numPr>
+          <w:ilvl w:val="0"/>
+          <w:numId w:val="14"/>
+        </w:numPr>
+        <w:jc w:val="both"/>
+      </w:pPr>
+      <w:r>
+        <w:t xml:space="preserve">Fixed a bug where the user interface wouldn’t </w:t>
+      </w:r>
+      <w:r>
+        <w:t>render changes until the animation was resumed and paused again.</w:t>
+      </w:r>
+    </w:p>
+    <w:p>
+      <w:pPr>
+        <w:jc w:val="both"/>
+      </w:pPr>
     </w:p>
     <w:sectPr>
       <w:pgSz w:w="11906" w:h="16838"/>
@@ -996,6 +1543,232 @@
     </w:lvl>
   </w:abstractNum>
   <w:abstractNum w:abstractNumId="1" w15:restartNumberingAfterBreak="0">
+    <w:nsid w:val="1483250B"/>
+    <w:multiLevelType w:val="hybridMultilevel"/>
+    <w:tmpl w:val="AF34F3B6"/>
+    <w:lvl w:ilvl="0" w:tplc="08090001">
+      <w:start w:val="1"/>
+      <w:numFmt w:val="bullet"/>
+      <w:lvlText w:val=""/>
+      <w:lvlJc w:val="left"/>
+      <w:pPr>
+        <w:ind w:left="720" w:hanging="360"/>
+      </w:pPr>
+      <w:rPr>
+        <w:rFonts w:ascii="Symbol" w:hAnsi="Symbol" w:hint="default"/>
+      </w:rPr>
+    </w:lvl>
+    <w:lvl w:ilvl="1" w:tplc="08090003" w:tentative="1">
+      <w:start w:val="1"/>
+      <w:numFmt w:val="bullet"/>
+      <w:lvlText w:val="o"/>
+      <w:lvlJc w:val="left"/>
+      <w:pPr>
+        <w:ind w:left="1440" w:hanging="360"/>
+      </w:pPr>
+      <w:rPr>
+        <w:rFonts w:ascii="Courier New" w:hAnsi="Courier New" w:cs="Courier New" w:hint="default"/>
+      </w:rPr>
+    </w:lvl>
+    <w:lvl w:ilvl="2" w:tplc="08090005" w:tentative="1">
+      <w:start w:val="1"/>
+      <w:numFmt w:val="bullet"/>
+      <w:lvlText w:val=""/>
+      <w:lvlJc w:val="left"/>
+      <w:pPr>
+        <w:ind w:left="2160" w:hanging="360"/>
+      </w:pPr>
+      <w:rPr>
+        <w:rFonts w:ascii="Wingdings" w:hAnsi="Wingdings" w:hint="default"/>
+      </w:rPr>
+    </w:lvl>
+    <w:lvl w:ilvl="3" w:tplc="08090001" w:tentative="1">
+      <w:start w:val="1"/>
+      <w:numFmt w:val="bullet"/>
+      <w:lvlText w:val=""/>
+      <w:lvlJc w:val="left"/>
+      <w:pPr>
+        <w:ind w:left="2880" w:hanging="360"/>
+      </w:pPr>
+      <w:rPr>
+        <w:rFonts w:ascii="Symbol" w:hAnsi="Symbol" w:hint="default"/>
+      </w:rPr>
+    </w:lvl>
+    <w:lvl w:ilvl="4" w:tplc="08090003" w:tentative="1">
+      <w:start w:val="1"/>
+      <w:numFmt w:val="bullet"/>
+      <w:lvlText w:val="o"/>
+      <w:lvlJc w:val="left"/>
+      <w:pPr>
+        <w:ind w:left="3600" w:hanging="360"/>
+      </w:pPr>
+      <w:rPr>
+        <w:rFonts w:ascii="Courier New" w:hAnsi="Courier New" w:cs="Courier New" w:hint="default"/>
+      </w:rPr>
+    </w:lvl>
+    <w:lvl w:ilvl="5" w:tplc="08090005" w:tentative="1">
+      <w:start w:val="1"/>
+      <w:numFmt w:val="bullet"/>
+      <w:lvlText w:val=""/>
+      <w:lvlJc w:val="left"/>
+      <w:pPr>
+        <w:ind w:left="4320" w:hanging="360"/>
+      </w:pPr>
+      <w:rPr>
+        <w:rFonts w:ascii="Wingdings" w:hAnsi="Wingdings" w:hint="default"/>
+      </w:rPr>
+    </w:lvl>
+    <w:lvl w:ilvl="6" w:tplc="08090001" w:tentative="1">
+      <w:start w:val="1"/>
+      <w:numFmt w:val="bullet"/>
+      <w:lvlText w:val=""/>
+      <w:lvlJc w:val="left"/>
+      <w:pPr>
+        <w:ind w:left="5040" w:hanging="360"/>
+      </w:pPr>
+      <w:rPr>
+        <w:rFonts w:ascii="Symbol" w:hAnsi="Symbol" w:hint="default"/>
+      </w:rPr>
+    </w:lvl>
+    <w:lvl w:ilvl="7" w:tplc="08090003" w:tentative="1">
+      <w:start w:val="1"/>
+      <w:numFmt w:val="bullet"/>
+      <w:lvlText w:val="o"/>
+      <w:lvlJc w:val="left"/>
+      <w:pPr>
+        <w:ind w:left="5760" w:hanging="360"/>
+      </w:pPr>
+      <w:rPr>
+        <w:rFonts w:ascii="Courier New" w:hAnsi="Courier New" w:cs="Courier New" w:hint="default"/>
+      </w:rPr>
+    </w:lvl>
+    <w:lvl w:ilvl="8" w:tplc="08090005" w:tentative="1">
+      <w:start w:val="1"/>
+      <w:numFmt w:val="bullet"/>
+      <w:lvlText w:val=""/>
+      <w:lvlJc w:val="left"/>
+      <w:pPr>
+        <w:ind w:left="6480" w:hanging="360"/>
+      </w:pPr>
+      <w:rPr>
+        <w:rFonts w:ascii="Wingdings" w:hAnsi="Wingdings" w:hint="default"/>
+      </w:rPr>
+    </w:lvl>
+  </w:abstractNum>
+  <w:abstractNum w:abstractNumId="2" w15:restartNumberingAfterBreak="0">
+    <w:nsid w:val="1A6E2C5D"/>
+    <w:multiLevelType w:val="hybridMultilevel"/>
+    <w:tmpl w:val="336E5FDE"/>
+    <w:lvl w:ilvl="0" w:tplc="08090001">
+      <w:start w:val="1"/>
+      <w:numFmt w:val="bullet"/>
+      <w:lvlText w:val=""/>
+      <w:lvlJc w:val="left"/>
+      <w:pPr>
+        <w:ind w:left="720" w:hanging="360"/>
+      </w:pPr>
+      <w:rPr>
+        <w:rFonts w:ascii="Symbol" w:hAnsi="Symbol" w:hint="default"/>
+      </w:rPr>
+    </w:lvl>
+    <w:lvl w:ilvl="1" w:tplc="08090003" w:tentative="1">
+      <w:start w:val="1"/>
+      <w:numFmt w:val="bullet"/>
+      <w:lvlText w:val="o"/>
+      <w:lvlJc w:val="left"/>
+      <w:pPr>
+        <w:ind w:left="1440" w:hanging="360"/>
+      </w:pPr>
+      <w:rPr>
+        <w:rFonts w:ascii="Courier New" w:hAnsi="Courier New" w:cs="Courier New" w:hint="default"/>
+      </w:rPr>
+    </w:lvl>
+    <w:lvl w:ilvl="2" w:tplc="08090005" w:tentative="1">
+      <w:start w:val="1"/>
+      <w:numFmt w:val="bullet"/>
+      <w:lvlText w:val=""/>
+      <w:lvlJc w:val="left"/>
+      <w:pPr>
+        <w:ind w:left="2160" w:hanging="360"/>
+      </w:pPr>
+      <w:rPr>
+        <w:rFonts w:ascii="Wingdings" w:hAnsi="Wingdings" w:hint="default"/>
+      </w:rPr>
+    </w:lvl>
+    <w:lvl w:ilvl="3" w:tplc="08090001" w:tentative="1">
+      <w:start w:val="1"/>
+      <w:numFmt w:val="bullet"/>
+      <w:lvlText w:val=""/>
+      <w:lvlJc w:val="left"/>
+      <w:pPr>
+        <w:ind w:left="2880" w:hanging="360"/>
+      </w:pPr>
+      <w:rPr>
+        <w:rFonts w:ascii="Symbol" w:hAnsi="Symbol" w:hint="default"/>
+      </w:rPr>
+    </w:lvl>
+    <w:lvl w:ilvl="4" w:tplc="08090003" w:tentative="1">
+      <w:start w:val="1"/>
+      <w:numFmt w:val="bullet"/>
+      <w:lvlText w:val="o"/>
+      <w:lvlJc w:val="left"/>
+      <w:pPr>
+        <w:ind w:left="3600" w:hanging="360"/>
+      </w:pPr>
+      <w:rPr>
+        <w:rFonts w:ascii="Courier New" w:hAnsi="Courier New" w:cs="Courier New" w:hint="default"/>
+      </w:rPr>
+    </w:lvl>
+    <w:lvl w:ilvl="5" w:tplc="08090005" w:tentative="1">
+      <w:start w:val="1"/>
+      <w:numFmt w:val="bullet"/>
+      <w:lvlText w:val=""/>
+      <w:lvlJc w:val="left"/>
+      <w:pPr>
+        <w:ind w:left="4320" w:hanging="360"/>
+      </w:pPr>
+      <w:rPr>
+        <w:rFonts w:ascii="Wingdings" w:hAnsi="Wingdings" w:hint="default"/>
+      </w:rPr>
+    </w:lvl>
+    <w:lvl w:ilvl="6" w:tplc="08090001" w:tentative="1">
+      <w:start w:val="1"/>
+      <w:numFmt w:val="bullet"/>
+      <w:lvlText w:val=""/>
+      <w:lvlJc w:val="left"/>
+      <w:pPr>
+        <w:ind w:left="5040" w:hanging="360"/>
+      </w:pPr>
+      <w:rPr>
+        <w:rFonts w:ascii="Symbol" w:hAnsi="Symbol" w:hint="default"/>
+      </w:rPr>
+    </w:lvl>
+    <w:lvl w:ilvl="7" w:tplc="08090003" w:tentative="1">
+      <w:start w:val="1"/>
+      <w:numFmt w:val="bullet"/>
+      <w:lvlText w:val="o"/>
+      <w:lvlJc w:val="left"/>
+      <w:pPr>
+        <w:ind w:left="5760" w:hanging="360"/>
+      </w:pPr>
+      <w:rPr>
+        <w:rFonts w:ascii="Courier New" w:hAnsi="Courier New" w:cs="Courier New" w:hint="default"/>
+      </w:rPr>
+    </w:lvl>
+    <w:lvl w:ilvl="8" w:tplc="08090005" w:tentative="1">
+      <w:start w:val="1"/>
+      <w:numFmt w:val="bullet"/>
+      <w:lvlText w:val=""/>
+      <w:lvlJc w:val="left"/>
+      <w:pPr>
+        <w:ind w:left="6480" w:hanging="360"/>
+      </w:pPr>
+      <w:rPr>
+        <w:rFonts w:ascii="Wingdings" w:hAnsi="Wingdings" w:hint="default"/>
+      </w:rPr>
+    </w:lvl>
+  </w:abstractNum>
+  <w:abstractNum w:abstractNumId="3" w15:restartNumberingAfterBreak="0">
     <w:nsid w:val="2AFF3F89"/>
     <w:multiLevelType w:val="hybridMultilevel"/>
     <w:tmpl w:val="36F85550"/>
@@ -1108,7 +1881,459 @@
       </w:rPr>
     </w:lvl>
   </w:abstractNum>
-  <w:abstractNum w:abstractNumId="2" w15:restartNumberingAfterBreak="0">
+  <w:abstractNum w:abstractNumId="4" w15:restartNumberingAfterBreak="0">
+    <w:nsid w:val="31D870A7"/>
+    <w:multiLevelType w:val="hybridMultilevel"/>
+    <w:tmpl w:val="2FD2DDB8"/>
+    <w:lvl w:ilvl="0" w:tplc="08090001">
+      <w:start w:val="1"/>
+      <w:numFmt w:val="bullet"/>
+      <w:lvlText w:val=""/>
+      <w:lvlJc w:val="left"/>
+      <w:pPr>
+        <w:ind w:left="720" w:hanging="360"/>
+      </w:pPr>
+      <w:rPr>
+        <w:rFonts w:ascii="Symbol" w:hAnsi="Symbol" w:hint="default"/>
+      </w:rPr>
+    </w:lvl>
+    <w:lvl w:ilvl="1" w:tplc="08090003" w:tentative="1">
+      <w:start w:val="1"/>
+      <w:numFmt w:val="bullet"/>
+      <w:lvlText w:val="o"/>
+      <w:lvlJc w:val="left"/>
+      <w:pPr>
+        <w:ind w:left="1440" w:hanging="360"/>
+      </w:pPr>
+      <w:rPr>
+        <w:rFonts w:ascii="Courier New" w:hAnsi="Courier New" w:cs="Courier New" w:hint="default"/>
+      </w:rPr>
+    </w:lvl>
+    <w:lvl w:ilvl="2" w:tplc="08090005" w:tentative="1">
+      <w:start w:val="1"/>
+      <w:numFmt w:val="bullet"/>
+      <w:lvlText w:val=""/>
+      <w:lvlJc w:val="left"/>
+      <w:pPr>
+        <w:ind w:left="2160" w:hanging="360"/>
+      </w:pPr>
+      <w:rPr>
+        <w:rFonts w:ascii="Wingdings" w:hAnsi="Wingdings" w:hint="default"/>
+      </w:rPr>
+    </w:lvl>
+    <w:lvl w:ilvl="3" w:tplc="08090001" w:tentative="1">
+      <w:start w:val="1"/>
+      <w:numFmt w:val="bullet"/>
+      <w:lvlText w:val=""/>
+      <w:lvlJc w:val="left"/>
+      <w:pPr>
+        <w:ind w:left="2880" w:hanging="360"/>
+      </w:pPr>
+      <w:rPr>
+        <w:rFonts w:ascii="Symbol" w:hAnsi="Symbol" w:hint="default"/>
+      </w:rPr>
+    </w:lvl>
+    <w:lvl w:ilvl="4" w:tplc="08090003" w:tentative="1">
+      <w:start w:val="1"/>
+      <w:numFmt w:val="bullet"/>
+      <w:lvlText w:val="o"/>
+      <w:lvlJc w:val="left"/>
+      <w:pPr>
+        <w:ind w:left="3600" w:hanging="360"/>
+      </w:pPr>
+      <w:rPr>
+        <w:rFonts w:ascii="Courier New" w:hAnsi="Courier New" w:cs="Courier New" w:hint="default"/>
+      </w:rPr>
+    </w:lvl>
+    <w:lvl w:ilvl="5" w:tplc="08090005" w:tentative="1">
+      <w:start w:val="1"/>
+      <w:numFmt w:val="bullet"/>
+      <w:lvlText w:val=""/>
+      <w:lvlJc w:val="left"/>
+      <w:pPr>
+        <w:ind w:left="4320" w:hanging="360"/>
+      </w:pPr>
+      <w:rPr>
+        <w:rFonts w:ascii="Wingdings" w:hAnsi="Wingdings" w:hint="default"/>
+      </w:rPr>
+    </w:lvl>
+    <w:lvl w:ilvl="6" w:tplc="08090001" w:tentative="1">
+      <w:start w:val="1"/>
+      <w:numFmt w:val="bullet"/>
+      <w:lvlText w:val=""/>
+      <w:lvlJc w:val="left"/>
+      <w:pPr>
+        <w:ind w:left="5040" w:hanging="360"/>
+      </w:pPr>
+      <w:rPr>
+        <w:rFonts w:ascii="Symbol" w:hAnsi="Symbol" w:hint="default"/>
+      </w:rPr>
+    </w:lvl>
+    <w:lvl w:ilvl="7" w:tplc="08090003" w:tentative="1">
+      <w:start w:val="1"/>
+      <w:numFmt w:val="bullet"/>
+      <w:lvlText w:val="o"/>
+      <w:lvlJc w:val="left"/>
+      <w:pPr>
+        <w:ind w:left="5760" w:hanging="360"/>
+      </w:pPr>
+      <w:rPr>
+        <w:rFonts w:ascii="Courier New" w:hAnsi="Courier New" w:cs="Courier New" w:hint="default"/>
+      </w:rPr>
+    </w:lvl>
+    <w:lvl w:ilvl="8" w:tplc="08090005" w:tentative="1">
+      <w:start w:val="1"/>
+      <w:numFmt w:val="bullet"/>
+      <w:lvlText w:val=""/>
+      <w:lvlJc w:val="left"/>
+      <w:pPr>
+        <w:ind w:left="6480" w:hanging="360"/>
+      </w:pPr>
+      <w:rPr>
+        <w:rFonts w:ascii="Wingdings" w:hAnsi="Wingdings" w:hint="default"/>
+      </w:rPr>
+    </w:lvl>
+  </w:abstractNum>
+  <w:abstractNum w:abstractNumId="5" w15:restartNumberingAfterBreak="0">
+    <w:nsid w:val="3540243B"/>
+    <w:multiLevelType w:val="hybridMultilevel"/>
+    <w:tmpl w:val="5C06E97C"/>
+    <w:lvl w:ilvl="0" w:tplc="08090001">
+      <w:start w:val="1"/>
+      <w:numFmt w:val="bullet"/>
+      <w:lvlText w:val=""/>
+      <w:lvlJc w:val="left"/>
+      <w:pPr>
+        <w:ind w:left="720" w:hanging="360"/>
+      </w:pPr>
+      <w:rPr>
+        <w:rFonts w:ascii="Symbol" w:hAnsi="Symbol" w:hint="default"/>
+      </w:rPr>
+    </w:lvl>
+    <w:lvl w:ilvl="1" w:tplc="08090003" w:tentative="1">
+      <w:start w:val="1"/>
+      <w:numFmt w:val="bullet"/>
+      <w:lvlText w:val="o"/>
+      <w:lvlJc w:val="left"/>
+      <w:pPr>
+        <w:ind w:left="1440" w:hanging="360"/>
+      </w:pPr>
+      <w:rPr>
+        <w:rFonts w:ascii="Courier New" w:hAnsi="Courier New" w:cs="Courier New" w:hint="default"/>
+      </w:rPr>
+    </w:lvl>
+    <w:lvl w:ilvl="2" w:tplc="08090005" w:tentative="1">
+      <w:start w:val="1"/>
+      <w:numFmt w:val="bullet"/>
+      <w:lvlText w:val=""/>
+      <w:lvlJc w:val="left"/>
+      <w:pPr>
+        <w:ind w:left="2160" w:hanging="360"/>
+      </w:pPr>
+      <w:rPr>
+        <w:rFonts w:ascii="Wingdings" w:hAnsi="Wingdings" w:hint="default"/>
+      </w:rPr>
+    </w:lvl>
+    <w:lvl w:ilvl="3" w:tplc="08090001" w:tentative="1">
+      <w:start w:val="1"/>
+      <w:numFmt w:val="bullet"/>
+      <w:lvlText w:val=""/>
+      <w:lvlJc w:val="left"/>
+      <w:pPr>
+        <w:ind w:left="2880" w:hanging="360"/>
+      </w:pPr>
+      <w:rPr>
+        <w:rFonts w:ascii="Symbol" w:hAnsi="Symbol" w:hint="default"/>
+      </w:rPr>
+    </w:lvl>
+    <w:lvl w:ilvl="4" w:tplc="08090003" w:tentative="1">
+      <w:start w:val="1"/>
+      <w:numFmt w:val="bullet"/>
+      <w:lvlText w:val="o"/>
+      <w:lvlJc w:val="left"/>
+      <w:pPr>
+        <w:ind w:left="3600" w:hanging="360"/>
+      </w:pPr>
+      <w:rPr>
+        <w:rFonts w:ascii="Courier New" w:hAnsi="Courier New" w:cs="Courier New" w:hint="default"/>
+      </w:rPr>
+    </w:lvl>
+    <w:lvl w:ilvl="5" w:tplc="08090005" w:tentative="1">
+      <w:start w:val="1"/>
+      <w:numFmt w:val="bullet"/>
+      <w:lvlText w:val=""/>
+      <w:lvlJc w:val="left"/>
+      <w:pPr>
+        <w:ind w:left="4320" w:hanging="360"/>
+      </w:pPr>
+      <w:rPr>
+        <w:rFonts w:ascii="Wingdings" w:hAnsi="Wingdings" w:hint="default"/>
+      </w:rPr>
+    </w:lvl>
+    <w:lvl w:ilvl="6" w:tplc="08090001" w:tentative="1">
+      <w:start w:val="1"/>
+      <w:numFmt w:val="bullet"/>
+      <w:lvlText w:val=""/>
+      <w:lvlJc w:val="left"/>
+      <w:pPr>
+        <w:ind w:left="5040" w:hanging="360"/>
+      </w:pPr>
+      <w:rPr>
+        <w:rFonts w:ascii="Symbol" w:hAnsi="Symbol" w:hint="default"/>
+      </w:rPr>
+    </w:lvl>
+    <w:lvl w:ilvl="7" w:tplc="08090003" w:tentative="1">
+      <w:start w:val="1"/>
+      <w:numFmt w:val="bullet"/>
+      <w:lvlText w:val="o"/>
+      <w:lvlJc w:val="left"/>
+      <w:pPr>
+        <w:ind w:left="5760" w:hanging="360"/>
+      </w:pPr>
+      <w:rPr>
+        <w:rFonts w:ascii="Courier New" w:hAnsi="Courier New" w:cs="Courier New" w:hint="default"/>
+      </w:rPr>
+    </w:lvl>
+    <w:lvl w:ilvl="8" w:tplc="08090005" w:tentative="1">
+      <w:start w:val="1"/>
+      <w:numFmt w:val="bullet"/>
+      <w:lvlText w:val=""/>
+      <w:lvlJc w:val="left"/>
+      <w:pPr>
+        <w:ind w:left="6480" w:hanging="360"/>
+      </w:pPr>
+      <w:rPr>
+        <w:rFonts w:ascii="Wingdings" w:hAnsi="Wingdings" w:hint="default"/>
+      </w:rPr>
+    </w:lvl>
+  </w:abstractNum>
+  <w:abstractNum w:abstractNumId="6" w15:restartNumberingAfterBreak="0">
+    <w:nsid w:val="406E780C"/>
+    <w:multiLevelType w:val="hybridMultilevel"/>
+    <w:tmpl w:val="7C5C5234"/>
+    <w:lvl w:ilvl="0" w:tplc="08090001">
+      <w:start w:val="1"/>
+      <w:numFmt w:val="bullet"/>
+      <w:lvlText w:val=""/>
+      <w:lvlJc w:val="left"/>
+      <w:pPr>
+        <w:ind w:left="720" w:hanging="360"/>
+      </w:pPr>
+      <w:rPr>
+        <w:rFonts w:ascii="Symbol" w:hAnsi="Symbol" w:hint="default"/>
+      </w:rPr>
+    </w:lvl>
+    <w:lvl w:ilvl="1" w:tplc="08090003" w:tentative="1">
+      <w:start w:val="1"/>
+      <w:numFmt w:val="bullet"/>
+      <w:lvlText w:val="o"/>
+      <w:lvlJc w:val="left"/>
+      <w:pPr>
+        <w:ind w:left="1440" w:hanging="360"/>
+      </w:pPr>
+      <w:rPr>
+        <w:rFonts w:ascii="Courier New" w:hAnsi="Courier New" w:cs="Courier New" w:hint="default"/>
+      </w:rPr>
+    </w:lvl>
+    <w:lvl w:ilvl="2" w:tplc="08090005" w:tentative="1">
+      <w:start w:val="1"/>
+      <w:numFmt w:val="bullet"/>
+      <w:lvlText w:val=""/>
+      <w:lvlJc w:val="left"/>
+      <w:pPr>
+        <w:ind w:left="2160" w:hanging="360"/>
+      </w:pPr>
+      <w:rPr>
+        <w:rFonts w:ascii="Wingdings" w:hAnsi="Wingdings" w:hint="default"/>
+      </w:rPr>
+    </w:lvl>
+    <w:lvl w:ilvl="3" w:tplc="08090001" w:tentative="1">
+      <w:start w:val="1"/>
+      <w:numFmt w:val="bullet"/>
+      <w:lvlText w:val=""/>
+      <w:lvlJc w:val="left"/>
+      <w:pPr>
+        <w:ind w:left="2880" w:hanging="360"/>
+      </w:pPr>
+      <w:rPr>
+        <w:rFonts w:ascii="Symbol" w:hAnsi="Symbol" w:hint="default"/>
+      </w:rPr>
+    </w:lvl>
+    <w:lvl w:ilvl="4" w:tplc="08090003" w:tentative="1">
+      <w:start w:val="1"/>
+      <w:numFmt w:val="bullet"/>
+      <w:lvlText w:val="o"/>
+      <w:lvlJc w:val="left"/>
+      <w:pPr>
+        <w:ind w:left="3600" w:hanging="360"/>
+      </w:pPr>
+      <w:rPr>
+        <w:rFonts w:ascii="Courier New" w:hAnsi="Courier New" w:cs="Courier New" w:hint="default"/>
+      </w:rPr>
+    </w:lvl>
+    <w:lvl w:ilvl="5" w:tplc="08090005" w:tentative="1">
+      <w:start w:val="1"/>
+      <w:numFmt w:val="bullet"/>
+      <w:lvlText w:val=""/>
+      <w:lvlJc w:val="left"/>
+      <w:pPr>
+        <w:ind w:left="4320" w:hanging="360"/>
+      </w:pPr>
+      <w:rPr>
+        <w:rFonts w:ascii="Wingdings" w:hAnsi="Wingdings" w:hint="default"/>
+      </w:rPr>
+    </w:lvl>
+    <w:lvl w:ilvl="6" w:tplc="08090001" w:tentative="1">
+      <w:start w:val="1"/>
+      <w:numFmt w:val="bullet"/>
+      <w:lvlText w:val=""/>
+      <w:lvlJc w:val="left"/>
+      <w:pPr>
+        <w:ind w:left="5040" w:hanging="360"/>
+      </w:pPr>
+      <w:rPr>
+        <w:rFonts w:ascii="Symbol" w:hAnsi="Symbol" w:hint="default"/>
+      </w:rPr>
+    </w:lvl>
+    <w:lvl w:ilvl="7" w:tplc="08090003" w:tentative="1">
+      <w:start w:val="1"/>
+      <w:numFmt w:val="bullet"/>
+      <w:lvlText w:val="o"/>
+      <w:lvlJc w:val="left"/>
+      <w:pPr>
+        <w:ind w:left="5760" w:hanging="360"/>
+      </w:pPr>
+      <w:rPr>
+        <w:rFonts w:ascii="Courier New" w:hAnsi="Courier New" w:cs="Courier New" w:hint="default"/>
+      </w:rPr>
+    </w:lvl>
+    <w:lvl w:ilvl="8" w:tplc="08090005" w:tentative="1">
+      <w:start w:val="1"/>
+      <w:numFmt w:val="bullet"/>
+      <w:lvlText w:val=""/>
+      <w:lvlJc w:val="left"/>
+      <w:pPr>
+        <w:ind w:left="6480" w:hanging="360"/>
+      </w:pPr>
+      <w:rPr>
+        <w:rFonts w:ascii="Wingdings" w:hAnsi="Wingdings" w:hint="default"/>
+      </w:rPr>
+    </w:lvl>
+  </w:abstractNum>
+  <w:abstractNum w:abstractNumId="7" w15:restartNumberingAfterBreak="0">
+    <w:nsid w:val="4CB45CD9"/>
+    <w:multiLevelType w:val="hybridMultilevel"/>
+    <w:tmpl w:val="973EBBEE"/>
+    <w:lvl w:ilvl="0" w:tplc="08090001">
+      <w:start w:val="1"/>
+      <w:numFmt w:val="bullet"/>
+      <w:lvlText w:val=""/>
+      <w:lvlJc w:val="left"/>
+      <w:pPr>
+        <w:ind w:left="720" w:hanging="360"/>
+      </w:pPr>
+      <w:rPr>
+        <w:rFonts w:ascii="Symbol" w:hAnsi="Symbol" w:hint="default"/>
+      </w:rPr>
+    </w:lvl>
+    <w:lvl w:ilvl="1" w:tplc="08090003" w:tentative="1">
+      <w:start w:val="1"/>
+      <w:numFmt w:val="bullet"/>
+      <w:lvlText w:val="o"/>
+      <w:lvlJc w:val="left"/>
+      <w:pPr>
+        <w:ind w:left="1440" w:hanging="360"/>
+      </w:pPr>
+      <w:rPr>
+        <w:rFonts w:ascii="Courier New" w:hAnsi="Courier New" w:cs="Courier New" w:hint="default"/>
+      </w:rPr>
+    </w:lvl>
+    <w:lvl w:ilvl="2" w:tplc="08090005" w:tentative="1">
+      <w:start w:val="1"/>
+      <w:numFmt w:val="bullet"/>
+      <w:lvlText w:val=""/>
+      <w:lvlJc w:val="left"/>
+      <w:pPr>
+        <w:ind w:left="2160" w:hanging="360"/>
+      </w:pPr>
+      <w:rPr>
+        <w:rFonts w:ascii="Wingdings" w:hAnsi="Wingdings" w:hint="default"/>
+      </w:rPr>
+    </w:lvl>
+    <w:lvl w:ilvl="3" w:tplc="08090001" w:tentative="1">
+      <w:start w:val="1"/>
+      <w:numFmt w:val="bullet"/>
+      <w:lvlText w:val=""/>
+      <w:lvlJc w:val="left"/>
+      <w:pPr>
+        <w:ind w:left="2880" w:hanging="360"/>
+      </w:pPr>
+      <w:rPr>
+        <w:rFonts w:ascii="Symbol" w:hAnsi="Symbol" w:hint="default"/>
+      </w:rPr>
+    </w:lvl>
+    <w:lvl w:ilvl="4" w:tplc="08090003" w:tentative="1">
+      <w:start w:val="1"/>
+      <w:numFmt w:val="bullet"/>
+      <w:lvlText w:val="o"/>
+      <w:lvlJc w:val="left"/>
+      <w:pPr>
+        <w:ind w:left="3600" w:hanging="360"/>
+      </w:pPr>
+      <w:rPr>
+        <w:rFonts w:ascii="Courier New" w:hAnsi="Courier New" w:cs="Courier New" w:hint="default"/>
+      </w:rPr>
+    </w:lvl>
+    <w:lvl w:ilvl="5" w:tplc="08090005" w:tentative="1">
+      <w:start w:val="1"/>
+      <w:numFmt w:val="bullet"/>
+      <w:lvlText w:val=""/>
+      <w:lvlJc w:val="left"/>
+      <w:pPr>
+        <w:ind w:left="4320" w:hanging="360"/>
+      </w:pPr>
+      <w:rPr>
+        <w:rFonts w:ascii="Wingdings" w:hAnsi="Wingdings" w:hint="default"/>
+      </w:rPr>
+    </w:lvl>
+    <w:lvl w:ilvl="6" w:tplc="08090001" w:tentative="1">
+      <w:start w:val="1"/>
+      <w:numFmt w:val="bullet"/>
+      <w:lvlText w:val=""/>
+      <w:lvlJc w:val="left"/>
+      <w:pPr>
+        <w:ind w:left="5040" w:hanging="360"/>
+      </w:pPr>
+      <w:rPr>
+        <w:rFonts w:ascii="Symbol" w:hAnsi="Symbol" w:hint="default"/>
+      </w:rPr>
+    </w:lvl>
+    <w:lvl w:ilvl="7" w:tplc="08090003" w:tentative="1">
+      <w:start w:val="1"/>
+      <w:numFmt w:val="bullet"/>
+      <w:lvlText w:val="o"/>
+      <w:lvlJc w:val="left"/>
+      <w:pPr>
+        <w:ind w:left="5760" w:hanging="360"/>
+      </w:pPr>
+      <w:rPr>
+        <w:rFonts w:ascii="Courier New" w:hAnsi="Courier New" w:cs="Courier New" w:hint="default"/>
+      </w:rPr>
+    </w:lvl>
+    <w:lvl w:ilvl="8" w:tplc="08090005" w:tentative="1">
+      <w:start w:val="1"/>
+      <w:numFmt w:val="bullet"/>
+      <w:lvlText w:val=""/>
+      <w:lvlJc w:val="left"/>
+      <w:pPr>
+        <w:ind w:left="6480" w:hanging="360"/>
+      </w:pPr>
+      <w:rPr>
+        <w:rFonts w:ascii="Wingdings" w:hAnsi="Wingdings" w:hint="default"/>
+      </w:rPr>
+    </w:lvl>
+  </w:abstractNum>
+  <w:abstractNum w:abstractNumId="8" w15:restartNumberingAfterBreak="0">
     <w:nsid w:val="59D20810"/>
     <w:multiLevelType w:val="hybridMultilevel"/>
     <w:tmpl w:val="F6884074"/>
@@ -1221,7 +2446,120 @@
       </w:rPr>
     </w:lvl>
   </w:abstractNum>
-  <w:abstractNum w:abstractNumId="3" w15:restartNumberingAfterBreak="0">
+  <w:abstractNum w:abstractNumId="9" w15:restartNumberingAfterBreak="0">
+    <w:nsid w:val="60696845"/>
+    <w:multiLevelType w:val="hybridMultilevel"/>
+    <w:tmpl w:val="B876151A"/>
+    <w:lvl w:ilvl="0" w:tplc="08090001">
+      <w:start w:val="1"/>
+      <w:numFmt w:val="bullet"/>
+      <w:lvlText w:val=""/>
+      <w:lvlJc w:val="left"/>
+      <w:pPr>
+        <w:ind w:left="720" w:hanging="360"/>
+      </w:pPr>
+      <w:rPr>
+        <w:rFonts w:ascii="Symbol" w:hAnsi="Symbol" w:hint="default"/>
+      </w:rPr>
+    </w:lvl>
+    <w:lvl w:ilvl="1" w:tplc="08090003" w:tentative="1">
+      <w:start w:val="1"/>
+      <w:numFmt w:val="bullet"/>
+      <w:lvlText w:val="o"/>
+      <w:lvlJc w:val="left"/>
+      <w:pPr>
+        <w:ind w:left="1440" w:hanging="360"/>
+      </w:pPr>
+      <w:rPr>
+        <w:rFonts w:ascii="Courier New" w:hAnsi="Courier New" w:cs="Courier New" w:hint="default"/>
+      </w:rPr>
+    </w:lvl>
+    <w:lvl w:ilvl="2" w:tplc="08090005" w:tentative="1">
+      <w:start w:val="1"/>
+      <w:numFmt w:val="bullet"/>
+      <w:lvlText w:val=""/>
+      <w:lvlJc w:val="left"/>
+      <w:pPr>
+        <w:ind w:left="2160" w:hanging="360"/>
+      </w:pPr>
+      <w:rPr>
+        <w:rFonts w:ascii="Wingdings" w:hAnsi="Wingdings" w:hint="default"/>
+      </w:rPr>
+    </w:lvl>
+    <w:lvl w:ilvl="3" w:tplc="08090001" w:tentative="1">
+      <w:start w:val="1"/>
+      <w:numFmt w:val="bullet"/>
+      <w:lvlText w:val=""/>
+      <w:lvlJc w:val="left"/>
+      <w:pPr>
+        <w:ind w:left="2880" w:hanging="360"/>
+      </w:pPr>
+      <w:rPr>
+        <w:rFonts w:ascii="Symbol" w:hAnsi="Symbol" w:hint="default"/>
+      </w:rPr>
+    </w:lvl>
+    <w:lvl w:ilvl="4" w:tplc="08090003" w:tentative="1">
+      <w:start w:val="1"/>
+      <w:numFmt w:val="bullet"/>
+      <w:lvlText w:val="o"/>
+      <w:lvlJc w:val="left"/>
+      <w:pPr>
+        <w:ind w:left="3600" w:hanging="360"/>
+      </w:pPr>
+      <w:rPr>
+        <w:rFonts w:ascii="Courier New" w:hAnsi="Courier New" w:cs="Courier New" w:hint="default"/>
+      </w:rPr>
+    </w:lvl>
+    <w:lvl w:ilvl="5" w:tplc="08090005" w:tentative="1">
+      <w:start w:val="1"/>
+      <w:numFmt w:val="bullet"/>
+      <w:lvlText w:val=""/>
+      <w:lvlJc w:val="left"/>
+      <w:pPr>
+        <w:ind w:left="4320" w:hanging="360"/>
+      </w:pPr>
+      <w:rPr>
+        <w:rFonts w:ascii="Wingdings" w:hAnsi="Wingdings" w:hint="default"/>
+      </w:rPr>
+    </w:lvl>
+    <w:lvl w:ilvl="6" w:tplc="08090001" w:tentative="1">
+      <w:start w:val="1"/>
+      <w:numFmt w:val="bullet"/>
+      <w:lvlText w:val=""/>
+      <w:lvlJc w:val="left"/>
+      <w:pPr>
+        <w:ind w:left="5040" w:hanging="360"/>
+      </w:pPr>
+      <w:rPr>
+        <w:rFonts w:ascii="Symbol" w:hAnsi="Symbol" w:hint="default"/>
+      </w:rPr>
+    </w:lvl>
+    <w:lvl w:ilvl="7" w:tplc="08090003" w:tentative="1">
+      <w:start w:val="1"/>
+      <w:numFmt w:val="bullet"/>
+      <w:lvlText w:val="o"/>
+      <w:lvlJc w:val="left"/>
+      <w:pPr>
+        <w:ind w:left="5760" w:hanging="360"/>
+      </w:pPr>
+      <w:rPr>
+        <w:rFonts w:ascii="Courier New" w:hAnsi="Courier New" w:cs="Courier New" w:hint="default"/>
+      </w:rPr>
+    </w:lvl>
+    <w:lvl w:ilvl="8" w:tplc="08090005" w:tentative="1">
+      <w:start w:val="1"/>
+      <w:numFmt w:val="bullet"/>
+      <w:lvlText w:val=""/>
+      <w:lvlJc w:val="left"/>
+      <w:pPr>
+        <w:ind w:left="6480" w:hanging="360"/>
+      </w:pPr>
+      <w:rPr>
+        <w:rFonts w:ascii="Wingdings" w:hAnsi="Wingdings" w:hint="default"/>
+      </w:rPr>
+    </w:lvl>
+  </w:abstractNum>
+  <w:abstractNum w:abstractNumId="10" w15:restartNumberingAfterBreak="0">
     <w:nsid w:val="6D6F14B9"/>
     <w:multiLevelType w:val="hybridMultilevel"/>
     <w:tmpl w:val="5868F240"/>
@@ -1334,7 +2672,346 @@
       </w:rPr>
     </w:lvl>
   </w:abstractNum>
-  <w:abstractNum w:abstractNumId="4" w15:restartNumberingAfterBreak="0">
+  <w:abstractNum w:abstractNumId="11" w15:restartNumberingAfterBreak="0">
+    <w:nsid w:val="6EF335A7"/>
+    <w:multiLevelType w:val="hybridMultilevel"/>
+    <w:tmpl w:val="2E6A184E"/>
+    <w:lvl w:ilvl="0" w:tplc="08090001">
+      <w:start w:val="1"/>
+      <w:numFmt w:val="bullet"/>
+      <w:lvlText w:val=""/>
+      <w:lvlJc w:val="left"/>
+      <w:pPr>
+        <w:ind w:left="720" w:hanging="360"/>
+      </w:pPr>
+      <w:rPr>
+        <w:rFonts w:ascii="Symbol" w:hAnsi="Symbol" w:hint="default"/>
+      </w:rPr>
+    </w:lvl>
+    <w:lvl w:ilvl="1" w:tplc="08090003" w:tentative="1">
+      <w:start w:val="1"/>
+      <w:numFmt w:val="bullet"/>
+      <w:lvlText w:val="o"/>
+      <w:lvlJc w:val="left"/>
+      <w:pPr>
+        <w:ind w:left="1440" w:hanging="360"/>
+      </w:pPr>
+      <w:rPr>
+        <w:rFonts w:ascii="Courier New" w:hAnsi="Courier New" w:cs="Courier New" w:hint="default"/>
+      </w:rPr>
+    </w:lvl>
+    <w:lvl w:ilvl="2" w:tplc="08090005" w:tentative="1">
+      <w:start w:val="1"/>
+      <w:numFmt w:val="bullet"/>
+      <w:lvlText w:val=""/>
+      <w:lvlJc w:val="left"/>
+      <w:pPr>
+        <w:ind w:left="2160" w:hanging="360"/>
+      </w:pPr>
+      <w:rPr>
+        <w:rFonts w:ascii="Wingdings" w:hAnsi="Wingdings" w:hint="default"/>
+      </w:rPr>
+    </w:lvl>
+    <w:lvl w:ilvl="3" w:tplc="08090001" w:tentative="1">
+      <w:start w:val="1"/>
+      <w:numFmt w:val="bullet"/>
+      <w:lvlText w:val=""/>
+      <w:lvlJc w:val="left"/>
+      <w:pPr>
+        <w:ind w:left="2880" w:hanging="360"/>
+      </w:pPr>
+      <w:rPr>
+        <w:rFonts w:ascii="Symbol" w:hAnsi="Symbol" w:hint="default"/>
+      </w:rPr>
+    </w:lvl>
+    <w:lvl w:ilvl="4" w:tplc="08090003" w:tentative="1">
+      <w:start w:val="1"/>
+      <w:numFmt w:val="bullet"/>
+      <w:lvlText w:val="o"/>
+      <w:lvlJc w:val="left"/>
+      <w:pPr>
+        <w:ind w:left="3600" w:hanging="360"/>
+      </w:pPr>
+      <w:rPr>
+        <w:rFonts w:ascii="Courier New" w:hAnsi="Courier New" w:cs="Courier New" w:hint="default"/>
+      </w:rPr>
+    </w:lvl>
+    <w:lvl w:ilvl="5" w:tplc="08090005" w:tentative="1">
+      <w:start w:val="1"/>
+      <w:numFmt w:val="bullet"/>
+      <w:lvlText w:val=""/>
+      <w:lvlJc w:val="left"/>
+      <w:pPr>
+        <w:ind w:left="4320" w:hanging="360"/>
+      </w:pPr>
+      <w:rPr>
+        <w:rFonts w:ascii="Wingdings" w:hAnsi="Wingdings" w:hint="default"/>
+      </w:rPr>
+    </w:lvl>
+    <w:lvl w:ilvl="6" w:tplc="08090001" w:tentative="1">
+      <w:start w:val="1"/>
+      <w:numFmt w:val="bullet"/>
+      <w:lvlText w:val=""/>
+      <w:lvlJc w:val="left"/>
+      <w:pPr>
+        <w:ind w:left="5040" w:hanging="360"/>
+      </w:pPr>
+      <w:rPr>
+        <w:rFonts w:ascii="Symbol" w:hAnsi="Symbol" w:hint="default"/>
+      </w:rPr>
+    </w:lvl>
+    <w:lvl w:ilvl="7" w:tplc="08090003" w:tentative="1">
+      <w:start w:val="1"/>
+      <w:numFmt w:val="bullet"/>
+      <w:lvlText w:val="o"/>
+      <w:lvlJc w:val="left"/>
+      <w:pPr>
+        <w:ind w:left="5760" w:hanging="360"/>
+      </w:pPr>
+      <w:rPr>
+        <w:rFonts w:ascii="Courier New" w:hAnsi="Courier New" w:cs="Courier New" w:hint="default"/>
+      </w:rPr>
+    </w:lvl>
+    <w:lvl w:ilvl="8" w:tplc="08090005" w:tentative="1">
+      <w:start w:val="1"/>
+      <w:numFmt w:val="bullet"/>
+      <w:lvlText w:val=""/>
+      <w:lvlJc w:val="left"/>
+      <w:pPr>
+        <w:ind w:left="6480" w:hanging="360"/>
+      </w:pPr>
+      <w:rPr>
+        <w:rFonts w:ascii="Wingdings" w:hAnsi="Wingdings" w:hint="default"/>
+      </w:rPr>
+    </w:lvl>
+  </w:abstractNum>
+  <w:abstractNum w:abstractNumId="12" w15:restartNumberingAfterBreak="0">
+    <w:nsid w:val="743023D6"/>
+    <w:multiLevelType w:val="hybridMultilevel"/>
+    <w:tmpl w:val="1BB655C6"/>
+    <w:lvl w:ilvl="0" w:tplc="08090001">
+      <w:start w:val="1"/>
+      <w:numFmt w:val="bullet"/>
+      <w:lvlText w:val=""/>
+      <w:lvlJc w:val="left"/>
+      <w:pPr>
+        <w:ind w:left="720" w:hanging="360"/>
+      </w:pPr>
+      <w:rPr>
+        <w:rFonts w:ascii="Symbol" w:hAnsi="Symbol" w:hint="default"/>
+      </w:rPr>
+    </w:lvl>
+    <w:lvl w:ilvl="1" w:tplc="08090003" w:tentative="1">
+      <w:start w:val="1"/>
+      <w:numFmt w:val="bullet"/>
+      <w:lvlText w:val="o"/>
+      <w:lvlJc w:val="left"/>
+      <w:pPr>
+        <w:ind w:left="1440" w:hanging="360"/>
+      </w:pPr>
+      <w:rPr>
+        <w:rFonts w:ascii="Courier New" w:hAnsi="Courier New" w:cs="Courier New" w:hint="default"/>
+      </w:rPr>
+    </w:lvl>
+    <w:lvl w:ilvl="2" w:tplc="08090005" w:tentative="1">
+      <w:start w:val="1"/>
+      <w:numFmt w:val="bullet"/>
+      <w:lvlText w:val=""/>
+      <w:lvlJc w:val="left"/>
+      <w:pPr>
+        <w:ind w:left="2160" w:hanging="360"/>
+      </w:pPr>
+      <w:rPr>
+        <w:rFonts w:ascii="Wingdings" w:hAnsi="Wingdings" w:hint="default"/>
+      </w:rPr>
+    </w:lvl>
+    <w:lvl w:ilvl="3" w:tplc="08090001" w:tentative="1">
+      <w:start w:val="1"/>
+      <w:numFmt w:val="bullet"/>
+      <w:lvlText w:val=""/>
+      <w:lvlJc w:val="left"/>
+      <w:pPr>
+        <w:ind w:left="2880" w:hanging="360"/>
+      </w:pPr>
+      <w:rPr>
+        <w:rFonts w:ascii="Symbol" w:hAnsi="Symbol" w:hint="default"/>
+      </w:rPr>
+    </w:lvl>
+    <w:lvl w:ilvl="4" w:tplc="08090003" w:tentative="1">
+      <w:start w:val="1"/>
+      <w:numFmt w:val="bullet"/>
+      <w:lvlText w:val="o"/>
+      <w:lvlJc w:val="left"/>
+      <w:pPr>
+        <w:ind w:left="3600" w:hanging="360"/>
+      </w:pPr>
+      <w:rPr>
+        <w:rFonts w:ascii="Courier New" w:hAnsi="Courier New" w:cs="Courier New" w:hint="default"/>
+      </w:rPr>
+    </w:lvl>
+    <w:lvl w:ilvl="5" w:tplc="08090005" w:tentative="1">
+      <w:start w:val="1"/>
+      <w:numFmt w:val="bullet"/>
+      <w:lvlText w:val=""/>
+      <w:lvlJc w:val="left"/>
+      <w:pPr>
+        <w:ind w:left="4320" w:hanging="360"/>
+      </w:pPr>
+      <w:rPr>
+        <w:rFonts w:ascii="Wingdings" w:hAnsi="Wingdings" w:hint="default"/>
+      </w:rPr>
+    </w:lvl>
+    <w:lvl w:ilvl="6" w:tplc="08090001" w:tentative="1">
+      <w:start w:val="1"/>
+      <w:numFmt w:val="bullet"/>
+      <w:lvlText w:val=""/>
+      <w:lvlJc w:val="left"/>
+      <w:pPr>
+        <w:ind w:left="5040" w:hanging="360"/>
+      </w:pPr>
+      <w:rPr>
+        <w:rFonts w:ascii="Symbol" w:hAnsi="Symbol" w:hint="default"/>
+      </w:rPr>
+    </w:lvl>
+    <w:lvl w:ilvl="7" w:tplc="08090003" w:tentative="1">
+      <w:start w:val="1"/>
+      <w:numFmt w:val="bullet"/>
+      <w:lvlText w:val="o"/>
+      <w:lvlJc w:val="left"/>
+      <w:pPr>
+        <w:ind w:left="5760" w:hanging="360"/>
+      </w:pPr>
+      <w:rPr>
+        <w:rFonts w:ascii="Courier New" w:hAnsi="Courier New" w:cs="Courier New" w:hint="default"/>
+      </w:rPr>
+    </w:lvl>
+    <w:lvl w:ilvl="8" w:tplc="08090005" w:tentative="1">
+      <w:start w:val="1"/>
+      <w:numFmt w:val="bullet"/>
+      <w:lvlText w:val=""/>
+      <w:lvlJc w:val="left"/>
+      <w:pPr>
+        <w:ind w:left="6480" w:hanging="360"/>
+      </w:pPr>
+      <w:rPr>
+        <w:rFonts w:ascii="Wingdings" w:hAnsi="Wingdings" w:hint="default"/>
+      </w:rPr>
+    </w:lvl>
+  </w:abstractNum>
+  <w:abstractNum w:abstractNumId="13" w15:restartNumberingAfterBreak="0">
+    <w:nsid w:val="761A2393"/>
+    <w:multiLevelType w:val="hybridMultilevel"/>
+    <w:tmpl w:val="0B2E6698"/>
+    <w:lvl w:ilvl="0" w:tplc="08090001">
+      <w:start w:val="1"/>
+      <w:numFmt w:val="bullet"/>
+      <w:lvlText w:val=""/>
+      <w:lvlJc w:val="left"/>
+      <w:pPr>
+        <w:ind w:left="720" w:hanging="360"/>
+      </w:pPr>
+      <w:rPr>
+        <w:rFonts w:ascii="Symbol" w:hAnsi="Symbol" w:hint="default"/>
+      </w:rPr>
+    </w:lvl>
+    <w:lvl w:ilvl="1" w:tplc="08090003" w:tentative="1">
+      <w:start w:val="1"/>
+      <w:numFmt w:val="bullet"/>
+      <w:lvlText w:val="o"/>
+      <w:lvlJc w:val="left"/>
+      <w:pPr>
+        <w:ind w:left="1440" w:hanging="360"/>
+      </w:pPr>
+      <w:rPr>
+        <w:rFonts w:ascii="Courier New" w:hAnsi="Courier New" w:cs="Courier New" w:hint="default"/>
+      </w:rPr>
+    </w:lvl>
+    <w:lvl w:ilvl="2" w:tplc="08090005" w:tentative="1">
+      <w:start w:val="1"/>
+      <w:numFmt w:val="bullet"/>
+      <w:lvlText w:val=""/>
+      <w:lvlJc w:val="left"/>
+      <w:pPr>
+        <w:ind w:left="2160" w:hanging="360"/>
+      </w:pPr>
+      <w:rPr>
+        <w:rFonts w:ascii="Wingdings" w:hAnsi="Wingdings" w:hint="default"/>
+      </w:rPr>
+    </w:lvl>
+    <w:lvl w:ilvl="3" w:tplc="08090001" w:tentative="1">
+      <w:start w:val="1"/>
+      <w:numFmt w:val="bullet"/>
+      <w:lvlText w:val=""/>
+      <w:lvlJc w:val="left"/>
+      <w:pPr>
+        <w:ind w:left="2880" w:hanging="360"/>
+      </w:pPr>
+      <w:rPr>
+        <w:rFonts w:ascii="Symbol" w:hAnsi="Symbol" w:hint="default"/>
+      </w:rPr>
+    </w:lvl>
+    <w:lvl w:ilvl="4" w:tplc="08090003" w:tentative="1">
+      <w:start w:val="1"/>
+      <w:numFmt w:val="bullet"/>
+      <w:lvlText w:val="o"/>
+      <w:lvlJc w:val="left"/>
+      <w:pPr>
+        <w:ind w:left="3600" w:hanging="360"/>
+      </w:pPr>
+      <w:rPr>
+        <w:rFonts w:ascii="Courier New" w:hAnsi="Courier New" w:cs="Courier New" w:hint="default"/>
+      </w:rPr>
+    </w:lvl>
+    <w:lvl w:ilvl="5" w:tplc="08090005" w:tentative="1">
+      <w:start w:val="1"/>
+      <w:numFmt w:val="bullet"/>
+      <w:lvlText w:val=""/>
+      <w:lvlJc w:val="left"/>
+      <w:pPr>
+        <w:ind w:left="4320" w:hanging="360"/>
+      </w:pPr>
+      <w:rPr>
+        <w:rFonts w:ascii="Wingdings" w:hAnsi="Wingdings" w:hint="default"/>
+      </w:rPr>
+    </w:lvl>
+    <w:lvl w:ilvl="6" w:tplc="08090001" w:tentative="1">
+      <w:start w:val="1"/>
+      <w:numFmt w:val="bullet"/>
+      <w:lvlText w:val=""/>
+      <w:lvlJc w:val="left"/>
+      <w:pPr>
+        <w:ind w:left="5040" w:hanging="360"/>
+      </w:pPr>
+      <w:rPr>
+        <w:rFonts w:ascii="Symbol" w:hAnsi="Symbol" w:hint="default"/>
+      </w:rPr>
+    </w:lvl>
+    <w:lvl w:ilvl="7" w:tplc="08090003" w:tentative="1">
+      <w:start w:val="1"/>
+      <w:numFmt w:val="bullet"/>
+      <w:lvlText w:val="o"/>
+      <w:lvlJc w:val="left"/>
+      <w:pPr>
+        <w:ind w:left="5760" w:hanging="360"/>
+      </w:pPr>
+      <w:rPr>
+        <w:rFonts w:ascii="Courier New" w:hAnsi="Courier New" w:cs="Courier New" w:hint="default"/>
+      </w:rPr>
+    </w:lvl>
+    <w:lvl w:ilvl="8" w:tplc="08090005" w:tentative="1">
+      <w:start w:val="1"/>
+      <w:numFmt w:val="bullet"/>
+      <w:lvlText w:val=""/>
+      <w:lvlJc w:val="left"/>
+      <w:pPr>
+        <w:ind w:left="6480" w:hanging="360"/>
+      </w:pPr>
+      <w:rPr>
+        <w:rFonts w:ascii="Wingdings" w:hAnsi="Wingdings" w:hint="default"/>
+      </w:rPr>
+    </w:lvl>
+  </w:abstractNum>
+  <w:abstractNum w:abstractNumId="14" w15:restartNumberingAfterBreak="0">
     <w:nsid w:val="7F356DAE"/>
     <w:multiLevelType w:val="hybridMultilevel"/>
     <w:tmpl w:val="F1DC4F4A"/>
@@ -1424,19 +3101,49 @@
     </w:lvl>
   </w:abstractNum>
   <w:num w:numId="1">
-    <w:abstractNumId w:val="3"/>
+    <w:abstractNumId w:val="10"/>
   </w:num>
   <w:num w:numId="2">
     <w:abstractNumId w:val="0"/>
   </w:num>
   <w:num w:numId="3">
+    <w:abstractNumId w:val="8"/>
+  </w:num>
+  <w:num w:numId="4">
+    <w:abstractNumId w:val="14"/>
+  </w:num>
+  <w:num w:numId="5">
+    <w:abstractNumId w:val="3"/>
+  </w:num>
+  <w:num w:numId="6">
+    <w:abstractNumId w:val="13"/>
+  </w:num>
+  <w:num w:numId="7">
+    <w:abstractNumId w:val="1"/>
+  </w:num>
+  <w:num w:numId="8">
+    <w:abstractNumId w:val="9"/>
+  </w:num>
+  <w:num w:numId="9">
+    <w:abstractNumId w:val="11"/>
+  </w:num>
+  <w:num w:numId="10">
+    <w:abstractNumId w:val="5"/>
+  </w:num>
+  <w:num w:numId="11">
+    <w:abstractNumId w:val="4"/>
+  </w:num>
+  <w:num w:numId="12">
     <w:abstractNumId w:val="2"/>
   </w:num>
-  <w:num w:numId="4">
-    <w:abstractNumId w:val="4"/>
+  <w:num w:numId="13">
+    <w:abstractNumId w:val="6"/>
   </w:num>
-  <w:num w:numId="5">
-    <w:abstractNumId w:val="1"/>
+  <w:num w:numId="14">
+    <w:abstractNumId w:val="7"/>
+  </w:num>
+  <w:num w:numId="15">
+    <w:abstractNumId w:val="12"/>
   </w:num>
 </w:numbering>
 </file>

</xml_diff>

<commit_message>
Backup of current work
</commit_message>
<xml_diff>
--- a/Log Book.docx
+++ b/Log Book.docx
@@ -172,7 +172,7 @@
       <w:r>
         <w:t xml:space="preserve">Video on setting up Maven and JavaFX: </w:t>
       </w:r>
-      <w:hyperlink r:id="rId5" w:history="1">
+      <w:hyperlink r:id="rId6" w:history="1">
         <w:r>
           <w:rPr>
             <w:rStyle w:val="Hyperlink"/>
@@ -188,7 +188,7 @@
       <w:r>
         <w:t xml:space="preserve">IntelliJ Java Version Setup: </w:t>
       </w:r>
-      <w:hyperlink r:id="rId6" w:history="1">
+      <w:hyperlink r:id="rId7" w:history="1">
         <w:r>
           <w:rPr>
             <w:rStyle w:val="Hyperlink"/>
@@ -207,7 +207,7 @@
       <w:r>
         <w:t xml:space="preserve">JavaFX Scene Graph: </w:t>
       </w:r>
-      <w:hyperlink r:id="rId7" w:history="1">
+      <w:hyperlink r:id="rId8" w:history="1">
         <w:r>
           <w:rPr>
             <w:rStyle w:val="Hyperlink"/>
@@ -282,7 +282,7 @@
       <w:pPr>
         <w:jc w:val="both"/>
       </w:pPr>
-      <w:hyperlink r:id="rId8" w:history="1">
+      <w:hyperlink r:id="rId9" w:history="1">
         <w:r>
           <w:rPr>
             <w:rStyle w:val="Hyperlink"/>
@@ -295,7 +295,7 @@
       <w:pPr>
         <w:jc w:val="both"/>
       </w:pPr>
-      <w:hyperlink r:id="rId9" w:history="1">
+      <w:hyperlink r:id="rId10" w:history="1">
         <w:r>
           <w:rPr>
             <w:rStyle w:val="Hyperlink"/>
@@ -308,7 +308,7 @@
       <w:pPr>
         <w:jc w:val="both"/>
       </w:pPr>
-      <w:hyperlink r:id="rId10" w:history="1">
+      <w:hyperlink r:id="rId11" w:history="1">
         <w:r>
           <w:rPr>
             <w:rStyle w:val="Hyperlink"/>
@@ -1356,66 +1356,974 @@
       <w:r>
         <w:t>will allow users to easily insert traversable pathways through the walls without having to delete walls and change them to create a gap.</w:t>
       </w:r>
+    </w:p>
+    <w:p>
+      <w:pPr>
+        <w:jc w:val="both"/>
+      </w:pPr>
+      <w:r>
+        <w:t>Bug Fixes:</w:t>
+      </w:r>
+    </w:p>
+    <w:p>
+      <w:pPr>
+        <w:pStyle w:val="ListParagraph"/>
+        <w:numPr>
+          <w:ilvl w:val="0"/>
+          <w:numId w:val="14"/>
+        </w:numPr>
+        <w:jc w:val="both"/>
+      </w:pPr>
+      <w:r>
+        <w:t>Fixed the bug discovered on 17/01/2019 where walls created by right clicking on the edit pane were not created with the correct coordinates; the correct coordinates are now automatically filled in.</w:t>
+      </w:r>
+    </w:p>
+    <w:p>
+      <w:pPr>
+        <w:pStyle w:val="ListParagraph"/>
+        <w:numPr>
+          <w:ilvl w:val="0"/>
+          <w:numId w:val="14"/>
+        </w:numPr>
+        <w:jc w:val="both"/>
+      </w:pPr>
+      <w:r>
+        <w:t>Fixed a bug where editing a person would cause the wrong coordinates to be saved</w:t>
+      </w:r>
+      <w:r>
+        <w:t xml:space="preserve"> if the user pressed the save button. The correct coordinates are now saved. </w:t>
+      </w:r>
+    </w:p>
+    <w:p>
+      <w:pPr>
+        <w:pStyle w:val="ListParagraph"/>
+        <w:numPr>
+          <w:ilvl w:val="0"/>
+          <w:numId w:val="14"/>
+        </w:numPr>
+        <w:jc w:val="both"/>
+      </w:pPr>
+      <w:r>
+        <w:t xml:space="preserve">Fixed a bug where the user interface wouldn’t </w:t>
+      </w:r>
+      <w:r>
+        <w:t>render changes until the animation was resumed and paused again.</w:t>
+      </w:r>
+    </w:p>
+    <w:p>
+      <w:pPr>
+        <w:jc w:val="both"/>
+        <w:rPr>
+          <w:u w:val="single"/>
+        </w:rPr>
+      </w:pPr>
+      <w:r>
+        <w:rPr>
+          <w:u w:val="single"/>
+        </w:rPr>
+        <w:t>19/01/2019</w:t>
+      </w:r>
+    </w:p>
+    <w:p>
+      <w:pPr>
+        <w:jc w:val="both"/>
+      </w:pPr>
+      <w:r>
+        <w:t xml:space="preserve">Bug Fixes: </w:t>
+      </w:r>
+    </w:p>
+    <w:p>
+      <w:pPr>
+        <w:pStyle w:val="ListParagraph"/>
+        <w:numPr>
+          <w:ilvl w:val="0"/>
+          <w:numId w:val="16"/>
+        </w:numPr>
+        <w:jc w:val="both"/>
+      </w:pPr>
+      <w:r>
+        <w:t xml:space="preserve">Fixed an issue where doors could not be added to certain walls. </w:t>
+      </w:r>
+    </w:p>
+    <w:p>
+      <w:pPr>
+        <w:pStyle w:val="ListParagraph"/>
+        <w:numPr>
+          <w:ilvl w:val="0"/>
+          <w:numId w:val="16"/>
+        </w:numPr>
+        <w:jc w:val="both"/>
+      </w:pPr>
+      <w:r>
+        <w:t xml:space="preserve">Fixed an issue where walls would be different thicknesses. Walls are now of uniform thicknesses when created. </w:t>
+      </w:r>
+    </w:p>
+    <w:p>
+      <w:pPr>
+        <w:pStyle w:val="ListParagraph"/>
+        <w:numPr>
+          <w:ilvl w:val="0"/>
+          <w:numId w:val="16"/>
+        </w:numPr>
+        <w:jc w:val="both"/>
+      </w:pPr>
+      <w:r>
+        <w:t xml:space="preserve">Discovered a bug where </w:t>
+      </w:r>
+      <w:r>
+        <w:t xml:space="preserve">sometimes </w:t>
+      </w:r>
+      <w:r>
+        <w:t>the pathfinding algorithm will not account for newly added walls in its calculations, sometimes returning a path which crosses through a wall.</w:t>
+      </w:r>
+      <w:r>
+        <w:t xml:space="preserve"> The </w:t>
+      </w:r>
+      <w:r>
+        <w:lastRenderedPageBreak/>
+        <w:t xml:space="preserve">bug only occurs at faster simulation </w:t>
+      </w:r>
+      <w:proofErr w:type="gramStart"/>
+      <w:r>
+        <w:t>speeds</w:t>
+      </w:r>
+      <w:r>
+        <w:t>, and</w:t>
+      </w:r>
+      <w:proofErr w:type="gramEnd"/>
+      <w:r>
+        <w:t xml:space="preserve"> is much more common when there are less traversable paths to a given location. </w:t>
+      </w:r>
+    </w:p>
+    <w:p>
+      <w:pPr>
+        <w:jc w:val="both"/>
+        <w:rPr>
+          <w:u w:val="single"/>
+        </w:rPr>
+      </w:pPr>
+      <w:r>
+        <w:rPr>
+          <w:u w:val="single"/>
+        </w:rPr>
+        <w:t>25/01/2019</w:t>
+      </w:r>
+    </w:p>
+    <w:p>
+      <w:pPr>
+        <w:jc w:val="both"/>
+      </w:pPr>
+      <w:r>
+        <w:t>Bug Fixes:</w:t>
+      </w:r>
+    </w:p>
+    <w:p>
+      <w:pPr>
+        <w:pStyle w:val="ListParagraph"/>
+        <w:numPr>
+          <w:ilvl w:val="0"/>
+          <w:numId w:val="17"/>
+        </w:numPr>
+        <w:jc w:val="both"/>
+      </w:pPr>
+      <w:r>
+        <w:t xml:space="preserve">Fixed the bug discovered in 15/01/2019 where attempting to edit some walls would result in the wrong wall being edited. </w:t>
+      </w:r>
+    </w:p>
+    <w:p>
+      <w:pPr>
+        <w:pStyle w:val="ListParagraph"/>
+        <w:numPr>
+          <w:ilvl w:val="0"/>
+          <w:numId w:val="17"/>
+        </w:numPr>
+        <w:jc w:val="both"/>
+      </w:pPr>
+      <w:r>
+        <w:t>Fixed a bug where doors added would not be displayed correctly in edit mode.</w:t>
+      </w:r>
+    </w:p>
+    <w:p>
+      <w:pPr>
+        <w:pStyle w:val="ListParagraph"/>
+        <w:numPr>
+          <w:ilvl w:val="0"/>
+          <w:numId w:val="17"/>
+        </w:numPr>
+        <w:jc w:val="both"/>
+      </w:pPr>
+      <w:r>
+        <w:t xml:space="preserve">Fixed a bug where the room would not render properly in animation mode if the animation had not been run at least once yet. </w:t>
+      </w:r>
+    </w:p>
+    <w:p>
+      <w:r>
+        <w:t>Features:</w:t>
+      </w:r>
+    </w:p>
+    <w:p>
+      <w:pPr>
+        <w:pStyle w:val="ListParagraph"/>
+        <w:numPr>
+          <w:ilvl w:val="0"/>
+          <w:numId w:val="17"/>
+        </w:numPr>
+        <w:jc w:val="both"/>
+      </w:pPr>
+      <w:r>
+        <w:t xml:space="preserve">Added the ability to edit previously created rooms by clicking on them. </w:t>
+      </w:r>
+    </w:p>
+    <w:p>
+      <w:pPr>
+        <w:jc w:val="both"/>
+        <w:rPr>
+          <w:u w:val="single"/>
+        </w:rPr>
+      </w:pPr>
+      <w:r>
+        <w:rPr>
+          <w:u w:val="single"/>
+        </w:rPr>
+        <w:t>28/01/2019</w:t>
+      </w:r>
+    </w:p>
+    <w:p>
+      <w:pPr>
+        <w:pStyle w:val="ListParagraph"/>
+        <w:numPr>
+          <w:ilvl w:val="0"/>
+          <w:numId w:val="17"/>
+        </w:numPr>
+        <w:jc w:val="both"/>
+      </w:pPr>
+      <w:r>
+        <w:t>Discovered a bug where rooms did not save correctly</w:t>
+      </w:r>
+      <w:r>
+        <w:t>. Began work on a fix</w:t>
+      </w:r>
+    </w:p>
+    <w:p>
+      <w:pPr>
+        <w:jc w:val="both"/>
+        <w:rPr>
+          <w:u w:val="single"/>
+        </w:rPr>
+      </w:pPr>
+      <w:r>
+        <w:rPr>
+          <w:u w:val="single"/>
+        </w:rPr>
+        <w:t>29/01/2019</w:t>
+      </w:r>
+    </w:p>
+    <w:p>
+      <w:pPr>
+        <w:jc w:val="both"/>
+      </w:pPr>
+      <w:r>
+        <w:t>Bug Fixes:</w:t>
+      </w:r>
+    </w:p>
+    <w:p>
+      <w:pPr>
+        <w:pStyle w:val="ListParagraph"/>
+        <w:numPr>
+          <w:ilvl w:val="0"/>
+          <w:numId w:val="17"/>
+        </w:numPr>
+        <w:jc w:val="both"/>
+        <w:rPr>
+          <w:u w:val="single"/>
+        </w:rPr>
+      </w:pPr>
+      <w:r>
+        <w:t xml:space="preserve">Fixed the bug where rooms did not save </w:t>
+      </w:r>
+      <w:proofErr w:type="gramStart"/>
+      <w:r>
+        <w:t>correctly, and</w:t>
+      </w:r>
+      <w:proofErr w:type="gramEnd"/>
+      <w:r>
+        <w:t xml:space="preserve"> refactored some of the code used for saving the data to improve code reusability.</w:t>
+      </w:r>
+    </w:p>
+    <w:p>
+      <w:pPr>
+        <w:jc w:val="both"/>
+        <w:rPr>
+          <w:u w:val="single"/>
+        </w:rPr>
+      </w:pPr>
+      <w:r>
+        <w:rPr>
+          <w:u w:val="single"/>
+        </w:rPr>
+        <w:t>01/02/2019</w:t>
+      </w:r>
+    </w:p>
+    <w:p>
+      <w:pPr>
+        <w:jc w:val="both"/>
+      </w:pPr>
+      <w:r>
+        <w:t>Features:</w:t>
+      </w:r>
+    </w:p>
+    <w:p>
+      <w:pPr>
+        <w:pStyle w:val="ListParagraph"/>
+        <w:numPr>
+          <w:ilvl w:val="0"/>
+          <w:numId w:val="17"/>
+        </w:numPr>
+        <w:jc w:val="both"/>
+      </w:pPr>
+      <w:r>
+        <w:t xml:space="preserve">Added application logic for </w:t>
+      </w:r>
+      <w:r>
+        <w:t>instrumenting people’s behaviours</w:t>
+      </w:r>
+    </w:p>
+    <w:p>
+      <w:pPr>
+        <w:pStyle w:val="ListParagraph"/>
+        <w:numPr>
+          <w:ilvl w:val="0"/>
+          <w:numId w:val="17"/>
+        </w:numPr>
+        <w:jc w:val="both"/>
+      </w:pPr>
+      <w:r>
+        <w:t>Added a bar chart for displaying information about how people use the rooms</w:t>
+      </w:r>
+    </w:p>
+    <w:p>
+      <w:pPr>
+        <w:jc w:val="both"/>
+      </w:pPr>
+      <w:r>
+        <w:t>Bugs:</w:t>
+      </w:r>
+    </w:p>
+    <w:p>
+      <w:pPr>
+        <w:pStyle w:val="ListParagraph"/>
+        <w:numPr>
+          <w:ilvl w:val="0"/>
+          <w:numId w:val="18"/>
+        </w:numPr>
+        <w:jc w:val="both"/>
+      </w:pPr>
+      <w:r>
+        <w:t>Fixed a bug where doors would not be saved to the file.</w:t>
+      </w:r>
+    </w:p>
+    <w:p>
+      <w:pPr>
+        <w:pStyle w:val="ListParagraph"/>
+        <w:numPr>
+          <w:ilvl w:val="0"/>
+          <w:numId w:val="18"/>
+        </w:numPr>
+        <w:jc w:val="both"/>
+      </w:pPr>
+      <w:r>
+        <w:t>Discovered a bug where</w:t>
+      </w:r>
+      <w:r>
+        <w:t xml:space="preserve"> some walls tied to rooms could not be deleted. </w:t>
+      </w:r>
+    </w:p>
+    <w:p>
+      <w:pPr>
+        <w:jc w:val="both"/>
+        <w:rPr>
+          <w:u w:val="single"/>
+        </w:rPr>
+      </w:pPr>
+      <w:r>
+        <w:rPr>
+          <w:u w:val="single"/>
+        </w:rPr>
+        <w:t>04/02/2019</w:t>
+      </w:r>
+    </w:p>
+    <w:p>
+      <w:pPr>
+        <w:jc w:val="both"/>
+      </w:pPr>
+      <w:r>
+        <w:t>Features:</w:t>
+      </w:r>
+    </w:p>
+    <w:p>
+      <w:pPr>
+        <w:pStyle w:val="ListParagraph"/>
+        <w:numPr>
+          <w:ilvl w:val="0"/>
+          <w:numId w:val="19"/>
+        </w:numPr>
+        <w:jc w:val="both"/>
+      </w:pPr>
+      <w:r>
+        <w:t>Added the ability to delete a room</w:t>
+      </w:r>
+    </w:p>
+    <w:p>
+      <w:pPr>
+        <w:pStyle w:val="ListParagraph"/>
+        <w:numPr>
+          <w:ilvl w:val="0"/>
+          <w:numId w:val="19"/>
+        </w:numPr>
+        <w:jc w:val="both"/>
+      </w:pPr>
+      <w:r>
+        <w:t xml:space="preserve">Added cancel buttons to all edit windows for walls, rooms and people. </w:t>
+      </w:r>
+    </w:p>
+    <w:p>
+      <w:pPr>
+        <w:pStyle w:val="ListParagraph"/>
+        <w:numPr>
+          <w:ilvl w:val="0"/>
+          <w:numId w:val="19"/>
+        </w:numPr>
+        <w:jc w:val="both"/>
+      </w:pPr>
+      <w:r>
+        <w:t>Added a feature where the program will automatically align rooms and walls for the user</w:t>
+      </w:r>
+      <w:r>
+        <w:t xml:space="preserve">, using a simple grid system. </w:t>
+      </w:r>
+    </w:p>
+    <w:p>
+      <w:pPr>
+        <w:jc w:val="both"/>
+      </w:pPr>
+      <w:r>
+        <w:t>Bug Fixes:</w:t>
+      </w:r>
+    </w:p>
+    <w:p>
+      <w:pPr>
+        <w:pStyle w:val="ListParagraph"/>
+        <w:numPr>
+          <w:ilvl w:val="0"/>
+          <w:numId w:val="20"/>
+        </w:numPr>
+        <w:jc w:val="both"/>
+      </w:pPr>
+      <w:r>
+        <w:t>Fixed a bug where</w:t>
+      </w:r>
+      <w:r>
+        <w:t xml:space="preserve"> the user interface would not update correctly after a person was deleted. </w:t>
+      </w:r>
+      <w:r>
+        <w:t xml:space="preserve"> </w:t>
+      </w:r>
+    </w:p>
+    <w:p>
+      <w:pPr>
+        <w:pStyle w:val="ListParagraph"/>
+        <w:numPr>
+          <w:ilvl w:val="0"/>
+          <w:numId w:val="20"/>
+        </w:numPr>
+        <w:jc w:val="both"/>
+      </w:pPr>
+      <w:r>
+        <w:t xml:space="preserve">Fixed a bug where trying to create a new person could cause a null pointer exception to be thrown. </w:t>
+      </w:r>
+    </w:p>
+    <w:p>
+      <w:pPr>
+        <w:pStyle w:val="ListParagraph"/>
+        <w:numPr>
+          <w:ilvl w:val="0"/>
+          <w:numId w:val="20"/>
+        </w:numPr>
+        <w:jc w:val="both"/>
+      </w:pPr>
+      <w:r>
+        <w:t xml:space="preserve">Fixed an issue where the “has walls” </w:t>
+      </w:r>
+      <w:r>
+        <w:t xml:space="preserve">checkbox when editing a </w:t>
+      </w:r>
+      <w:r>
+        <w:t>room would always be checked when</w:t>
+      </w:r>
+      <w:r>
+        <w:t xml:space="preserve"> opening the dialog box. </w:t>
+      </w:r>
+    </w:p>
+    <w:p>
+      <w:pPr>
+        <w:pStyle w:val="ListParagraph"/>
+        <w:numPr>
+          <w:ilvl w:val="0"/>
+          <w:numId w:val="20"/>
+        </w:numPr>
+        <w:jc w:val="both"/>
+      </w:pPr>
+      <w:r>
+        <w:lastRenderedPageBreak/>
+        <w:t xml:space="preserve">Discovered a bug where if a wall or room was edited, the doors placed on that </w:t>
+      </w:r>
+      <w:r>
+        <w:t>wall or room would not move with that wall or room.</w:t>
+      </w:r>
+    </w:p>
+    <w:p>
+      <w:pPr>
+        <w:pStyle w:val="ListParagraph"/>
+        <w:numPr>
+          <w:ilvl w:val="0"/>
+          <w:numId w:val="20"/>
+        </w:numPr>
+        <w:jc w:val="both"/>
+      </w:pPr>
+      <w:r>
+        <w:t xml:space="preserve">Fixed a bug where walls would be duplicated when a file was opened. </w:t>
+      </w:r>
+    </w:p>
+    <w:p>
+      <w:pPr>
+        <w:pStyle w:val="ListParagraph"/>
+        <w:numPr>
+          <w:ilvl w:val="0"/>
+          <w:numId w:val="20"/>
+        </w:numPr>
+        <w:jc w:val="both"/>
+      </w:pPr>
+      <w:r>
+        <w:t xml:space="preserve">Fixed a bug where walls created as part of a room </w:t>
+      </w:r>
+      <w:r>
+        <w:t>could not be deleted.</w:t>
+      </w:r>
+    </w:p>
+    <w:p>
+      <w:pPr>
+        <w:pStyle w:val="ListParagraph"/>
+        <w:numPr>
+          <w:ilvl w:val="0"/>
+          <w:numId w:val="20"/>
+        </w:numPr>
+        <w:jc w:val="both"/>
+      </w:pPr>
+      <w:r>
+        <w:t xml:space="preserve">Fixed a bug where editing a room would cause it to generate new walls, even if the room wasn’t supposed to have walls. </w:t>
+      </w:r>
+    </w:p>
+    <w:p>
+      <w:pPr>
+        <w:jc w:val="both"/>
+      </w:pPr>
+      <w:proofErr w:type="gramStart"/>
+      <w:r>
+        <w:t>Future plans</w:t>
+      </w:r>
+      <w:proofErr w:type="gramEnd"/>
+      <w:r>
+        <w:t>:</w:t>
+      </w:r>
+    </w:p>
+    <w:p>
+      <w:pPr>
+        <w:jc w:val="both"/>
+      </w:pPr>
+      <w:r>
+        <w:t>After performing some manual user testing of the building edit functionality, I discovered that a</w:t>
+      </w:r>
+      <w:r>
+        <w:t>dding a grid system to the edit mode would allow users to place their rooms and walls much more easily and make it easier to understand how the auto-alignment feature works.</w:t>
+      </w:r>
+    </w:p>
+    <w:p>
+      <w:pPr>
+        <w:jc w:val="both"/>
+        <w:rPr>
+          <w:u w:val="single"/>
+        </w:rPr>
+      </w:pPr>
+      <w:r>
+        <w:rPr>
+          <w:u w:val="single"/>
+        </w:rPr>
+        <w:t>05/02/2019</w:t>
+      </w:r>
+    </w:p>
+    <w:p>
+      <w:pPr>
+        <w:jc w:val="both"/>
+      </w:pPr>
+      <w:r>
+        <w:t>Features:</w:t>
+      </w:r>
+    </w:p>
+    <w:p>
+      <w:pPr>
+        <w:pStyle w:val="ListParagraph"/>
+        <w:numPr>
+          <w:ilvl w:val="0"/>
+          <w:numId w:val="21"/>
+        </w:numPr>
+        <w:ind w:left="720"/>
+        <w:jc w:val="both"/>
+      </w:pPr>
+      <w:r>
+        <w:t xml:space="preserve">Added the option for users to delete doors from their custom building. </w:t>
+      </w:r>
+    </w:p>
+    <w:p>
+      <w:pPr>
+        <w:pStyle w:val="ListParagraph"/>
+        <w:numPr>
+          <w:ilvl w:val="0"/>
+          <w:numId w:val="21"/>
+        </w:numPr>
+        <w:ind w:left="720"/>
+        <w:jc w:val="both"/>
+      </w:pPr>
+      <w:r>
+        <w:t xml:space="preserve">Used inheritance to create an Entrance object that is a subclass of a door. An entrance </w:t>
+      </w:r>
+      <w:r>
+        <w:t xml:space="preserve">will be a location where people can enter and exit the building. </w:t>
+      </w:r>
+    </w:p>
+    <w:p>
+      <w:pPr>
+        <w:pStyle w:val="ListParagraph"/>
+        <w:numPr>
+          <w:ilvl w:val="0"/>
+          <w:numId w:val="21"/>
+        </w:numPr>
+        <w:ind w:left="720"/>
+        <w:jc w:val="both"/>
+      </w:pPr>
+      <w:r>
+        <w:t xml:space="preserve">Added the ability to give Entrances a name so that the user can select where a person will enter the building from. </w:t>
+      </w:r>
+    </w:p>
+    <w:p>
+      <w:pPr>
+        <w:jc w:val="both"/>
+        <w:rPr>
+          <w:u w:val="single"/>
+        </w:rPr>
+      </w:pPr>
+      <w:r>
+        <w:rPr>
+          <w:u w:val="single"/>
+        </w:rPr>
+        <w:t>07/02/2019</w:t>
+      </w:r>
+    </w:p>
+    <w:p>
+      <w:pPr>
+        <w:jc w:val="both"/>
+      </w:pPr>
+      <w:r>
+        <w:t>Features:</w:t>
+      </w:r>
+    </w:p>
+    <w:p>
+      <w:pPr>
+        <w:pStyle w:val="ListParagraph"/>
+        <w:numPr>
+          <w:ilvl w:val="0"/>
+          <w:numId w:val="23"/>
+        </w:numPr>
+        <w:jc w:val="both"/>
+      </w:pPr>
+      <w:r>
+        <w:t xml:space="preserve">Added validation for entrance names. Entrance names should be unique so that the user can identify which entrance they would like a person to enter the building from. </w:t>
+      </w:r>
+      <w:r>
+        <w:t xml:space="preserve">Also fixed an issue where the data for entrances would not be updated properly when the user presses the save button. </w:t>
+      </w:r>
+    </w:p>
+    <w:p>
+      <w:pPr>
+        <w:pStyle w:val="ListParagraph"/>
+        <w:numPr>
+          <w:ilvl w:val="0"/>
+          <w:numId w:val="23"/>
+        </w:numPr>
+        <w:jc w:val="both"/>
+      </w:pPr>
+      <w:r>
+        <w:t xml:space="preserve">People will now appear at the entrance when they are created. </w:t>
+      </w:r>
+    </w:p>
+    <w:p>
+      <w:pPr>
+        <w:jc w:val="both"/>
+        <w:rPr>
+          <w:u w:val="single"/>
+        </w:rPr>
+      </w:pPr>
+      <w:r>
+        <w:rPr>
+          <w:u w:val="single"/>
+        </w:rPr>
+        <w:t>08/02/2019</w:t>
+      </w:r>
+    </w:p>
+    <w:p>
+      <w:pPr>
+        <w:jc w:val="both"/>
+      </w:pPr>
+      <w:r>
+        <w:t xml:space="preserve">Refactored code to improve use of inheritance and reduce redundant and duplicated code. </w:t>
+      </w:r>
+    </w:p>
+    <w:p>
+      <w:pPr>
+        <w:jc w:val="both"/>
+      </w:pPr>
+      <w:r>
+        <w:t>Created a simple plan for the AI of people.</w:t>
+      </w:r>
+    </w:p>
+    <w:p>
+      <w:pPr>
+        <w:jc w:val="both"/>
+        <w:rPr>
+          <w:u w:val="single"/>
+        </w:rPr>
+      </w:pPr>
+      <w:r>
+        <w:rPr>
+          <w:u w:val="single"/>
+        </w:rPr>
+        <w:t>10/02/2019</w:t>
+      </w:r>
+    </w:p>
+    <w:p>
+      <w:pPr>
+        <w:jc w:val="both"/>
+      </w:pPr>
+      <w:r>
+        <w:t>Features:</w:t>
+      </w:r>
+    </w:p>
+    <w:p>
+      <w:pPr>
+        <w:pStyle w:val="ListParagraph"/>
+        <w:numPr>
+          <w:ilvl w:val="0"/>
+          <w:numId w:val="24"/>
+        </w:numPr>
+        <w:jc w:val="both"/>
+      </w:pPr>
+      <w:r>
+        <w:t>Changed the UI for creating a new person- the user can now specify rooms to visit and what time to visit them, instead of specifying x and y coordinates which was confusing.</w:t>
+      </w:r>
+    </w:p>
+    <w:p>
+      <w:pPr>
+        <w:pStyle w:val="ListParagraph"/>
+        <w:numPr>
+          <w:ilvl w:val="0"/>
+          <w:numId w:val="24"/>
+        </w:numPr>
+        <w:jc w:val="both"/>
+      </w:pPr>
+      <w:r>
+        <w:t>Improved the person object so that they can find their way to a room instead of a specific coordinate.</w:t>
+      </w:r>
+    </w:p>
+    <w:p>
+      <w:pPr>
+        <w:pStyle w:val="ListParagraph"/>
+        <w:numPr>
+          <w:ilvl w:val="0"/>
+          <w:numId w:val="24"/>
+        </w:numPr>
+        <w:jc w:val="both"/>
+      </w:pPr>
+      <w:r>
+        <w:t xml:space="preserve">When a timetable is saved, the activities will be saved in chronological order. </w:t>
+      </w:r>
+    </w:p>
+    <w:p>
+      <w:pPr>
+        <w:jc w:val="both"/>
+      </w:pPr>
+      <w:r>
+        <w:t>Bug Fixes:</w:t>
+      </w:r>
+    </w:p>
+    <w:p>
+      <w:pPr>
+        <w:pStyle w:val="ListParagraph"/>
+        <w:numPr>
+          <w:ilvl w:val="0"/>
+          <w:numId w:val="25"/>
+        </w:numPr>
+        <w:jc w:val="both"/>
+      </w:pPr>
+      <w:r>
+        <w:t>Fixed the bug where an out-of-bounds exception would be thrown when trying to delete a row from the person’s timetable.</w:t>
+      </w:r>
+    </w:p>
+    <w:p>
+      <w:pPr>
+        <w:pStyle w:val="ListParagraph"/>
+        <w:numPr>
+          <w:ilvl w:val="0"/>
+          <w:numId w:val="25"/>
+        </w:numPr>
+        <w:jc w:val="both"/>
+      </w:pPr>
+      <w:r>
+        <w:t xml:space="preserve">Fixed a bug where newly added activities would appear in the wrong order. </w:t>
+      </w:r>
+    </w:p>
+    <w:p>
+      <w:pPr>
+        <w:jc w:val="both"/>
+        <w:rPr>
+          <w:u w:val="single"/>
+        </w:rPr>
+      </w:pPr>
+      <w:r>
+        <w:rPr>
+          <w:u w:val="single"/>
+        </w:rPr>
+        <w:lastRenderedPageBreak/>
+        <w:t>11/02/2019</w:t>
+      </w:r>
+    </w:p>
+    <w:p>
+      <w:pPr>
+        <w:jc w:val="both"/>
+      </w:pPr>
+      <w:r>
+        <w:t>Features:</w:t>
+      </w:r>
+    </w:p>
+    <w:p>
+      <w:pPr>
+        <w:pStyle w:val="ListParagraph"/>
+        <w:numPr>
+          <w:ilvl w:val="0"/>
+          <w:numId w:val="26"/>
+        </w:numPr>
+        <w:jc w:val="both"/>
+      </w:pPr>
+      <w:r>
+        <w:t>People will now follow the updated timetables.</w:t>
+      </w:r>
+    </w:p>
+    <w:p>
+      <w:pPr>
+        <w:pStyle w:val="ListParagraph"/>
+        <w:numPr>
+          <w:ilvl w:val="0"/>
+          <w:numId w:val="26"/>
+        </w:numPr>
+        <w:jc w:val="both"/>
+      </w:pPr>
+      <w:r>
+        <w:t>They will start their timetable at the building’s entrance and leave through an entrance at the end of their day.</w:t>
+      </w:r>
+    </w:p>
+    <w:p>
+      <w:pPr>
+        <w:pStyle w:val="ListParagraph"/>
+        <w:numPr>
+          <w:ilvl w:val="0"/>
+          <w:numId w:val="26"/>
+        </w:numPr>
+        <w:jc w:val="both"/>
+      </w:pPr>
+      <w:r>
+        <w:t xml:space="preserve">People will now move to a room and stay there for the time stipulated on their timetable, instead of simply moving between coordinates. </w:t>
+      </w:r>
+    </w:p>
+    <w:p>
+      <w:pPr>
+        <w:jc w:val="both"/>
+        <w:rPr>
+          <w:u w:val="single"/>
+        </w:rPr>
+      </w:pPr>
+      <w:r>
+        <w:rPr>
+          <w:u w:val="single"/>
+        </w:rPr>
+        <w:t>12/02/2019</w:t>
+      </w:r>
+    </w:p>
+    <w:p>
+      <w:pPr>
+        <w:jc w:val="both"/>
+      </w:pPr>
+      <w:r>
+        <w:t xml:space="preserve">Bug Fixes: </w:t>
+      </w:r>
+    </w:p>
+    <w:p>
+      <w:pPr>
+        <w:pStyle w:val="ListParagraph"/>
+        <w:numPr>
+          <w:ilvl w:val="0"/>
+          <w:numId w:val="27"/>
+        </w:numPr>
+        <w:jc w:val="both"/>
+      </w:pPr>
+      <w:r>
+        <w:t xml:space="preserve">Fixed the bug where building entrances would not be loaded from a saved file. </w:t>
+      </w:r>
+    </w:p>
+    <w:p>
+      <w:pPr>
+        <w:pStyle w:val="ListParagraph"/>
+        <w:numPr>
+          <w:ilvl w:val="0"/>
+          <w:numId w:val="27"/>
+        </w:numPr>
+        <w:jc w:val="both"/>
+      </w:pPr>
+      <w:r>
+        <w:t>Fixed a bug where building entrance names would not be loaded from a saved file.</w:t>
+      </w:r>
+    </w:p>
+    <w:p>
+      <w:pPr>
+        <w:pStyle w:val="ListParagraph"/>
+        <w:numPr>
+          <w:ilvl w:val="0"/>
+          <w:numId w:val="27"/>
+        </w:numPr>
+        <w:jc w:val="both"/>
+      </w:pPr>
+      <w:r>
+        <w:t xml:space="preserve">Fixed a bug where the entrances would not be displayed in the correct colour during animation mode. </w:t>
+      </w:r>
+    </w:p>
+    <w:p>
+      <w:pPr>
+        <w:pStyle w:val="ListParagraph"/>
+        <w:numPr>
+          <w:ilvl w:val="0"/>
+          <w:numId w:val="27"/>
+        </w:numPr>
+        <w:jc w:val="both"/>
+      </w:pPr>
       <w:bookmarkStart w:id="0" w:name="_GoBack"/>
       <w:bookmarkEnd w:id="0"/>
-    </w:p>
-    <w:p>
-      <w:pPr>
-        <w:jc w:val="both"/>
-      </w:pPr>
-      <w:r>
-        <w:t>Bug Fixes:</w:t>
-      </w:r>
-    </w:p>
-    <w:p>
-      <w:pPr>
-        <w:pStyle w:val="ListParagraph"/>
-        <w:numPr>
-          <w:ilvl w:val="0"/>
-          <w:numId w:val="14"/>
-        </w:numPr>
-        <w:jc w:val="both"/>
-      </w:pPr>
-      <w:r>
-        <w:t>Fixed the bug discovered on 17/01/2019 where walls created by right clicking on the edit pane were not created with the correct coordinates; the correct coordinates are now automatically filled in.</w:t>
-      </w:r>
-    </w:p>
-    <w:p>
-      <w:pPr>
-        <w:pStyle w:val="ListParagraph"/>
-        <w:numPr>
-          <w:ilvl w:val="0"/>
-          <w:numId w:val="14"/>
-        </w:numPr>
-        <w:jc w:val="both"/>
-      </w:pPr>
-      <w:r>
-        <w:t>Fixed a bug where editing a person would cause the wrong coordinates to be saved</w:t>
-      </w:r>
-      <w:r>
-        <w:t xml:space="preserve"> if the user pressed the save button. The correct coordinates are now saved. </w:t>
-      </w:r>
-    </w:p>
-    <w:p>
-      <w:pPr>
-        <w:pStyle w:val="ListParagraph"/>
-        <w:numPr>
-          <w:ilvl w:val="0"/>
-          <w:numId w:val="14"/>
-        </w:numPr>
-        <w:jc w:val="both"/>
-      </w:pPr>
-      <w:r>
-        <w:t xml:space="preserve">Fixed a bug where the user interface wouldn’t </w:t>
-      </w:r>
-      <w:r>
-        <w:t>render changes until the animation was resumed and paused again.</w:t>
-      </w:r>
-    </w:p>
-    <w:p>
-      <w:pPr>
-        <w:jc w:val="both"/>
-      </w:pPr>
     </w:p>
     <w:sectPr>
       <w:pgSz w:w="11906" w:h="16838"/>
@@ -1430,6 +2338,232 @@
 <file path=word/numbering.xml><?xml version="1.0" encoding="utf-8"?>
 <w:numbering xmlns:wpc="http://schemas.microsoft.com/office/word/2010/wordprocessingCanvas" xmlns:cx="http://schemas.microsoft.com/office/drawing/2014/chartex" xmlns:cx1="http://schemas.microsoft.com/office/drawing/2015/9/8/chartex" xmlns:cx2="http://schemas.microsoft.com/office/drawing/2015/10/21/chartex" xmlns:cx3="http://schemas.microsoft.com/office/drawing/2016/5/9/chartex" xmlns:cx4="http://schemas.microsoft.com/office/drawing/2016/5/10/chartex" xmlns:cx5="http://schemas.microsoft.com/office/drawing/2016/5/11/chartex" xmlns:cx6="http://schemas.microsoft.com/office/drawing/2016/5/12/chartex" xmlns:cx7="http://schemas.microsoft.com/office/drawing/2016/5/13/chartex" xmlns:cx8="http://schemas.microsoft.com/office/drawing/2016/5/14/chartex" xmlns:mc="http://schemas.openxmlformats.org/markup-compatibility/2006" xmlns:aink="http://schemas.microsoft.com/office/drawing/2016/ink" xmlns:am3d="http://schemas.microsoft.com/office/drawing/2017/model3d" xmlns:o="urn:schemas-microsoft-com:office:office" xmlns:r="http://schemas.openxmlformats.org/officeDocument/2006/relationships" xmlns:m="http://schemas.openxmlformats.org/officeDocument/2006/math" xmlns:v="urn:schemas-microsoft-com:vml" xmlns:wp14="http://schemas.microsoft.com/office/word/2010/wordprocessingDrawing" xmlns:wp="http://schemas.openxmlformats.org/drawingml/2006/wordprocessingDrawing" xmlns:w10="urn:schemas-microsoft-com:office:word" xmlns:w="http://schemas.openxmlformats.org/wordprocessingml/2006/main" xmlns:w14="http://schemas.microsoft.com/office/word/2010/wordml" xmlns:w15="http://schemas.microsoft.com/office/word/2012/wordml" xmlns:w16cid="http://schemas.microsoft.com/office/word/2016/wordml/cid" xmlns:w16se="http://schemas.microsoft.com/office/word/2015/wordml/symex" xmlns:wpg="http://schemas.microsoft.com/office/word/2010/wordprocessingGroup" xmlns:wpi="http://schemas.microsoft.com/office/word/2010/wordprocessingInk" xmlns:wne="http://schemas.microsoft.com/office/word/2006/wordml" xmlns:wps="http://schemas.microsoft.com/office/word/2010/wordprocessingShape" mc:Ignorable="w14 w15 w16se w16cid wp14">
   <w:abstractNum w:abstractNumId="0" w15:restartNumberingAfterBreak="0">
+    <w:nsid w:val="02B03905"/>
+    <w:multiLevelType w:val="hybridMultilevel"/>
+    <w:tmpl w:val="56986D4E"/>
+    <w:lvl w:ilvl="0" w:tplc="08090001">
+      <w:start w:val="1"/>
+      <w:numFmt w:val="bullet"/>
+      <w:lvlText w:val=""/>
+      <w:lvlJc w:val="left"/>
+      <w:pPr>
+        <w:ind w:left="720" w:hanging="360"/>
+      </w:pPr>
+      <w:rPr>
+        <w:rFonts w:ascii="Symbol" w:hAnsi="Symbol" w:hint="default"/>
+      </w:rPr>
+    </w:lvl>
+    <w:lvl w:ilvl="1" w:tplc="08090003" w:tentative="1">
+      <w:start w:val="1"/>
+      <w:numFmt w:val="bullet"/>
+      <w:lvlText w:val="o"/>
+      <w:lvlJc w:val="left"/>
+      <w:pPr>
+        <w:ind w:left="1440" w:hanging="360"/>
+      </w:pPr>
+      <w:rPr>
+        <w:rFonts w:ascii="Courier New" w:hAnsi="Courier New" w:cs="Courier New" w:hint="default"/>
+      </w:rPr>
+    </w:lvl>
+    <w:lvl w:ilvl="2" w:tplc="08090005" w:tentative="1">
+      <w:start w:val="1"/>
+      <w:numFmt w:val="bullet"/>
+      <w:lvlText w:val=""/>
+      <w:lvlJc w:val="left"/>
+      <w:pPr>
+        <w:ind w:left="2160" w:hanging="360"/>
+      </w:pPr>
+      <w:rPr>
+        <w:rFonts w:ascii="Wingdings" w:hAnsi="Wingdings" w:hint="default"/>
+      </w:rPr>
+    </w:lvl>
+    <w:lvl w:ilvl="3" w:tplc="08090001" w:tentative="1">
+      <w:start w:val="1"/>
+      <w:numFmt w:val="bullet"/>
+      <w:lvlText w:val=""/>
+      <w:lvlJc w:val="left"/>
+      <w:pPr>
+        <w:ind w:left="2880" w:hanging="360"/>
+      </w:pPr>
+      <w:rPr>
+        <w:rFonts w:ascii="Symbol" w:hAnsi="Symbol" w:hint="default"/>
+      </w:rPr>
+    </w:lvl>
+    <w:lvl w:ilvl="4" w:tplc="08090003" w:tentative="1">
+      <w:start w:val="1"/>
+      <w:numFmt w:val="bullet"/>
+      <w:lvlText w:val="o"/>
+      <w:lvlJc w:val="left"/>
+      <w:pPr>
+        <w:ind w:left="3600" w:hanging="360"/>
+      </w:pPr>
+      <w:rPr>
+        <w:rFonts w:ascii="Courier New" w:hAnsi="Courier New" w:cs="Courier New" w:hint="default"/>
+      </w:rPr>
+    </w:lvl>
+    <w:lvl w:ilvl="5" w:tplc="08090005" w:tentative="1">
+      <w:start w:val="1"/>
+      <w:numFmt w:val="bullet"/>
+      <w:lvlText w:val=""/>
+      <w:lvlJc w:val="left"/>
+      <w:pPr>
+        <w:ind w:left="4320" w:hanging="360"/>
+      </w:pPr>
+      <w:rPr>
+        <w:rFonts w:ascii="Wingdings" w:hAnsi="Wingdings" w:hint="default"/>
+      </w:rPr>
+    </w:lvl>
+    <w:lvl w:ilvl="6" w:tplc="08090001" w:tentative="1">
+      <w:start w:val="1"/>
+      <w:numFmt w:val="bullet"/>
+      <w:lvlText w:val=""/>
+      <w:lvlJc w:val="left"/>
+      <w:pPr>
+        <w:ind w:left="5040" w:hanging="360"/>
+      </w:pPr>
+      <w:rPr>
+        <w:rFonts w:ascii="Symbol" w:hAnsi="Symbol" w:hint="default"/>
+      </w:rPr>
+    </w:lvl>
+    <w:lvl w:ilvl="7" w:tplc="08090003" w:tentative="1">
+      <w:start w:val="1"/>
+      <w:numFmt w:val="bullet"/>
+      <w:lvlText w:val="o"/>
+      <w:lvlJc w:val="left"/>
+      <w:pPr>
+        <w:ind w:left="5760" w:hanging="360"/>
+      </w:pPr>
+      <w:rPr>
+        <w:rFonts w:ascii="Courier New" w:hAnsi="Courier New" w:cs="Courier New" w:hint="default"/>
+      </w:rPr>
+    </w:lvl>
+    <w:lvl w:ilvl="8" w:tplc="08090005" w:tentative="1">
+      <w:start w:val="1"/>
+      <w:numFmt w:val="bullet"/>
+      <w:lvlText w:val=""/>
+      <w:lvlJc w:val="left"/>
+      <w:pPr>
+        <w:ind w:left="6480" w:hanging="360"/>
+      </w:pPr>
+      <w:rPr>
+        <w:rFonts w:ascii="Wingdings" w:hAnsi="Wingdings" w:hint="default"/>
+      </w:rPr>
+    </w:lvl>
+  </w:abstractNum>
+  <w:abstractNum w:abstractNumId="1" w15:restartNumberingAfterBreak="0">
+    <w:nsid w:val="099247CD"/>
+    <w:multiLevelType w:val="hybridMultilevel"/>
+    <w:tmpl w:val="9A1C8AF0"/>
+    <w:lvl w:ilvl="0" w:tplc="08090001">
+      <w:start w:val="1"/>
+      <w:numFmt w:val="bullet"/>
+      <w:lvlText w:val=""/>
+      <w:lvlJc w:val="left"/>
+      <w:pPr>
+        <w:ind w:left="720" w:hanging="360"/>
+      </w:pPr>
+      <w:rPr>
+        <w:rFonts w:ascii="Symbol" w:hAnsi="Symbol" w:hint="default"/>
+      </w:rPr>
+    </w:lvl>
+    <w:lvl w:ilvl="1" w:tplc="08090003" w:tentative="1">
+      <w:start w:val="1"/>
+      <w:numFmt w:val="bullet"/>
+      <w:lvlText w:val="o"/>
+      <w:lvlJc w:val="left"/>
+      <w:pPr>
+        <w:ind w:left="1440" w:hanging="360"/>
+      </w:pPr>
+      <w:rPr>
+        <w:rFonts w:ascii="Courier New" w:hAnsi="Courier New" w:cs="Courier New" w:hint="default"/>
+      </w:rPr>
+    </w:lvl>
+    <w:lvl w:ilvl="2" w:tplc="08090005" w:tentative="1">
+      <w:start w:val="1"/>
+      <w:numFmt w:val="bullet"/>
+      <w:lvlText w:val=""/>
+      <w:lvlJc w:val="left"/>
+      <w:pPr>
+        <w:ind w:left="2160" w:hanging="360"/>
+      </w:pPr>
+      <w:rPr>
+        <w:rFonts w:ascii="Wingdings" w:hAnsi="Wingdings" w:hint="default"/>
+      </w:rPr>
+    </w:lvl>
+    <w:lvl w:ilvl="3" w:tplc="08090001" w:tentative="1">
+      <w:start w:val="1"/>
+      <w:numFmt w:val="bullet"/>
+      <w:lvlText w:val=""/>
+      <w:lvlJc w:val="left"/>
+      <w:pPr>
+        <w:ind w:left="2880" w:hanging="360"/>
+      </w:pPr>
+      <w:rPr>
+        <w:rFonts w:ascii="Symbol" w:hAnsi="Symbol" w:hint="default"/>
+      </w:rPr>
+    </w:lvl>
+    <w:lvl w:ilvl="4" w:tplc="08090003" w:tentative="1">
+      <w:start w:val="1"/>
+      <w:numFmt w:val="bullet"/>
+      <w:lvlText w:val="o"/>
+      <w:lvlJc w:val="left"/>
+      <w:pPr>
+        <w:ind w:left="3600" w:hanging="360"/>
+      </w:pPr>
+      <w:rPr>
+        <w:rFonts w:ascii="Courier New" w:hAnsi="Courier New" w:cs="Courier New" w:hint="default"/>
+      </w:rPr>
+    </w:lvl>
+    <w:lvl w:ilvl="5" w:tplc="08090005" w:tentative="1">
+      <w:start w:val="1"/>
+      <w:numFmt w:val="bullet"/>
+      <w:lvlText w:val=""/>
+      <w:lvlJc w:val="left"/>
+      <w:pPr>
+        <w:ind w:left="4320" w:hanging="360"/>
+      </w:pPr>
+      <w:rPr>
+        <w:rFonts w:ascii="Wingdings" w:hAnsi="Wingdings" w:hint="default"/>
+      </w:rPr>
+    </w:lvl>
+    <w:lvl w:ilvl="6" w:tplc="08090001" w:tentative="1">
+      <w:start w:val="1"/>
+      <w:numFmt w:val="bullet"/>
+      <w:lvlText w:val=""/>
+      <w:lvlJc w:val="left"/>
+      <w:pPr>
+        <w:ind w:left="5040" w:hanging="360"/>
+      </w:pPr>
+      <w:rPr>
+        <w:rFonts w:ascii="Symbol" w:hAnsi="Symbol" w:hint="default"/>
+      </w:rPr>
+    </w:lvl>
+    <w:lvl w:ilvl="7" w:tplc="08090003" w:tentative="1">
+      <w:start w:val="1"/>
+      <w:numFmt w:val="bullet"/>
+      <w:lvlText w:val="o"/>
+      <w:lvlJc w:val="left"/>
+      <w:pPr>
+        <w:ind w:left="5760" w:hanging="360"/>
+      </w:pPr>
+      <w:rPr>
+        <w:rFonts w:ascii="Courier New" w:hAnsi="Courier New" w:cs="Courier New" w:hint="default"/>
+      </w:rPr>
+    </w:lvl>
+    <w:lvl w:ilvl="8" w:tplc="08090005" w:tentative="1">
+      <w:start w:val="1"/>
+      <w:numFmt w:val="bullet"/>
+      <w:lvlText w:val=""/>
+      <w:lvlJc w:val="left"/>
+      <w:pPr>
+        <w:ind w:left="6480" w:hanging="360"/>
+      </w:pPr>
+      <w:rPr>
+        <w:rFonts w:ascii="Wingdings" w:hAnsi="Wingdings" w:hint="default"/>
+      </w:rPr>
+    </w:lvl>
+  </w:abstractNum>
+  <w:abstractNum w:abstractNumId="2" w15:restartNumberingAfterBreak="0">
     <w:nsid w:val="120B5A56"/>
     <w:multiLevelType w:val="hybridMultilevel"/>
     <w:tmpl w:val="C604F9CE"/>
@@ -1542,7 +2676,120 @@
       </w:rPr>
     </w:lvl>
   </w:abstractNum>
-  <w:abstractNum w:abstractNumId="1" w15:restartNumberingAfterBreak="0">
+  <w:abstractNum w:abstractNumId="3" w15:restartNumberingAfterBreak="0">
+    <w:nsid w:val="12417A24"/>
+    <w:multiLevelType w:val="hybridMultilevel"/>
+    <w:tmpl w:val="105AAEDA"/>
+    <w:lvl w:ilvl="0" w:tplc="08090001">
+      <w:start w:val="1"/>
+      <w:numFmt w:val="bullet"/>
+      <w:lvlText w:val=""/>
+      <w:lvlJc w:val="left"/>
+      <w:pPr>
+        <w:ind w:left="720" w:hanging="360"/>
+      </w:pPr>
+      <w:rPr>
+        <w:rFonts w:ascii="Symbol" w:hAnsi="Symbol" w:hint="default"/>
+      </w:rPr>
+    </w:lvl>
+    <w:lvl w:ilvl="1" w:tplc="08090003" w:tentative="1">
+      <w:start w:val="1"/>
+      <w:numFmt w:val="bullet"/>
+      <w:lvlText w:val="o"/>
+      <w:lvlJc w:val="left"/>
+      <w:pPr>
+        <w:ind w:left="1440" w:hanging="360"/>
+      </w:pPr>
+      <w:rPr>
+        <w:rFonts w:ascii="Courier New" w:hAnsi="Courier New" w:cs="Courier New" w:hint="default"/>
+      </w:rPr>
+    </w:lvl>
+    <w:lvl w:ilvl="2" w:tplc="08090005" w:tentative="1">
+      <w:start w:val="1"/>
+      <w:numFmt w:val="bullet"/>
+      <w:lvlText w:val=""/>
+      <w:lvlJc w:val="left"/>
+      <w:pPr>
+        <w:ind w:left="2160" w:hanging="360"/>
+      </w:pPr>
+      <w:rPr>
+        <w:rFonts w:ascii="Wingdings" w:hAnsi="Wingdings" w:hint="default"/>
+      </w:rPr>
+    </w:lvl>
+    <w:lvl w:ilvl="3" w:tplc="08090001" w:tentative="1">
+      <w:start w:val="1"/>
+      <w:numFmt w:val="bullet"/>
+      <w:lvlText w:val=""/>
+      <w:lvlJc w:val="left"/>
+      <w:pPr>
+        <w:ind w:left="2880" w:hanging="360"/>
+      </w:pPr>
+      <w:rPr>
+        <w:rFonts w:ascii="Symbol" w:hAnsi="Symbol" w:hint="default"/>
+      </w:rPr>
+    </w:lvl>
+    <w:lvl w:ilvl="4" w:tplc="08090003" w:tentative="1">
+      <w:start w:val="1"/>
+      <w:numFmt w:val="bullet"/>
+      <w:lvlText w:val="o"/>
+      <w:lvlJc w:val="left"/>
+      <w:pPr>
+        <w:ind w:left="3600" w:hanging="360"/>
+      </w:pPr>
+      <w:rPr>
+        <w:rFonts w:ascii="Courier New" w:hAnsi="Courier New" w:cs="Courier New" w:hint="default"/>
+      </w:rPr>
+    </w:lvl>
+    <w:lvl w:ilvl="5" w:tplc="08090005" w:tentative="1">
+      <w:start w:val="1"/>
+      <w:numFmt w:val="bullet"/>
+      <w:lvlText w:val=""/>
+      <w:lvlJc w:val="left"/>
+      <w:pPr>
+        <w:ind w:left="4320" w:hanging="360"/>
+      </w:pPr>
+      <w:rPr>
+        <w:rFonts w:ascii="Wingdings" w:hAnsi="Wingdings" w:hint="default"/>
+      </w:rPr>
+    </w:lvl>
+    <w:lvl w:ilvl="6" w:tplc="08090001" w:tentative="1">
+      <w:start w:val="1"/>
+      <w:numFmt w:val="bullet"/>
+      <w:lvlText w:val=""/>
+      <w:lvlJc w:val="left"/>
+      <w:pPr>
+        <w:ind w:left="5040" w:hanging="360"/>
+      </w:pPr>
+      <w:rPr>
+        <w:rFonts w:ascii="Symbol" w:hAnsi="Symbol" w:hint="default"/>
+      </w:rPr>
+    </w:lvl>
+    <w:lvl w:ilvl="7" w:tplc="08090003" w:tentative="1">
+      <w:start w:val="1"/>
+      <w:numFmt w:val="bullet"/>
+      <w:lvlText w:val="o"/>
+      <w:lvlJc w:val="left"/>
+      <w:pPr>
+        <w:ind w:left="5760" w:hanging="360"/>
+      </w:pPr>
+      <w:rPr>
+        <w:rFonts w:ascii="Courier New" w:hAnsi="Courier New" w:cs="Courier New" w:hint="default"/>
+      </w:rPr>
+    </w:lvl>
+    <w:lvl w:ilvl="8" w:tplc="08090005" w:tentative="1">
+      <w:start w:val="1"/>
+      <w:numFmt w:val="bullet"/>
+      <w:lvlText w:val=""/>
+      <w:lvlJc w:val="left"/>
+      <w:pPr>
+        <w:ind w:left="6480" w:hanging="360"/>
+      </w:pPr>
+      <w:rPr>
+        <w:rFonts w:ascii="Wingdings" w:hAnsi="Wingdings" w:hint="default"/>
+      </w:rPr>
+    </w:lvl>
+  </w:abstractNum>
+  <w:abstractNum w:abstractNumId="4" w15:restartNumberingAfterBreak="0">
     <w:nsid w:val="1483250B"/>
     <w:multiLevelType w:val="hybridMultilevel"/>
     <w:tmpl w:val="AF34F3B6"/>
@@ -1655,7 +2902,7 @@
       </w:rPr>
     </w:lvl>
   </w:abstractNum>
-  <w:abstractNum w:abstractNumId="2" w15:restartNumberingAfterBreak="0">
+  <w:abstractNum w:abstractNumId="5" w15:restartNumberingAfterBreak="0">
     <w:nsid w:val="1A6E2C5D"/>
     <w:multiLevelType w:val="hybridMultilevel"/>
     <w:tmpl w:val="336E5FDE"/>
@@ -1768,7 +3015,120 @@
       </w:rPr>
     </w:lvl>
   </w:abstractNum>
-  <w:abstractNum w:abstractNumId="3" w15:restartNumberingAfterBreak="0">
+  <w:abstractNum w:abstractNumId="6" w15:restartNumberingAfterBreak="0">
+    <w:nsid w:val="29462C0B"/>
+    <w:multiLevelType w:val="hybridMultilevel"/>
+    <w:tmpl w:val="A10A75AC"/>
+    <w:lvl w:ilvl="0" w:tplc="08090001">
+      <w:start w:val="1"/>
+      <w:numFmt w:val="bullet"/>
+      <w:lvlText w:val=""/>
+      <w:lvlJc w:val="left"/>
+      <w:pPr>
+        <w:ind w:left="720" w:hanging="360"/>
+      </w:pPr>
+      <w:rPr>
+        <w:rFonts w:ascii="Symbol" w:hAnsi="Symbol" w:hint="default"/>
+      </w:rPr>
+    </w:lvl>
+    <w:lvl w:ilvl="1" w:tplc="08090003" w:tentative="1">
+      <w:start w:val="1"/>
+      <w:numFmt w:val="bullet"/>
+      <w:lvlText w:val="o"/>
+      <w:lvlJc w:val="left"/>
+      <w:pPr>
+        <w:ind w:left="1440" w:hanging="360"/>
+      </w:pPr>
+      <w:rPr>
+        <w:rFonts w:ascii="Courier New" w:hAnsi="Courier New" w:cs="Courier New" w:hint="default"/>
+      </w:rPr>
+    </w:lvl>
+    <w:lvl w:ilvl="2" w:tplc="08090005" w:tentative="1">
+      <w:start w:val="1"/>
+      <w:numFmt w:val="bullet"/>
+      <w:lvlText w:val=""/>
+      <w:lvlJc w:val="left"/>
+      <w:pPr>
+        <w:ind w:left="2160" w:hanging="360"/>
+      </w:pPr>
+      <w:rPr>
+        <w:rFonts w:ascii="Wingdings" w:hAnsi="Wingdings" w:hint="default"/>
+      </w:rPr>
+    </w:lvl>
+    <w:lvl w:ilvl="3" w:tplc="08090001" w:tentative="1">
+      <w:start w:val="1"/>
+      <w:numFmt w:val="bullet"/>
+      <w:lvlText w:val=""/>
+      <w:lvlJc w:val="left"/>
+      <w:pPr>
+        <w:ind w:left="2880" w:hanging="360"/>
+      </w:pPr>
+      <w:rPr>
+        <w:rFonts w:ascii="Symbol" w:hAnsi="Symbol" w:hint="default"/>
+      </w:rPr>
+    </w:lvl>
+    <w:lvl w:ilvl="4" w:tplc="08090003" w:tentative="1">
+      <w:start w:val="1"/>
+      <w:numFmt w:val="bullet"/>
+      <w:lvlText w:val="o"/>
+      <w:lvlJc w:val="left"/>
+      <w:pPr>
+        <w:ind w:left="3600" w:hanging="360"/>
+      </w:pPr>
+      <w:rPr>
+        <w:rFonts w:ascii="Courier New" w:hAnsi="Courier New" w:cs="Courier New" w:hint="default"/>
+      </w:rPr>
+    </w:lvl>
+    <w:lvl w:ilvl="5" w:tplc="08090005" w:tentative="1">
+      <w:start w:val="1"/>
+      <w:numFmt w:val="bullet"/>
+      <w:lvlText w:val=""/>
+      <w:lvlJc w:val="left"/>
+      <w:pPr>
+        <w:ind w:left="4320" w:hanging="360"/>
+      </w:pPr>
+      <w:rPr>
+        <w:rFonts w:ascii="Wingdings" w:hAnsi="Wingdings" w:hint="default"/>
+      </w:rPr>
+    </w:lvl>
+    <w:lvl w:ilvl="6" w:tplc="08090001" w:tentative="1">
+      <w:start w:val="1"/>
+      <w:numFmt w:val="bullet"/>
+      <w:lvlText w:val=""/>
+      <w:lvlJc w:val="left"/>
+      <w:pPr>
+        <w:ind w:left="5040" w:hanging="360"/>
+      </w:pPr>
+      <w:rPr>
+        <w:rFonts w:ascii="Symbol" w:hAnsi="Symbol" w:hint="default"/>
+      </w:rPr>
+    </w:lvl>
+    <w:lvl w:ilvl="7" w:tplc="08090003" w:tentative="1">
+      <w:start w:val="1"/>
+      <w:numFmt w:val="bullet"/>
+      <w:lvlText w:val="o"/>
+      <w:lvlJc w:val="left"/>
+      <w:pPr>
+        <w:ind w:left="5760" w:hanging="360"/>
+      </w:pPr>
+      <w:rPr>
+        <w:rFonts w:ascii="Courier New" w:hAnsi="Courier New" w:cs="Courier New" w:hint="default"/>
+      </w:rPr>
+    </w:lvl>
+    <w:lvl w:ilvl="8" w:tplc="08090005" w:tentative="1">
+      <w:start w:val="1"/>
+      <w:numFmt w:val="bullet"/>
+      <w:lvlText w:val=""/>
+      <w:lvlJc w:val="left"/>
+      <w:pPr>
+        <w:ind w:left="6480" w:hanging="360"/>
+      </w:pPr>
+      <w:rPr>
+        <w:rFonts w:ascii="Wingdings" w:hAnsi="Wingdings" w:hint="default"/>
+      </w:rPr>
+    </w:lvl>
+  </w:abstractNum>
+  <w:abstractNum w:abstractNumId="7" w15:restartNumberingAfterBreak="0">
     <w:nsid w:val="2AFF3F89"/>
     <w:multiLevelType w:val="hybridMultilevel"/>
     <w:tmpl w:val="36F85550"/>
@@ -1881,7 +3241,7 @@
       </w:rPr>
     </w:lvl>
   </w:abstractNum>
-  <w:abstractNum w:abstractNumId="4" w15:restartNumberingAfterBreak="0">
+  <w:abstractNum w:abstractNumId="8" w15:restartNumberingAfterBreak="0">
     <w:nsid w:val="31D870A7"/>
     <w:multiLevelType w:val="hybridMultilevel"/>
     <w:tmpl w:val="2FD2DDB8"/>
@@ -1994,7 +3354,120 @@
       </w:rPr>
     </w:lvl>
   </w:abstractNum>
-  <w:abstractNum w:abstractNumId="5" w15:restartNumberingAfterBreak="0">
+  <w:abstractNum w:abstractNumId="9" w15:restartNumberingAfterBreak="0">
+    <w:nsid w:val="337D0D25"/>
+    <w:multiLevelType w:val="hybridMultilevel"/>
+    <w:tmpl w:val="DCFC2F88"/>
+    <w:lvl w:ilvl="0" w:tplc="08090001">
+      <w:start w:val="1"/>
+      <w:numFmt w:val="bullet"/>
+      <w:lvlText w:val=""/>
+      <w:lvlJc w:val="left"/>
+      <w:pPr>
+        <w:ind w:left="720" w:hanging="360"/>
+      </w:pPr>
+      <w:rPr>
+        <w:rFonts w:ascii="Symbol" w:hAnsi="Symbol" w:hint="default"/>
+      </w:rPr>
+    </w:lvl>
+    <w:lvl w:ilvl="1" w:tplc="08090003" w:tentative="1">
+      <w:start w:val="1"/>
+      <w:numFmt w:val="bullet"/>
+      <w:lvlText w:val="o"/>
+      <w:lvlJc w:val="left"/>
+      <w:pPr>
+        <w:ind w:left="1440" w:hanging="360"/>
+      </w:pPr>
+      <w:rPr>
+        <w:rFonts w:ascii="Courier New" w:hAnsi="Courier New" w:cs="Courier New" w:hint="default"/>
+      </w:rPr>
+    </w:lvl>
+    <w:lvl w:ilvl="2" w:tplc="08090005" w:tentative="1">
+      <w:start w:val="1"/>
+      <w:numFmt w:val="bullet"/>
+      <w:lvlText w:val=""/>
+      <w:lvlJc w:val="left"/>
+      <w:pPr>
+        <w:ind w:left="2160" w:hanging="360"/>
+      </w:pPr>
+      <w:rPr>
+        <w:rFonts w:ascii="Wingdings" w:hAnsi="Wingdings" w:hint="default"/>
+      </w:rPr>
+    </w:lvl>
+    <w:lvl w:ilvl="3" w:tplc="08090001" w:tentative="1">
+      <w:start w:val="1"/>
+      <w:numFmt w:val="bullet"/>
+      <w:lvlText w:val=""/>
+      <w:lvlJc w:val="left"/>
+      <w:pPr>
+        <w:ind w:left="2880" w:hanging="360"/>
+      </w:pPr>
+      <w:rPr>
+        <w:rFonts w:ascii="Symbol" w:hAnsi="Symbol" w:hint="default"/>
+      </w:rPr>
+    </w:lvl>
+    <w:lvl w:ilvl="4" w:tplc="08090003" w:tentative="1">
+      <w:start w:val="1"/>
+      <w:numFmt w:val="bullet"/>
+      <w:lvlText w:val="o"/>
+      <w:lvlJc w:val="left"/>
+      <w:pPr>
+        <w:ind w:left="3600" w:hanging="360"/>
+      </w:pPr>
+      <w:rPr>
+        <w:rFonts w:ascii="Courier New" w:hAnsi="Courier New" w:cs="Courier New" w:hint="default"/>
+      </w:rPr>
+    </w:lvl>
+    <w:lvl w:ilvl="5" w:tplc="08090005" w:tentative="1">
+      <w:start w:val="1"/>
+      <w:numFmt w:val="bullet"/>
+      <w:lvlText w:val=""/>
+      <w:lvlJc w:val="left"/>
+      <w:pPr>
+        <w:ind w:left="4320" w:hanging="360"/>
+      </w:pPr>
+      <w:rPr>
+        <w:rFonts w:ascii="Wingdings" w:hAnsi="Wingdings" w:hint="default"/>
+      </w:rPr>
+    </w:lvl>
+    <w:lvl w:ilvl="6" w:tplc="08090001" w:tentative="1">
+      <w:start w:val="1"/>
+      <w:numFmt w:val="bullet"/>
+      <w:lvlText w:val=""/>
+      <w:lvlJc w:val="left"/>
+      <w:pPr>
+        <w:ind w:left="5040" w:hanging="360"/>
+      </w:pPr>
+      <w:rPr>
+        <w:rFonts w:ascii="Symbol" w:hAnsi="Symbol" w:hint="default"/>
+      </w:rPr>
+    </w:lvl>
+    <w:lvl w:ilvl="7" w:tplc="08090003" w:tentative="1">
+      <w:start w:val="1"/>
+      <w:numFmt w:val="bullet"/>
+      <w:lvlText w:val="o"/>
+      <w:lvlJc w:val="left"/>
+      <w:pPr>
+        <w:ind w:left="5760" w:hanging="360"/>
+      </w:pPr>
+      <w:rPr>
+        <w:rFonts w:ascii="Courier New" w:hAnsi="Courier New" w:cs="Courier New" w:hint="default"/>
+      </w:rPr>
+    </w:lvl>
+    <w:lvl w:ilvl="8" w:tplc="08090005" w:tentative="1">
+      <w:start w:val="1"/>
+      <w:numFmt w:val="bullet"/>
+      <w:lvlText w:val=""/>
+      <w:lvlJc w:val="left"/>
+      <w:pPr>
+        <w:ind w:left="6480" w:hanging="360"/>
+      </w:pPr>
+      <w:rPr>
+        <w:rFonts w:ascii="Wingdings" w:hAnsi="Wingdings" w:hint="default"/>
+      </w:rPr>
+    </w:lvl>
+  </w:abstractNum>
+  <w:abstractNum w:abstractNumId="10" w15:restartNumberingAfterBreak="0">
     <w:nsid w:val="3540243B"/>
     <w:multiLevelType w:val="hybridMultilevel"/>
     <w:tmpl w:val="5C06E97C"/>
@@ -2107,7 +3580,7 @@
       </w:rPr>
     </w:lvl>
   </w:abstractNum>
-  <w:abstractNum w:abstractNumId="6" w15:restartNumberingAfterBreak="0">
+  <w:abstractNum w:abstractNumId="11" w15:restartNumberingAfterBreak="0">
     <w:nsid w:val="406E780C"/>
     <w:multiLevelType w:val="hybridMultilevel"/>
     <w:tmpl w:val="7C5C5234"/>
@@ -2220,7 +3693,233 @@
       </w:rPr>
     </w:lvl>
   </w:abstractNum>
-  <w:abstractNum w:abstractNumId="7" w15:restartNumberingAfterBreak="0">
+  <w:abstractNum w:abstractNumId="12" w15:restartNumberingAfterBreak="0">
+    <w:nsid w:val="49673029"/>
+    <w:multiLevelType w:val="hybridMultilevel"/>
+    <w:tmpl w:val="B3EC03C2"/>
+    <w:lvl w:ilvl="0" w:tplc="08090001">
+      <w:start w:val="1"/>
+      <w:numFmt w:val="bullet"/>
+      <w:lvlText w:val=""/>
+      <w:lvlJc w:val="left"/>
+      <w:pPr>
+        <w:ind w:left="720" w:hanging="360"/>
+      </w:pPr>
+      <w:rPr>
+        <w:rFonts w:ascii="Symbol" w:hAnsi="Symbol" w:hint="default"/>
+      </w:rPr>
+    </w:lvl>
+    <w:lvl w:ilvl="1" w:tplc="08090003" w:tentative="1">
+      <w:start w:val="1"/>
+      <w:numFmt w:val="bullet"/>
+      <w:lvlText w:val="o"/>
+      <w:lvlJc w:val="left"/>
+      <w:pPr>
+        <w:ind w:left="1440" w:hanging="360"/>
+      </w:pPr>
+      <w:rPr>
+        <w:rFonts w:ascii="Courier New" w:hAnsi="Courier New" w:cs="Courier New" w:hint="default"/>
+      </w:rPr>
+    </w:lvl>
+    <w:lvl w:ilvl="2" w:tplc="08090005" w:tentative="1">
+      <w:start w:val="1"/>
+      <w:numFmt w:val="bullet"/>
+      <w:lvlText w:val=""/>
+      <w:lvlJc w:val="left"/>
+      <w:pPr>
+        <w:ind w:left="2160" w:hanging="360"/>
+      </w:pPr>
+      <w:rPr>
+        <w:rFonts w:ascii="Wingdings" w:hAnsi="Wingdings" w:hint="default"/>
+      </w:rPr>
+    </w:lvl>
+    <w:lvl w:ilvl="3" w:tplc="08090001" w:tentative="1">
+      <w:start w:val="1"/>
+      <w:numFmt w:val="bullet"/>
+      <w:lvlText w:val=""/>
+      <w:lvlJc w:val="left"/>
+      <w:pPr>
+        <w:ind w:left="2880" w:hanging="360"/>
+      </w:pPr>
+      <w:rPr>
+        <w:rFonts w:ascii="Symbol" w:hAnsi="Symbol" w:hint="default"/>
+      </w:rPr>
+    </w:lvl>
+    <w:lvl w:ilvl="4" w:tplc="08090003" w:tentative="1">
+      <w:start w:val="1"/>
+      <w:numFmt w:val="bullet"/>
+      <w:lvlText w:val="o"/>
+      <w:lvlJc w:val="left"/>
+      <w:pPr>
+        <w:ind w:left="3600" w:hanging="360"/>
+      </w:pPr>
+      <w:rPr>
+        <w:rFonts w:ascii="Courier New" w:hAnsi="Courier New" w:cs="Courier New" w:hint="default"/>
+      </w:rPr>
+    </w:lvl>
+    <w:lvl w:ilvl="5" w:tplc="08090005" w:tentative="1">
+      <w:start w:val="1"/>
+      <w:numFmt w:val="bullet"/>
+      <w:lvlText w:val=""/>
+      <w:lvlJc w:val="left"/>
+      <w:pPr>
+        <w:ind w:left="4320" w:hanging="360"/>
+      </w:pPr>
+      <w:rPr>
+        <w:rFonts w:ascii="Wingdings" w:hAnsi="Wingdings" w:hint="default"/>
+      </w:rPr>
+    </w:lvl>
+    <w:lvl w:ilvl="6" w:tplc="08090001" w:tentative="1">
+      <w:start w:val="1"/>
+      <w:numFmt w:val="bullet"/>
+      <w:lvlText w:val=""/>
+      <w:lvlJc w:val="left"/>
+      <w:pPr>
+        <w:ind w:left="5040" w:hanging="360"/>
+      </w:pPr>
+      <w:rPr>
+        <w:rFonts w:ascii="Symbol" w:hAnsi="Symbol" w:hint="default"/>
+      </w:rPr>
+    </w:lvl>
+    <w:lvl w:ilvl="7" w:tplc="08090003" w:tentative="1">
+      <w:start w:val="1"/>
+      <w:numFmt w:val="bullet"/>
+      <w:lvlText w:val="o"/>
+      <w:lvlJc w:val="left"/>
+      <w:pPr>
+        <w:ind w:left="5760" w:hanging="360"/>
+      </w:pPr>
+      <w:rPr>
+        <w:rFonts w:ascii="Courier New" w:hAnsi="Courier New" w:cs="Courier New" w:hint="default"/>
+      </w:rPr>
+    </w:lvl>
+    <w:lvl w:ilvl="8" w:tplc="08090005" w:tentative="1">
+      <w:start w:val="1"/>
+      <w:numFmt w:val="bullet"/>
+      <w:lvlText w:val=""/>
+      <w:lvlJc w:val="left"/>
+      <w:pPr>
+        <w:ind w:left="6480" w:hanging="360"/>
+      </w:pPr>
+      <w:rPr>
+        <w:rFonts w:ascii="Wingdings" w:hAnsi="Wingdings" w:hint="default"/>
+      </w:rPr>
+    </w:lvl>
+  </w:abstractNum>
+  <w:abstractNum w:abstractNumId="13" w15:restartNumberingAfterBreak="0">
+    <w:nsid w:val="4C6A3639"/>
+    <w:multiLevelType w:val="hybridMultilevel"/>
+    <w:tmpl w:val="B5E458DA"/>
+    <w:lvl w:ilvl="0" w:tplc="08090001">
+      <w:start w:val="1"/>
+      <w:numFmt w:val="bullet"/>
+      <w:lvlText w:val=""/>
+      <w:lvlJc w:val="left"/>
+      <w:pPr>
+        <w:ind w:left="720" w:hanging="360"/>
+      </w:pPr>
+      <w:rPr>
+        <w:rFonts w:ascii="Symbol" w:hAnsi="Symbol" w:hint="default"/>
+      </w:rPr>
+    </w:lvl>
+    <w:lvl w:ilvl="1" w:tplc="08090003" w:tentative="1">
+      <w:start w:val="1"/>
+      <w:numFmt w:val="bullet"/>
+      <w:lvlText w:val="o"/>
+      <w:lvlJc w:val="left"/>
+      <w:pPr>
+        <w:ind w:left="1440" w:hanging="360"/>
+      </w:pPr>
+      <w:rPr>
+        <w:rFonts w:ascii="Courier New" w:hAnsi="Courier New" w:cs="Courier New" w:hint="default"/>
+      </w:rPr>
+    </w:lvl>
+    <w:lvl w:ilvl="2" w:tplc="08090005" w:tentative="1">
+      <w:start w:val="1"/>
+      <w:numFmt w:val="bullet"/>
+      <w:lvlText w:val=""/>
+      <w:lvlJc w:val="left"/>
+      <w:pPr>
+        <w:ind w:left="2160" w:hanging="360"/>
+      </w:pPr>
+      <w:rPr>
+        <w:rFonts w:ascii="Wingdings" w:hAnsi="Wingdings" w:hint="default"/>
+      </w:rPr>
+    </w:lvl>
+    <w:lvl w:ilvl="3" w:tplc="08090001" w:tentative="1">
+      <w:start w:val="1"/>
+      <w:numFmt w:val="bullet"/>
+      <w:lvlText w:val=""/>
+      <w:lvlJc w:val="left"/>
+      <w:pPr>
+        <w:ind w:left="2880" w:hanging="360"/>
+      </w:pPr>
+      <w:rPr>
+        <w:rFonts w:ascii="Symbol" w:hAnsi="Symbol" w:hint="default"/>
+      </w:rPr>
+    </w:lvl>
+    <w:lvl w:ilvl="4" w:tplc="08090003" w:tentative="1">
+      <w:start w:val="1"/>
+      <w:numFmt w:val="bullet"/>
+      <w:lvlText w:val="o"/>
+      <w:lvlJc w:val="left"/>
+      <w:pPr>
+        <w:ind w:left="3600" w:hanging="360"/>
+      </w:pPr>
+      <w:rPr>
+        <w:rFonts w:ascii="Courier New" w:hAnsi="Courier New" w:cs="Courier New" w:hint="default"/>
+      </w:rPr>
+    </w:lvl>
+    <w:lvl w:ilvl="5" w:tplc="08090005" w:tentative="1">
+      <w:start w:val="1"/>
+      <w:numFmt w:val="bullet"/>
+      <w:lvlText w:val=""/>
+      <w:lvlJc w:val="left"/>
+      <w:pPr>
+        <w:ind w:left="4320" w:hanging="360"/>
+      </w:pPr>
+      <w:rPr>
+        <w:rFonts w:ascii="Wingdings" w:hAnsi="Wingdings" w:hint="default"/>
+      </w:rPr>
+    </w:lvl>
+    <w:lvl w:ilvl="6" w:tplc="08090001" w:tentative="1">
+      <w:start w:val="1"/>
+      <w:numFmt w:val="bullet"/>
+      <w:lvlText w:val=""/>
+      <w:lvlJc w:val="left"/>
+      <w:pPr>
+        <w:ind w:left="5040" w:hanging="360"/>
+      </w:pPr>
+      <w:rPr>
+        <w:rFonts w:ascii="Symbol" w:hAnsi="Symbol" w:hint="default"/>
+      </w:rPr>
+    </w:lvl>
+    <w:lvl w:ilvl="7" w:tplc="08090003" w:tentative="1">
+      <w:start w:val="1"/>
+      <w:numFmt w:val="bullet"/>
+      <w:lvlText w:val="o"/>
+      <w:lvlJc w:val="left"/>
+      <w:pPr>
+        <w:ind w:left="5760" w:hanging="360"/>
+      </w:pPr>
+      <w:rPr>
+        <w:rFonts w:ascii="Courier New" w:hAnsi="Courier New" w:cs="Courier New" w:hint="default"/>
+      </w:rPr>
+    </w:lvl>
+    <w:lvl w:ilvl="8" w:tplc="08090005" w:tentative="1">
+      <w:start w:val="1"/>
+      <w:numFmt w:val="bullet"/>
+      <w:lvlText w:val=""/>
+      <w:lvlJc w:val="left"/>
+      <w:pPr>
+        <w:ind w:left="6480" w:hanging="360"/>
+      </w:pPr>
+      <w:rPr>
+        <w:rFonts w:ascii="Wingdings" w:hAnsi="Wingdings" w:hint="default"/>
+      </w:rPr>
+    </w:lvl>
+  </w:abstractNum>
+  <w:abstractNum w:abstractNumId="14" w15:restartNumberingAfterBreak="0">
     <w:nsid w:val="4CB45CD9"/>
     <w:multiLevelType w:val="hybridMultilevel"/>
     <w:tmpl w:val="973EBBEE"/>
@@ -2333,7 +4032,120 @@
       </w:rPr>
     </w:lvl>
   </w:abstractNum>
-  <w:abstractNum w:abstractNumId="8" w15:restartNumberingAfterBreak="0">
+  <w:abstractNum w:abstractNumId="15" w15:restartNumberingAfterBreak="0">
+    <w:nsid w:val="53CE3CF2"/>
+    <w:multiLevelType w:val="hybridMultilevel"/>
+    <w:tmpl w:val="7E2031EA"/>
+    <w:lvl w:ilvl="0" w:tplc="08090001">
+      <w:start w:val="1"/>
+      <w:numFmt w:val="bullet"/>
+      <w:lvlText w:val=""/>
+      <w:lvlJc w:val="left"/>
+      <w:pPr>
+        <w:ind w:left="1080" w:hanging="360"/>
+      </w:pPr>
+      <w:rPr>
+        <w:rFonts w:ascii="Symbol" w:hAnsi="Symbol" w:hint="default"/>
+      </w:rPr>
+    </w:lvl>
+    <w:lvl w:ilvl="1" w:tplc="08090003" w:tentative="1">
+      <w:start w:val="1"/>
+      <w:numFmt w:val="bullet"/>
+      <w:lvlText w:val="o"/>
+      <w:lvlJc w:val="left"/>
+      <w:pPr>
+        <w:ind w:left="1800" w:hanging="360"/>
+      </w:pPr>
+      <w:rPr>
+        <w:rFonts w:ascii="Courier New" w:hAnsi="Courier New" w:cs="Courier New" w:hint="default"/>
+      </w:rPr>
+    </w:lvl>
+    <w:lvl w:ilvl="2" w:tplc="08090005" w:tentative="1">
+      <w:start w:val="1"/>
+      <w:numFmt w:val="bullet"/>
+      <w:lvlText w:val=""/>
+      <w:lvlJc w:val="left"/>
+      <w:pPr>
+        <w:ind w:left="2520" w:hanging="360"/>
+      </w:pPr>
+      <w:rPr>
+        <w:rFonts w:ascii="Wingdings" w:hAnsi="Wingdings" w:hint="default"/>
+      </w:rPr>
+    </w:lvl>
+    <w:lvl w:ilvl="3" w:tplc="08090001" w:tentative="1">
+      <w:start w:val="1"/>
+      <w:numFmt w:val="bullet"/>
+      <w:lvlText w:val=""/>
+      <w:lvlJc w:val="left"/>
+      <w:pPr>
+        <w:ind w:left="3240" w:hanging="360"/>
+      </w:pPr>
+      <w:rPr>
+        <w:rFonts w:ascii="Symbol" w:hAnsi="Symbol" w:hint="default"/>
+      </w:rPr>
+    </w:lvl>
+    <w:lvl w:ilvl="4" w:tplc="08090003" w:tentative="1">
+      <w:start w:val="1"/>
+      <w:numFmt w:val="bullet"/>
+      <w:lvlText w:val="o"/>
+      <w:lvlJc w:val="left"/>
+      <w:pPr>
+        <w:ind w:left="3960" w:hanging="360"/>
+      </w:pPr>
+      <w:rPr>
+        <w:rFonts w:ascii="Courier New" w:hAnsi="Courier New" w:cs="Courier New" w:hint="default"/>
+      </w:rPr>
+    </w:lvl>
+    <w:lvl w:ilvl="5" w:tplc="08090005" w:tentative="1">
+      <w:start w:val="1"/>
+      <w:numFmt w:val="bullet"/>
+      <w:lvlText w:val=""/>
+      <w:lvlJc w:val="left"/>
+      <w:pPr>
+        <w:ind w:left="4680" w:hanging="360"/>
+      </w:pPr>
+      <w:rPr>
+        <w:rFonts w:ascii="Wingdings" w:hAnsi="Wingdings" w:hint="default"/>
+      </w:rPr>
+    </w:lvl>
+    <w:lvl w:ilvl="6" w:tplc="08090001" w:tentative="1">
+      <w:start w:val="1"/>
+      <w:numFmt w:val="bullet"/>
+      <w:lvlText w:val=""/>
+      <w:lvlJc w:val="left"/>
+      <w:pPr>
+        <w:ind w:left="5400" w:hanging="360"/>
+      </w:pPr>
+      <w:rPr>
+        <w:rFonts w:ascii="Symbol" w:hAnsi="Symbol" w:hint="default"/>
+      </w:rPr>
+    </w:lvl>
+    <w:lvl w:ilvl="7" w:tplc="08090003" w:tentative="1">
+      <w:start w:val="1"/>
+      <w:numFmt w:val="bullet"/>
+      <w:lvlText w:val="o"/>
+      <w:lvlJc w:val="left"/>
+      <w:pPr>
+        <w:ind w:left="6120" w:hanging="360"/>
+      </w:pPr>
+      <w:rPr>
+        <w:rFonts w:ascii="Courier New" w:hAnsi="Courier New" w:cs="Courier New" w:hint="default"/>
+      </w:rPr>
+    </w:lvl>
+    <w:lvl w:ilvl="8" w:tplc="08090005" w:tentative="1">
+      <w:start w:val="1"/>
+      <w:numFmt w:val="bullet"/>
+      <w:lvlText w:val=""/>
+      <w:lvlJc w:val="left"/>
+      <w:pPr>
+        <w:ind w:left="6840" w:hanging="360"/>
+      </w:pPr>
+      <w:rPr>
+        <w:rFonts w:ascii="Wingdings" w:hAnsi="Wingdings" w:hint="default"/>
+      </w:rPr>
+    </w:lvl>
+  </w:abstractNum>
+  <w:abstractNum w:abstractNumId="16" w15:restartNumberingAfterBreak="0">
     <w:nsid w:val="59D20810"/>
     <w:multiLevelType w:val="hybridMultilevel"/>
     <w:tmpl w:val="F6884074"/>
@@ -2446,7 +4258,7 @@
       </w:rPr>
     </w:lvl>
   </w:abstractNum>
-  <w:abstractNum w:abstractNumId="9" w15:restartNumberingAfterBreak="0">
+  <w:abstractNum w:abstractNumId="17" w15:restartNumberingAfterBreak="0">
     <w:nsid w:val="60696845"/>
     <w:multiLevelType w:val="hybridMultilevel"/>
     <w:tmpl w:val="B876151A"/>
@@ -2559,7 +4371,233 @@
       </w:rPr>
     </w:lvl>
   </w:abstractNum>
-  <w:abstractNum w:abstractNumId="10" w15:restartNumberingAfterBreak="0">
+  <w:abstractNum w:abstractNumId="18" w15:restartNumberingAfterBreak="0">
+    <w:nsid w:val="61181F70"/>
+    <w:multiLevelType w:val="hybridMultilevel"/>
+    <w:tmpl w:val="6BB458A8"/>
+    <w:lvl w:ilvl="0" w:tplc="08090001">
+      <w:start w:val="1"/>
+      <w:numFmt w:val="bullet"/>
+      <w:lvlText w:val=""/>
+      <w:lvlJc w:val="left"/>
+      <w:pPr>
+        <w:ind w:left="720" w:hanging="360"/>
+      </w:pPr>
+      <w:rPr>
+        <w:rFonts w:ascii="Symbol" w:hAnsi="Symbol" w:hint="default"/>
+      </w:rPr>
+    </w:lvl>
+    <w:lvl w:ilvl="1" w:tplc="08090003" w:tentative="1">
+      <w:start w:val="1"/>
+      <w:numFmt w:val="bullet"/>
+      <w:lvlText w:val="o"/>
+      <w:lvlJc w:val="left"/>
+      <w:pPr>
+        <w:ind w:left="1440" w:hanging="360"/>
+      </w:pPr>
+      <w:rPr>
+        <w:rFonts w:ascii="Courier New" w:hAnsi="Courier New" w:cs="Courier New" w:hint="default"/>
+      </w:rPr>
+    </w:lvl>
+    <w:lvl w:ilvl="2" w:tplc="08090005" w:tentative="1">
+      <w:start w:val="1"/>
+      <w:numFmt w:val="bullet"/>
+      <w:lvlText w:val=""/>
+      <w:lvlJc w:val="left"/>
+      <w:pPr>
+        <w:ind w:left="2160" w:hanging="360"/>
+      </w:pPr>
+      <w:rPr>
+        <w:rFonts w:ascii="Wingdings" w:hAnsi="Wingdings" w:hint="default"/>
+      </w:rPr>
+    </w:lvl>
+    <w:lvl w:ilvl="3" w:tplc="08090001" w:tentative="1">
+      <w:start w:val="1"/>
+      <w:numFmt w:val="bullet"/>
+      <w:lvlText w:val=""/>
+      <w:lvlJc w:val="left"/>
+      <w:pPr>
+        <w:ind w:left="2880" w:hanging="360"/>
+      </w:pPr>
+      <w:rPr>
+        <w:rFonts w:ascii="Symbol" w:hAnsi="Symbol" w:hint="default"/>
+      </w:rPr>
+    </w:lvl>
+    <w:lvl w:ilvl="4" w:tplc="08090003" w:tentative="1">
+      <w:start w:val="1"/>
+      <w:numFmt w:val="bullet"/>
+      <w:lvlText w:val="o"/>
+      <w:lvlJc w:val="left"/>
+      <w:pPr>
+        <w:ind w:left="3600" w:hanging="360"/>
+      </w:pPr>
+      <w:rPr>
+        <w:rFonts w:ascii="Courier New" w:hAnsi="Courier New" w:cs="Courier New" w:hint="default"/>
+      </w:rPr>
+    </w:lvl>
+    <w:lvl w:ilvl="5" w:tplc="08090005" w:tentative="1">
+      <w:start w:val="1"/>
+      <w:numFmt w:val="bullet"/>
+      <w:lvlText w:val=""/>
+      <w:lvlJc w:val="left"/>
+      <w:pPr>
+        <w:ind w:left="4320" w:hanging="360"/>
+      </w:pPr>
+      <w:rPr>
+        <w:rFonts w:ascii="Wingdings" w:hAnsi="Wingdings" w:hint="default"/>
+      </w:rPr>
+    </w:lvl>
+    <w:lvl w:ilvl="6" w:tplc="08090001" w:tentative="1">
+      <w:start w:val="1"/>
+      <w:numFmt w:val="bullet"/>
+      <w:lvlText w:val=""/>
+      <w:lvlJc w:val="left"/>
+      <w:pPr>
+        <w:ind w:left="5040" w:hanging="360"/>
+      </w:pPr>
+      <w:rPr>
+        <w:rFonts w:ascii="Symbol" w:hAnsi="Symbol" w:hint="default"/>
+      </w:rPr>
+    </w:lvl>
+    <w:lvl w:ilvl="7" w:tplc="08090003" w:tentative="1">
+      <w:start w:val="1"/>
+      <w:numFmt w:val="bullet"/>
+      <w:lvlText w:val="o"/>
+      <w:lvlJc w:val="left"/>
+      <w:pPr>
+        <w:ind w:left="5760" w:hanging="360"/>
+      </w:pPr>
+      <w:rPr>
+        <w:rFonts w:ascii="Courier New" w:hAnsi="Courier New" w:cs="Courier New" w:hint="default"/>
+      </w:rPr>
+    </w:lvl>
+    <w:lvl w:ilvl="8" w:tplc="08090005" w:tentative="1">
+      <w:start w:val="1"/>
+      <w:numFmt w:val="bullet"/>
+      <w:lvlText w:val=""/>
+      <w:lvlJc w:val="left"/>
+      <w:pPr>
+        <w:ind w:left="6480" w:hanging="360"/>
+      </w:pPr>
+      <w:rPr>
+        <w:rFonts w:ascii="Wingdings" w:hAnsi="Wingdings" w:hint="default"/>
+      </w:rPr>
+    </w:lvl>
+  </w:abstractNum>
+  <w:abstractNum w:abstractNumId="19" w15:restartNumberingAfterBreak="0">
+    <w:nsid w:val="68B662B0"/>
+    <w:multiLevelType w:val="hybridMultilevel"/>
+    <w:tmpl w:val="22240C74"/>
+    <w:lvl w:ilvl="0" w:tplc="08090001">
+      <w:start w:val="1"/>
+      <w:numFmt w:val="bullet"/>
+      <w:lvlText w:val=""/>
+      <w:lvlJc w:val="left"/>
+      <w:pPr>
+        <w:ind w:left="720" w:hanging="360"/>
+      </w:pPr>
+      <w:rPr>
+        <w:rFonts w:ascii="Symbol" w:hAnsi="Symbol" w:hint="default"/>
+      </w:rPr>
+    </w:lvl>
+    <w:lvl w:ilvl="1" w:tplc="08090003" w:tentative="1">
+      <w:start w:val="1"/>
+      <w:numFmt w:val="bullet"/>
+      <w:lvlText w:val="o"/>
+      <w:lvlJc w:val="left"/>
+      <w:pPr>
+        <w:ind w:left="1440" w:hanging="360"/>
+      </w:pPr>
+      <w:rPr>
+        <w:rFonts w:ascii="Courier New" w:hAnsi="Courier New" w:cs="Courier New" w:hint="default"/>
+      </w:rPr>
+    </w:lvl>
+    <w:lvl w:ilvl="2" w:tplc="08090005" w:tentative="1">
+      <w:start w:val="1"/>
+      <w:numFmt w:val="bullet"/>
+      <w:lvlText w:val=""/>
+      <w:lvlJc w:val="left"/>
+      <w:pPr>
+        <w:ind w:left="2160" w:hanging="360"/>
+      </w:pPr>
+      <w:rPr>
+        <w:rFonts w:ascii="Wingdings" w:hAnsi="Wingdings" w:hint="default"/>
+      </w:rPr>
+    </w:lvl>
+    <w:lvl w:ilvl="3" w:tplc="08090001" w:tentative="1">
+      <w:start w:val="1"/>
+      <w:numFmt w:val="bullet"/>
+      <w:lvlText w:val=""/>
+      <w:lvlJc w:val="left"/>
+      <w:pPr>
+        <w:ind w:left="2880" w:hanging="360"/>
+      </w:pPr>
+      <w:rPr>
+        <w:rFonts w:ascii="Symbol" w:hAnsi="Symbol" w:hint="default"/>
+      </w:rPr>
+    </w:lvl>
+    <w:lvl w:ilvl="4" w:tplc="08090003" w:tentative="1">
+      <w:start w:val="1"/>
+      <w:numFmt w:val="bullet"/>
+      <w:lvlText w:val="o"/>
+      <w:lvlJc w:val="left"/>
+      <w:pPr>
+        <w:ind w:left="3600" w:hanging="360"/>
+      </w:pPr>
+      <w:rPr>
+        <w:rFonts w:ascii="Courier New" w:hAnsi="Courier New" w:cs="Courier New" w:hint="default"/>
+      </w:rPr>
+    </w:lvl>
+    <w:lvl w:ilvl="5" w:tplc="08090005" w:tentative="1">
+      <w:start w:val="1"/>
+      <w:numFmt w:val="bullet"/>
+      <w:lvlText w:val=""/>
+      <w:lvlJc w:val="left"/>
+      <w:pPr>
+        <w:ind w:left="4320" w:hanging="360"/>
+      </w:pPr>
+      <w:rPr>
+        <w:rFonts w:ascii="Wingdings" w:hAnsi="Wingdings" w:hint="default"/>
+      </w:rPr>
+    </w:lvl>
+    <w:lvl w:ilvl="6" w:tplc="08090001" w:tentative="1">
+      <w:start w:val="1"/>
+      <w:numFmt w:val="bullet"/>
+      <w:lvlText w:val=""/>
+      <w:lvlJc w:val="left"/>
+      <w:pPr>
+        <w:ind w:left="5040" w:hanging="360"/>
+      </w:pPr>
+      <w:rPr>
+        <w:rFonts w:ascii="Symbol" w:hAnsi="Symbol" w:hint="default"/>
+      </w:rPr>
+    </w:lvl>
+    <w:lvl w:ilvl="7" w:tplc="08090003" w:tentative="1">
+      <w:start w:val="1"/>
+      <w:numFmt w:val="bullet"/>
+      <w:lvlText w:val="o"/>
+      <w:lvlJc w:val="left"/>
+      <w:pPr>
+        <w:ind w:left="5760" w:hanging="360"/>
+      </w:pPr>
+      <w:rPr>
+        <w:rFonts w:ascii="Courier New" w:hAnsi="Courier New" w:cs="Courier New" w:hint="default"/>
+      </w:rPr>
+    </w:lvl>
+    <w:lvl w:ilvl="8" w:tplc="08090005" w:tentative="1">
+      <w:start w:val="1"/>
+      <w:numFmt w:val="bullet"/>
+      <w:lvlText w:val=""/>
+      <w:lvlJc w:val="left"/>
+      <w:pPr>
+        <w:ind w:left="6480" w:hanging="360"/>
+      </w:pPr>
+      <w:rPr>
+        <w:rFonts w:ascii="Wingdings" w:hAnsi="Wingdings" w:hint="default"/>
+      </w:rPr>
+    </w:lvl>
+  </w:abstractNum>
+  <w:abstractNum w:abstractNumId="20" w15:restartNumberingAfterBreak="0">
     <w:nsid w:val="6D6F14B9"/>
     <w:multiLevelType w:val="hybridMultilevel"/>
     <w:tmpl w:val="5868F240"/>
@@ -2672,7 +4710,7 @@
       </w:rPr>
     </w:lvl>
   </w:abstractNum>
-  <w:abstractNum w:abstractNumId="11" w15:restartNumberingAfterBreak="0">
+  <w:abstractNum w:abstractNumId="21" w15:restartNumberingAfterBreak="0">
     <w:nsid w:val="6EF335A7"/>
     <w:multiLevelType w:val="hybridMultilevel"/>
     <w:tmpl w:val="2E6A184E"/>
@@ -2785,7 +4823,7 @@
       </w:rPr>
     </w:lvl>
   </w:abstractNum>
-  <w:abstractNum w:abstractNumId="12" w15:restartNumberingAfterBreak="0">
+  <w:abstractNum w:abstractNumId="22" w15:restartNumberingAfterBreak="0">
     <w:nsid w:val="743023D6"/>
     <w:multiLevelType w:val="hybridMultilevel"/>
     <w:tmpl w:val="1BB655C6"/>
@@ -2898,7 +4936,120 @@
       </w:rPr>
     </w:lvl>
   </w:abstractNum>
-  <w:abstractNum w:abstractNumId="13" w15:restartNumberingAfterBreak="0">
+  <w:abstractNum w:abstractNumId="23" w15:restartNumberingAfterBreak="0">
+    <w:nsid w:val="751D385E"/>
+    <w:multiLevelType w:val="hybridMultilevel"/>
+    <w:tmpl w:val="7B2A6CA0"/>
+    <w:lvl w:ilvl="0" w:tplc="08090001">
+      <w:start w:val="1"/>
+      <w:numFmt w:val="bullet"/>
+      <w:lvlText w:val=""/>
+      <w:lvlJc w:val="left"/>
+      <w:pPr>
+        <w:ind w:left="720" w:hanging="360"/>
+      </w:pPr>
+      <w:rPr>
+        <w:rFonts w:ascii="Symbol" w:hAnsi="Symbol" w:hint="default"/>
+      </w:rPr>
+    </w:lvl>
+    <w:lvl w:ilvl="1" w:tplc="08090003" w:tentative="1">
+      <w:start w:val="1"/>
+      <w:numFmt w:val="bullet"/>
+      <w:lvlText w:val="o"/>
+      <w:lvlJc w:val="left"/>
+      <w:pPr>
+        <w:ind w:left="1440" w:hanging="360"/>
+      </w:pPr>
+      <w:rPr>
+        <w:rFonts w:ascii="Courier New" w:hAnsi="Courier New" w:cs="Courier New" w:hint="default"/>
+      </w:rPr>
+    </w:lvl>
+    <w:lvl w:ilvl="2" w:tplc="08090005" w:tentative="1">
+      <w:start w:val="1"/>
+      <w:numFmt w:val="bullet"/>
+      <w:lvlText w:val=""/>
+      <w:lvlJc w:val="left"/>
+      <w:pPr>
+        <w:ind w:left="2160" w:hanging="360"/>
+      </w:pPr>
+      <w:rPr>
+        <w:rFonts w:ascii="Wingdings" w:hAnsi="Wingdings" w:hint="default"/>
+      </w:rPr>
+    </w:lvl>
+    <w:lvl w:ilvl="3" w:tplc="08090001" w:tentative="1">
+      <w:start w:val="1"/>
+      <w:numFmt w:val="bullet"/>
+      <w:lvlText w:val=""/>
+      <w:lvlJc w:val="left"/>
+      <w:pPr>
+        <w:ind w:left="2880" w:hanging="360"/>
+      </w:pPr>
+      <w:rPr>
+        <w:rFonts w:ascii="Symbol" w:hAnsi="Symbol" w:hint="default"/>
+      </w:rPr>
+    </w:lvl>
+    <w:lvl w:ilvl="4" w:tplc="08090003" w:tentative="1">
+      <w:start w:val="1"/>
+      <w:numFmt w:val="bullet"/>
+      <w:lvlText w:val="o"/>
+      <w:lvlJc w:val="left"/>
+      <w:pPr>
+        <w:ind w:left="3600" w:hanging="360"/>
+      </w:pPr>
+      <w:rPr>
+        <w:rFonts w:ascii="Courier New" w:hAnsi="Courier New" w:cs="Courier New" w:hint="default"/>
+      </w:rPr>
+    </w:lvl>
+    <w:lvl w:ilvl="5" w:tplc="08090005" w:tentative="1">
+      <w:start w:val="1"/>
+      <w:numFmt w:val="bullet"/>
+      <w:lvlText w:val=""/>
+      <w:lvlJc w:val="left"/>
+      <w:pPr>
+        <w:ind w:left="4320" w:hanging="360"/>
+      </w:pPr>
+      <w:rPr>
+        <w:rFonts w:ascii="Wingdings" w:hAnsi="Wingdings" w:hint="default"/>
+      </w:rPr>
+    </w:lvl>
+    <w:lvl w:ilvl="6" w:tplc="08090001" w:tentative="1">
+      <w:start w:val="1"/>
+      <w:numFmt w:val="bullet"/>
+      <w:lvlText w:val=""/>
+      <w:lvlJc w:val="left"/>
+      <w:pPr>
+        <w:ind w:left="5040" w:hanging="360"/>
+      </w:pPr>
+      <w:rPr>
+        <w:rFonts w:ascii="Symbol" w:hAnsi="Symbol" w:hint="default"/>
+      </w:rPr>
+    </w:lvl>
+    <w:lvl w:ilvl="7" w:tplc="08090003" w:tentative="1">
+      <w:start w:val="1"/>
+      <w:numFmt w:val="bullet"/>
+      <w:lvlText w:val="o"/>
+      <w:lvlJc w:val="left"/>
+      <w:pPr>
+        <w:ind w:left="5760" w:hanging="360"/>
+      </w:pPr>
+      <w:rPr>
+        <w:rFonts w:ascii="Courier New" w:hAnsi="Courier New" w:cs="Courier New" w:hint="default"/>
+      </w:rPr>
+    </w:lvl>
+    <w:lvl w:ilvl="8" w:tplc="08090005" w:tentative="1">
+      <w:start w:val="1"/>
+      <w:numFmt w:val="bullet"/>
+      <w:lvlText w:val=""/>
+      <w:lvlJc w:val="left"/>
+      <w:pPr>
+        <w:ind w:left="6480" w:hanging="360"/>
+      </w:pPr>
+      <w:rPr>
+        <w:rFonts w:ascii="Wingdings" w:hAnsi="Wingdings" w:hint="default"/>
+      </w:rPr>
+    </w:lvl>
+  </w:abstractNum>
+  <w:abstractNum w:abstractNumId="24" w15:restartNumberingAfterBreak="0">
     <w:nsid w:val="761A2393"/>
     <w:multiLevelType w:val="hybridMultilevel"/>
     <w:tmpl w:val="0B2E6698"/>
@@ -3011,7 +5162,120 @@
       </w:rPr>
     </w:lvl>
   </w:abstractNum>
-  <w:abstractNum w:abstractNumId="14" w15:restartNumberingAfterBreak="0">
+  <w:abstractNum w:abstractNumId="25" w15:restartNumberingAfterBreak="0">
+    <w:nsid w:val="78565504"/>
+    <w:multiLevelType w:val="hybridMultilevel"/>
+    <w:tmpl w:val="A358F166"/>
+    <w:lvl w:ilvl="0" w:tplc="08090001">
+      <w:start w:val="1"/>
+      <w:numFmt w:val="bullet"/>
+      <w:lvlText w:val=""/>
+      <w:lvlJc w:val="left"/>
+      <w:pPr>
+        <w:ind w:left="720" w:hanging="360"/>
+      </w:pPr>
+      <w:rPr>
+        <w:rFonts w:ascii="Symbol" w:hAnsi="Symbol" w:hint="default"/>
+      </w:rPr>
+    </w:lvl>
+    <w:lvl w:ilvl="1" w:tplc="08090003" w:tentative="1">
+      <w:start w:val="1"/>
+      <w:numFmt w:val="bullet"/>
+      <w:lvlText w:val="o"/>
+      <w:lvlJc w:val="left"/>
+      <w:pPr>
+        <w:ind w:left="1440" w:hanging="360"/>
+      </w:pPr>
+      <w:rPr>
+        <w:rFonts w:ascii="Courier New" w:hAnsi="Courier New" w:cs="Courier New" w:hint="default"/>
+      </w:rPr>
+    </w:lvl>
+    <w:lvl w:ilvl="2" w:tplc="08090005" w:tentative="1">
+      <w:start w:val="1"/>
+      <w:numFmt w:val="bullet"/>
+      <w:lvlText w:val=""/>
+      <w:lvlJc w:val="left"/>
+      <w:pPr>
+        <w:ind w:left="2160" w:hanging="360"/>
+      </w:pPr>
+      <w:rPr>
+        <w:rFonts w:ascii="Wingdings" w:hAnsi="Wingdings" w:hint="default"/>
+      </w:rPr>
+    </w:lvl>
+    <w:lvl w:ilvl="3" w:tplc="08090001" w:tentative="1">
+      <w:start w:val="1"/>
+      <w:numFmt w:val="bullet"/>
+      <w:lvlText w:val=""/>
+      <w:lvlJc w:val="left"/>
+      <w:pPr>
+        <w:ind w:left="2880" w:hanging="360"/>
+      </w:pPr>
+      <w:rPr>
+        <w:rFonts w:ascii="Symbol" w:hAnsi="Symbol" w:hint="default"/>
+      </w:rPr>
+    </w:lvl>
+    <w:lvl w:ilvl="4" w:tplc="08090003" w:tentative="1">
+      <w:start w:val="1"/>
+      <w:numFmt w:val="bullet"/>
+      <w:lvlText w:val="o"/>
+      <w:lvlJc w:val="left"/>
+      <w:pPr>
+        <w:ind w:left="3600" w:hanging="360"/>
+      </w:pPr>
+      <w:rPr>
+        <w:rFonts w:ascii="Courier New" w:hAnsi="Courier New" w:cs="Courier New" w:hint="default"/>
+      </w:rPr>
+    </w:lvl>
+    <w:lvl w:ilvl="5" w:tplc="08090005" w:tentative="1">
+      <w:start w:val="1"/>
+      <w:numFmt w:val="bullet"/>
+      <w:lvlText w:val=""/>
+      <w:lvlJc w:val="left"/>
+      <w:pPr>
+        <w:ind w:left="4320" w:hanging="360"/>
+      </w:pPr>
+      <w:rPr>
+        <w:rFonts w:ascii="Wingdings" w:hAnsi="Wingdings" w:hint="default"/>
+      </w:rPr>
+    </w:lvl>
+    <w:lvl w:ilvl="6" w:tplc="08090001" w:tentative="1">
+      <w:start w:val="1"/>
+      <w:numFmt w:val="bullet"/>
+      <w:lvlText w:val=""/>
+      <w:lvlJc w:val="left"/>
+      <w:pPr>
+        <w:ind w:left="5040" w:hanging="360"/>
+      </w:pPr>
+      <w:rPr>
+        <w:rFonts w:ascii="Symbol" w:hAnsi="Symbol" w:hint="default"/>
+      </w:rPr>
+    </w:lvl>
+    <w:lvl w:ilvl="7" w:tplc="08090003" w:tentative="1">
+      <w:start w:val="1"/>
+      <w:numFmt w:val="bullet"/>
+      <w:lvlText w:val="o"/>
+      <w:lvlJc w:val="left"/>
+      <w:pPr>
+        <w:ind w:left="5760" w:hanging="360"/>
+      </w:pPr>
+      <w:rPr>
+        <w:rFonts w:ascii="Courier New" w:hAnsi="Courier New" w:cs="Courier New" w:hint="default"/>
+      </w:rPr>
+    </w:lvl>
+    <w:lvl w:ilvl="8" w:tplc="08090005" w:tentative="1">
+      <w:start w:val="1"/>
+      <w:numFmt w:val="bullet"/>
+      <w:lvlText w:val=""/>
+      <w:lvlJc w:val="left"/>
+      <w:pPr>
+        <w:ind w:left="6480" w:hanging="360"/>
+      </w:pPr>
+      <w:rPr>
+        <w:rFonts w:ascii="Wingdings" w:hAnsi="Wingdings" w:hint="default"/>
+      </w:rPr>
+    </w:lvl>
+  </w:abstractNum>
+  <w:abstractNum w:abstractNumId="26" w15:restartNumberingAfterBreak="0">
     <w:nsid w:val="7F356DAE"/>
     <w:multiLevelType w:val="hybridMultilevel"/>
     <w:tmpl w:val="F1DC4F4A"/>
@@ -3101,49 +5365,85 @@
     </w:lvl>
   </w:abstractNum>
   <w:num w:numId="1">
+    <w:abstractNumId w:val="20"/>
+  </w:num>
+  <w:num w:numId="2">
+    <w:abstractNumId w:val="2"/>
+  </w:num>
+  <w:num w:numId="3">
+    <w:abstractNumId w:val="16"/>
+  </w:num>
+  <w:num w:numId="4">
+    <w:abstractNumId w:val="26"/>
+  </w:num>
+  <w:num w:numId="5">
+    <w:abstractNumId w:val="7"/>
+  </w:num>
+  <w:num w:numId="6">
+    <w:abstractNumId w:val="24"/>
+  </w:num>
+  <w:num w:numId="7">
+    <w:abstractNumId w:val="4"/>
+  </w:num>
+  <w:num w:numId="8">
+    <w:abstractNumId w:val="17"/>
+  </w:num>
+  <w:num w:numId="9">
+    <w:abstractNumId w:val="21"/>
+  </w:num>
+  <w:num w:numId="10">
     <w:abstractNumId w:val="10"/>
   </w:num>
-  <w:num w:numId="2">
+  <w:num w:numId="11">
+    <w:abstractNumId w:val="8"/>
+  </w:num>
+  <w:num w:numId="12">
+    <w:abstractNumId w:val="5"/>
+  </w:num>
+  <w:num w:numId="13">
+    <w:abstractNumId w:val="11"/>
+  </w:num>
+  <w:num w:numId="14">
+    <w:abstractNumId w:val="14"/>
+  </w:num>
+  <w:num w:numId="15">
+    <w:abstractNumId w:val="22"/>
+  </w:num>
+  <w:num w:numId="16">
+    <w:abstractNumId w:val="9"/>
+  </w:num>
+  <w:num w:numId="17">
+    <w:abstractNumId w:val="19"/>
+  </w:num>
+  <w:num w:numId="18">
+    <w:abstractNumId w:val="23"/>
+  </w:num>
+  <w:num w:numId="19">
+    <w:abstractNumId w:val="3"/>
+  </w:num>
+  <w:num w:numId="20">
     <w:abstractNumId w:val="0"/>
   </w:num>
-  <w:num w:numId="3">
-    <w:abstractNumId w:val="8"/>
+  <w:num w:numId="21">
+    <w:abstractNumId w:val="15"/>
   </w:num>
-  <w:num w:numId="4">
-    <w:abstractNumId w:val="14"/>
+  <w:num w:numId="22">
+    <w:abstractNumId w:val="25"/>
   </w:num>
-  <w:num w:numId="5">
-    <w:abstractNumId w:val="3"/>
+  <w:num w:numId="23">
+    <w:abstractNumId w:val="6"/>
   </w:num>
-  <w:num w:numId="6">
+  <w:num w:numId="24">
     <w:abstractNumId w:val="13"/>
   </w:num>
-  <w:num w:numId="7">
+  <w:num w:numId="25">
     <w:abstractNumId w:val="1"/>
   </w:num>
-  <w:num w:numId="8">
-    <w:abstractNumId w:val="9"/>
+  <w:num w:numId="26">
+    <w:abstractNumId w:val="12"/>
   </w:num>
-  <w:num w:numId="9">
-    <w:abstractNumId w:val="11"/>
-  </w:num>
-  <w:num w:numId="10">
-    <w:abstractNumId w:val="5"/>
-  </w:num>
-  <w:num w:numId="11">
-    <w:abstractNumId w:val="4"/>
-  </w:num>
-  <w:num w:numId="12">
-    <w:abstractNumId w:val="2"/>
-  </w:num>
-  <w:num w:numId="13">
-    <w:abstractNumId w:val="6"/>
-  </w:num>
-  <w:num w:numId="14">
-    <w:abstractNumId w:val="7"/>
-  </w:num>
-  <w:num w:numId="15">
-    <w:abstractNumId w:val="12"/>
+  <w:num w:numId="27">
+    <w:abstractNumId w:val="18"/>
   </w:num>
 </w:numbering>
 </file>
@@ -3641,6 +5941,15 @@
       <w:shd w:val="clear" w:color="auto" w:fill="E1DFDD"/>
     </w:rPr>
   </w:style>
+  <w:style w:type="paragraph" w:styleId="NoSpacing">
+    <w:name w:val="No Spacing"/>
+    <w:uiPriority w:val="1"/>
+    <w:qFormat/>
+    <w:rsid w:val="0000492E"/>
+    <w:pPr>
+      <w:spacing w:after="0" w:line="240" w:lineRule="auto"/>
+    </w:pPr>
+  </w:style>
 </w:styles>
 </file>
 
@@ -3937,4 +6246,16 @@
     </a:ext>
   </a:extLst>
 </a:theme>
+</file>
+
+<file path=customXml/item1.xml><?xml version="1.0" encoding="utf-8"?>
+<b:Sources xmlns:b="http://schemas.openxmlformats.org/officeDocument/2006/bibliography" xmlns="http://schemas.openxmlformats.org/officeDocument/2006/bibliography" SelectedStyle="\IEEE2006OfficeOnline.xsl" StyleName="IEEE" Version="2006"/>
+</file>
+
+<file path=customXml/itemProps1.xml><?xml version="1.0" encoding="utf-8"?>
+<ds:datastoreItem xmlns:ds="http://schemas.openxmlformats.org/officeDocument/2006/customXml" ds:itemID="{97C9F2EF-166B-4B07-BBE9-967C04B2EF9C}">
+  <ds:schemaRefs>
+    <ds:schemaRef ds:uri="http://schemas.openxmlformats.org/officeDocument/2006/bibliography"/>
+  </ds:schemaRefs>
+</ds:datastoreItem>
 </file>
</xml_diff>

<commit_message>
Committing todays work- random timetable
</commit_message>
<xml_diff>
--- a/Log Book.docx
+++ b/Log Book.docx
@@ -2315,13 +2315,88 @@
     </w:p>
     <w:p>
       <w:pPr>
-        <w:pStyle w:val="ListParagraph"/>
-        <w:numPr>
-          <w:ilvl w:val="0"/>
-          <w:numId w:val="27"/>
-        </w:numPr>
-        <w:jc w:val="both"/>
-      </w:pPr>
+        <w:jc w:val="both"/>
+        <w:rPr>
+          <w:u w:val="single"/>
+        </w:rPr>
+      </w:pPr>
+      <w:r>
+        <w:rPr>
+          <w:u w:val="single"/>
+        </w:rPr>
+        <w:t>11/03/2019</w:t>
+      </w:r>
+    </w:p>
+    <w:p>
+      <w:pPr>
+        <w:jc w:val="both"/>
+      </w:pPr>
+      <w:r>
+        <w:t xml:space="preserve">Features: </w:t>
+      </w:r>
+    </w:p>
+    <w:p>
+      <w:pPr>
+        <w:pStyle w:val="ListParagraph"/>
+        <w:numPr>
+          <w:ilvl w:val="0"/>
+          <w:numId w:val="29"/>
+        </w:numPr>
+        <w:jc w:val="both"/>
+      </w:pPr>
+      <w:r>
+        <w:t xml:space="preserve">Added the option for users to generate a random </w:t>
+      </w:r>
+      <w:r>
+        <w:t>timetable for a given person. The randomly generated timetable replaces the existing timetable.</w:t>
+      </w:r>
+    </w:p>
+    <w:p>
+      <w:pPr>
+        <w:jc w:val="both"/>
+      </w:pPr>
+      <w:r>
+        <w:t xml:space="preserve">Bug Fixes: </w:t>
+      </w:r>
+    </w:p>
+    <w:p>
+      <w:pPr>
+        <w:pStyle w:val="ListParagraph"/>
+        <w:numPr>
+          <w:ilvl w:val="0"/>
+          <w:numId w:val="28"/>
+        </w:numPr>
+        <w:jc w:val="both"/>
+      </w:pPr>
+      <w:r>
+        <w:t xml:space="preserve">Fixed a bug where attempting to delete an activity would not work. The activity is now deleted as expected. </w:t>
+      </w:r>
+    </w:p>
+    <w:p>
+      <w:pPr>
+        <w:jc w:val="both"/>
+      </w:pPr>
+      <w:proofErr w:type="gramStart"/>
+      <w:r>
+        <w:t>Future Plans</w:t>
+      </w:r>
+      <w:proofErr w:type="gramEnd"/>
+      <w:r>
+        <w:t>:</w:t>
+      </w:r>
+    </w:p>
+    <w:p>
+      <w:pPr>
+        <w:pStyle w:val="ListParagraph"/>
+        <w:numPr>
+          <w:ilvl w:val="0"/>
+          <w:numId w:val="28"/>
+        </w:numPr>
+        <w:jc w:val="both"/>
+      </w:pPr>
+      <w:r>
+        <w:t xml:space="preserve">Fix the bug where people sometimes walk through the walls-this is obviously unintended. The bug is more frequent at higher simulation speeds. </w:t>
+      </w:r>
       <w:bookmarkStart w:id="0" w:name="_GoBack"/>
       <w:bookmarkEnd w:id="0"/>
     </w:p>
@@ -2564,6 +2639,119 @@
     </w:lvl>
   </w:abstractNum>
   <w:abstractNum w:abstractNumId="2" w15:restartNumberingAfterBreak="0">
+    <w:nsid w:val="103453E5"/>
+    <w:multiLevelType w:val="hybridMultilevel"/>
+    <w:tmpl w:val="515A4352"/>
+    <w:lvl w:ilvl="0" w:tplc="08090001">
+      <w:start w:val="1"/>
+      <w:numFmt w:val="bullet"/>
+      <w:lvlText w:val=""/>
+      <w:lvlJc w:val="left"/>
+      <w:pPr>
+        <w:ind w:left="720" w:hanging="360"/>
+      </w:pPr>
+      <w:rPr>
+        <w:rFonts w:ascii="Symbol" w:hAnsi="Symbol" w:hint="default"/>
+      </w:rPr>
+    </w:lvl>
+    <w:lvl w:ilvl="1" w:tplc="08090003" w:tentative="1">
+      <w:start w:val="1"/>
+      <w:numFmt w:val="bullet"/>
+      <w:lvlText w:val="o"/>
+      <w:lvlJc w:val="left"/>
+      <w:pPr>
+        <w:ind w:left="1440" w:hanging="360"/>
+      </w:pPr>
+      <w:rPr>
+        <w:rFonts w:ascii="Courier New" w:hAnsi="Courier New" w:cs="Courier New" w:hint="default"/>
+      </w:rPr>
+    </w:lvl>
+    <w:lvl w:ilvl="2" w:tplc="08090005" w:tentative="1">
+      <w:start w:val="1"/>
+      <w:numFmt w:val="bullet"/>
+      <w:lvlText w:val=""/>
+      <w:lvlJc w:val="left"/>
+      <w:pPr>
+        <w:ind w:left="2160" w:hanging="360"/>
+      </w:pPr>
+      <w:rPr>
+        <w:rFonts w:ascii="Wingdings" w:hAnsi="Wingdings" w:hint="default"/>
+      </w:rPr>
+    </w:lvl>
+    <w:lvl w:ilvl="3" w:tplc="08090001" w:tentative="1">
+      <w:start w:val="1"/>
+      <w:numFmt w:val="bullet"/>
+      <w:lvlText w:val=""/>
+      <w:lvlJc w:val="left"/>
+      <w:pPr>
+        <w:ind w:left="2880" w:hanging="360"/>
+      </w:pPr>
+      <w:rPr>
+        <w:rFonts w:ascii="Symbol" w:hAnsi="Symbol" w:hint="default"/>
+      </w:rPr>
+    </w:lvl>
+    <w:lvl w:ilvl="4" w:tplc="08090003" w:tentative="1">
+      <w:start w:val="1"/>
+      <w:numFmt w:val="bullet"/>
+      <w:lvlText w:val="o"/>
+      <w:lvlJc w:val="left"/>
+      <w:pPr>
+        <w:ind w:left="3600" w:hanging="360"/>
+      </w:pPr>
+      <w:rPr>
+        <w:rFonts w:ascii="Courier New" w:hAnsi="Courier New" w:cs="Courier New" w:hint="default"/>
+      </w:rPr>
+    </w:lvl>
+    <w:lvl w:ilvl="5" w:tplc="08090005" w:tentative="1">
+      <w:start w:val="1"/>
+      <w:numFmt w:val="bullet"/>
+      <w:lvlText w:val=""/>
+      <w:lvlJc w:val="left"/>
+      <w:pPr>
+        <w:ind w:left="4320" w:hanging="360"/>
+      </w:pPr>
+      <w:rPr>
+        <w:rFonts w:ascii="Wingdings" w:hAnsi="Wingdings" w:hint="default"/>
+      </w:rPr>
+    </w:lvl>
+    <w:lvl w:ilvl="6" w:tplc="08090001" w:tentative="1">
+      <w:start w:val="1"/>
+      <w:numFmt w:val="bullet"/>
+      <w:lvlText w:val=""/>
+      <w:lvlJc w:val="left"/>
+      <w:pPr>
+        <w:ind w:left="5040" w:hanging="360"/>
+      </w:pPr>
+      <w:rPr>
+        <w:rFonts w:ascii="Symbol" w:hAnsi="Symbol" w:hint="default"/>
+      </w:rPr>
+    </w:lvl>
+    <w:lvl w:ilvl="7" w:tplc="08090003" w:tentative="1">
+      <w:start w:val="1"/>
+      <w:numFmt w:val="bullet"/>
+      <w:lvlText w:val="o"/>
+      <w:lvlJc w:val="left"/>
+      <w:pPr>
+        <w:ind w:left="5760" w:hanging="360"/>
+      </w:pPr>
+      <w:rPr>
+        <w:rFonts w:ascii="Courier New" w:hAnsi="Courier New" w:cs="Courier New" w:hint="default"/>
+      </w:rPr>
+    </w:lvl>
+    <w:lvl w:ilvl="8" w:tplc="08090005" w:tentative="1">
+      <w:start w:val="1"/>
+      <w:numFmt w:val="bullet"/>
+      <w:lvlText w:val=""/>
+      <w:lvlJc w:val="left"/>
+      <w:pPr>
+        <w:ind w:left="6480" w:hanging="360"/>
+      </w:pPr>
+      <w:rPr>
+        <w:rFonts w:ascii="Wingdings" w:hAnsi="Wingdings" w:hint="default"/>
+      </w:rPr>
+    </w:lvl>
+  </w:abstractNum>
+  <w:abstractNum w:abstractNumId="3" w15:restartNumberingAfterBreak="0">
     <w:nsid w:val="120B5A56"/>
     <w:multiLevelType w:val="hybridMultilevel"/>
     <w:tmpl w:val="C604F9CE"/>
@@ -2676,7 +2864,7 @@
       </w:rPr>
     </w:lvl>
   </w:abstractNum>
-  <w:abstractNum w:abstractNumId="3" w15:restartNumberingAfterBreak="0">
+  <w:abstractNum w:abstractNumId="4" w15:restartNumberingAfterBreak="0">
     <w:nsid w:val="12417A24"/>
     <w:multiLevelType w:val="hybridMultilevel"/>
     <w:tmpl w:val="105AAEDA"/>
@@ -2789,7 +2977,7 @@
       </w:rPr>
     </w:lvl>
   </w:abstractNum>
-  <w:abstractNum w:abstractNumId="4" w15:restartNumberingAfterBreak="0">
+  <w:abstractNum w:abstractNumId="5" w15:restartNumberingAfterBreak="0">
     <w:nsid w:val="1483250B"/>
     <w:multiLevelType w:val="hybridMultilevel"/>
     <w:tmpl w:val="AF34F3B6"/>
@@ -2902,7 +3090,7 @@
       </w:rPr>
     </w:lvl>
   </w:abstractNum>
-  <w:abstractNum w:abstractNumId="5" w15:restartNumberingAfterBreak="0">
+  <w:abstractNum w:abstractNumId="6" w15:restartNumberingAfterBreak="0">
     <w:nsid w:val="1A6E2C5D"/>
     <w:multiLevelType w:val="hybridMultilevel"/>
     <w:tmpl w:val="336E5FDE"/>
@@ -3015,7 +3203,7 @@
       </w:rPr>
     </w:lvl>
   </w:abstractNum>
-  <w:abstractNum w:abstractNumId="6" w15:restartNumberingAfterBreak="0">
+  <w:abstractNum w:abstractNumId="7" w15:restartNumberingAfterBreak="0">
     <w:nsid w:val="29462C0B"/>
     <w:multiLevelType w:val="hybridMultilevel"/>
     <w:tmpl w:val="A10A75AC"/>
@@ -3128,7 +3316,7 @@
       </w:rPr>
     </w:lvl>
   </w:abstractNum>
-  <w:abstractNum w:abstractNumId="7" w15:restartNumberingAfterBreak="0">
+  <w:abstractNum w:abstractNumId="8" w15:restartNumberingAfterBreak="0">
     <w:nsid w:val="2AFF3F89"/>
     <w:multiLevelType w:val="hybridMultilevel"/>
     <w:tmpl w:val="36F85550"/>
@@ -3241,7 +3429,7 @@
       </w:rPr>
     </w:lvl>
   </w:abstractNum>
-  <w:abstractNum w:abstractNumId="8" w15:restartNumberingAfterBreak="0">
+  <w:abstractNum w:abstractNumId="9" w15:restartNumberingAfterBreak="0">
     <w:nsid w:val="31D870A7"/>
     <w:multiLevelType w:val="hybridMultilevel"/>
     <w:tmpl w:val="2FD2DDB8"/>
@@ -3354,7 +3542,7 @@
       </w:rPr>
     </w:lvl>
   </w:abstractNum>
-  <w:abstractNum w:abstractNumId="9" w15:restartNumberingAfterBreak="0">
+  <w:abstractNum w:abstractNumId="10" w15:restartNumberingAfterBreak="0">
     <w:nsid w:val="337D0D25"/>
     <w:multiLevelType w:val="hybridMultilevel"/>
     <w:tmpl w:val="DCFC2F88"/>
@@ -3467,7 +3655,7 @@
       </w:rPr>
     </w:lvl>
   </w:abstractNum>
-  <w:abstractNum w:abstractNumId="10" w15:restartNumberingAfterBreak="0">
+  <w:abstractNum w:abstractNumId="11" w15:restartNumberingAfterBreak="0">
     <w:nsid w:val="3540243B"/>
     <w:multiLevelType w:val="hybridMultilevel"/>
     <w:tmpl w:val="5C06E97C"/>
@@ -3580,7 +3768,7 @@
       </w:rPr>
     </w:lvl>
   </w:abstractNum>
-  <w:abstractNum w:abstractNumId="11" w15:restartNumberingAfterBreak="0">
+  <w:abstractNum w:abstractNumId="12" w15:restartNumberingAfterBreak="0">
     <w:nsid w:val="406E780C"/>
     <w:multiLevelType w:val="hybridMultilevel"/>
     <w:tmpl w:val="7C5C5234"/>
@@ -3693,7 +3881,7 @@
       </w:rPr>
     </w:lvl>
   </w:abstractNum>
-  <w:abstractNum w:abstractNumId="12" w15:restartNumberingAfterBreak="0">
+  <w:abstractNum w:abstractNumId="13" w15:restartNumberingAfterBreak="0">
     <w:nsid w:val="49673029"/>
     <w:multiLevelType w:val="hybridMultilevel"/>
     <w:tmpl w:val="B3EC03C2"/>
@@ -3806,7 +3994,7 @@
       </w:rPr>
     </w:lvl>
   </w:abstractNum>
-  <w:abstractNum w:abstractNumId="13" w15:restartNumberingAfterBreak="0">
+  <w:abstractNum w:abstractNumId="14" w15:restartNumberingAfterBreak="0">
     <w:nsid w:val="4C6A3639"/>
     <w:multiLevelType w:val="hybridMultilevel"/>
     <w:tmpl w:val="B5E458DA"/>
@@ -3919,7 +4107,7 @@
       </w:rPr>
     </w:lvl>
   </w:abstractNum>
-  <w:abstractNum w:abstractNumId="14" w15:restartNumberingAfterBreak="0">
+  <w:abstractNum w:abstractNumId="15" w15:restartNumberingAfterBreak="0">
     <w:nsid w:val="4CB45CD9"/>
     <w:multiLevelType w:val="hybridMultilevel"/>
     <w:tmpl w:val="973EBBEE"/>
@@ -4032,7 +4220,7 @@
       </w:rPr>
     </w:lvl>
   </w:abstractNum>
-  <w:abstractNum w:abstractNumId="15" w15:restartNumberingAfterBreak="0">
+  <w:abstractNum w:abstractNumId="16" w15:restartNumberingAfterBreak="0">
     <w:nsid w:val="53CE3CF2"/>
     <w:multiLevelType w:val="hybridMultilevel"/>
     <w:tmpl w:val="7E2031EA"/>
@@ -4145,7 +4333,7 @@
       </w:rPr>
     </w:lvl>
   </w:abstractNum>
-  <w:abstractNum w:abstractNumId="16" w15:restartNumberingAfterBreak="0">
+  <w:abstractNum w:abstractNumId="17" w15:restartNumberingAfterBreak="0">
     <w:nsid w:val="59D20810"/>
     <w:multiLevelType w:val="hybridMultilevel"/>
     <w:tmpl w:val="F6884074"/>
@@ -4258,7 +4446,7 @@
       </w:rPr>
     </w:lvl>
   </w:abstractNum>
-  <w:abstractNum w:abstractNumId="17" w15:restartNumberingAfterBreak="0">
+  <w:abstractNum w:abstractNumId="18" w15:restartNumberingAfterBreak="0">
     <w:nsid w:val="60696845"/>
     <w:multiLevelType w:val="hybridMultilevel"/>
     <w:tmpl w:val="B876151A"/>
@@ -4371,7 +4559,7 @@
       </w:rPr>
     </w:lvl>
   </w:abstractNum>
-  <w:abstractNum w:abstractNumId="18" w15:restartNumberingAfterBreak="0">
+  <w:abstractNum w:abstractNumId="19" w15:restartNumberingAfterBreak="0">
     <w:nsid w:val="61181F70"/>
     <w:multiLevelType w:val="hybridMultilevel"/>
     <w:tmpl w:val="6BB458A8"/>
@@ -4484,7 +4672,7 @@
       </w:rPr>
     </w:lvl>
   </w:abstractNum>
-  <w:abstractNum w:abstractNumId="19" w15:restartNumberingAfterBreak="0">
+  <w:abstractNum w:abstractNumId="20" w15:restartNumberingAfterBreak="0">
     <w:nsid w:val="68B662B0"/>
     <w:multiLevelType w:val="hybridMultilevel"/>
     <w:tmpl w:val="22240C74"/>
@@ -4597,7 +4785,7 @@
       </w:rPr>
     </w:lvl>
   </w:abstractNum>
-  <w:abstractNum w:abstractNumId="20" w15:restartNumberingAfterBreak="0">
+  <w:abstractNum w:abstractNumId="21" w15:restartNumberingAfterBreak="0">
     <w:nsid w:val="6D6F14B9"/>
     <w:multiLevelType w:val="hybridMultilevel"/>
     <w:tmpl w:val="5868F240"/>
@@ -4710,7 +4898,7 @@
       </w:rPr>
     </w:lvl>
   </w:abstractNum>
-  <w:abstractNum w:abstractNumId="21" w15:restartNumberingAfterBreak="0">
+  <w:abstractNum w:abstractNumId="22" w15:restartNumberingAfterBreak="0">
     <w:nsid w:val="6EF335A7"/>
     <w:multiLevelType w:val="hybridMultilevel"/>
     <w:tmpl w:val="2E6A184E"/>
@@ -4823,7 +5011,7 @@
       </w:rPr>
     </w:lvl>
   </w:abstractNum>
-  <w:abstractNum w:abstractNumId="22" w15:restartNumberingAfterBreak="0">
+  <w:abstractNum w:abstractNumId="23" w15:restartNumberingAfterBreak="0">
     <w:nsid w:val="743023D6"/>
     <w:multiLevelType w:val="hybridMultilevel"/>
     <w:tmpl w:val="1BB655C6"/>
@@ -4936,7 +5124,7 @@
       </w:rPr>
     </w:lvl>
   </w:abstractNum>
-  <w:abstractNum w:abstractNumId="23" w15:restartNumberingAfterBreak="0">
+  <w:abstractNum w:abstractNumId="24" w15:restartNumberingAfterBreak="0">
     <w:nsid w:val="751D385E"/>
     <w:multiLevelType w:val="hybridMultilevel"/>
     <w:tmpl w:val="7B2A6CA0"/>
@@ -5049,7 +5237,7 @@
       </w:rPr>
     </w:lvl>
   </w:abstractNum>
-  <w:abstractNum w:abstractNumId="24" w15:restartNumberingAfterBreak="0">
+  <w:abstractNum w:abstractNumId="25" w15:restartNumberingAfterBreak="0">
     <w:nsid w:val="761A2393"/>
     <w:multiLevelType w:val="hybridMultilevel"/>
     <w:tmpl w:val="0B2E6698"/>
@@ -5162,7 +5350,7 @@
       </w:rPr>
     </w:lvl>
   </w:abstractNum>
-  <w:abstractNum w:abstractNumId="25" w15:restartNumberingAfterBreak="0">
+  <w:abstractNum w:abstractNumId="26" w15:restartNumberingAfterBreak="0">
     <w:nsid w:val="78565504"/>
     <w:multiLevelType w:val="hybridMultilevel"/>
     <w:tmpl w:val="A358F166"/>
@@ -5275,7 +5463,120 @@
       </w:rPr>
     </w:lvl>
   </w:abstractNum>
-  <w:abstractNum w:abstractNumId="26" w15:restartNumberingAfterBreak="0">
+  <w:abstractNum w:abstractNumId="27" w15:restartNumberingAfterBreak="0">
+    <w:nsid w:val="7D450A58"/>
+    <w:multiLevelType w:val="hybridMultilevel"/>
+    <w:tmpl w:val="233625FE"/>
+    <w:lvl w:ilvl="0" w:tplc="08090001">
+      <w:start w:val="1"/>
+      <w:numFmt w:val="bullet"/>
+      <w:lvlText w:val=""/>
+      <w:lvlJc w:val="left"/>
+      <w:pPr>
+        <w:ind w:left="720" w:hanging="360"/>
+      </w:pPr>
+      <w:rPr>
+        <w:rFonts w:ascii="Symbol" w:hAnsi="Symbol" w:hint="default"/>
+      </w:rPr>
+    </w:lvl>
+    <w:lvl w:ilvl="1" w:tplc="08090003" w:tentative="1">
+      <w:start w:val="1"/>
+      <w:numFmt w:val="bullet"/>
+      <w:lvlText w:val="o"/>
+      <w:lvlJc w:val="left"/>
+      <w:pPr>
+        <w:ind w:left="1440" w:hanging="360"/>
+      </w:pPr>
+      <w:rPr>
+        <w:rFonts w:ascii="Courier New" w:hAnsi="Courier New" w:cs="Courier New" w:hint="default"/>
+      </w:rPr>
+    </w:lvl>
+    <w:lvl w:ilvl="2" w:tplc="08090005" w:tentative="1">
+      <w:start w:val="1"/>
+      <w:numFmt w:val="bullet"/>
+      <w:lvlText w:val=""/>
+      <w:lvlJc w:val="left"/>
+      <w:pPr>
+        <w:ind w:left="2160" w:hanging="360"/>
+      </w:pPr>
+      <w:rPr>
+        <w:rFonts w:ascii="Wingdings" w:hAnsi="Wingdings" w:hint="default"/>
+      </w:rPr>
+    </w:lvl>
+    <w:lvl w:ilvl="3" w:tplc="08090001" w:tentative="1">
+      <w:start w:val="1"/>
+      <w:numFmt w:val="bullet"/>
+      <w:lvlText w:val=""/>
+      <w:lvlJc w:val="left"/>
+      <w:pPr>
+        <w:ind w:left="2880" w:hanging="360"/>
+      </w:pPr>
+      <w:rPr>
+        <w:rFonts w:ascii="Symbol" w:hAnsi="Symbol" w:hint="default"/>
+      </w:rPr>
+    </w:lvl>
+    <w:lvl w:ilvl="4" w:tplc="08090003" w:tentative="1">
+      <w:start w:val="1"/>
+      <w:numFmt w:val="bullet"/>
+      <w:lvlText w:val="o"/>
+      <w:lvlJc w:val="left"/>
+      <w:pPr>
+        <w:ind w:left="3600" w:hanging="360"/>
+      </w:pPr>
+      <w:rPr>
+        <w:rFonts w:ascii="Courier New" w:hAnsi="Courier New" w:cs="Courier New" w:hint="default"/>
+      </w:rPr>
+    </w:lvl>
+    <w:lvl w:ilvl="5" w:tplc="08090005" w:tentative="1">
+      <w:start w:val="1"/>
+      <w:numFmt w:val="bullet"/>
+      <w:lvlText w:val=""/>
+      <w:lvlJc w:val="left"/>
+      <w:pPr>
+        <w:ind w:left="4320" w:hanging="360"/>
+      </w:pPr>
+      <w:rPr>
+        <w:rFonts w:ascii="Wingdings" w:hAnsi="Wingdings" w:hint="default"/>
+      </w:rPr>
+    </w:lvl>
+    <w:lvl w:ilvl="6" w:tplc="08090001" w:tentative="1">
+      <w:start w:val="1"/>
+      <w:numFmt w:val="bullet"/>
+      <w:lvlText w:val=""/>
+      <w:lvlJc w:val="left"/>
+      <w:pPr>
+        <w:ind w:left="5040" w:hanging="360"/>
+      </w:pPr>
+      <w:rPr>
+        <w:rFonts w:ascii="Symbol" w:hAnsi="Symbol" w:hint="default"/>
+      </w:rPr>
+    </w:lvl>
+    <w:lvl w:ilvl="7" w:tplc="08090003" w:tentative="1">
+      <w:start w:val="1"/>
+      <w:numFmt w:val="bullet"/>
+      <w:lvlText w:val="o"/>
+      <w:lvlJc w:val="left"/>
+      <w:pPr>
+        <w:ind w:left="5760" w:hanging="360"/>
+      </w:pPr>
+      <w:rPr>
+        <w:rFonts w:ascii="Courier New" w:hAnsi="Courier New" w:cs="Courier New" w:hint="default"/>
+      </w:rPr>
+    </w:lvl>
+    <w:lvl w:ilvl="8" w:tplc="08090005" w:tentative="1">
+      <w:start w:val="1"/>
+      <w:numFmt w:val="bullet"/>
+      <w:lvlText w:val=""/>
+      <w:lvlJc w:val="left"/>
+      <w:pPr>
+        <w:ind w:left="6480" w:hanging="360"/>
+      </w:pPr>
+      <w:rPr>
+        <w:rFonts w:ascii="Wingdings" w:hAnsi="Wingdings" w:hint="default"/>
+      </w:rPr>
+    </w:lvl>
+  </w:abstractNum>
+  <w:abstractNum w:abstractNumId="28" w15:restartNumberingAfterBreak="0">
     <w:nsid w:val="7F356DAE"/>
     <w:multiLevelType w:val="hybridMultilevel"/>
     <w:tmpl w:val="F1DC4F4A"/>
@@ -5365,85 +5666,91 @@
     </w:lvl>
   </w:abstractNum>
   <w:num w:numId="1">
+    <w:abstractNumId w:val="21"/>
+  </w:num>
+  <w:num w:numId="2">
+    <w:abstractNumId w:val="3"/>
+  </w:num>
+  <w:num w:numId="3">
+    <w:abstractNumId w:val="17"/>
+  </w:num>
+  <w:num w:numId="4">
+    <w:abstractNumId w:val="28"/>
+  </w:num>
+  <w:num w:numId="5">
+    <w:abstractNumId w:val="8"/>
+  </w:num>
+  <w:num w:numId="6">
+    <w:abstractNumId w:val="25"/>
+  </w:num>
+  <w:num w:numId="7">
+    <w:abstractNumId w:val="5"/>
+  </w:num>
+  <w:num w:numId="8">
+    <w:abstractNumId w:val="18"/>
+  </w:num>
+  <w:num w:numId="9">
+    <w:abstractNumId w:val="22"/>
+  </w:num>
+  <w:num w:numId="10">
+    <w:abstractNumId w:val="11"/>
+  </w:num>
+  <w:num w:numId="11">
+    <w:abstractNumId w:val="9"/>
+  </w:num>
+  <w:num w:numId="12">
+    <w:abstractNumId w:val="6"/>
+  </w:num>
+  <w:num w:numId="13">
+    <w:abstractNumId w:val="12"/>
+  </w:num>
+  <w:num w:numId="14">
+    <w:abstractNumId w:val="15"/>
+  </w:num>
+  <w:num w:numId="15">
+    <w:abstractNumId w:val="23"/>
+  </w:num>
+  <w:num w:numId="16">
+    <w:abstractNumId w:val="10"/>
+  </w:num>
+  <w:num w:numId="17">
     <w:abstractNumId w:val="20"/>
   </w:num>
-  <w:num w:numId="2">
-    <w:abstractNumId w:val="2"/>
-  </w:num>
-  <w:num w:numId="3">
-    <w:abstractNumId w:val="16"/>
-  </w:num>
-  <w:num w:numId="4">
-    <w:abstractNumId w:val="26"/>
-  </w:num>
-  <w:num w:numId="5">
-    <w:abstractNumId w:val="7"/>
-  </w:num>
-  <w:num w:numId="6">
+  <w:num w:numId="18">
     <w:abstractNumId w:val="24"/>
   </w:num>
-  <w:num w:numId="7">
+  <w:num w:numId="19">
     <w:abstractNumId w:val="4"/>
-  </w:num>
-  <w:num w:numId="8">
-    <w:abstractNumId w:val="17"/>
-  </w:num>
-  <w:num w:numId="9">
-    <w:abstractNumId w:val="21"/>
-  </w:num>
-  <w:num w:numId="10">
-    <w:abstractNumId w:val="10"/>
-  </w:num>
-  <w:num w:numId="11">
-    <w:abstractNumId w:val="8"/>
-  </w:num>
-  <w:num w:numId="12">
-    <w:abstractNumId w:val="5"/>
-  </w:num>
-  <w:num w:numId="13">
-    <w:abstractNumId w:val="11"/>
-  </w:num>
-  <w:num w:numId="14">
-    <w:abstractNumId w:val="14"/>
-  </w:num>
-  <w:num w:numId="15">
-    <w:abstractNumId w:val="22"/>
-  </w:num>
-  <w:num w:numId="16">
-    <w:abstractNumId w:val="9"/>
-  </w:num>
-  <w:num w:numId="17">
-    <w:abstractNumId w:val="19"/>
-  </w:num>
-  <w:num w:numId="18">
-    <w:abstractNumId w:val="23"/>
-  </w:num>
-  <w:num w:numId="19">
-    <w:abstractNumId w:val="3"/>
   </w:num>
   <w:num w:numId="20">
     <w:abstractNumId w:val="0"/>
   </w:num>
   <w:num w:numId="21">
-    <w:abstractNumId w:val="15"/>
+    <w:abstractNumId w:val="16"/>
   </w:num>
   <w:num w:numId="22">
-    <w:abstractNumId w:val="25"/>
+    <w:abstractNumId w:val="26"/>
   </w:num>
   <w:num w:numId="23">
-    <w:abstractNumId w:val="6"/>
+    <w:abstractNumId w:val="7"/>
   </w:num>
   <w:num w:numId="24">
-    <w:abstractNumId w:val="13"/>
+    <w:abstractNumId w:val="14"/>
   </w:num>
   <w:num w:numId="25">
     <w:abstractNumId w:val="1"/>
   </w:num>
   <w:num w:numId="26">
-    <w:abstractNumId w:val="12"/>
+    <w:abstractNumId w:val="13"/>
   </w:num>
   <w:num w:numId="27">
-    <w:abstractNumId w:val="18"/>
+    <w:abstractNumId w:val="19"/>
+  </w:num>
+  <w:num w:numId="28">
+    <w:abstractNumId w:val="2"/>
+  </w:num>
+  <w:num w:numId="29">
+    <w:abstractNumId w:val="27"/>
   </w:num>
 </w:numbering>
 </file>
@@ -6253,7 +6560,7 @@
 </file>
 
 <file path=customXml/itemProps1.xml><?xml version="1.0" encoding="utf-8"?>
-<ds:datastoreItem xmlns:ds="http://schemas.openxmlformats.org/officeDocument/2006/customXml" ds:itemID="{97C9F2EF-166B-4B07-BBE9-967C04B2EF9C}">
+<ds:datastoreItem xmlns:ds="http://schemas.openxmlformats.org/officeDocument/2006/customXml" ds:itemID="{AF8BE549-2411-427C-93CE-39512B11B292}">
   <ds:schemaRefs>
     <ds:schemaRef ds:uri="http://schemas.openxmlformats.org/officeDocument/2006/bibliography"/>
   </ds:schemaRefs>

</xml_diff>

<commit_message>
Adding extra person logic
</commit_message>
<xml_diff>
--- a/Log Book.docx
+++ b/Log Book.docx
@@ -2092,7 +2092,13 @@
         <w:jc w:val="both"/>
       </w:pPr>
       <w:r>
-        <w:t>Created a simple plan for the AI of people.</w:t>
+        <w:t xml:space="preserve">Created a simple plan for </w:t>
+      </w:r>
+      <w:r>
+        <w:t xml:space="preserve">improving </w:t>
+      </w:r>
+      <w:r>
+        <w:t>the AI of people.</w:t>
       </w:r>
     </w:p>
     <w:p>
@@ -2396,6 +2402,95 @@
       </w:pPr>
       <w:r>
         <w:t xml:space="preserve">Fix the bug where people sometimes walk through the walls-this is obviously unintended. The bug is more frequent at higher simulation speeds. </w:t>
+      </w:r>
+    </w:p>
+    <w:p>
+      <w:pPr>
+        <w:jc w:val="both"/>
+        <w:rPr>
+          <w:u w:val="single"/>
+        </w:rPr>
+      </w:pPr>
+      <w:r>
+        <w:rPr>
+          <w:u w:val="single"/>
+        </w:rPr>
+        <w:t>12/03/</w:t>
+      </w:r>
+      <w:r>
+        <w:rPr>
+          <w:u w:val="single"/>
+        </w:rPr>
+        <w:t>2019</w:t>
+      </w:r>
+    </w:p>
+    <w:p>
+      <w:pPr>
+        <w:jc w:val="both"/>
+      </w:pPr>
+      <w:r>
+        <w:t xml:space="preserve">Bug Fixes: </w:t>
+      </w:r>
+    </w:p>
+    <w:p>
+      <w:pPr>
+        <w:pStyle w:val="ListParagraph"/>
+        <w:numPr>
+          <w:ilvl w:val="0"/>
+          <w:numId w:val="28"/>
+        </w:numPr>
+        <w:jc w:val="both"/>
+      </w:pPr>
+      <w:r>
+        <w:t xml:space="preserve">Deleting an activity would cause the UI to be updated, but the activity would not be deleted from the data structure. </w:t>
+      </w:r>
+    </w:p>
+    <w:p>
+      <w:pPr>
+        <w:jc w:val="both"/>
+        <w:rPr>
+          <w:u w:val="single"/>
+        </w:rPr>
+      </w:pPr>
+      <w:r>
+        <w:rPr>
+          <w:u w:val="single"/>
+        </w:rPr>
+        <w:t>14/03/2019</w:t>
+      </w:r>
+    </w:p>
+    <w:p>
+      <w:pPr>
+        <w:jc w:val="both"/>
+      </w:pPr>
+      <w:r>
+        <w:t>Features:</w:t>
+      </w:r>
+    </w:p>
+    <w:p>
+      <w:pPr>
+        <w:pStyle w:val="ListParagraph"/>
+        <w:numPr>
+          <w:ilvl w:val="0"/>
+          <w:numId w:val="28"/>
+        </w:numPr>
+        <w:jc w:val="both"/>
+      </w:pPr>
+      <w:r>
+        <w:t xml:space="preserve">Stated work on events which interrupt the people’s timetables, such as going to the toilet or going to the kitchen to eat. </w:t>
+      </w:r>
+    </w:p>
+    <w:p>
+      <w:pPr>
+        <w:pStyle w:val="ListParagraph"/>
+        <w:numPr>
+          <w:ilvl w:val="0"/>
+          <w:numId w:val="28"/>
+        </w:numPr>
+        <w:jc w:val="both"/>
+      </w:pPr>
+      <w:r>
+        <w:t xml:space="preserve">People will now visit the toilet at certain intervals throughout their day. </w:t>
       </w:r>
       <w:bookmarkStart w:id="0" w:name="_GoBack"/>
       <w:bookmarkEnd w:id="0"/>
@@ -2641,7 +2736,7 @@
   <w:abstractNum w:abstractNumId="2" w15:restartNumberingAfterBreak="0">
     <w:nsid w:val="103453E5"/>
     <w:multiLevelType w:val="hybridMultilevel"/>
-    <w:tmpl w:val="515A4352"/>
+    <w:tmpl w:val="369A3EDA"/>
     <w:lvl w:ilvl="0" w:tplc="08090001">
       <w:start w:val="1"/>
       <w:numFmt w:val="bullet"/>
@@ -6560,7 +6655,7 @@
 </file>
 
 <file path=customXml/itemProps1.xml><?xml version="1.0" encoding="utf-8"?>
-<ds:datastoreItem xmlns:ds="http://schemas.openxmlformats.org/officeDocument/2006/customXml" ds:itemID="{AF8BE549-2411-427C-93CE-39512B11B292}">
+<ds:datastoreItem xmlns:ds="http://schemas.openxmlformats.org/officeDocument/2006/customXml" ds:itemID="{4423C54F-80F7-40B2-A027-5B9F5D5C9739}">
   <ds:schemaRefs>
     <ds:schemaRef ds:uri="http://schemas.openxmlformats.org/officeDocument/2006/bibliography"/>
   </ds:schemaRefs>

</xml_diff>

<commit_message>
Added new instrumentation and fixed multiple bugs
</commit_message>
<xml_diff>
--- a/Log Book.docx
+++ b/Log Book.docx
@@ -2492,8 +2492,205 @@
       <w:r>
         <w:t xml:space="preserve">People will now visit the toilet at certain intervals throughout their day. </w:t>
       </w:r>
+    </w:p>
+    <w:p>
+      <w:pPr>
+        <w:jc w:val="both"/>
+        <w:rPr>
+          <w:u w:val="single"/>
+        </w:rPr>
+      </w:pPr>
+      <w:r>
+        <w:rPr>
+          <w:u w:val="single"/>
+        </w:rPr>
+        <w:t>15/03/2019</w:t>
+      </w:r>
+    </w:p>
+    <w:p>
+      <w:pPr>
+        <w:jc w:val="both"/>
+      </w:pPr>
+      <w:r>
+        <w:t>Project management:</w:t>
+      </w:r>
+    </w:p>
+    <w:p>
+      <w:pPr>
+        <w:pStyle w:val="ListParagraph"/>
+        <w:numPr>
+          <w:ilvl w:val="0"/>
+          <w:numId w:val="30"/>
+        </w:numPr>
+        <w:jc w:val="both"/>
+      </w:pPr>
+      <w:r>
+        <w:t>Created a list of currently outstanding bugs</w:t>
+      </w:r>
+    </w:p>
+    <w:p>
+      <w:pPr>
+        <w:pStyle w:val="ListParagraph"/>
+        <w:numPr>
+          <w:ilvl w:val="0"/>
+          <w:numId w:val="30"/>
+        </w:numPr>
+        <w:jc w:val="both"/>
+      </w:pPr>
+      <w:r>
+        <w:t>Updated the product roadmap</w:t>
+      </w:r>
+    </w:p>
+    <w:p>
+      <w:pPr>
+        <w:jc w:val="both"/>
+      </w:pPr>
+      <w:r>
+        <w:lastRenderedPageBreak/>
+        <w:t>Bug Fixes:</w:t>
+      </w:r>
+    </w:p>
+    <w:p>
+      <w:pPr>
+        <w:pStyle w:val="ListParagraph"/>
+        <w:numPr>
+          <w:ilvl w:val="0"/>
+          <w:numId w:val="31"/>
+        </w:numPr>
+        <w:jc w:val="both"/>
+      </w:pPr>
+      <w:r>
+        <w:t xml:space="preserve">Fixed a bug where a person’s timetable would not be properly saved to a file. </w:t>
+      </w:r>
+    </w:p>
+    <w:p>
+      <w:pPr>
+        <w:pStyle w:val="ListParagraph"/>
+        <w:numPr>
+          <w:ilvl w:val="0"/>
+          <w:numId w:val="31"/>
+        </w:numPr>
+        <w:jc w:val="both"/>
+      </w:pPr>
+      <w:r>
+        <w:t xml:space="preserve">Fixed a bug where after opening a file, attempting to edit a person’s timetable would cause a null pointer exception. The person can now be edited as expected. </w:t>
+      </w:r>
+    </w:p>
+    <w:p>
+      <w:pPr>
+        <w:pStyle w:val="ListParagraph"/>
+        <w:numPr>
+          <w:ilvl w:val="0"/>
+          <w:numId w:val="31"/>
+        </w:numPr>
+        <w:jc w:val="both"/>
+      </w:pPr>
+      <w:r>
+        <w:t xml:space="preserve">Fixed a bug where </w:t>
+      </w:r>
+      <w:r>
+        <w:t>sometimes a person’s target room could be null, resulting in a crash</w:t>
+      </w:r>
+    </w:p>
+    <w:p>
+      <w:pPr>
+        <w:pStyle w:val="ListParagraph"/>
+        <w:numPr>
+          <w:ilvl w:val="0"/>
+          <w:numId w:val="31"/>
+        </w:numPr>
+        <w:jc w:val="both"/>
+      </w:pPr>
+      <w:r>
+        <w:t>Fixed</w:t>
+      </w:r>
+      <w:r>
+        <w:t xml:space="preserve"> a </w:t>
+      </w:r>
+      <w:r>
+        <w:t>division by zero error</w:t>
+      </w:r>
+      <w:r>
+        <w:t xml:space="preserve"> whe</w:t>
+      </w:r>
+      <w:r>
+        <w:t xml:space="preserve">n opening the instrumentation for a person with no recorded data. Opening the instrumentation now displays empty charts as expected. </w:t>
+      </w:r>
+    </w:p>
+    <w:p>
+      <w:pPr>
+        <w:pStyle w:val="ListParagraph"/>
+        <w:numPr>
+          <w:ilvl w:val="0"/>
+          <w:numId w:val="31"/>
+        </w:numPr>
+        <w:jc w:val="both"/>
+      </w:pPr>
+      <w:r>
+        <w:t>Right-clicking on some objects (doors or people) would open the edit menu for this object- this was not intended as the edit menu for the objects should open when they are left clicked. This issue was fixed – the edit menu now only opens on left click for all objects.</w:t>
+      </w:r>
       <w:bookmarkStart w:id="0" w:name="_GoBack"/>
       <w:bookmarkEnd w:id="0"/>
+    </w:p>
+    <w:p>
+      <w:pPr>
+        <w:jc w:val="both"/>
+      </w:pPr>
+      <w:r>
+        <w:t>Features:</w:t>
+      </w:r>
+    </w:p>
+    <w:p>
+      <w:pPr>
+        <w:pStyle w:val="ListParagraph"/>
+        <w:numPr>
+          <w:ilvl w:val="0"/>
+          <w:numId w:val="32"/>
+        </w:numPr>
+        <w:jc w:val="both"/>
+      </w:pPr>
+      <w:r>
+        <w:t>Added instrumentation for Rooms</w:t>
+      </w:r>
+    </w:p>
+    <w:p>
+      <w:pPr>
+        <w:pStyle w:val="ListParagraph"/>
+        <w:numPr>
+          <w:ilvl w:val="0"/>
+          <w:numId w:val="32"/>
+        </w:numPr>
+        <w:jc w:val="both"/>
+      </w:pPr>
+      <w:r>
+        <w:t>Added a chart which displays the percentage of time that a room has been empty or used</w:t>
+      </w:r>
+    </w:p>
+    <w:p>
+      <w:pPr>
+        <w:pStyle w:val="ListParagraph"/>
+        <w:numPr>
+          <w:ilvl w:val="0"/>
+          <w:numId w:val="32"/>
+        </w:numPr>
+        <w:jc w:val="both"/>
+      </w:pPr>
+      <w:r>
+        <w:t>Added a chart which displays the amount of time a person spends in a specific room</w:t>
+      </w:r>
+    </w:p>
+    <w:p>
+      <w:pPr>
+        <w:pStyle w:val="ListParagraph"/>
+        <w:numPr>
+          <w:ilvl w:val="0"/>
+          <w:numId w:val="32"/>
+        </w:numPr>
+        <w:jc w:val="both"/>
+      </w:pPr>
+      <w:r>
+        <w:t xml:space="preserve">Added a chart which displays the amount of time a person spends in a type of room (offices, kitchens, etc.) </w:t>
+      </w:r>
     </w:p>
     <w:sectPr>
       <w:pgSz w:w="11906" w:h="16838"/>
@@ -2508,6 +2705,119 @@
 <file path=word/numbering.xml><?xml version="1.0" encoding="utf-8"?>
 <w:numbering xmlns:wpc="http://schemas.microsoft.com/office/word/2010/wordprocessingCanvas" xmlns:cx="http://schemas.microsoft.com/office/drawing/2014/chartex" xmlns:cx1="http://schemas.microsoft.com/office/drawing/2015/9/8/chartex" xmlns:cx2="http://schemas.microsoft.com/office/drawing/2015/10/21/chartex" xmlns:cx3="http://schemas.microsoft.com/office/drawing/2016/5/9/chartex" xmlns:cx4="http://schemas.microsoft.com/office/drawing/2016/5/10/chartex" xmlns:cx5="http://schemas.microsoft.com/office/drawing/2016/5/11/chartex" xmlns:cx6="http://schemas.microsoft.com/office/drawing/2016/5/12/chartex" xmlns:cx7="http://schemas.microsoft.com/office/drawing/2016/5/13/chartex" xmlns:cx8="http://schemas.microsoft.com/office/drawing/2016/5/14/chartex" xmlns:mc="http://schemas.openxmlformats.org/markup-compatibility/2006" xmlns:aink="http://schemas.microsoft.com/office/drawing/2016/ink" xmlns:am3d="http://schemas.microsoft.com/office/drawing/2017/model3d" xmlns:o="urn:schemas-microsoft-com:office:office" xmlns:r="http://schemas.openxmlformats.org/officeDocument/2006/relationships" xmlns:m="http://schemas.openxmlformats.org/officeDocument/2006/math" xmlns:v="urn:schemas-microsoft-com:vml" xmlns:wp14="http://schemas.microsoft.com/office/word/2010/wordprocessingDrawing" xmlns:wp="http://schemas.openxmlformats.org/drawingml/2006/wordprocessingDrawing" xmlns:w10="urn:schemas-microsoft-com:office:word" xmlns:w="http://schemas.openxmlformats.org/wordprocessingml/2006/main" xmlns:w14="http://schemas.microsoft.com/office/word/2010/wordml" xmlns:w15="http://schemas.microsoft.com/office/word/2012/wordml" xmlns:w16cid="http://schemas.microsoft.com/office/word/2016/wordml/cid" xmlns:w16se="http://schemas.microsoft.com/office/word/2015/wordml/symex" xmlns:wpg="http://schemas.microsoft.com/office/word/2010/wordprocessingGroup" xmlns:wpi="http://schemas.microsoft.com/office/word/2010/wordprocessingInk" xmlns:wne="http://schemas.microsoft.com/office/word/2006/wordml" xmlns:wps="http://schemas.microsoft.com/office/word/2010/wordprocessingShape" mc:Ignorable="w14 w15 w16se w16cid wp14">
   <w:abstractNum w:abstractNumId="0" w15:restartNumberingAfterBreak="0">
+    <w:nsid w:val="01AD713B"/>
+    <w:multiLevelType w:val="hybridMultilevel"/>
+    <w:tmpl w:val="5094BB92"/>
+    <w:lvl w:ilvl="0" w:tplc="08090001">
+      <w:start w:val="1"/>
+      <w:numFmt w:val="bullet"/>
+      <w:lvlText w:val=""/>
+      <w:lvlJc w:val="left"/>
+      <w:pPr>
+        <w:ind w:left="720" w:hanging="360"/>
+      </w:pPr>
+      <w:rPr>
+        <w:rFonts w:ascii="Symbol" w:hAnsi="Symbol" w:hint="default"/>
+      </w:rPr>
+    </w:lvl>
+    <w:lvl w:ilvl="1" w:tplc="08090003" w:tentative="1">
+      <w:start w:val="1"/>
+      <w:numFmt w:val="bullet"/>
+      <w:lvlText w:val="o"/>
+      <w:lvlJc w:val="left"/>
+      <w:pPr>
+        <w:ind w:left="1440" w:hanging="360"/>
+      </w:pPr>
+      <w:rPr>
+        <w:rFonts w:ascii="Courier New" w:hAnsi="Courier New" w:cs="Courier New" w:hint="default"/>
+      </w:rPr>
+    </w:lvl>
+    <w:lvl w:ilvl="2" w:tplc="08090005" w:tentative="1">
+      <w:start w:val="1"/>
+      <w:numFmt w:val="bullet"/>
+      <w:lvlText w:val=""/>
+      <w:lvlJc w:val="left"/>
+      <w:pPr>
+        <w:ind w:left="2160" w:hanging="360"/>
+      </w:pPr>
+      <w:rPr>
+        <w:rFonts w:ascii="Wingdings" w:hAnsi="Wingdings" w:hint="default"/>
+      </w:rPr>
+    </w:lvl>
+    <w:lvl w:ilvl="3" w:tplc="08090001" w:tentative="1">
+      <w:start w:val="1"/>
+      <w:numFmt w:val="bullet"/>
+      <w:lvlText w:val=""/>
+      <w:lvlJc w:val="left"/>
+      <w:pPr>
+        <w:ind w:left="2880" w:hanging="360"/>
+      </w:pPr>
+      <w:rPr>
+        <w:rFonts w:ascii="Symbol" w:hAnsi="Symbol" w:hint="default"/>
+      </w:rPr>
+    </w:lvl>
+    <w:lvl w:ilvl="4" w:tplc="08090003" w:tentative="1">
+      <w:start w:val="1"/>
+      <w:numFmt w:val="bullet"/>
+      <w:lvlText w:val="o"/>
+      <w:lvlJc w:val="left"/>
+      <w:pPr>
+        <w:ind w:left="3600" w:hanging="360"/>
+      </w:pPr>
+      <w:rPr>
+        <w:rFonts w:ascii="Courier New" w:hAnsi="Courier New" w:cs="Courier New" w:hint="default"/>
+      </w:rPr>
+    </w:lvl>
+    <w:lvl w:ilvl="5" w:tplc="08090005" w:tentative="1">
+      <w:start w:val="1"/>
+      <w:numFmt w:val="bullet"/>
+      <w:lvlText w:val=""/>
+      <w:lvlJc w:val="left"/>
+      <w:pPr>
+        <w:ind w:left="4320" w:hanging="360"/>
+      </w:pPr>
+      <w:rPr>
+        <w:rFonts w:ascii="Wingdings" w:hAnsi="Wingdings" w:hint="default"/>
+      </w:rPr>
+    </w:lvl>
+    <w:lvl w:ilvl="6" w:tplc="08090001" w:tentative="1">
+      <w:start w:val="1"/>
+      <w:numFmt w:val="bullet"/>
+      <w:lvlText w:val=""/>
+      <w:lvlJc w:val="left"/>
+      <w:pPr>
+        <w:ind w:left="5040" w:hanging="360"/>
+      </w:pPr>
+      <w:rPr>
+        <w:rFonts w:ascii="Symbol" w:hAnsi="Symbol" w:hint="default"/>
+      </w:rPr>
+    </w:lvl>
+    <w:lvl w:ilvl="7" w:tplc="08090003" w:tentative="1">
+      <w:start w:val="1"/>
+      <w:numFmt w:val="bullet"/>
+      <w:lvlText w:val="o"/>
+      <w:lvlJc w:val="left"/>
+      <w:pPr>
+        <w:ind w:left="5760" w:hanging="360"/>
+      </w:pPr>
+      <w:rPr>
+        <w:rFonts w:ascii="Courier New" w:hAnsi="Courier New" w:cs="Courier New" w:hint="default"/>
+      </w:rPr>
+    </w:lvl>
+    <w:lvl w:ilvl="8" w:tplc="08090005" w:tentative="1">
+      <w:start w:val="1"/>
+      <w:numFmt w:val="bullet"/>
+      <w:lvlText w:val=""/>
+      <w:lvlJc w:val="left"/>
+      <w:pPr>
+        <w:ind w:left="6480" w:hanging="360"/>
+      </w:pPr>
+      <w:rPr>
+        <w:rFonts w:ascii="Wingdings" w:hAnsi="Wingdings" w:hint="default"/>
+      </w:rPr>
+    </w:lvl>
+  </w:abstractNum>
+  <w:abstractNum w:abstractNumId="1" w15:restartNumberingAfterBreak="0">
     <w:nsid w:val="02B03905"/>
     <w:multiLevelType w:val="hybridMultilevel"/>
     <w:tmpl w:val="56986D4E"/>
@@ -2620,7 +2930,7 @@
       </w:rPr>
     </w:lvl>
   </w:abstractNum>
-  <w:abstractNum w:abstractNumId="1" w15:restartNumberingAfterBreak="0">
+  <w:abstractNum w:abstractNumId="2" w15:restartNumberingAfterBreak="0">
     <w:nsid w:val="099247CD"/>
     <w:multiLevelType w:val="hybridMultilevel"/>
     <w:tmpl w:val="9A1C8AF0"/>
@@ -2733,7 +3043,7 @@
       </w:rPr>
     </w:lvl>
   </w:abstractNum>
-  <w:abstractNum w:abstractNumId="2" w15:restartNumberingAfterBreak="0">
+  <w:abstractNum w:abstractNumId="3" w15:restartNumberingAfterBreak="0">
     <w:nsid w:val="103453E5"/>
     <w:multiLevelType w:val="hybridMultilevel"/>
     <w:tmpl w:val="369A3EDA"/>
@@ -2846,7 +3156,7 @@
       </w:rPr>
     </w:lvl>
   </w:abstractNum>
-  <w:abstractNum w:abstractNumId="3" w15:restartNumberingAfterBreak="0">
+  <w:abstractNum w:abstractNumId="4" w15:restartNumberingAfterBreak="0">
     <w:nsid w:val="120B5A56"/>
     <w:multiLevelType w:val="hybridMultilevel"/>
     <w:tmpl w:val="C604F9CE"/>
@@ -2959,7 +3269,7 @@
       </w:rPr>
     </w:lvl>
   </w:abstractNum>
-  <w:abstractNum w:abstractNumId="4" w15:restartNumberingAfterBreak="0">
+  <w:abstractNum w:abstractNumId="5" w15:restartNumberingAfterBreak="0">
     <w:nsid w:val="12417A24"/>
     <w:multiLevelType w:val="hybridMultilevel"/>
     <w:tmpl w:val="105AAEDA"/>
@@ -3072,7 +3382,7 @@
       </w:rPr>
     </w:lvl>
   </w:abstractNum>
-  <w:abstractNum w:abstractNumId="5" w15:restartNumberingAfterBreak="0">
+  <w:abstractNum w:abstractNumId="6" w15:restartNumberingAfterBreak="0">
     <w:nsid w:val="1483250B"/>
     <w:multiLevelType w:val="hybridMultilevel"/>
     <w:tmpl w:val="AF34F3B6"/>
@@ -3185,7 +3495,7 @@
       </w:rPr>
     </w:lvl>
   </w:abstractNum>
-  <w:abstractNum w:abstractNumId="6" w15:restartNumberingAfterBreak="0">
+  <w:abstractNum w:abstractNumId="7" w15:restartNumberingAfterBreak="0">
     <w:nsid w:val="1A6E2C5D"/>
     <w:multiLevelType w:val="hybridMultilevel"/>
     <w:tmpl w:val="336E5FDE"/>
@@ -3298,7 +3608,7 @@
       </w:rPr>
     </w:lvl>
   </w:abstractNum>
-  <w:abstractNum w:abstractNumId="7" w15:restartNumberingAfterBreak="0">
+  <w:abstractNum w:abstractNumId="8" w15:restartNumberingAfterBreak="0">
     <w:nsid w:val="29462C0B"/>
     <w:multiLevelType w:val="hybridMultilevel"/>
     <w:tmpl w:val="A10A75AC"/>
@@ -3411,7 +3721,7 @@
       </w:rPr>
     </w:lvl>
   </w:abstractNum>
-  <w:abstractNum w:abstractNumId="8" w15:restartNumberingAfterBreak="0">
+  <w:abstractNum w:abstractNumId="9" w15:restartNumberingAfterBreak="0">
     <w:nsid w:val="2AFF3F89"/>
     <w:multiLevelType w:val="hybridMultilevel"/>
     <w:tmpl w:val="36F85550"/>
@@ -3524,7 +3834,7 @@
       </w:rPr>
     </w:lvl>
   </w:abstractNum>
-  <w:abstractNum w:abstractNumId="9" w15:restartNumberingAfterBreak="0">
+  <w:abstractNum w:abstractNumId="10" w15:restartNumberingAfterBreak="0">
     <w:nsid w:val="31D870A7"/>
     <w:multiLevelType w:val="hybridMultilevel"/>
     <w:tmpl w:val="2FD2DDB8"/>
@@ -3637,7 +3947,7 @@
       </w:rPr>
     </w:lvl>
   </w:abstractNum>
-  <w:abstractNum w:abstractNumId="10" w15:restartNumberingAfterBreak="0">
+  <w:abstractNum w:abstractNumId="11" w15:restartNumberingAfterBreak="0">
     <w:nsid w:val="337D0D25"/>
     <w:multiLevelType w:val="hybridMultilevel"/>
     <w:tmpl w:val="DCFC2F88"/>
@@ -3750,7 +4060,7 @@
       </w:rPr>
     </w:lvl>
   </w:abstractNum>
-  <w:abstractNum w:abstractNumId="11" w15:restartNumberingAfterBreak="0">
+  <w:abstractNum w:abstractNumId="12" w15:restartNumberingAfterBreak="0">
     <w:nsid w:val="3540243B"/>
     <w:multiLevelType w:val="hybridMultilevel"/>
     <w:tmpl w:val="5C06E97C"/>
@@ -3863,7 +4173,7 @@
       </w:rPr>
     </w:lvl>
   </w:abstractNum>
-  <w:abstractNum w:abstractNumId="12" w15:restartNumberingAfterBreak="0">
+  <w:abstractNum w:abstractNumId="13" w15:restartNumberingAfterBreak="0">
     <w:nsid w:val="406E780C"/>
     <w:multiLevelType w:val="hybridMultilevel"/>
     <w:tmpl w:val="7C5C5234"/>
@@ -3976,7 +4286,7 @@
       </w:rPr>
     </w:lvl>
   </w:abstractNum>
-  <w:abstractNum w:abstractNumId="13" w15:restartNumberingAfterBreak="0">
+  <w:abstractNum w:abstractNumId="14" w15:restartNumberingAfterBreak="0">
     <w:nsid w:val="49673029"/>
     <w:multiLevelType w:val="hybridMultilevel"/>
     <w:tmpl w:val="B3EC03C2"/>
@@ -4089,7 +4399,7 @@
       </w:rPr>
     </w:lvl>
   </w:abstractNum>
-  <w:abstractNum w:abstractNumId="14" w15:restartNumberingAfterBreak="0">
+  <w:abstractNum w:abstractNumId="15" w15:restartNumberingAfterBreak="0">
     <w:nsid w:val="4C6A3639"/>
     <w:multiLevelType w:val="hybridMultilevel"/>
     <w:tmpl w:val="B5E458DA"/>
@@ -4202,7 +4512,7 @@
       </w:rPr>
     </w:lvl>
   </w:abstractNum>
-  <w:abstractNum w:abstractNumId="15" w15:restartNumberingAfterBreak="0">
+  <w:abstractNum w:abstractNumId="16" w15:restartNumberingAfterBreak="0">
     <w:nsid w:val="4CB45CD9"/>
     <w:multiLevelType w:val="hybridMultilevel"/>
     <w:tmpl w:val="973EBBEE"/>
@@ -4315,7 +4625,7 @@
       </w:rPr>
     </w:lvl>
   </w:abstractNum>
-  <w:abstractNum w:abstractNumId="16" w15:restartNumberingAfterBreak="0">
+  <w:abstractNum w:abstractNumId="17" w15:restartNumberingAfterBreak="0">
     <w:nsid w:val="53CE3CF2"/>
     <w:multiLevelType w:val="hybridMultilevel"/>
     <w:tmpl w:val="7E2031EA"/>
@@ -4428,7 +4738,7 @@
       </w:rPr>
     </w:lvl>
   </w:abstractNum>
-  <w:abstractNum w:abstractNumId="17" w15:restartNumberingAfterBreak="0">
+  <w:abstractNum w:abstractNumId="18" w15:restartNumberingAfterBreak="0">
     <w:nsid w:val="59D20810"/>
     <w:multiLevelType w:val="hybridMultilevel"/>
     <w:tmpl w:val="F6884074"/>
@@ -4541,7 +4851,7 @@
       </w:rPr>
     </w:lvl>
   </w:abstractNum>
-  <w:abstractNum w:abstractNumId="18" w15:restartNumberingAfterBreak="0">
+  <w:abstractNum w:abstractNumId="19" w15:restartNumberingAfterBreak="0">
     <w:nsid w:val="60696845"/>
     <w:multiLevelType w:val="hybridMultilevel"/>
     <w:tmpl w:val="B876151A"/>
@@ -4654,7 +4964,7 @@
       </w:rPr>
     </w:lvl>
   </w:abstractNum>
-  <w:abstractNum w:abstractNumId="19" w15:restartNumberingAfterBreak="0">
+  <w:abstractNum w:abstractNumId="20" w15:restartNumberingAfterBreak="0">
     <w:nsid w:val="61181F70"/>
     <w:multiLevelType w:val="hybridMultilevel"/>
     <w:tmpl w:val="6BB458A8"/>
@@ -4767,7 +5077,120 @@
       </w:rPr>
     </w:lvl>
   </w:abstractNum>
-  <w:abstractNum w:abstractNumId="20" w15:restartNumberingAfterBreak="0">
+  <w:abstractNum w:abstractNumId="21" w15:restartNumberingAfterBreak="0">
+    <w:nsid w:val="62F22EF9"/>
+    <w:multiLevelType w:val="hybridMultilevel"/>
+    <w:tmpl w:val="99D02A60"/>
+    <w:lvl w:ilvl="0" w:tplc="08090001">
+      <w:start w:val="1"/>
+      <w:numFmt w:val="bullet"/>
+      <w:lvlText w:val=""/>
+      <w:lvlJc w:val="left"/>
+      <w:pPr>
+        <w:ind w:left="720" w:hanging="360"/>
+      </w:pPr>
+      <w:rPr>
+        <w:rFonts w:ascii="Symbol" w:hAnsi="Symbol" w:hint="default"/>
+      </w:rPr>
+    </w:lvl>
+    <w:lvl w:ilvl="1" w:tplc="08090003" w:tentative="1">
+      <w:start w:val="1"/>
+      <w:numFmt w:val="bullet"/>
+      <w:lvlText w:val="o"/>
+      <w:lvlJc w:val="left"/>
+      <w:pPr>
+        <w:ind w:left="1440" w:hanging="360"/>
+      </w:pPr>
+      <w:rPr>
+        <w:rFonts w:ascii="Courier New" w:hAnsi="Courier New" w:cs="Courier New" w:hint="default"/>
+      </w:rPr>
+    </w:lvl>
+    <w:lvl w:ilvl="2" w:tplc="08090005" w:tentative="1">
+      <w:start w:val="1"/>
+      <w:numFmt w:val="bullet"/>
+      <w:lvlText w:val=""/>
+      <w:lvlJc w:val="left"/>
+      <w:pPr>
+        <w:ind w:left="2160" w:hanging="360"/>
+      </w:pPr>
+      <w:rPr>
+        <w:rFonts w:ascii="Wingdings" w:hAnsi="Wingdings" w:hint="default"/>
+      </w:rPr>
+    </w:lvl>
+    <w:lvl w:ilvl="3" w:tplc="08090001" w:tentative="1">
+      <w:start w:val="1"/>
+      <w:numFmt w:val="bullet"/>
+      <w:lvlText w:val=""/>
+      <w:lvlJc w:val="left"/>
+      <w:pPr>
+        <w:ind w:left="2880" w:hanging="360"/>
+      </w:pPr>
+      <w:rPr>
+        <w:rFonts w:ascii="Symbol" w:hAnsi="Symbol" w:hint="default"/>
+      </w:rPr>
+    </w:lvl>
+    <w:lvl w:ilvl="4" w:tplc="08090003" w:tentative="1">
+      <w:start w:val="1"/>
+      <w:numFmt w:val="bullet"/>
+      <w:lvlText w:val="o"/>
+      <w:lvlJc w:val="left"/>
+      <w:pPr>
+        <w:ind w:left="3600" w:hanging="360"/>
+      </w:pPr>
+      <w:rPr>
+        <w:rFonts w:ascii="Courier New" w:hAnsi="Courier New" w:cs="Courier New" w:hint="default"/>
+      </w:rPr>
+    </w:lvl>
+    <w:lvl w:ilvl="5" w:tplc="08090005" w:tentative="1">
+      <w:start w:val="1"/>
+      <w:numFmt w:val="bullet"/>
+      <w:lvlText w:val=""/>
+      <w:lvlJc w:val="left"/>
+      <w:pPr>
+        <w:ind w:left="4320" w:hanging="360"/>
+      </w:pPr>
+      <w:rPr>
+        <w:rFonts w:ascii="Wingdings" w:hAnsi="Wingdings" w:hint="default"/>
+      </w:rPr>
+    </w:lvl>
+    <w:lvl w:ilvl="6" w:tplc="08090001" w:tentative="1">
+      <w:start w:val="1"/>
+      <w:numFmt w:val="bullet"/>
+      <w:lvlText w:val=""/>
+      <w:lvlJc w:val="left"/>
+      <w:pPr>
+        <w:ind w:left="5040" w:hanging="360"/>
+      </w:pPr>
+      <w:rPr>
+        <w:rFonts w:ascii="Symbol" w:hAnsi="Symbol" w:hint="default"/>
+      </w:rPr>
+    </w:lvl>
+    <w:lvl w:ilvl="7" w:tplc="08090003" w:tentative="1">
+      <w:start w:val="1"/>
+      <w:numFmt w:val="bullet"/>
+      <w:lvlText w:val="o"/>
+      <w:lvlJc w:val="left"/>
+      <w:pPr>
+        <w:ind w:left="5760" w:hanging="360"/>
+      </w:pPr>
+      <w:rPr>
+        <w:rFonts w:ascii="Courier New" w:hAnsi="Courier New" w:cs="Courier New" w:hint="default"/>
+      </w:rPr>
+    </w:lvl>
+    <w:lvl w:ilvl="8" w:tplc="08090005" w:tentative="1">
+      <w:start w:val="1"/>
+      <w:numFmt w:val="bullet"/>
+      <w:lvlText w:val=""/>
+      <w:lvlJc w:val="left"/>
+      <w:pPr>
+        <w:ind w:left="6480" w:hanging="360"/>
+      </w:pPr>
+      <w:rPr>
+        <w:rFonts w:ascii="Wingdings" w:hAnsi="Wingdings" w:hint="default"/>
+      </w:rPr>
+    </w:lvl>
+  </w:abstractNum>
+  <w:abstractNum w:abstractNumId="22" w15:restartNumberingAfterBreak="0">
     <w:nsid w:val="68B662B0"/>
     <w:multiLevelType w:val="hybridMultilevel"/>
     <w:tmpl w:val="22240C74"/>
@@ -4880,7 +5303,7 @@
       </w:rPr>
     </w:lvl>
   </w:abstractNum>
-  <w:abstractNum w:abstractNumId="21" w15:restartNumberingAfterBreak="0">
+  <w:abstractNum w:abstractNumId="23" w15:restartNumberingAfterBreak="0">
     <w:nsid w:val="6D6F14B9"/>
     <w:multiLevelType w:val="hybridMultilevel"/>
     <w:tmpl w:val="5868F240"/>
@@ -4993,7 +5416,7 @@
       </w:rPr>
     </w:lvl>
   </w:abstractNum>
-  <w:abstractNum w:abstractNumId="22" w15:restartNumberingAfterBreak="0">
+  <w:abstractNum w:abstractNumId="24" w15:restartNumberingAfterBreak="0">
     <w:nsid w:val="6EF335A7"/>
     <w:multiLevelType w:val="hybridMultilevel"/>
     <w:tmpl w:val="2E6A184E"/>
@@ -5106,7 +5529,120 @@
       </w:rPr>
     </w:lvl>
   </w:abstractNum>
-  <w:abstractNum w:abstractNumId="23" w15:restartNumberingAfterBreak="0">
+  <w:abstractNum w:abstractNumId="25" w15:restartNumberingAfterBreak="0">
+    <w:nsid w:val="735733F9"/>
+    <w:multiLevelType w:val="hybridMultilevel"/>
+    <w:tmpl w:val="4016DC0E"/>
+    <w:lvl w:ilvl="0" w:tplc="08090001">
+      <w:start w:val="1"/>
+      <w:numFmt w:val="bullet"/>
+      <w:lvlText w:val=""/>
+      <w:lvlJc w:val="left"/>
+      <w:pPr>
+        <w:ind w:left="720" w:hanging="360"/>
+      </w:pPr>
+      <w:rPr>
+        <w:rFonts w:ascii="Symbol" w:hAnsi="Symbol" w:hint="default"/>
+      </w:rPr>
+    </w:lvl>
+    <w:lvl w:ilvl="1" w:tplc="08090003" w:tentative="1">
+      <w:start w:val="1"/>
+      <w:numFmt w:val="bullet"/>
+      <w:lvlText w:val="o"/>
+      <w:lvlJc w:val="left"/>
+      <w:pPr>
+        <w:ind w:left="1440" w:hanging="360"/>
+      </w:pPr>
+      <w:rPr>
+        <w:rFonts w:ascii="Courier New" w:hAnsi="Courier New" w:cs="Courier New" w:hint="default"/>
+      </w:rPr>
+    </w:lvl>
+    <w:lvl w:ilvl="2" w:tplc="08090005" w:tentative="1">
+      <w:start w:val="1"/>
+      <w:numFmt w:val="bullet"/>
+      <w:lvlText w:val=""/>
+      <w:lvlJc w:val="left"/>
+      <w:pPr>
+        <w:ind w:left="2160" w:hanging="360"/>
+      </w:pPr>
+      <w:rPr>
+        <w:rFonts w:ascii="Wingdings" w:hAnsi="Wingdings" w:hint="default"/>
+      </w:rPr>
+    </w:lvl>
+    <w:lvl w:ilvl="3" w:tplc="08090001" w:tentative="1">
+      <w:start w:val="1"/>
+      <w:numFmt w:val="bullet"/>
+      <w:lvlText w:val=""/>
+      <w:lvlJc w:val="left"/>
+      <w:pPr>
+        <w:ind w:left="2880" w:hanging="360"/>
+      </w:pPr>
+      <w:rPr>
+        <w:rFonts w:ascii="Symbol" w:hAnsi="Symbol" w:hint="default"/>
+      </w:rPr>
+    </w:lvl>
+    <w:lvl w:ilvl="4" w:tplc="08090003" w:tentative="1">
+      <w:start w:val="1"/>
+      <w:numFmt w:val="bullet"/>
+      <w:lvlText w:val="o"/>
+      <w:lvlJc w:val="left"/>
+      <w:pPr>
+        <w:ind w:left="3600" w:hanging="360"/>
+      </w:pPr>
+      <w:rPr>
+        <w:rFonts w:ascii="Courier New" w:hAnsi="Courier New" w:cs="Courier New" w:hint="default"/>
+      </w:rPr>
+    </w:lvl>
+    <w:lvl w:ilvl="5" w:tplc="08090005" w:tentative="1">
+      <w:start w:val="1"/>
+      <w:numFmt w:val="bullet"/>
+      <w:lvlText w:val=""/>
+      <w:lvlJc w:val="left"/>
+      <w:pPr>
+        <w:ind w:left="4320" w:hanging="360"/>
+      </w:pPr>
+      <w:rPr>
+        <w:rFonts w:ascii="Wingdings" w:hAnsi="Wingdings" w:hint="default"/>
+      </w:rPr>
+    </w:lvl>
+    <w:lvl w:ilvl="6" w:tplc="08090001" w:tentative="1">
+      <w:start w:val="1"/>
+      <w:numFmt w:val="bullet"/>
+      <w:lvlText w:val=""/>
+      <w:lvlJc w:val="left"/>
+      <w:pPr>
+        <w:ind w:left="5040" w:hanging="360"/>
+      </w:pPr>
+      <w:rPr>
+        <w:rFonts w:ascii="Symbol" w:hAnsi="Symbol" w:hint="default"/>
+      </w:rPr>
+    </w:lvl>
+    <w:lvl w:ilvl="7" w:tplc="08090003" w:tentative="1">
+      <w:start w:val="1"/>
+      <w:numFmt w:val="bullet"/>
+      <w:lvlText w:val="o"/>
+      <w:lvlJc w:val="left"/>
+      <w:pPr>
+        <w:ind w:left="5760" w:hanging="360"/>
+      </w:pPr>
+      <w:rPr>
+        <w:rFonts w:ascii="Courier New" w:hAnsi="Courier New" w:cs="Courier New" w:hint="default"/>
+      </w:rPr>
+    </w:lvl>
+    <w:lvl w:ilvl="8" w:tplc="08090005" w:tentative="1">
+      <w:start w:val="1"/>
+      <w:numFmt w:val="bullet"/>
+      <w:lvlText w:val=""/>
+      <w:lvlJc w:val="left"/>
+      <w:pPr>
+        <w:ind w:left="6480" w:hanging="360"/>
+      </w:pPr>
+      <w:rPr>
+        <w:rFonts w:ascii="Wingdings" w:hAnsi="Wingdings" w:hint="default"/>
+      </w:rPr>
+    </w:lvl>
+  </w:abstractNum>
+  <w:abstractNum w:abstractNumId="26" w15:restartNumberingAfterBreak="0">
     <w:nsid w:val="743023D6"/>
     <w:multiLevelType w:val="hybridMultilevel"/>
     <w:tmpl w:val="1BB655C6"/>
@@ -5219,7 +5755,7 @@
       </w:rPr>
     </w:lvl>
   </w:abstractNum>
-  <w:abstractNum w:abstractNumId="24" w15:restartNumberingAfterBreak="0">
+  <w:abstractNum w:abstractNumId="27" w15:restartNumberingAfterBreak="0">
     <w:nsid w:val="751D385E"/>
     <w:multiLevelType w:val="hybridMultilevel"/>
     <w:tmpl w:val="7B2A6CA0"/>
@@ -5332,7 +5868,7 @@
       </w:rPr>
     </w:lvl>
   </w:abstractNum>
-  <w:abstractNum w:abstractNumId="25" w15:restartNumberingAfterBreak="0">
+  <w:abstractNum w:abstractNumId="28" w15:restartNumberingAfterBreak="0">
     <w:nsid w:val="761A2393"/>
     <w:multiLevelType w:val="hybridMultilevel"/>
     <w:tmpl w:val="0B2E6698"/>
@@ -5445,7 +5981,7 @@
       </w:rPr>
     </w:lvl>
   </w:abstractNum>
-  <w:abstractNum w:abstractNumId="26" w15:restartNumberingAfterBreak="0">
+  <w:abstractNum w:abstractNumId="29" w15:restartNumberingAfterBreak="0">
     <w:nsid w:val="78565504"/>
     <w:multiLevelType w:val="hybridMultilevel"/>
     <w:tmpl w:val="A358F166"/>
@@ -5558,7 +6094,7 @@
       </w:rPr>
     </w:lvl>
   </w:abstractNum>
-  <w:abstractNum w:abstractNumId="27" w15:restartNumberingAfterBreak="0">
+  <w:abstractNum w:abstractNumId="30" w15:restartNumberingAfterBreak="0">
     <w:nsid w:val="7D450A58"/>
     <w:multiLevelType w:val="hybridMultilevel"/>
     <w:tmpl w:val="233625FE"/>
@@ -5671,7 +6207,7 @@
       </w:rPr>
     </w:lvl>
   </w:abstractNum>
-  <w:abstractNum w:abstractNumId="28" w15:restartNumberingAfterBreak="0">
+  <w:abstractNum w:abstractNumId="31" w15:restartNumberingAfterBreak="0">
     <w:nsid w:val="7F356DAE"/>
     <w:multiLevelType w:val="hybridMultilevel"/>
     <w:tmpl w:val="F1DC4F4A"/>
@@ -5761,91 +6297,100 @@
     </w:lvl>
   </w:abstractNum>
   <w:num w:numId="1">
+    <w:abstractNumId w:val="23"/>
+  </w:num>
+  <w:num w:numId="2">
+    <w:abstractNumId w:val="4"/>
+  </w:num>
+  <w:num w:numId="3">
+    <w:abstractNumId w:val="18"/>
+  </w:num>
+  <w:num w:numId="4">
+    <w:abstractNumId w:val="31"/>
+  </w:num>
+  <w:num w:numId="5">
+    <w:abstractNumId w:val="9"/>
+  </w:num>
+  <w:num w:numId="6">
+    <w:abstractNumId w:val="28"/>
+  </w:num>
+  <w:num w:numId="7">
+    <w:abstractNumId w:val="6"/>
+  </w:num>
+  <w:num w:numId="8">
+    <w:abstractNumId w:val="19"/>
+  </w:num>
+  <w:num w:numId="9">
+    <w:abstractNumId w:val="24"/>
+  </w:num>
+  <w:num w:numId="10">
+    <w:abstractNumId w:val="12"/>
+  </w:num>
+  <w:num w:numId="11">
+    <w:abstractNumId w:val="10"/>
+  </w:num>
+  <w:num w:numId="12">
+    <w:abstractNumId w:val="7"/>
+  </w:num>
+  <w:num w:numId="13">
+    <w:abstractNumId w:val="13"/>
+  </w:num>
+  <w:num w:numId="14">
+    <w:abstractNumId w:val="16"/>
+  </w:num>
+  <w:num w:numId="15">
+    <w:abstractNumId w:val="26"/>
+  </w:num>
+  <w:num w:numId="16">
+    <w:abstractNumId w:val="11"/>
+  </w:num>
+  <w:num w:numId="17">
+    <w:abstractNumId w:val="22"/>
+  </w:num>
+  <w:num w:numId="18">
+    <w:abstractNumId w:val="27"/>
+  </w:num>
+  <w:num w:numId="19">
+    <w:abstractNumId w:val="5"/>
+  </w:num>
+  <w:num w:numId="20">
+    <w:abstractNumId w:val="1"/>
+  </w:num>
+  <w:num w:numId="21">
+    <w:abstractNumId w:val="17"/>
+  </w:num>
+  <w:num w:numId="22">
+    <w:abstractNumId w:val="29"/>
+  </w:num>
+  <w:num w:numId="23">
+    <w:abstractNumId w:val="8"/>
+  </w:num>
+  <w:num w:numId="24">
+    <w:abstractNumId w:val="15"/>
+  </w:num>
+  <w:num w:numId="25">
+    <w:abstractNumId w:val="2"/>
+  </w:num>
+  <w:num w:numId="26">
+    <w:abstractNumId w:val="14"/>
+  </w:num>
+  <w:num w:numId="27">
+    <w:abstractNumId w:val="20"/>
+  </w:num>
+  <w:num w:numId="28">
+    <w:abstractNumId w:val="3"/>
+  </w:num>
+  <w:num w:numId="29">
+    <w:abstractNumId w:val="30"/>
+  </w:num>
+  <w:num w:numId="30">
+    <w:abstractNumId w:val="25"/>
+  </w:num>
+  <w:num w:numId="31">
     <w:abstractNumId w:val="21"/>
   </w:num>
-  <w:num w:numId="2">
-    <w:abstractNumId w:val="3"/>
-  </w:num>
-  <w:num w:numId="3">
-    <w:abstractNumId w:val="17"/>
-  </w:num>
-  <w:num w:numId="4">
-    <w:abstractNumId w:val="28"/>
-  </w:num>
-  <w:num w:numId="5">
-    <w:abstractNumId w:val="8"/>
-  </w:num>
-  <w:num w:numId="6">
-    <w:abstractNumId w:val="25"/>
-  </w:num>
-  <w:num w:numId="7">
-    <w:abstractNumId w:val="5"/>
-  </w:num>
-  <w:num w:numId="8">
-    <w:abstractNumId w:val="18"/>
-  </w:num>
-  <w:num w:numId="9">
-    <w:abstractNumId w:val="22"/>
-  </w:num>
-  <w:num w:numId="10">
-    <w:abstractNumId w:val="11"/>
-  </w:num>
-  <w:num w:numId="11">
-    <w:abstractNumId w:val="9"/>
-  </w:num>
-  <w:num w:numId="12">
-    <w:abstractNumId w:val="6"/>
-  </w:num>
-  <w:num w:numId="13">
-    <w:abstractNumId w:val="12"/>
-  </w:num>
-  <w:num w:numId="14">
-    <w:abstractNumId w:val="15"/>
-  </w:num>
-  <w:num w:numId="15">
-    <w:abstractNumId w:val="23"/>
-  </w:num>
-  <w:num w:numId="16">
-    <w:abstractNumId w:val="10"/>
-  </w:num>
-  <w:num w:numId="17">
-    <w:abstractNumId w:val="20"/>
-  </w:num>
-  <w:num w:numId="18">
-    <w:abstractNumId w:val="24"/>
-  </w:num>
-  <w:num w:numId="19">
-    <w:abstractNumId w:val="4"/>
-  </w:num>
-  <w:num w:numId="20">
+  <w:num w:numId="32">
     <w:abstractNumId w:val="0"/>
-  </w:num>
-  <w:num w:numId="21">
-    <w:abstractNumId w:val="16"/>
-  </w:num>
-  <w:num w:numId="22">
-    <w:abstractNumId w:val="26"/>
-  </w:num>
-  <w:num w:numId="23">
-    <w:abstractNumId w:val="7"/>
-  </w:num>
-  <w:num w:numId="24">
-    <w:abstractNumId w:val="14"/>
-  </w:num>
-  <w:num w:numId="25">
-    <w:abstractNumId w:val="1"/>
-  </w:num>
-  <w:num w:numId="26">
-    <w:abstractNumId w:val="13"/>
-  </w:num>
-  <w:num w:numId="27">
-    <w:abstractNumId w:val="19"/>
-  </w:num>
-  <w:num w:numId="28">
-    <w:abstractNumId w:val="2"/>
-  </w:num>
-  <w:num w:numId="29">
-    <w:abstractNumId w:val="27"/>
   </w:num>
 </w:numbering>
 </file>
@@ -6655,7 +7200,7 @@
 </file>
 
 <file path=customXml/itemProps1.xml><?xml version="1.0" encoding="utf-8"?>
-<ds:datastoreItem xmlns:ds="http://schemas.openxmlformats.org/officeDocument/2006/customXml" ds:itemID="{4423C54F-80F7-40B2-A027-5B9F5D5C9739}">
+<ds:datastoreItem xmlns:ds="http://schemas.openxmlformats.org/officeDocument/2006/customXml" ds:itemID="{FD33BC66-3375-4F94-957B-C34D48BA746C}">
   <ds:schemaRefs>
     <ds:schemaRef ds:uri="http://schemas.openxmlformats.org/officeDocument/2006/bibliography"/>
   </ds:schemaRefs>

</xml_diff>

<commit_message>
Added time display, bug fixes, the ability to simulate a whole day at once
</commit_message>
<xml_diff>
--- a/Log Book.docx
+++ b/Log Book.docx
@@ -2629,67 +2629,325 @@
       <w:r>
         <w:t>Right-clicking on some objects (doors or people) would open the edit menu for this object- this was not intended as the edit menu for the objects should open when they are left clicked. This issue was fixed – the edit menu now only opens on left click for all objects.</w:t>
       </w:r>
+    </w:p>
+    <w:p>
+      <w:pPr>
+        <w:jc w:val="both"/>
+      </w:pPr>
+      <w:r>
+        <w:t>Features:</w:t>
+      </w:r>
+    </w:p>
+    <w:p>
+      <w:pPr>
+        <w:pStyle w:val="ListParagraph"/>
+        <w:numPr>
+          <w:ilvl w:val="0"/>
+          <w:numId w:val="32"/>
+        </w:numPr>
+        <w:jc w:val="both"/>
+      </w:pPr>
+      <w:r>
+        <w:t>Added instrumentation for Rooms</w:t>
+      </w:r>
+    </w:p>
+    <w:p>
+      <w:pPr>
+        <w:pStyle w:val="ListParagraph"/>
+        <w:numPr>
+          <w:ilvl w:val="0"/>
+          <w:numId w:val="32"/>
+        </w:numPr>
+        <w:jc w:val="both"/>
+      </w:pPr>
+      <w:r>
+        <w:t>Added a chart which displays the percentage of time that a room has been empty or used</w:t>
+      </w:r>
+    </w:p>
+    <w:p>
+      <w:pPr>
+        <w:pStyle w:val="ListParagraph"/>
+        <w:numPr>
+          <w:ilvl w:val="0"/>
+          <w:numId w:val="32"/>
+        </w:numPr>
+        <w:jc w:val="both"/>
+      </w:pPr>
+      <w:r>
+        <w:t>Added a chart which displays the amount of time a person spends in a specific room</w:t>
+      </w:r>
+    </w:p>
+    <w:p>
+      <w:pPr>
+        <w:pStyle w:val="ListParagraph"/>
+        <w:numPr>
+          <w:ilvl w:val="0"/>
+          <w:numId w:val="32"/>
+        </w:numPr>
+        <w:jc w:val="both"/>
+      </w:pPr>
+      <w:r>
+        <w:t xml:space="preserve">Added a chart which displays the amount of time a person spends in a type of room (offices, kitchens, etc.) </w:t>
+      </w:r>
+    </w:p>
+    <w:p>
+      <w:pPr>
+        <w:jc w:val="both"/>
+        <w:rPr>
+          <w:u w:val="single"/>
+        </w:rPr>
+      </w:pPr>
+      <w:r>
+        <w:rPr>
+          <w:u w:val="single"/>
+        </w:rPr>
+        <w:t>18/03/2019</w:t>
+      </w:r>
+    </w:p>
+    <w:p>
+      <w:pPr>
+        <w:jc w:val="both"/>
+      </w:pPr>
+      <w:r>
+        <w:t>Features:</w:t>
+      </w:r>
+    </w:p>
+    <w:p>
+      <w:pPr>
+        <w:pStyle w:val="ListParagraph"/>
+        <w:numPr>
+          <w:ilvl w:val="0"/>
+          <w:numId w:val="34"/>
+        </w:numPr>
+        <w:jc w:val="both"/>
+      </w:pPr>
+      <w:r>
+        <w:t xml:space="preserve">Added a new chart which displays the number of people in a room over time. This chart shows users </w:t>
+      </w:r>
+      <w:r>
+        <w:t xml:space="preserve">at </w:t>
+      </w:r>
+      <w:r>
+        <w:t>which time</w:t>
+      </w:r>
+      <w:r>
+        <w:t>s</w:t>
+      </w:r>
+      <w:r>
+        <w:t xml:space="preserve"> the room is used and not used. </w:t>
+      </w:r>
+    </w:p>
+    <w:p>
+      <w:pPr>
+        <w:pStyle w:val="ListParagraph"/>
+        <w:numPr>
+          <w:ilvl w:val="0"/>
+          <w:numId w:val="34"/>
+        </w:numPr>
+        <w:jc w:val="both"/>
+      </w:pPr>
+      <w:r>
+        <w:t xml:space="preserve">Added a button which allows the user to reset the simulation to the start of the day. </w:t>
+      </w:r>
+    </w:p>
+    <w:p>
+      <w:pPr>
+        <w:pStyle w:val="ListParagraph"/>
+        <w:numPr>
+          <w:ilvl w:val="0"/>
+          <w:numId w:val="34"/>
+        </w:numPr>
+        <w:jc w:val="both"/>
+      </w:pPr>
+      <w:r>
+        <w:t xml:space="preserve">The file will now save the time of day the simulation was saved at. </w:t>
+      </w:r>
+      <w:r>
+        <w:t xml:space="preserve">The user can resume the simulation from the time they saved it when they re-open it. </w:t>
+      </w:r>
       <w:bookmarkStart w:id="0" w:name="_GoBack"/>
       <w:bookmarkEnd w:id="0"/>
     </w:p>
     <w:p>
       <w:pPr>
-        <w:jc w:val="both"/>
-      </w:pPr>
-      <w:r>
-        <w:t>Features:</w:t>
-      </w:r>
-    </w:p>
-    <w:p>
-      <w:pPr>
-        <w:pStyle w:val="ListParagraph"/>
-        <w:numPr>
-          <w:ilvl w:val="0"/>
-          <w:numId w:val="32"/>
-        </w:numPr>
-        <w:jc w:val="both"/>
-      </w:pPr>
-      <w:r>
-        <w:t>Added instrumentation for Rooms</w:t>
-      </w:r>
-    </w:p>
-    <w:p>
-      <w:pPr>
-        <w:pStyle w:val="ListParagraph"/>
-        <w:numPr>
-          <w:ilvl w:val="0"/>
-          <w:numId w:val="32"/>
-        </w:numPr>
-        <w:jc w:val="both"/>
-      </w:pPr>
-      <w:r>
-        <w:t>Added a chart which displays the percentage of time that a room has been empty or used</w:t>
-      </w:r>
-    </w:p>
-    <w:p>
-      <w:pPr>
-        <w:pStyle w:val="ListParagraph"/>
-        <w:numPr>
-          <w:ilvl w:val="0"/>
-          <w:numId w:val="32"/>
-        </w:numPr>
-        <w:jc w:val="both"/>
-      </w:pPr>
-      <w:r>
-        <w:t>Added a chart which displays the amount of time a person spends in a specific room</w:t>
-      </w:r>
-    </w:p>
-    <w:p>
-      <w:pPr>
-        <w:pStyle w:val="ListParagraph"/>
-        <w:numPr>
-          <w:ilvl w:val="0"/>
-          <w:numId w:val="32"/>
-        </w:numPr>
-        <w:jc w:val="both"/>
-      </w:pPr>
-      <w:r>
-        <w:t xml:space="preserve">Added a chart which displays the amount of time a person spends in a type of room (offices, kitchens, etc.) </w:t>
+        <w:pStyle w:val="ListParagraph"/>
+        <w:numPr>
+          <w:ilvl w:val="0"/>
+          <w:numId w:val="34"/>
+        </w:numPr>
+        <w:jc w:val="both"/>
+      </w:pPr>
+      <w:r>
+        <w:t xml:space="preserve">The user interface now displays the time. </w:t>
+      </w:r>
+    </w:p>
+    <w:p>
+      <w:pPr>
+        <w:pStyle w:val="ListParagraph"/>
+        <w:numPr>
+          <w:ilvl w:val="0"/>
+          <w:numId w:val="34"/>
+        </w:numPr>
+        <w:jc w:val="both"/>
+      </w:pPr>
+      <w:r>
+        <w:t xml:space="preserve">The user can now run a simulation of a full day without watching the animation. </w:t>
+      </w:r>
+      <w:r>
+        <w:t xml:space="preserve">Currently when this runs it doesn’t provide feedback to the user on the UI, this should be changed in a future update. </w:t>
+      </w:r>
+    </w:p>
+    <w:p>
+      <w:pPr>
+        <w:jc w:val="both"/>
+      </w:pPr>
+      <w:r>
+        <w:t>Bug Fixes:</w:t>
+      </w:r>
+    </w:p>
+    <w:p>
+      <w:pPr>
+        <w:pStyle w:val="ListParagraph"/>
+        <w:numPr>
+          <w:ilvl w:val="0"/>
+          <w:numId w:val="33"/>
+        </w:numPr>
+        <w:jc w:val="both"/>
+      </w:pPr>
+      <w:r>
+        <w:t xml:space="preserve">Fixed a bug where the room usage report would not show the correct values for room usage. </w:t>
+      </w:r>
+    </w:p>
+    <w:p>
+      <w:pPr>
+        <w:pStyle w:val="ListParagraph"/>
+        <w:numPr>
+          <w:ilvl w:val="0"/>
+          <w:numId w:val="33"/>
+        </w:numPr>
+        <w:jc w:val="both"/>
+      </w:pPr>
+      <w:r>
+        <w:t xml:space="preserve">Fixed a bug where the </w:t>
+      </w:r>
+    </w:p>
+    <w:p>
+      <w:pPr>
+        <w:pStyle w:val="ListParagraph"/>
+        <w:numPr>
+          <w:ilvl w:val="0"/>
+          <w:numId w:val="33"/>
+        </w:numPr>
+        <w:jc w:val="both"/>
+      </w:pPr>
+      <w:r>
+        <w:t>People objects will now save the correct data about the entrance</w:t>
+      </w:r>
+    </w:p>
+    <w:p>
+      <w:pPr>
+        <w:pStyle w:val="ListParagraph"/>
+        <w:numPr>
+          <w:ilvl w:val="0"/>
+          <w:numId w:val="33"/>
+        </w:numPr>
+        <w:jc w:val="both"/>
+      </w:pPr>
+      <w:r>
+        <w:t>Fixed a bug where the door a person enters the building through would not be properly opened from the file</w:t>
+      </w:r>
+      <w:r>
+        <w:t xml:space="preserve">, causing an exception to be thrown. </w:t>
+      </w:r>
+    </w:p>
+    <w:p>
+      <w:pPr>
+        <w:jc w:val="both"/>
+      </w:pPr>
+      <w:r>
+        <w:t>Other:</w:t>
+      </w:r>
+    </w:p>
+    <w:p>
+      <w:pPr>
+        <w:pStyle w:val="ListParagraph"/>
+        <w:numPr>
+          <w:ilvl w:val="0"/>
+          <w:numId w:val="35"/>
+        </w:numPr>
+        <w:jc w:val="both"/>
+      </w:pPr>
+      <w:r>
+        <w:t xml:space="preserve">Removed old, redundant code from the repository. </w:t>
+      </w:r>
+      <w:r>
+        <w:t xml:space="preserve"> </w:t>
+      </w:r>
+    </w:p>
+    <w:p>
+      <w:pPr>
+        <w:jc w:val="both"/>
+      </w:pPr>
+      <w:proofErr w:type="gramStart"/>
+      <w:r>
+        <w:t>Future Plans</w:t>
+      </w:r>
+      <w:proofErr w:type="gramEnd"/>
+      <w:r>
+        <w:t>:</w:t>
+      </w:r>
+    </w:p>
+    <w:p>
+      <w:pPr>
+        <w:pStyle w:val="ListParagraph"/>
+        <w:numPr>
+          <w:ilvl w:val="0"/>
+          <w:numId w:val="35"/>
+        </w:numPr>
+        <w:jc w:val="both"/>
+      </w:pPr>
+      <w:r>
+        <w:t>People who have exited the building will be disappear from the UI in animation mode (to show that they have exited the building).</w:t>
+      </w:r>
+    </w:p>
+    <w:p>
+      <w:pPr>
+        <w:pStyle w:val="ListParagraph"/>
+        <w:numPr>
+          <w:ilvl w:val="0"/>
+          <w:numId w:val="35"/>
+        </w:numPr>
+        <w:jc w:val="both"/>
+      </w:pPr>
+      <w:r>
+        <w:t>The people will have conversations</w:t>
+      </w:r>
+    </w:p>
+    <w:p>
+      <w:pPr>
+        <w:pStyle w:val="ListParagraph"/>
+        <w:numPr>
+          <w:ilvl w:val="0"/>
+          <w:numId w:val="35"/>
+        </w:numPr>
+        <w:jc w:val="both"/>
+      </w:pPr>
+      <w:r>
+        <w:t>Add multiple floors to the building</w:t>
+      </w:r>
+    </w:p>
+    <w:p>
+      <w:pPr>
+        <w:pStyle w:val="ListParagraph"/>
+        <w:numPr>
+          <w:ilvl w:val="0"/>
+          <w:numId w:val="35"/>
+        </w:numPr>
+        <w:jc w:val="both"/>
+      </w:pPr>
+      <w:r>
+        <w:lastRenderedPageBreak/>
+        <w:t xml:space="preserve">Improve the size of the UI windows so that functionality is displayed more easily. </w:t>
       </w:r>
     </w:p>
     <w:sectPr>
@@ -3044,6 +3302,119 @@
     </w:lvl>
   </w:abstractNum>
   <w:abstractNum w:abstractNumId="3" w15:restartNumberingAfterBreak="0">
+    <w:nsid w:val="0E5918E7"/>
+    <w:multiLevelType w:val="hybridMultilevel"/>
+    <w:tmpl w:val="3BACA584"/>
+    <w:lvl w:ilvl="0" w:tplc="08090001">
+      <w:start w:val="1"/>
+      <w:numFmt w:val="bullet"/>
+      <w:lvlText w:val=""/>
+      <w:lvlJc w:val="left"/>
+      <w:pPr>
+        <w:ind w:left="720" w:hanging="360"/>
+      </w:pPr>
+      <w:rPr>
+        <w:rFonts w:ascii="Symbol" w:hAnsi="Symbol" w:hint="default"/>
+      </w:rPr>
+    </w:lvl>
+    <w:lvl w:ilvl="1" w:tplc="08090003" w:tentative="1">
+      <w:start w:val="1"/>
+      <w:numFmt w:val="bullet"/>
+      <w:lvlText w:val="o"/>
+      <w:lvlJc w:val="left"/>
+      <w:pPr>
+        <w:ind w:left="1440" w:hanging="360"/>
+      </w:pPr>
+      <w:rPr>
+        <w:rFonts w:ascii="Courier New" w:hAnsi="Courier New" w:cs="Courier New" w:hint="default"/>
+      </w:rPr>
+    </w:lvl>
+    <w:lvl w:ilvl="2" w:tplc="08090005" w:tentative="1">
+      <w:start w:val="1"/>
+      <w:numFmt w:val="bullet"/>
+      <w:lvlText w:val=""/>
+      <w:lvlJc w:val="left"/>
+      <w:pPr>
+        <w:ind w:left="2160" w:hanging="360"/>
+      </w:pPr>
+      <w:rPr>
+        <w:rFonts w:ascii="Wingdings" w:hAnsi="Wingdings" w:hint="default"/>
+      </w:rPr>
+    </w:lvl>
+    <w:lvl w:ilvl="3" w:tplc="08090001" w:tentative="1">
+      <w:start w:val="1"/>
+      <w:numFmt w:val="bullet"/>
+      <w:lvlText w:val=""/>
+      <w:lvlJc w:val="left"/>
+      <w:pPr>
+        <w:ind w:left="2880" w:hanging="360"/>
+      </w:pPr>
+      <w:rPr>
+        <w:rFonts w:ascii="Symbol" w:hAnsi="Symbol" w:hint="default"/>
+      </w:rPr>
+    </w:lvl>
+    <w:lvl w:ilvl="4" w:tplc="08090003" w:tentative="1">
+      <w:start w:val="1"/>
+      <w:numFmt w:val="bullet"/>
+      <w:lvlText w:val="o"/>
+      <w:lvlJc w:val="left"/>
+      <w:pPr>
+        <w:ind w:left="3600" w:hanging="360"/>
+      </w:pPr>
+      <w:rPr>
+        <w:rFonts w:ascii="Courier New" w:hAnsi="Courier New" w:cs="Courier New" w:hint="default"/>
+      </w:rPr>
+    </w:lvl>
+    <w:lvl w:ilvl="5" w:tplc="08090005" w:tentative="1">
+      <w:start w:val="1"/>
+      <w:numFmt w:val="bullet"/>
+      <w:lvlText w:val=""/>
+      <w:lvlJc w:val="left"/>
+      <w:pPr>
+        <w:ind w:left="4320" w:hanging="360"/>
+      </w:pPr>
+      <w:rPr>
+        <w:rFonts w:ascii="Wingdings" w:hAnsi="Wingdings" w:hint="default"/>
+      </w:rPr>
+    </w:lvl>
+    <w:lvl w:ilvl="6" w:tplc="08090001" w:tentative="1">
+      <w:start w:val="1"/>
+      <w:numFmt w:val="bullet"/>
+      <w:lvlText w:val=""/>
+      <w:lvlJc w:val="left"/>
+      <w:pPr>
+        <w:ind w:left="5040" w:hanging="360"/>
+      </w:pPr>
+      <w:rPr>
+        <w:rFonts w:ascii="Symbol" w:hAnsi="Symbol" w:hint="default"/>
+      </w:rPr>
+    </w:lvl>
+    <w:lvl w:ilvl="7" w:tplc="08090003" w:tentative="1">
+      <w:start w:val="1"/>
+      <w:numFmt w:val="bullet"/>
+      <w:lvlText w:val="o"/>
+      <w:lvlJc w:val="left"/>
+      <w:pPr>
+        <w:ind w:left="5760" w:hanging="360"/>
+      </w:pPr>
+      <w:rPr>
+        <w:rFonts w:ascii="Courier New" w:hAnsi="Courier New" w:cs="Courier New" w:hint="default"/>
+      </w:rPr>
+    </w:lvl>
+    <w:lvl w:ilvl="8" w:tplc="08090005" w:tentative="1">
+      <w:start w:val="1"/>
+      <w:numFmt w:val="bullet"/>
+      <w:lvlText w:val=""/>
+      <w:lvlJc w:val="left"/>
+      <w:pPr>
+        <w:ind w:left="6480" w:hanging="360"/>
+      </w:pPr>
+      <w:rPr>
+        <w:rFonts w:ascii="Wingdings" w:hAnsi="Wingdings" w:hint="default"/>
+      </w:rPr>
+    </w:lvl>
+  </w:abstractNum>
+  <w:abstractNum w:abstractNumId="4" w15:restartNumberingAfterBreak="0">
     <w:nsid w:val="103453E5"/>
     <w:multiLevelType w:val="hybridMultilevel"/>
     <w:tmpl w:val="369A3EDA"/>
@@ -3156,7 +3527,7 @@
       </w:rPr>
     </w:lvl>
   </w:abstractNum>
-  <w:abstractNum w:abstractNumId="4" w15:restartNumberingAfterBreak="0">
+  <w:abstractNum w:abstractNumId="5" w15:restartNumberingAfterBreak="0">
     <w:nsid w:val="120B5A56"/>
     <w:multiLevelType w:val="hybridMultilevel"/>
     <w:tmpl w:val="C604F9CE"/>
@@ -3269,7 +3640,7 @@
       </w:rPr>
     </w:lvl>
   </w:abstractNum>
-  <w:abstractNum w:abstractNumId="5" w15:restartNumberingAfterBreak="0">
+  <w:abstractNum w:abstractNumId="6" w15:restartNumberingAfterBreak="0">
     <w:nsid w:val="12417A24"/>
     <w:multiLevelType w:val="hybridMultilevel"/>
     <w:tmpl w:val="105AAEDA"/>
@@ -3382,7 +3753,7 @@
       </w:rPr>
     </w:lvl>
   </w:abstractNum>
-  <w:abstractNum w:abstractNumId="6" w15:restartNumberingAfterBreak="0">
+  <w:abstractNum w:abstractNumId="7" w15:restartNumberingAfterBreak="0">
     <w:nsid w:val="1483250B"/>
     <w:multiLevelType w:val="hybridMultilevel"/>
     <w:tmpl w:val="AF34F3B6"/>
@@ -3495,7 +3866,7 @@
       </w:rPr>
     </w:lvl>
   </w:abstractNum>
-  <w:abstractNum w:abstractNumId="7" w15:restartNumberingAfterBreak="0">
+  <w:abstractNum w:abstractNumId="8" w15:restartNumberingAfterBreak="0">
     <w:nsid w:val="1A6E2C5D"/>
     <w:multiLevelType w:val="hybridMultilevel"/>
     <w:tmpl w:val="336E5FDE"/>
@@ -3608,7 +3979,120 @@
       </w:rPr>
     </w:lvl>
   </w:abstractNum>
-  <w:abstractNum w:abstractNumId="8" w15:restartNumberingAfterBreak="0">
+  <w:abstractNum w:abstractNumId="9" w15:restartNumberingAfterBreak="0">
+    <w:nsid w:val="1A927F90"/>
+    <w:multiLevelType w:val="hybridMultilevel"/>
+    <w:tmpl w:val="2BA01832"/>
+    <w:lvl w:ilvl="0" w:tplc="08090001">
+      <w:start w:val="1"/>
+      <w:numFmt w:val="bullet"/>
+      <w:lvlText w:val=""/>
+      <w:lvlJc w:val="left"/>
+      <w:pPr>
+        <w:ind w:left="720" w:hanging="360"/>
+      </w:pPr>
+      <w:rPr>
+        <w:rFonts w:ascii="Symbol" w:hAnsi="Symbol" w:hint="default"/>
+      </w:rPr>
+    </w:lvl>
+    <w:lvl w:ilvl="1" w:tplc="08090003" w:tentative="1">
+      <w:start w:val="1"/>
+      <w:numFmt w:val="bullet"/>
+      <w:lvlText w:val="o"/>
+      <w:lvlJc w:val="left"/>
+      <w:pPr>
+        <w:ind w:left="1440" w:hanging="360"/>
+      </w:pPr>
+      <w:rPr>
+        <w:rFonts w:ascii="Courier New" w:hAnsi="Courier New" w:cs="Courier New" w:hint="default"/>
+      </w:rPr>
+    </w:lvl>
+    <w:lvl w:ilvl="2" w:tplc="08090005" w:tentative="1">
+      <w:start w:val="1"/>
+      <w:numFmt w:val="bullet"/>
+      <w:lvlText w:val=""/>
+      <w:lvlJc w:val="left"/>
+      <w:pPr>
+        <w:ind w:left="2160" w:hanging="360"/>
+      </w:pPr>
+      <w:rPr>
+        <w:rFonts w:ascii="Wingdings" w:hAnsi="Wingdings" w:hint="default"/>
+      </w:rPr>
+    </w:lvl>
+    <w:lvl w:ilvl="3" w:tplc="08090001" w:tentative="1">
+      <w:start w:val="1"/>
+      <w:numFmt w:val="bullet"/>
+      <w:lvlText w:val=""/>
+      <w:lvlJc w:val="left"/>
+      <w:pPr>
+        <w:ind w:left="2880" w:hanging="360"/>
+      </w:pPr>
+      <w:rPr>
+        <w:rFonts w:ascii="Symbol" w:hAnsi="Symbol" w:hint="default"/>
+      </w:rPr>
+    </w:lvl>
+    <w:lvl w:ilvl="4" w:tplc="08090003" w:tentative="1">
+      <w:start w:val="1"/>
+      <w:numFmt w:val="bullet"/>
+      <w:lvlText w:val="o"/>
+      <w:lvlJc w:val="left"/>
+      <w:pPr>
+        <w:ind w:left="3600" w:hanging="360"/>
+      </w:pPr>
+      <w:rPr>
+        <w:rFonts w:ascii="Courier New" w:hAnsi="Courier New" w:cs="Courier New" w:hint="default"/>
+      </w:rPr>
+    </w:lvl>
+    <w:lvl w:ilvl="5" w:tplc="08090005" w:tentative="1">
+      <w:start w:val="1"/>
+      <w:numFmt w:val="bullet"/>
+      <w:lvlText w:val=""/>
+      <w:lvlJc w:val="left"/>
+      <w:pPr>
+        <w:ind w:left="4320" w:hanging="360"/>
+      </w:pPr>
+      <w:rPr>
+        <w:rFonts w:ascii="Wingdings" w:hAnsi="Wingdings" w:hint="default"/>
+      </w:rPr>
+    </w:lvl>
+    <w:lvl w:ilvl="6" w:tplc="08090001" w:tentative="1">
+      <w:start w:val="1"/>
+      <w:numFmt w:val="bullet"/>
+      <w:lvlText w:val=""/>
+      <w:lvlJc w:val="left"/>
+      <w:pPr>
+        <w:ind w:left="5040" w:hanging="360"/>
+      </w:pPr>
+      <w:rPr>
+        <w:rFonts w:ascii="Symbol" w:hAnsi="Symbol" w:hint="default"/>
+      </w:rPr>
+    </w:lvl>
+    <w:lvl w:ilvl="7" w:tplc="08090003" w:tentative="1">
+      <w:start w:val="1"/>
+      <w:numFmt w:val="bullet"/>
+      <w:lvlText w:val="o"/>
+      <w:lvlJc w:val="left"/>
+      <w:pPr>
+        <w:ind w:left="5760" w:hanging="360"/>
+      </w:pPr>
+      <w:rPr>
+        <w:rFonts w:ascii="Courier New" w:hAnsi="Courier New" w:cs="Courier New" w:hint="default"/>
+      </w:rPr>
+    </w:lvl>
+    <w:lvl w:ilvl="8" w:tplc="08090005" w:tentative="1">
+      <w:start w:val="1"/>
+      <w:numFmt w:val="bullet"/>
+      <w:lvlText w:val=""/>
+      <w:lvlJc w:val="left"/>
+      <w:pPr>
+        <w:ind w:left="6480" w:hanging="360"/>
+      </w:pPr>
+      <w:rPr>
+        <w:rFonts w:ascii="Wingdings" w:hAnsi="Wingdings" w:hint="default"/>
+      </w:rPr>
+    </w:lvl>
+  </w:abstractNum>
+  <w:abstractNum w:abstractNumId="10" w15:restartNumberingAfterBreak="0">
     <w:nsid w:val="29462C0B"/>
     <w:multiLevelType w:val="hybridMultilevel"/>
     <w:tmpl w:val="A10A75AC"/>
@@ -3721,7 +4205,7 @@
       </w:rPr>
     </w:lvl>
   </w:abstractNum>
-  <w:abstractNum w:abstractNumId="9" w15:restartNumberingAfterBreak="0">
+  <w:abstractNum w:abstractNumId="11" w15:restartNumberingAfterBreak="0">
     <w:nsid w:val="2AFF3F89"/>
     <w:multiLevelType w:val="hybridMultilevel"/>
     <w:tmpl w:val="36F85550"/>
@@ -3834,7 +4318,7 @@
       </w:rPr>
     </w:lvl>
   </w:abstractNum>
-  <w:abstractNum w:abstractNumId="10" w15:restartNumberingAfterBreak="0">
+  <w:abstractNum w:abstractNumId="12" w15:restartNumberingAfterBreak="0">
     <w:nsid w:val="31D870A7"/>
     <w:multiLevelType w:val="hybridMultilevel"/>
     <w:tmpl w:val="2FD2DDB8"/>
@@ -3947,7 +4431,7 @@
       </w:rPr>
     </w:lvl>
   </w:abstractNum>
-  <w:abstractNum w:abstractNumId="11" w15:restartNumberingAfterBreak="0">
+  <w:abstractNum w:abstractNumId="13" w15:restartNumberingAfterBreak="0">
     <w:nsid w:val="337D0D25"/>
     <w:multiLevelType w:val="hybridMultilevel"/>
     <w:tmpl w:val="DCFC2F88"/>
@@ -4060,7 +4544,7 @@
       </w:rPr>
     </w:lvl>
   </w:abstractNum>
-  <w:abstractNum w:abstractNumId="12" w15:restartNumberingAfterBreak="0">
+  <w:abstractNum w:abstractNumId="14" w15:restartNumberingAfterBreak="0">
     <w:nsid w:val="3540243B"/>
     <w:multiLevelType w:val="hybridMultilevel"/>
     <w:tmpl w:val="5C06E97C"/>
@@ -4173,7 +4657,7 @@
       </w:rPr>
     </w:lvl>
   </w:abstractNum>
-  <w:abstractNum w:abstractNumId="13" w15:restartNumberingAfterBreak="0">
+  <w:abstractNum w:abstractNumId="15" w15:restartNumberingAfterBreak="0">
     <w:nsid w:val="406E780C"/>
     <w:multiLevelType w:val="hybridMultilevel"/>
     <w:tmpl w:val="7C5C5234"/>
@@ -4286,7 +4770,7 @@
       </w:rPr>
     </w:lvl>
   </w:abstractNum>
-  <w:abstractNum w:abstractNumId="14" w15:restartNumberingAfterBreak="0">
+  <w:abstractNum w:abstractNumId="16" w15:restartNumberingAfterBreak="0">
     <w:nsid w:val="49673029"/>
     <w:multiLevelType w:val="hybridMultilevel"/>
     <w:tmpl w:val="B3EC03C2"/>
@@ -4399,7 +4883,7 @@
       </w:rPr>
     </w:lvl>
   </w:abstractNum>
-  <w:abstractNum w:abstractNumId="15" w15:restartNumberingAfterBreak="0">
+  <w:abstractNum w:abstractNumId="17" w15:restartNumberingAfterBreak="0">
     <w:nsid w:val="4C6A3639"/>
     <w:multiLevelType w:val="hybridMultilevel"/>
     <w:tmpl w:val="B5E458DA"/>
@@ -4512,7 +4996,7 @@
       </w:rPr>
     </w:lvl>
   </w:abstractNum>
-  <w:abstractNum w:abstractNumId="16" w15:restartNumberingAfterBreak="0">
+  <w:abstractNum w:abstractNumId="18" w15:restartNumberingAfterBreak="0">
     <w:nsid w:val="4CB45CD9"/>
     <w:multiLevelType w:val="hybridMultilevel"/>
     <w:tmpl w:val="973EBBEE"/>
@@ -4625,7 +5109,7 @@
       </w:rPr>
     </w:lvl>
   </w:abstractNum>
-  <w:abstractNum w:abstractNumId="17" w15:restartNumberingAfterBreak="0">
+  <w:abstractNum w:abstractNumId="19" w15:restartNumberingAfterBreak="0">
     <w:nsid w:val="53CE3CF2"/>
     <w:multiLevelType w:val="hybridMultilevel"/>
     <w:tmpl w:val="7E2031EA"/>
@@ -4738,7 +5222,7 @@
       </w:rPr>
     </w:lvl>
   </w:abstractNum>
-  <w:abstractNum w:abstractNumId="18" w15:restartNumberingAfterBreak="0">
+  <w:abstractNum w:abstractNumId="20" w15:restartNumberingAfterBreak="0">
     <w:nsid w:val="59D20810"/>
     <w:multiLevelType w:val="hybridMultilevel"/>
     <w:tmpl w:val="F6884074"/>
@@ -4851,7 +5335,7 @@
       </w:rPr>
     </w:lvl>
   </w:abstractNum>
-  <w:abstractNum w:abstractNumId="19" w15:restartNumberingAfterBreak="0">
+  <w:abstractNum w:abstractNumId="21" w15:restartNumberingAfterBreak="0">
     <w:nsid w:val="60696845"/>
     <w:multiLevelType w:val="hybridMultilevel"/>
     <w:tmpl w:val="B876151A"/>
@@ -4964,7 +5448,7 @@
       </w:rPr>
     </w:lvl>
   </w:abstractNum>
-  <w:abstractNum w:abstractNumId="20" w15:restartNumberingAfterBreak="0">
+  <w:abstractNum w:abstractNumId="22" w15:restartNumberingAfterBreak="0">
     <w:nsid w:val="61181F70"/>
     <w:multiLevelType w:val="hybridMultilevel"/>
     <w:tmpl w:val="6BB458A8"/>
@@ -5077,7 +5561,7 @@
       </w:rPr>
     </w:lvl>
   </w:abstractNum>
-  <w:abstractNum w:abstractNumId="21" w15:restartNumberingAfterBreak="0">
+  <w:abstractNum w:abstractNumId="23" w15:restartNumberingAfterBreak="0">
     <w:nsid w:val="62F22EF9"/>
     <w:multiLevelType w:val="hybridMultilevel"/>
     <w:tmpl w:val="99D02A60"/>
@@ -5190,7 +5674,7 @@
       </w:rPr>
     </w:lvl>
   </w:abstractNum>
-  <w:abstractNum w:abstractNumId="22" w15:restartNumberingAfterBreak="0">
+  <w:abstractNum w:abstractNumId="24" w15:restartNumberingAfterBreak="0">
     <w:nsid w:val="68B662B0"/>
     <w:multiLevelType w:val="hybridMultilevel"/>
     <w:tmpl w:val="22240C74"/>
@@ -5303,7 +5787,7 @@
       </w:rPr>
     </w:lvl>
   </w:abstractNum>
-  <w:abstractNum w:abstractNumId="23" w15:restartNumberingAfterBreak="0">
+  <w:abstractNum w:abstractNumId="25" w15:restartNumberingAfterBreak="0">
     <w:nsid w:val="6D6F14B9"/>
     <w:multiLevelType w:val="hybridMultilevel"/>
     <w:tmpl w:val="5868F240"/>
@@ -5416,7 +5900,7 @@
       </w:rPr>
     </w:lvl>
   </w:abstractNum>
-  <w:abstractNum w:abstractNumId="24" w15:restartNumberingAfterBreak="0">
+  <w:abstractNum w:abstractNumId="26" w15:restartNumberingAfterBreak="0">
     <w:nsid w:val="6EF335A7"/>
     <w:multiLevelType w:val="hybridMultilevel"/>
     <w:tmpl w:val="2E6A184E"/>
@@ -5529,7 +6013,7 @@
       </w:rPr>
     </w:lvl>
   </w:abstractNum>
-  <w:abstractNum w:abstractNumId="25" w15:restartNumberingAfterBreak="0">
+  <w:abstractNum w:abstractNumId="27" w15:restartNumberingAfterBreak="0">
     <w:nsid w:val="735733F9"/>
     <w:multiLevelType w:val="hybridMultilevel"/>
     <w:tmpl w:val="4016DC0E"/>
@@ -5642,7 +6126,7 @@
       </w:rPr>
     </w:lvl>
   </w:abstractNum>
-  <w:abstractNum w:abstractNumId="26" w15:restartNumberingAfterBreak="0">
+  <w:abstractNum w:abstractNumId="28" w15:restartNumberingAfterBreak="0">
     <w:nsid w:val="743023D6"/>
     <w:multiLevelType w:val="hybridMultilevel"/>
     <w:tmpl w:val="1BB655C6"/>
@@ -5755,7 +6239,120 @@
       </w:rPr>
     </w:lvl>
   </w:abstractNum>
-  <w:abstractNum w:abstractNumId="27" w15:restartNumberingAfterBreak="0">
+  <w:abstractNum w:abstractNumId="29" w15:restartNumberingAfterBreak="0">
+    <w:nsid w:val="746A5E7C"/>
+    <w:multiLevelType w:val="hybridMultilevel"/>
+    <w:tmpl w:val="39200604"/>
+    <w:lvl w:ilvl="0" w:tplc="08090001">
+      <w:start w:val="1"/>
+      <w:numFmt w:val="bullet"/>
+      <w:lvlText w:val=""/>
+      <w:lvlJc w:val="left"/>
+      <w:pPr>
+        <w:ind w:left="720" w:hanging="360"/>
+      </w:pPr>
+      <w:rPr>
+        <w:rFonts w:ascii="Symbol" w:hAnsi="Symbol" w:hint="default"/>
+      </w:rPr>
+    </w:lvl>
+    <w:lvl w:ilvl="1" w:tplc="08090003" w:tentative="1">
+      <w:start w:val="1"/>
+      <w:numFmt w:val="bullet"/>
+      <w:lvlText w:val="o"/>
+      <w:lvlJc w:val="left"/>
+      <w:pPr>
+        <w:ind w:left="1440" w:hanging="360"/>
+      </w:pPr>
+      <w:rPr>
+        <w:rFonts w:ascii="Courier New" w:hAnsi="Courier New" w:cs="Courier New" w:hint="default"/>
+      </w:rPr>
+    </w:lvl>
+    <w:lvl w:ilvl="2" w:tplc="08090005" w:tentative="1">
+      <w:start w:val="1"/>
+      <w:numFmt w:val="bullet"/>
+      <w:lvlText w:val=""/>
+      <w:lvlJc w:val="left"/>
+      <w:pPr>
+        <w:ind w:left="2160" w:hanging="360"/>
+      </w:pPr>
+      <w:rPr>
+        <w:rFonts w:ascii="Wingdings" w:hAnsi="Wingdings" w:hint="default"/>
+      </w:rPr>
+    </w:lvl>
+    <w:lvl w:ilvl="3" w:tplc="08090001" w:tentative="1">
+      <w:start w:val="1"/>
+      <w:numFmt w:val="bullet"/>
+      <w:lvlText w:val=""/>
+      <w:lvlJc w:val="left"/>
+      <w:pPr>
+        <w:ind w:left="2880" w:hanging="360"/>
+      </w:pPr>
+      <w:rPr>
+        <w:rFonts w:ascii="Symbol" w:hAnsi="Symbol" w:hint="default"/>
+      </w:rPr>
+    </w:lvl>
+    <w:lvl w:ilvl="4" w:tplc="08090003" w:tentative="1">
+      <w:start w:val="1"/>
+      <w:numFmt w:val="bullet"/>
+      <w:lvlText w:val="o"/>
+      <w:lvlJc w:val="left"/>
+      <w:pPr>
+        <w:ind w:left="3600" w:hanging="360"/>
+      </w:pPr>
+      <w:rPr>
+        <w:rFonts w:ascii="Courier New" w:hAnsi="Courier New" w:cs="Courier New" w:hint="default"/>
+      </w:rPr>
+    </w:lvl>
+    <w:lvl w:ilvl="5" w:tplc="08090005" w:tentative="1">
+      <w:start w:val="1"/>
+      <w:numFmt w:val="bullet"/>
+      <w:lvlText w:val=""/>
+      <w:lvlJc w:val="left"/>
+      <w:pPr>
+        <w:ind w:left="4320" w:hanging="360"/>
+      </w:pPr>
+      <w:rPr>
+        <w:rFonts w:ascii="Wingdings" w:hAnsi="Wingdings" w:hint="default"/>
+      </w:rPr>
+    </w:lvl>
+    <w:lvl w:ilvl="6" w:tplc="08090001" w:tentative="1">
+      <w:start w:val="1"/>
+      <w:numFmt w:val="bullet"/>
+      <w:lvlText w:val=""/>
+      <w:lvlJc w:val="left"/>
+      <w:pPr>
+        <w:ind w:left="5040" w:hanging="360"/>
+      </w:pPr>
+      <w:rPr>
+        <w:rFonts w:ascii="Symbol" w:hAnsi="Symbol" w:hint="default"/>
+      </w:rPr>
+    </w:lvl>
+    <w:lvl w:ilvl="7" w:tplc="08090003" w:tentative="1">
+      <w:start w:val="1"/>
+      <w:numFmt w:val="bullet"/>
+      <w:lvlText w:val="o"/>
+      <w:lvlJc w:val="left"/>
+      <w:pPr>
+        <w:ind w:left="5760" w:hanging="360"/>
+      </w:pPr>
+      <w:rPr>
+        <w:rFonts w:ascii="Courier New" w:hAnsi="Courier New" w:cs="Courier New" w:hint="default"/>
+      </w:rPr>
+    </w:lvl>
+    <w:lvl w:ilvl="8" w:tplc="08090005" w:tentative="1">
+      <w:start w:val="1"/>
+      <w:numFmt w:val="bullet"/>
+      <w:lvlText w:val=""/>
+      <w:lvlJc w:val="left"/>
+      <w:pPr>
+        <w:ind w:left="6480" w:hanging="360"/>
+      </w:pPr>
+      <w:rPr>
+        <w:rFonts w:ascii="Wingdings" w:hAnsi="Wingdings" w:hint="default"/>
+      </w:rPr>
+    </w:lvl>
+  </w:abstractNum>
+  <w:abstractNum w:abstractNumId="30" w15:restartNumberingAfterBreak="0">
     <w:nsid w:val="751D385E"/>
     <w:multiLevelType w:val="hybridMultilevel"/>
     <w:tmpl w:val="7B2A6CA0"/>
@@ -5868,7 +6465,7 @@
       </w:rPr>
     </w:lvl>
   </w:abstractNum>
-  <w:abstractNum w:abstractNumId="28" w15:restartNumberingAfterBreak="0">
+  <w:abstractNum w:abstractNumId="31" w15:restartNumberingAfterBreak="0">
     <w:nsid w:val="761A2393"/>
     <w:multiLevelType w:val="hybridMultilevel"/>
     <w:tmpl w:val="0B2E6698"/>
@@ -5981,7 +6578,7 @@
       </w:rPr>
     </w:lvl>
   </w:abstractNum>
-  <w:abstractNum w:abstractNumId="29" w15:restartNumberingAfterBreak="0">
+  <w:abstractNum w:abstractNumId="32" w15:restartNumberingAfterBreak="0">
     <w:nsid w:val="78565504"/>
     <w:multiLevelType w:val="hybridMultilevel"/>
     <w:tmpl w:val="A358F166"/>
@@ -6094,7 +6691,7 @@
       </w:rPr>
     </w:lvl>
   </w:abstractNum>
-  <w:abstractNum w:abstractNumId="30" w15:restartNumberingAfterBreak="0">
+  <w:abstractNum w:abstractNumId="33" w15:restartNumberingAfterBreak="0">
     <w:nsid w:val="7D450A58"/>
     <w:multiLevelType w:val="hybridMultilevel"/>
     <w:tmpl w:val="233625FE"/>
@@ -6207,7 +6804,7 @@
       </w:rPr>
     </w:lvl>
   </w:abstractNum>
-  <w:abstractNum w:abstractNumId="31" w15:restartNumberingAfterBreak="0">
+  <w:abstractNum w:abstractNumId="34" w15:restartNumberingAfterBreak="0">
     <w:nsid w:val="7F356DAE"/>
     <w:multiLevelType w:val="hybridMultilevel"/>
     <w:tmpl w:val="F1DC4F4A"/>
@@ -6297,100 +6894,109 @@
     </w:lvl>
   </w:abstractNum>
   <w:num w:numId="1">
-    <w:abstractNumId w:val="23"/>
+    <w:abstractNumId w:val="25"/>
   </w:num>
   <w:num w:numId="2">
-    <w:abstractNumId w:val="4"/>
+    <w:abstractNumId w:val="5"/>
   </w:num>
   <w:num w:numId="3">
+    <w:abstractNumId w:val="20"/>
+  </w:num>
+  <w:num w:numId="4">
+    <w:abstractNumId w:val="34"/>
+  </w:num>
+  <w:num w:numId="5">
+    <w:abstractNumId w:val="11"/>
+  </w:num>
+  <w:num w:numId="6">
+    <w:abstractNumId w:val="31"/>
+  </w:num>
+  <w:num w:numId="7">
+    <w:abstractNumId w:val="7"/>
+  </w:num>
+  <w:num w:numId="8">
+    <w:abstractNumId w:val="21"/>
+  </w:num>
+  <w:num w:numId="9">
+    <w:abstractNumId w:val="26"/>
+  </w:num>
+  <w:num w:numId="10">
+    <w:abstractNumId w:val="14"/>
+  </w:num>
+  <w:num w:numId="11">
+    <w:abstractNumId w:val="12"/>
+  </w:num>
+  <w:num w:numId="12">
+    <w:abstractNumId w:val="8"/>
+  </w:num>
+  <w:num w:numId="13">
+    <w:abstractNumId w:val="15"/>
+  </w:num>
+  <w:num w:numId="14">
     <w:abstractNumId w:val="18"/>
   </w:num>
-  <w:num w:numId="4">
-    <w:abstractNumId w:val="31"/>
-  </w:num>
-  <w:num w:numId="5">
-    <w:abstractNumId w:val="9"/>
-  </w:num>
-  <w:num w:numId="6">
+  <w:num w:numId="15">
     <w:abstractNumId w:val="28"/>
   </w:num>
-  <w:num w:numId="7">
-    <w:abstractNumId w:val="6"/>
+  <w:num w:numId="16">
+    <w:abstractNumId w:val="13"/>
   </w:num>
-  <w:num w:numId="8">
-    <w:abstractNumId w:val="19"/>
-  </w:num>
-  <w:num w:numId="9">
+  <w:num w:numId="17">
     <w:abstractNumId w:val="24"/>
   </w:num>
-  <w:num w:numId="10">
-    <w:abstractNumId w:val="12"/>
-  </w:num>
-  <w:num w:numId="11">
-    <w:abstractNumId w:val="10"/>
-  </w:num>
-  <w:num w:numId="12">
-    <w:abstractNumId w:val="7"/>
-  </w:num>
-  <w:num w:numId="13">
-    <w:abstractNumId w:val="13"/>
-  </w:num>
-  <w:num w:numId="14">
-    <w:abstractNumId w:val="16"/>
-  </w:num>
-  <w:num w:numId="15">
-    <w:abstractNumId w:val="26"/>
-  </w:num>
-  <w:num w:numId="16">
-    <w:abstractNumId w:val="11"/>
-  </w:num>
-  <w:num w:numId="17">
-    <w:abstractNumId w:val="22"/>
-  </w:num>
   <w:num w:numId="18">
-    <w:abstractNumId w:val="27"/>
+    <w:abstractNumId w:val="30"/>
   </w:num>
   <w:num w:numId="19">
-    <w:abstractNumId w:val="5"/>
+    <w:abstractNumId w:val="6"/>
   </w:num>
   <w:num w:numId="20">
     <w:abstractNumId w:val="1"/>
   </w:num>
   <w:num w:numId="21">
-    <w:abstractNumId w:val="17"/>
+    <w:abstractNumId w:val="19"/>
   </w:num>
   <w:num w:numId="22">
-    <w:abstractNumId w:val="29"/>
+    <w:abstractNumId w:val="32"/>
   </w:num>
   <w:num w:numId="23">
-    <w:abstractNumId w:val="8"/>
+    <w:abstractNumId w:val="10"/>
   </w:num>
   <w:num w:numId="24">
-    <w:abstractNumId w:val="15"/>
+    <w:abstractNumId w:val="17"/>
   </w:num>
   <w:num w:numId="25">
     <w:abstractNumId w:val="2"/>
   </w:num>
   <w:num w:numId="26">
-    <w:abstractNumId w:val="14"/>
+    <w:abstractNumId w:val="16"/>
   </w:num>
   <w:num w:numId="27">
-    <w:abstractNumId w:val="20"/>
+    <w:abstractNumId w:val="22"/>
   </w:num>
   <w:num w:numId="28">
-    <w:abstractNumId w:val="3"/>
+    <w:abstractNumId w:val="4"/>
   </w:num>
   <w:num w:numId="29">
-    <w:abstractNumId w:val="30"/>
+    <w:abstractNumId w:val="33"/>
   </w:num>
   <w:num w:numId="30">
-    <w:abstractNumId w:val="25"/>
+    <w:abstractNumId w:val="27"/>
   </w:num>
   <w:num w:numId="31">
-    <w:abstractNumId w:val="21"/>
+    <w:abstractNumId w:val="23"/>
   </w:num>
   <w:num w:numId="32">
     <w:abstractNumId w:val="0"/>
+  </w:num>
+  <w:num w:numId="33">
+    <w:abstractNumId w:val="3"/>
+  </w:num>
+  <w:num w:numId="34">
+    <w:abstractNumId w:val="9"/>
+  </w:num>
+  <w:num w:numId="35">
+    <w:abstractNumId w:val="29"/>
   </w:num>
 </w:numbering>
 </file>
@@ -7200,7 +7806,7 @@
 </file>
 
 <file path=customXml/itemProps1.xml><?xml version="1.0" encoding="utf-8"?>
-<ds:datastoreItem xmlns:ds="http://schemas.openxmlformats.org/officeDocument/2006/customXml" ds:itemID="{FD33BC66-3375-4F94-957B-C34D48BA746C}">
+<ds:datastoreItem xmlns:ds="http://schemas.openxmlformats.org/officeDocument/2006/customXml" ds:itemID="{99DF9E59-AA21-4B9E-952D-79AB0D8347BF}">
   <ds:schemaRefs>
     <ds:schemaRef ds:uri="http://schemas.openxmlformats.org/officeDocument/2006/bibliography"/>
   </ds:schemaRefs>

</xml_diff>

<commit_message>
Refactor of pathfinding and Person code
</commit_message>
<xml_diff>
--- a/Log Book.docx
+++ b/Log Book.docx
@@ -2765,6 +2765,337 @@
       <w:r>
         <w:t xml:space="preserve">The user can resume the simulation from the time they saved it when they re-open it. </w:t>
       </w:r>
+    </w:p>
+    <w:p>
+      <w:pPr>
+        <w:pStyle w:val="ListParagraph"/>
+        <w:numPr>
+          <w:ilvl w:val="0"/>
+          <w:numId w:val="34"/>
+        </w:numPr>
+        <w:jc w:val="both"/>
+      </w:pPr>
+      <w:r>
+        <w:t xml:space="preserve">The user interface now displays the time. </w:t>
+      </w:r>
+    </w:p>
+    <w:p>
+      <w:pPr>
+        <w:pStyle w:val="ListParagraph"/>
+        <w:numPr>
+          <w:ilvl w:val="0"/>
+          <w:numId w:val="34"/>
+        </w:numPr>
+        <w:jc w:val="both"/>
+      </w:pPr>
+      <w:r>
+        <w:t xml:space="preserve">The user can now run a simulation of a full day without watching the animation. </w:t>
+      </w:r>
+      <w:r>
+        <w:t xml:space="preserve">Currently when this runs it doesn’t provide feedback to the user on the UI, this should be changed in a future update. </w:t>
+      </w:r>
+    </w:p>
+    <w:p>
+      <w:pPr>
+        <w:jc w:val="both"/>
+      </w:pPr>
+      <w:r>
+        <w:t>Bug Fixes:</w:t>
+      </w:r>
+    </w:p>
+    <w:p>
+      <w:pPr>
+        <w:pStyle w:val="ListParagraph"/>
+        <w:numPr>
+          <w:ilvl w:val="0"/>
+          <w:numId w:val="33"/>
+        </w:numPr>
+        <w:jc w:val="both"/>
+      </w:pPr>
+      <w:r>
+        <w:t xml:space="preserve">Fixed a bug where the room usage report would not show the correct values for room usage. </w:t>
+      </w:r>
+    </w:p>
+    <w:p>
+      <w:pPr>
+        <w:pStyle w:val="ListParagraph"/>
+        <w:numPr>
+          <w:ilvl w:val="0"/>
+          <w:numId w:val="33"/>
+        </w:numPr>
+        <w:jc w:val="both"/>
+      </w:pPr>
+      <w:r>
+        <w:t xml:space="preserve">Fixed a bug where the </w:t>
+      </w:r>
+    </w:p>
+    <w:p>
+      <w:pPr>
+        <w:pStyle w:val="ListParagraph"/>
+        <w:numPr>
+          <w:ilvl w:val="0"/>
+          <w:numId w:val="33"/>
+        </w:numPr>
+        <w:jc w:val="both"/>
+      </w:pPr>
+      <w:r>
+        <w:t>People objects will now save the correct data about the entrance</w:t>
+      </w:r>
+    </w:p>
+    <w:p>
+      <w:pPr>
+        <w:pStyle w:val="ListParagraph"/>
+        <w:numPr>
+          <w:ilvl w:val="0"/>
+          <w:numId w:val="33"/>
+        </w:numPr>
+        <w:jc w:val="both"/>
+      </w:pPr>
+      <w:r>
+        <w:t>Fixed a bug where the door a person enters the building through would not be properly opened from the file</w:t>
+      </w:r>
+      <w:r>
+        <w:t xml:space="preserve">, causing an exception to be thrown. </w:t>
+      </w:r>
+    </w:p>
+    <w:p>
+      <w:pPr>
+        <w:jc w:val="both"/>
+      </w:pPr>
+      <w:r>
+        <w:t>Other:</w:t>
+      </w:r>
+    </w:p>
+    <w:p>
+      <w:pPr>
+        <w:pStyle w:val="ListParagraph"/>
+        <w:numPr>
+          <w:ilvl w:val="0"/>
+          <w:numId w:val="35"/>
+        </w:numPr>
+        <w:jc w:val="both"/>
+      </w:pPr>
+      <w:r>
+        <w:t xml:space="preserve">Removed old, redundant code from the repository. </w:t>
+      </w:r>
+      <w:r>
+        <w:t xml:space="preserve"> </w:t>
+      </w:r>
+    </w:p>
+    <w:p>
+      <w:pPr>
+        <w:jc w:val="both"/>
+      </w:pPr>
+      <w:proofErr w:type="gramStart"/>
+      <w:r>
+        <w:t>Future Plans</w:t>
+      </w:r>
+      <w:proofErr w:type="gramEnd"/>
+      <w:r>
+        <w:t>:</w:t>
+      </w:r>
+    </w:p>
+    <w:p>
+      <w:pPr>
+        <w:pStyle w:val="ListParagraph"/>
+        <w:numPr>
+          <w:ilvl w:val="0"/>
+          <w:numId w:val="35"/>
+        </w:numPr>
+        <w:jc w:val="both"/>
+      </w:pPr>
+      <w:r>
+        <w:t>People who have exited the building will be disappear from the UI in animation mode (to show that they have exited the building).</w:t>
+      </w:r>
+    </w:p>
+    <w:p>
+      <w:pPr>
+        <w:pStyle w:val="ListParagraph"/>
+        <w:numPr>
+          <w:ilvl w:val="0"/>
+          <w:numId w:val="35"/>
+        </w:numPr>
+        <w:jc w:val="both"/>
+      </w:pPr>
+      <w:r>
+        <w:t>The people will have conversations</w:t>
+      </w:r>
+    </w:p>
+    <w:p>
+      <w:pPr>
+        <w:pStyle w:val="ListParagraph"/>
+        <w:numPr>
+          <w:ilvl w:val="0"/>
+          <w:numId w:val="35"/>
+        </w:numPr>
+        <w:jc w:val="both"/>
+      </w:pPr>
+      <w:r>
+        <w:t>Add multiple floors to the building</w:t>
+      </w:r>
+    </w:p>
+    <w:p>
+      <w:pPr>
+        <w:pStyle w:val="ListParagraph"/>
+        <w:numPr>
+          <w:ilvl w:val="0"/>
+          <w:numId w:val="35"/>
+        </w:numPr>
+        <w:jc w:val="both"/>
+      </w:pPr>
+      <w:r>
+        <w:lastRenderedPageBreak/>
+        <w:t xml:space="preserve">Improve the size of the UI windows so that functionality is displayed more easily. </w:t>
+      </w:r>
+    </w:p>
+    <w:p>
+      <w:pPr>
+        <w:jc w:val="both"/>
+      </w:pPr>
+      <w:r>
+        <w:t>Presentation:</w:t>
+      </w:r>
+    </w:p>
+    <w:p>
+      <w:pPr>
+        <w:pStyle w:val="ListParagraph"/>
+        <w:numPr>
+          <w:ilvl w:val="0"/>
+          <w:numId w:val="36"/>
+        </w:numPr>
+        <w:jc w:val="both"/>
+      </w:pPr>
+      <w:r>
+        <w:t>Created a draft of the project demonstration/presentation slides</w:t>
+      </w:r>
+    </w:p>
+    <w:p>
+      <w:pPr>
+        <w:jc w:val="both"/>
+        <w:rPr>
+          <w:u w:val="single"/>
+        </w:rPr>
+      </w:pPr>
+      <w:r>
+        <w:rPr>
+          <w:u w:val="single"/>
+        </w:rPr>
+        <w:t>19/03/2019</w:t>
+      </w:r>
+    </w:p>
+    <w:p>
+      <w:pPr>
+        <w:jc w:val="both"/>
+      </w:pPr>
+      <w:r>
+        <w:t>Bugs:</w:t>
+      </w:r>
+    </w:p>
+    <w:p>
+      <w:pPr>
+        <w:pStyle w:val="ListParagraph"/>
+        <w:numPr>
+          <w:ilvl w:val="0"/>
+          <w:numId w:val="36"/>
+        </w:numPr>
+        <w:jc w:val="both"/>
+      </w:pPr>
+      <w:r>
+        <w:t xml:space="preserve">Discovered a bug where the “report” button is visible when creating a new room, this button should be hidden when creating a new room. </w:t>
+      </w:r>
+    </w:p>
+    <w:p>
+      <w:pPr>
+        <w:pStyle w:val="ListParagraph"/>
+        <w:numPr>
+          <w:ilvl w:val="0"/>
+          <w:numId w:val="36"/>
+        </w:numPr>
+        <w:jc w:val="both"/>
+      </w:pPr>
+      <w:r>
+        <w:t>Fixed a bug where the pathfinding algorithm would sometimes return a null path</w:t>
+      </w:r>
+    </w:p>
+    <w:p>
+      <w:pPr>
+        <w:jc w:val="both"/>
+        <w:rPr>
+          <w:u w:val="single"/>
+        </w:rPr>
+      </w:pPr>
+      <w:r>
+        <w:rPr>
+          <w:u w:val="single"/>
+        </w:rPr>
+        <w:t>21/03/2019</w:t>
+      </w:r>
+    </w:p>
+    <w:p>
+      <w:pPr>
+        <w:jc w:val="both"/>
+      </w:pPr>
+      <w:r>
+        <w:t>Bug Fixes:</w:t>
+      </w:r>
+    </w:p>
+    <w:p>
+      <w:pPr>
+        <w:pStyle w:val="ListParagraph"/>
+        <w:numPr>
+          <w:ilvl w:val="0"/>
+          <w:numId w:val="37"/>
+        </w:numPr>
+        <w:jc w:val="both"/>
+      </w:pPr>
+      <w:r>
+        <w:t>Fixed a bug where the delete and report buttons were available when creating a new room. These buttons are no</w:t>
+      </w:r>
+      <w:r>
+        <w:t>w</w:t>
+      </w:r>
+      <w:r>
+        <w:t xml:space="preserve"> hidden and cannot be clicked until the room has been created. </w:t>
+      </w:r>
+    </w:p>
+    <w:p>
+      <w:pPr>
+        <w:jc w:val="both"/>
+      </w:pPr>
+      <w:r>
+        <w:t>Features:</w:t>
+      </w:r>
+    </w:p>
+    <w:p>
+      <w:pPr>
+        <w:pStyle w:val="ListParagraph"/>
+        <w:numPr>
+          <w:ilvl w:val="0"/>
+          <w:numId w:val="37"/>
+        </w:numPr>
+        <w:jc w:val="both"/>
+      </w:pPr>
+      <w:r>
+        <w:t xml:space="preserve">Refactored code for person. </w:t>
+      </w:r>
+      <w:r>
+        <w:t xml:space="preserve">The </w:t>
+      </w:r>
+      <w:r>
+        <w:t xml:space="preserve">Person </w:t>
+      </w:r>
+      <w:r>
+        <w:t xml:space="preserve">class </w:t>
+      </w:r>
+      <w:r>
+        <w:t>now functions as a state machine</w:t>
+      </w:r>
+      <w:r>
+        <w:t xml:space="preserve"> which fixes many pathing bugs, including situations where people would not return to their timetabled event after using the toilets</w:t>
+      </w:r>
+      <w:r>
+        <w:t xml:space="preserve">. </w:t>
+      </w:r>
       <w:bookmarkStart w:id="0" w:name="_GoBack"/>
       <w:bookmarkEnd w:id="0"/>
     </w:p>
@@ -2773,181 +3104,12 @@
         <w:pStyle w:val="ListParagraph"/>
         <w:numPr>
           <w:ilvl w:val="0"/>
-          <w:numId w:val="34"/>
-        </w:numPr>
-        <w:jc w:val="both"/>
-      </w:pPr>
-      <w:r>
-        <w:t xml:space="preserve">The user interface now displays the time. </w:t>
-      </w:r>
-    </w:p>
-    <w:p>
-      <w:pPr>
-        <w:pStyle w:val="ListParagraph"/>
-        <w:numPr>
-          <w:ilvl w:val="0"/>
-          <w:numId w:val="34"/>
-        </w:numPr>
-        <w:jc w:val="both"/>
-      </w:pPr>
-      <w:r>
-        <w:t xml:space="preserve">The user can now run a simulation of a full day without watching the animation. </w:t>
-      </w:r>
-      <w:r>
-        <w:t xml:space="preserve">Currently when this runs it doesn’t provide feedback to the user on the UI, this should be changed in a future update. </w:t>
-      </w:r>
-    </w:p>
-    <w:p>
-      <w:pPr>
-        <w:jc w:val="both"/>
-      </w:pPr>
-      <w:r>
-        <w:t>Bug Fixes:</w:t>
-      </w:r>
-    </w:p>
-    <w:p>
-      <w:pPr>
-        <w:pStyle w:val="ListParagraph"/>
-        <w:numPr>
-          <w:ilvl w:val="0"/>
-          <w:numId w:val="33"/>
-        </w:numPr>
-        <w:jc w:val="both"/>
-      </w:pPr>
-      <w:r>
-        <w:t xml:space="preserve">Fixed a bug where the room usage report would not show the correct values for room usage. </w:t>
-      </w:r>
-    </w:p>
-    <w:p>
-      <w:pPr>
-        <w:pStyle w:val="ListParagraph"/>
-        <w:numPr>
-          <w:ilvl w:val="0"/>
-          <w:numId w:val="33"/>
-        </w:numPr>
-        <w:jc w:val="both"/>
-      </w:pPr>
-      <w:r>
-        <w:t xml:space="preserve">Fixed a bug where the </w:t>
-      </w:r>
-    </w:p>
-    <w:p>
-      <w:pPr>
-        <w:pStyle w:val="ListParagraph"/>
-        <w:numPr>
-          <w:ilvl w:val="0"/>
-          <w:numId w:val="33"/>
-        </w:numPr>
-        <w:jc w:val="both"/>
-      </w:pPr>
-      <w:r>
-        <w:t>People objects will now save the correct data about the entrance</w:t>
-      </w:r>
-    </w:p>
-    <w:p>
-      <w:pPr>
-        <w:pStyle w:val="ListParagraph"/>
-        <w:numPr>
-          <w:ilvl w:val="0"/>
-          <w:numId w:val="33"/>
-        </w:numPr>
-        <w:jc w:val="both"/>
-      </w:pPr>
-      <w:r>
-        <w:t>Fixed a bug where the door a person enters the building through would not be properly opened from the file</w:t>
-      </w:r>
-      <w:r>
-        <w:t xml:space="preserve">, causing an exception to be thrown. </w:t>
-      </w:r>
-    </w:p>
-    <w:p>
-      <w:pPr>
-        <w:jc w:val="both"/>
-      </w:pPr>
-      <w:r>
-        <w:t>Other:</w:t>
-      </w:r>
-    </w:p>
-    <w:p>
-      <w:pPr>
-        <w:pStyle w:val="ListParagraph"/>
-        <w:numPr>
-          <w:ilvl w:val="0"/>
-          <w:numId w:val="35"/>
-        </w:numPr>
-        <w:jc w:val="both"/>
-      </w:pPr>
-      <w:r>
-        <w:t xml:space="preserve">Removed old, redundant code from the repository. </w:t>
-      </w:r>
-      <w:r>
-        <w:t xml:space="preserve"> </w:t>
-      </w:r>
-    </w:p>
-    <w:p>
-      <w:pPr>
-        <w:jc w:val="both"/>
-      </w:pPr>
-      <w:proofErr w:type="gramStart"/>
-      <w:r>
-        <w:t>Future Plans</w:t>
-      </w:r>
-      <w:proofErr w:type="gramEnd"/>
-      <w:r>
-        <w:t>:</w:t>
-      </w:r>
-    </w:p>
-    <w:p>
-      <w:pPr>
-        <w:pStyle w:val="ListParagraph"/>
-        <w:numPr>
-          <w:ilvl w:val="0"/>
-          <w:numId w:val="35"/>
-        </w:numPr>
-        <w:jc w:val="both"/>
-      </w:pPr>
-      <w:r>
-        <w:t>People who have exited the building will be disappear from the UI in animation mode (to show that they have exited the building).</w:t>
-      </w:r>
-    </w:p>
-    <w:p>
-      <w:pPr>
-        <w:pStyle w:val="ListParagraph"/>
-        <w:numPr>
-          <w:ilvl w:val="0"/>
-          <w:numId w:val="35"/>
-        </w:numPr>
-        <w:jc w:val="both"/>
-      </w:pPr>
-      <w:r>
-        <w:t>The people will have conversations</w:t>
-      </w:r>
-    </w:p>
-    <w:p>
-      <w:pPr>
-        <w:pStyle w:val="ListParagraph"/>
-        <w:numPr>
-          <w:ilvl w:val="0"/>
-          <w:numId w:val="35"/>
-        </w:numPr>
-        <w:jc w:val="both"/>
-      </w:pPr>
-      <w:r>
-        <w:t>Add multiple floors to the building</w:t>
-      </w:r>
-    </w:p>
-    <w:p>
-      <w:pPr>
-        <w:pStyle w:val="ListParagraph"/>
-        <w:numPr>
-          <w:ilvl w:val="0"/>
-          <w:numId w:val="35"/>
-        </w:numPr>
-        <w:jc w:val="both"/>
-      </w:pPr>
-      <w:r>
-        <w:lastRenderedPageBreak/>
-        <w:t xml:space="preserve">Improve the size of the UI windows so that functionality is displayed more easily. </w:t>
+          <w:numId w:val="37"/>
+        </w:numPr>
+        <w:jc w:val="both"/>
+      </w:pPr>
+      <w:r>
+        <w:t xml:space="preserve">The pathfinding code has been moved to a static method in its own class, removing its dependencies on some variables in the Person class and making it easier to debug. </w:t>
       </w:r>
     </w:p>
     <w:sectPr>
@@ -4206,6 +4368,119 @@
     </w:lvl>
   </w:abstractNum>
   <w:abstractNum w:abstractNumId="11" w15:restartNumberingAfterBreak="0">
+    <w:nsid w:val="2A937CB6"/>
+    <w:multiLevelType w:val="hybridMultilevel"/>
+    <w:tmpl w:val="03F055FE"/>
+    <w:lvl w:ilvl="0" w:tplc="08090001">
+      <w:start w:val="1"/>
+      <w:numFmt w:val="bullet"/>
+      <w:lvlText w:val=""/>
+      <w:lvlJc w:val="left"/>
+      <w:pPr>
+        <w:ind w:left="720" w:hanging="360"/>
+      </w:pPr>
+      <w:rPr>
+        <w:rFonts w:ascii="Symbol" w:hAnsi="Symbol" w:hint="default"/>
+      </w:rPr>
+    </w:lvl>
+    <w:lvl w:ilvl="1" w:tplc="08090003" w:tentative="1">
+      <w:start w:val="1"/>
+      <w:numFmt w:val="bullet"/>
+      <w:lvlText w:val="o"/>
+      <w:lvlJc w:val="left"/>
+      <w:pPr>
+        <w:ind w:left="1440" w:hanging="360"/>
+      </w:pPr>
+      <w:rPr>
+        <w:rFonts w:ascii="Courier New" w:hAnsi="Courier New" w:cs="Courier New" w:hint="default"/>
+      </w:rPr>
+    </w:lvl>
+    <w:lvl w:ilvl="2" w:tplc="08090005" w:tentative="1">
+      <w:start w:val="1"/>
+      <w:numFmt w:val="bullet"/>
+      <w:lvlText w:val=""/>
+      <w:lvlJc w:val="left"/>
+      <w:pPr>
+        <w:ind w:left="2160" w:hanging="360"/>
+      </w:pPr>
+      <w:rPr>
+        <w:rFonts w:ascii="Wingdings" w:hAnsi="Wingdings" w:hint="default"/>
+      </w:rPr>
+    </w:lvl>
+    <w:lvl w:ilvl="3" w:tplc="08090001" w:tentative="1">
+      <w:start w:val="1"/>
+      <w:numFmt w:val="bullet"/>
+      <w:lvlText w:val=""/>
+      <w:lvlJc w:val="left"/>
+      <w:pPr>
+        <w:ind w:left="2880" w:hanging="360"/>
+      </w:pPr>
+      <w:rPr>
+        <w:rFonts w:ascii="Symbol" w:hAnsi="Symbol" w:hint="default"/>
+      </w:rPr>
+    </w:lvl>
+    <w:lvl w:ilvl="4" w:tplc="08090003" w:tentative="1">
+      <w:start w:val="1"/>
+      <w:numFmt w:val="bullet"/>
+      <w:lvlText w:val="o"/>
+      <w:lvlJc w:val="left"/>
+      <w:pPr>
+        <w:ind w:left="3600" w:hanging="360"/>
+      </w:pPr>
+      <w:rPr>
+        <w:rFonts w:ascii="Courier New" w:hAnsi="Courier New" w:cs="Courier New" w:hint="default"/>
+      </w:rPr>
+    </w:lvl>
+    <w:lvl w:ilvl="5" w:tplc="08090005" w:tentative="1">
+      <w:start w:val="1"/>
+      <w:numFmt w:val="bullet"/>
+      <w:lvlText w:val=""/>
+      <w:lvlJc w:val="left"/>
+      <w:pPr>
+        <w:ind w:left="4320" w:hanging="360"/>
+      </w:pPr>
+      <w:rPr>
+        <w:rFonts w:ascii="Wingdings" w:hAnsi="Wingdings" w:hint="default"/>
+      </w:rPr>
+    </w:lvl>
+    <w:lvl w:ilvl="6" w:tplc="08090001" w:tentative="1">
+      <w:start w:val="1"/>
+      <w:numFmt w:val="bullet"/>
+      <w:lvlText w:val=""/>
+      <w:lvlJc w:val="left"/>
+      <w:pPr>
+        <w:ind w:left="5040" w:hanging="360"/>
+      </w:pPr>
+      <w:rPr>
+        <w:rFonts w:ascii="Symbol" w:hAnsi="Symbol" w:hint="default"/>
+      </w:rPr>
+    </w:lvl>
+    <w:lvl w:ilvl="7" w:tplc="08090003" w:tentative="1">
+      <w:start w:val="1"/>
+      <w:numFmt w:val="bullet"/>
+      <w:lvlText w:val="o"/>
+      <w:lvlJc w:val="left"/>
+      <w:pPr>
+        <w:ind w:left="5760" w:hanging="360"/>
+      </w:pPr>
+      <w:rPr>
+        <w:rFonts w:ascii="Courier New" w:hAnsi="Courier New" w:cs="Courier New" w:hint="default"/>
+      </w:rPr>
+    </w:lvl>
+    <w:lvl w:ilvl="8" w:tplc="08090005" w:tentative="1">
+      <w:start w:val="1"/>
+      <w:numFmt w:val="bullet"/>
+      <w:lvlText w:val=""/>
+      <w:lvlJc w:val="left"/>
+      <w:pPr>
+        <w:ind w:left="6480" w:hanging="360"/>
+      </w:pPr>
+      <w:rPr>
+        <w:rFonts w:ascii="Wingdings" w:hAnsi="Wingdings" w:hint="default"/>
+      </w:rPr>
+    </w:lvl>
+  </w:abstractNum>
+  <w:abstractNum w:abstractNumId="12" w15:restartNumberingAfterBreak="0">
     <w:nsid w:val="2AFF3F89"/>
     <w:multiLevelType w:val="hybridMultilevel"/>
     <w:tmpl w:val="36F85550"/>
@@ -4318,7 +4593,7 @@
       </w:rPr>
     </w:lvl>
   </w:abstractNum>
-  <w:abstractNum w:abstractNumId="12" w15:restartNumberingAfterBreak="0">
+  <w:abstractNum w:abstractNumId="13" w15:restartNumberingAfterBreak="0">
     <w:nsid w:val="31D870A7"/>
     <w:multiLevelType w:val="hybridMultilevel"/>
     <w:tmpl w:val="2FD2DDB8"/>
@@ -4431,7 +4706,7 @@
       </w:rPr>
     </w:lvl>
   </w:abstractNum>
-  <w:abstractNum w:abstractNumId="13" w15:restartNumberingAfterBreak="0">
+  <w:abstractNum w:abstractNumId="14" w15:restartNumberingAfterBreak="0">
     <w:nsid w:val="337D0D25"/>
     <w:multiLevelType w:val="hybridMultilevel"/>
     <w:tmpl w:val="DCFC2F88"/>
@@ -4544,7 +4819,7 @@
       </w:rPr>
     </w:lvl>
   </w:abstractNum>
-  <w:abstractNum w:abstractNumId="14" w15:restartNumberingAfterBreak="0">
+  <w:abstractNum w:abstractNumId="15" w15:restartNumberingAfterBreak="0">
     <w:nsid w:val="3540243B"/>
     <w:multiLevelType w:val="hybridMultilevel"/>
     <w:tmpl w:val="5C06E97C"/>
@@ -4657,7 +4932,7 @@
       </w:rPr>
     </w:lvl>
   </w:abstractNum>
-  <w:abstractNum w:abstractNumId="15" w15:restartNumberingAfterBreak="0">
+  <w:abstractNum w:abstractNumId="16" w15:restartNumberingAfterBreak="0">
     <w:nsid w:val="406E780C"/>
     <w:multiLevelType w:val="hybridMultilevel"/>
     <w:tmpl w:val="7C5C5234"/>
@@ -4770,7 +5045,7 @@
       </w:rPr>
     </w:lvl>
   </w:abstractNum>
-  <w:abstractNum w:abstractNumId="16" w15:restartNumberingAfterBreak="0">
+  <w:abstractNum w:abstractNumId="17" w15:restartNumberingAfterBreak="0">
     <w:nsid w:val="49673029"/>
     <w:multiLevelType w:val="hybridMultilevel"/>
     <w:tmpl w:val="B3EC03C2"/>
@@ -4883,7 +5158,7 @@
       </w:rPr>
     </w:lvl>
   </w:abstractNum>
-  <w:abstractNum w:abstractNumId="17" w15:restartNumberingAfterBreak="0">
+  <w:abstractNum w:abstractNumId="18" w15:restartNumberingAfterBreak="0">
     <w:nsid w:val="4C6A3639"/>
     <w:multiLevelType w:val="hybridMultilevel"/>
     <w:tmpl w:val="B5E458DA"/>
@@ -4996,7 +5271,7 @@
       </w:rPr>
     </w:lvl>
   </w:abstractNum>
-  <w:abstractNum w:abstractNumId="18" w15:restartNumberingAfterBreak="0">
+  <w:abstractNum w:abstractNumId="19" w15:restartNumberingAfterBreak="0">
     <w:nsid w:val="4CB45CD9"/>
     <w:multiLevelType w:val="hybridMultilevel"/>
     <w:tmpl w:val="973EBBEE"/>
@@ -5109,7 +5384,7 @@
       </w:rPr>
     </w:lvl>
   </w:abstractNum>
-  <w:abstractNum w:abstractNumId="19" w15:restartNumberingAfterBreak="0">
+  <w:abstractNum w:abstractNumId="20" w15:restartNumberingAfterBreak="0">
     <w:nsid w:val="53CE3CF2"/>
     <w:multiLevelType w:val="hybridMultilevel"/>
     <w:tmpl w:val="7E2031EA"/>
@@ -5222,7 +5497,7 @@
       </w:rPr>
     </w:lvl>
   </w:abstractNum>
-  <w:abstractNum w:abstractNumId="20" w15:restartNumberingAfterBreak="0">
+  <w:abstractNum w:abstractNumId="21" w15:restartNumberingAfterBreak="0">
     <w:nsid w:val="59D20810"/>
     <w:multiLevelType w:val="hybridMultilevel"/>
     <w:tmpl w:val="F6884074"/>
@@ -5335,7 +5610,7 @@
       </w:rPr>
     </w:lvl>
   </w:abstractNum>
-  <w:abstractNum w:abstractNumId="21" w15:restartNumberingAfterBreak="0">
+  <w:abstractNum w:abstractNumId="22" w15:restartNumberingAfterBreak="0">
     <w:nsid w:val="60696845"/>
     <w:multiLevelType w:val="hybridMultilevel"/>
     <w:tmpl w:val="B876151A"/>
@@ -5448,7 +5723,7 @@
       </w:rPr>
     </w:lvl>
   </w:abstractNum>
-  <w:abstractNum w:abstractNumId="22" w15:restartNumberingAfterBreak="0">
+  <w:abstractNum w:abstractNumId="23" w15:restartNumberingAfterBreak="0">
     <w:nsid w:val="61181F70"/>
     <w:multiLevelType w:val="hybridMultilevel"/>
     <w:tmpl w:val="6BB458A8"/>
@@ -5561,7 +5836,7 @@
       </w:rPr>
     </w:lvl>
   </w:abstractNum>
-  <w:abstractNum w:abstractNumId="23" w15:restartNumberingAfterBreak="0">
+  <w:abstractNum w:abstractNumId="24" w15:restartNumberingAfterBreak="0">
     <w:nsid w:val="62F22EF9"/>
     <w:multiLevelType w:val="hybridMultilevel"/>
     <w:tmpl w:val="99D02A60"/>
@@ -5674,7 +5949,7 @@
       </w:rPr>
     </w:lvl>
   </w:abstractNum>
-  <w:abstractNum w:abstractNumId="24" w15:restartNumberingAfterBreak="0">
+  <w:abstractNum w:abstractNumId="25" w15:restartNumberingAfterBreak="0">
     <w:nsid w:val="68B662B0"/>
     <w:multiLevelType w:val="hybridMultilevel"/>
     <w:tmpl w:val="22240C74"/>
@@ -5787,7 +6062,120 @@
       </w:rPr>
     </w:lvl>
   </w:abstractNum>
-  <w:abstractNum w:abstractNumId="25" w15:restartNumberingAfterBreak="0">
+  <w:abstractNum w:abstractNumId="26" w15:restartNumberingAfterBreak="0">
+    <w:nsid w:val="6B4630FC"/>
+    <w:multiLevelType w:val="hybridMultilevel"/>
+    <w:tmpl w:val="4C943670"/>
+    <w:lvl w:ilvl="0" w:tplc="08090001">
+      <w:start w:val="1"/>
+      <w:numFmt w:val="bullet"/>
+      <w:lvlText w:val=""/>
+      <w:lvlJc w:val="left"/>
+      <w:pPr>
+        <w:ind w:left="720" w:hanging="360"/>
+      </w:pPr>
+      <w:rPr>
+        <w:rFonts w:ascii="Symbol" w:hAnsi="Symbol" w:hint="default"/>
+      </w:rPr>
+    </w:lvl>
+    <w:lvl w:ilvl="1" w:tplc="08090003" w:tentative="1">
+      <w:start w:val="1"/>
+      <w:numFmt w:val="bullet"/>
+      <w:lvlText w:val="o"/>
+      <w:lvlJc w:val="left"/>
+      <w:pPr>
+        <w:ind w:left="1440" w:hanging="360"/>
+      </w:pPr>
+      <w:rPr>
+        <w:rFonts w:ascii="Courier New" w:hAnsi="Courier New" w:cs="Courier New" w:hint="default"/>
+      </w:rPr>
+    </w:lvl>
+    <w:lvl w:ilvl="2" w:tplc="08090005" w:tentative="1">
+      <w:start w:val="1"/>
+      <w:numFmt w:val="bullet"/>
+      <w:lvlText w:val=""/>
+      <w:lvlJc w:val="left"/>
+      <w:pPr>
+        <w:ind w:left="2160" w:hanging="360"/>
+      </w:pPr>
+      <w:rPr>
+        <w:rFonts w:ascii="Wingdings" w:hAnsi="Wingdings" w:hint="default"/>
+      </w:rPr>
+    </w:lvl>
+    <w:lvl w:ilvl="3" w:tplc="08090001" w:tentative="1">
+      <w:start w:val="1"/>
+      <w:numFmt w:val="bullet"/>
+      <w:lvlText w:val=""/>
+      <w:lvlJc w:val="left"/>
+      <w:pPr>
+        <w:ind w:left="2880" w:hanging="360"/>
+      </w:pPr>
+      <w:rPr>
+        <w:rFonts w:ascii="Symbol" w:hAnsi="Symbol" w:hint="default"/>
+      </w:rPr>
+    </w:lvl>
+    <w:lvl w:ilvl="4" w:tplc="08090003" w:tentative="1">
+      <w:start w:val="1"/>
+      <w:numFmt w:val="bullet"/>
+      <w:lvlText w:val="o"/>
+      <w:lvlJc w:val="left"/>
+      <w:pPr>
+        <w:ind w:left="3600" w:hanging="360"/>
+      </w:pPr>
+      <w:rPr>
+        <w:rFonts w:ascii="Courier New" w:hAnsi="Courier New" w:cs="Courier New" w:hint="default"/>
+      </w:rPr>
+    </w:lvl>
+    <w:lvl w:ilvl="5" w:tplc="08090005" w:tentative="1">
+      <w:start w:val="1"/>
+      <w:numFmt w:val="bullet"/>
+      <w:lvlText w:val=""/>
+      <w:lvlJc w:val="left"/>
+      <w:pPr>
+        <w:ind w:left="4320" w:hanging="360"/>
+      </w:pPr>
+      <w:rPr>
+        <w:rFonts w:ascii="Wingdings" w:hAnsi="Wingdings" w:hint="default"/>
+      </w:rPr>
+    </w:lvl>
+    <w:lvl w:ilvl="6" w:tplc="08090001" w:tentative="1">
+      <w:start w:val="1"/>
+      <w:numFmt w:val="bullet"/>
+      <w:lvlText w:val=""/>
+      <w:lvlJc w:val="left"/>
+      <w:pPr>
+        <w:ind w:left="5040" w:hanging="360"/>
+      </w:pPr>
+      <w:rPr>
+        <w:rFonts w:ascii="Symbol" w:hAnsi="Symbol" w:hint="default"/>
+      </w:rPr>
+    </w:lvl>
+    <w:lvl w:ilvl="7" w:tplc="08090003" w:tentative="1">
+      <w:start w:val="1"/>
+      <w:numFmt w:val="bullet"/>
+      <w:lvlText w:val="o"/>
+      <w:lvlJc w:val="left"/>
+      <w:pPr>
+        <w:ind w:left="5760" w:hanging="360"/>
+      </w:pPr>
+      <w:rPr>
+        <w:rFonts w:ascii="Courier New" w:hAnsi="Courier New" w:cs="Courier New" w:hint="default"/>
+      </w:rPr>
+    </w:lvl>
+    <w:lvl w:ilvl="8" w:tplc="08090005" w:tentative="1">
+      <w:start w:val="1"/>
+      <w:numFmt w:val="bullet"/>
+      <w:lvlText w:val=""/>
+      <w:lvlJc w:val="left"/>
+      <w:pPr>
+        <w:ind w:left="6480" w:hanging="360"/>
+      </w:pPr>
+      <w:rPr>
+        <w:rFonts w:ascii="Wingdings" w:hAnsi="Wingdings" w:hint="default"/>
+      </w:rPr>
+    </w:lvl>
+  </w:abstractNum>
+  <w:abstractNum w:abstractNumId="27" w15:restartNumberingAfterBreak="0">
     <w:nsid w:val="6D6F14B9"/>
     <w:multiLevelType w:val="hybridMultilevel"/>
     <w:tmpl w:val="5868F240"/>
@@ -5900,7 +6288,7 @@
       </w:rPr>
     </w:lvl>
   </w:abstractNum>
-  <w:abstractNum w:abstractNumId="26" w15:restartNumberingAfterBreak="0">
+  <w:abstractNum w:abstractNumId="28" w15:restartNumberingAfterBreak="0">
     <w:nsid w:val="6EF335A7"/>
     <w:multiLevelType w:val="hybridMultilevel"/>
     <w:tmpl w:val="2E6A184E"/>
@@ -6013,7 +6401,7 @@
       </w:rPr>
     </w:lvl>
   </w:abstractNum>
-  <w:abstractNum w:abstractNumId="27" w15:restartNumberingAfterBreak="0">
+  <w:abstractNum w:abstractNumId="29" w15:restartNumberingAfterBreak="0">
     <w:nsid w:val="735733F9"/>
     <w:multiLevelType w:val="hybridMultilevel"/>
     <w:tmpl w:val="4016DC0E"/>
@@ -6126,7 +6514,7 @@
       </w:rPr>
     </w:lvl>
   </w:abstractNum>
-  <w:abstractNum w:abstractNumId="28" w15:restartNumberingAfterBreak="0">
+  <w:abstractNum w:abstractNumId="30" w15:restartNumberingAfterBreak="0">
     <w:nsid w:val="743023D6"/>
     <w:multiLevelType w:val="hybridMultilevel"/>
     <w:tmpl w:val="1BB655C6"/>
@@ -6239,7 +6627,7 @@
       </w:rPr>
     </w:lvl>
   </w:abstractNum>
-  <w:abstractNum w:abstractNumId="29" w15:restartNumberingAfterBreak="0">
+  <w:abstractNum w:abstractNumId="31" w15:restartNumberingAfterBreak="0">
     <w:nsid w:val="746A5E7C"/>
     <w:multiLevelType w:val="hybridMultilevel"/>
     <w:tmpl w:val="39200604"/>
@@ -6352,7 +6740,7 @@
       </w:rPr>
     </w:lvl>
   </w:abstractNum>
-  <w:abstractNum w:abstractNumId="30" w15:restartNumberingAfterBreak="0">
+  <w:abstractNum w:abstractNumId="32" w15:restartNumberingAfterBreak="0">
     <w:nsid w:val="751D385E"/>
     <w:multiLevelType w:val="hybridMultilevel"/>
     <w:tmpl w:val="7B2A6CA0"/>
@@ -6465,7 +6853,7 @@
       </w:rPr>
     </w:lvl>
   </w:abstractNum>
-  <w:abstractNum w:abstractNumId="31" w15:restartNumberingAfterBreak="0">
+  <w:abstractNum w:abstractNumId="33" w15:restartNumberingAfterBreak="0">
     <w:nsid w:val="761A2393"/>
     <w:multiLevelType w:val="hybridMultilevel"/>
     <w:tmpl w:val="0B2E6698"/>
@@ -6578,7 +6966,7 @@
       </w:rPr>
     </w:lvl>
   </w:abstractNum>
-  <w:abstractNum w:abstractNumId="32" w15:restartNumberingAfterBreak="0">
+  <w:abstractNum w:abstractNumId="34" w15:restartNumberingAfterBreak="0">
     <w:nsid w:val="78565504"/>
     <w:multiLevelType w:val="hybridMultilevel"/>
     <w:tmpl w:val="A358F166"/>
@@ -6691,7 +7079,7 @@
       </w:rPr>
     </w:lvl>
   </w:abstractNum>
-  <w:abstractNum w:abstractNumId="33" w15:restartNumberingAfterBreak="0">
+  <w:abstractNum w:abstractNumId="35" w15:restartNumberingAfterBreak="0">
     <w:nsid w:val="7D450A58"/>
     <w:multiLevelType w:val="hybridMultilevel"/>
     <w:tmpl w:val="233625FE"/>
@@ -6804,7 +7192,7 @@
       </w:rPr>
     </w:lvl>
   </w:abstractNum>
-  <w:abstractNum w:abstractNumId="34" w15:restartNumberingAfterBreak="0">
+  <w:abstractNum w:abstractNumId="36" w15:restartNumberingAfterBreak="0">
     <w:nsid w:val="7F356DAE"/>
     <w:multiLevelType w:val="hybridMultilevel"/>
     <w:tmpl w:val="F1DC4F4A"/>
@@ -6894,58 +7282,58 @@
     </w:lvl>
   </w:abstractNum>
   <w:num w:numId="1">
-    <w:abstractNumId w:val="25"/>
+    <w:abstractNumId w:val="27"/>
   </w:num>
   <w:num w:numId="2">
     <w:abstractNumId w:val="5"/>
   </w:num>
   <w:num w:numId="3">
-    <w:abstractNumId w:val="20"/>
+    <w:abstractNumId w:val="21"/>
   </w:num>
   <w:num w:numId="4">
-    <w:abstractNumId w:val="34"/>
+    <w:abstractNumId w:val="36"/>
   </w:num>
   <w:num w:numId="5">
-    <w:abstractNumId w:val="11"/>
+    <w:abstractNumId w:val="12"/>
   </w:num>
   <w:num w:numId="6">
-    <w:abstractNumId w:val="31"/>
+    <w:abstractNumId w:val="33"/>
   </w:num>
   <w:num w:numId="7">
     <w:abstractNumId w:val="7"/>
   </w:num>
   <w:num w:numId="8">
-    <w:abstractNumId w:val="21"/>
+    <w:abstractNumId w:val="22"/>
   </w:num>
   <w:num w:numId="9">
-    <w:abstractNumId w:val="26"/>
+    <w:abstractNumId w:val="28"/>
   </w:num>
   <w:num w:numId="10">
-    <w:abstractNumId w:val="14"/>
+    <w:abstractNumId w:val="15"/>
   </w:num>
   <w:num w:numId="11">
-    <w:abstractNumId w:val="12"/>
+    <w:abstractNumId w:val="13"/>
   </w:num>
   <w:num w:numId="12">
     <w:abstractNumId w:val="8"/>
   </w:num>
   <w:num w:numId="13">
-    <w:abstractNumId w:val="15"/>
+    <w:abstractNumId w:val="16"/>
   </w:num>
   <w:num w:numId="14">
-    <w:abstractNumId w:val="18"/>
+    <w:abstractNumId w:val="19"/>
   </w:num>
   <w:num w:numId="15">
-    <w:abstractNumId w:val="28"/>
+    <w:abstractNumId w:val="30"/>
   </w:num>
   <w:num w:numId="16">
-    <w:abstractNumId w:val="13"/>
+    <w:abstractNumId w:val="14"/>
   </w:num>
   <w:num w:numId="17">
-    <w:abstractNumId w:val="24"/>
+    <w:abstractNumId w:val="25"/>
   </w:num>
   <w:num w:numId="18">
-    <w:abstractNumId w:val="30"/>
+    <w:abstractNumId w:val="32"/>
   </w:num>
   <w:num w:numId="19">
     <w:abstractNumId w:val="6"/>
@@ -6954,37 +7342,37 @@
     <w:abstractNumId w:val="1"/>
   </w:num>
   <w:num w:numId="21">
-    <w:abstractNumId w:val="19"/>
+    <w:abstractNumId w:val="20"/>
   </w:num>
   <w:num w:numId="22">
-    <w:abstractNumId w:val="32"/>
+    <w:abstractNumId w:val="34"/>
   </w:num>
   <w:num w:numId="23">
     <w:abstractNumId w:val="10"/>
   </w:num>
   <w:num w:numId="24">
-    <w:abstractNumId w:val="17"/>
+    <w:abstractNumId w:val="18"/>
   </w:num>
   <w:num w:numId="25">
     <w:abstractNumId w:val="2"/>
   </w:num>
   <w:num w:numId="26">
-    <w:abstractNumId w:val="16"/>
+    <w:abstractNumId w:val="17"/>
   </w:num>
   <w:num w:numId="27">
-    <w:abstractNumId w:val="22"/>
+    <w:abstractNumId w:val="23"/>
   </w:num>
   <w:num w:numId="28">
     <w:abstractNumId w:val="4"/>
   </w:num>
   <w:num w:numId="29">
-    <w:abstractNumId w:val="33"/>
+    <w:abstractNumId w:val="35"/>
   </w:num>
   <w:num w:numId="30">
-    <w:abstractNumId w:val="27"/>
+    <w:abstractNumId w:val="29"/>
   </w:num>
   <w:num w:numId="31">
-    <w:abstractNumId w:val="23"/>
+    <w:abstractNumId w:val="24"/>
   </w:num>
   <w:num w:numId="32">
     <w:abstractNumId w:val="0"/>
@@ -6996,7 +7384,13 @@
     <w:abstractNumId w:val="9"/>
   </w:num>
   <w:num w:numId="35">
-    <w:abstractNumId w:val="29"/>
+    <w:abstractNumId w:val="31"/>
+  </w:num>
+  <w:num w:numId="36">
+    <w:abstractNumId w:val="11"/>
+  </w:num>
+  <w:num w:numId="37">
+    <w:abstractNumId w:val="26"/>
   </w:num>
 </w:numbering>
 </file>
@@ -7806,7 +8200,7 @@
 </file>
 
 <file path=customXml/itemProps1.xml><?xml version="1.0" encoding="utf-8"?>
-<ds:datastoreItem xmlns:ds="http://schemas.openxmlformats.org/officeDocument/2006/customXml" ds:itemID="{99DF9E59-AA21-4B9E-952D-79AB0D8347BF}">
+<ds:datastoreItem xmlns:ds="http://schemas.openxmlformats.org/officeDocument/2006/customXml" ds:itemID="{48CC6093-9C23-411E-BEA4-BCE23F0EE643}">
   <ds:schemaRefs>
     <ds:schemaRef ds:uri="http://schemas.openxmlformats.org/officeDocument/2006/bibliography"/>
   </ds:schemaRefs>

</xml_diff>

<commit_message>
Added unit testing framework and unit tests for pathfinding algorithm
</commit_message>
<xml_diff>
--- a/Log Book.docx
+++ b/Log Book.docx
@@ -3096,20 +3096,251 @@
       <w:r>
         <w:t xml:space="preserve">. </w:t>
       </w:r>
+    </w:p>
+    <w:p>
+      <w:pPr>
+        <w:pStyle w:val="ListParagraph"/>
+        <w:numPr>
+          <w:ilvl w:val="0"/>
+          <w:numId w:val="37"/>
+        </w:numPr>
+        <w:jc w:val="both"/>
+      </w:pPr>
+      <w:r>
+        <w:t xml:space="preserve">The pathfinding code has been moved to a static method in its own class, removing its dependencies on some variables in the Person class and making it easier to debug. </w:t>
+      </w:r>
+    </w:p>
+    <w:p>
+      <w:pPr>
+        <w:jc w:val="both"/>
+        <w:rPr>
+          <w:u w:val="single"/>
+        </w:rPr>
+      </w:pPr>
+      <w:r>
+        <w:rPr>
+          <w:u w:val="single"/>
+        </w:rPr>
+        <w:t>04/04/2019</w:t>
+      </w:r>
+    </w:p>
+    <w:p>
+      <w:pPr>
+        <w:jc w:val="both"/>
+      </w:pPr>
+      <w:r>
+        <w:t>Bug Fixes:</w:t>
+      </w:r>
+    </w:p>
+    <w:p>
+      <w:pPr>
+        <w:pStyle w:val="ListParagraph"/>
+        <w:numPr>
+          <w:ilvl w:val="0"/>
+          <w:numId w:val="38"/>
+        </w:numPr>
+        <w:jc w:val="both"/>
+      </w:pPr>
+      <w:r>
+        <w:t xml:space="preserve">Fixed an issue where some entrances to the building would </w:t>
+      </w:r>
+      <w:proofErr w:type="gramStart"/>
+      <w:r>
+        <w:t>be seen as</w:t>
+      </w:r>
+      <w:proofErr w:type="gramEnd"/>
+      <w:r>
+        <w:t xml:space="preserve"> not traversable by the pathfinding algorithm, when in fact they were traversable. Entrances are now correctly traversable.</w:t>
+      </w:r>
+    </w:p>
+    <w:p>
+      <w:pPr>
+        <w:pStyle w:val="ListParagraph"/>
+        <w:numPr>
+          <w:ilvl w:val="0"/>
+          <w:numId w:val="38"/>
+        </w:numPr>
+        <w:jc w:val="both"/>
+      </w:pPr>
+      <w:r>
+        <w:t xml:space="preserve">Fixed an issue where people would not leave the building after they had completed their timetable. </w:t>
+      </w:r>
+    </w:p>
+    <w:p>
+      <w:pPr>
+        <w:jc w:val="both"/>
+      </w:pPr>
+      <w:r>
+        <w:t>Features:</w:t>
+      </w:r>
+    </w:p>
+    <w:p>
+      <w:pPr>
+        <w:pStyle w:val="ListParagraph"/>
+        <w:numPr>
+          <w:ilvl w:val="0"/>
+          <w:numId w:val="38"/>
+        </w:numPr>
+        <w:jc w:val="both"/>
+      </w:pPr>
+      <w:r>
+        <w:t>Added a fire alarm feature; the user can trigger the fire alarm at any point in the simulation, and all the people in the building will immediately exit the building via the nearest exit.</w:t>
+      </w:r>
+    </w:p>
+    <w:p>
+      <w:pPr>
+        <w:pStyle w:val="ListParagraph"/>
+        <w:numPr>
+          <w:ilvl w:val="0"/>
+          <w:numId w:val="38"/>
+        </w:numPr>
+        <w:jc w:val="both"/>
+      </w:pPr>
+      <w:r>
+        <w:t>The fire alarm can be triggered by an option in the menu bar.</w:t>
+      </w:r>
+    </w:p>
+    <w:p>
+      <w:pPr>
+        <w:jc w:val="both"/>
+      </w:pPr>
+      <w:r>
+        <w:t>Testing:</w:t>
+      </w:r>
+    </w:p>
+    <w:p>
+      <w:pPr>
+        <w:pStyle w:val="ListParagraph"/>
+        <w:numPr>
+          <w:ilvl w:val="0"/>
+          <w:numId w:val="39"/>
+        </w:numPr>
+        <w:jc w:val="both"/>
+      </w:pPr>
+      <w:r>
+        <w:t xml:space="preserve">Added </w:t>
+      </w:r>
+      <w:proofErr w:type="spellStart"/>
+      <w:r>
+        <w:t>junit</w:t>
+      </w:r>
+      <w:proofErr w:type="spellEnd"/>
+      <w:r>
+        <w:t xml:space="preserve"> to maven dependency file</w:t>
+      </w:r>
+    </w:p>
+    <w:p>
+      <w:pPr>
+        <w:pStyle w:val="ListParagraph"/>
+        <w:numPr>
+          <w:ilvl w:val="0"/>
+          <w:numId w:val="39"/>
+        </w:numPr>
+        <w:jc w:val="both"/>
+      </w:pPr>
+      <w:r>
+        <w:t>Started to create unit tests and integration tests for new code</w:t>
+      </w:r>
+    </w:p>
+    <w:p>
+      <w:pPr>
+        <w:jc w:val="both"/>
+      </w:pPr>
+    </w:p>
+    <w:p>
+      <w:pPr>
+        <w:jc w:val="both"/>
+      </w:pPr>
+    </w:p>
+    <w:p>
+      <w:pPr>
+        <w:jc w:val="both"/>
+      </w:pPr>
+    </w:p>
+    <w:p>
+      <w:pPr>
+        <w:jc w:val="both"/>
+      </w:pPr>
+    </w:p>
+    <w:p>
+      <w:pPr>
+        <w:jc w:val="both"/>
+        <w:rPr>
+          <w:u w:val="single"/>
+        </w:rPr>
+      </w:pPr>
+      <w:r>
+        <w:rPr>
+          <w:u w:val="single"/>
+        </w:rPr>
+        <w:lastRenderedPageBreak/>
+        <w:t>05/04/2019</w:t>
+      </w:r>
+    </w:p>
+    <w:p>
+      <w:pPr>
+        <w:jc w:val="both"/>
+      </w:pPr>
+      <w:r>
+        <w:t>Bug Fixes:</w:t>
+      </w:r>
+    </w:p>
+    <w:p>
+      <w:pPr>
+        <w:pStyle w:val="ListParagraph"/>
+        <w:numPr>
+          <w:ilvl w:val="0"/>
+          <w:numId w:val="41"/>
+        </w:numPr>
+        <w:jc w:val="both"/>
+      </w:pPr>
+      <w:r>
+        <w:t xml:space="preserve">Fixed a bug where the </w:t>
+      </w:r>
+      <w:r>
+        <w:t>pathfinding algorithm would get stuck in an infinite loop if the target coordinate was a valid coordinate, but the</w:t>
+      </w:r>
+      <w:r>
+        <w:t xml:space="preserve">re was no path to the target coordinate. The pathfinding algorithm now returns a null path in this case as expected. </w:t>
+      </w:r>
+    </w:p>
+    <w:p>
+      <w:pPr>
+        <w:pStyle w:val="ListParagraph"/>
+        <w:numPr>
+          <w:ilvl w:val="0"/>
+          <w:numId w:val="41"/>
+        </w:numPr>
+        <w:jc w:val="both"/>
+      </w:pPr>
+      <w:r>
+        <w:t xml:space="preserve">Fixed a bug where sometimes a person would go outside the bounds of the building. People will no longer go outside the bounds of the building to reach a target location. </w:t>
+      </w:r>
       <w:bookmarkStart w:id="0" w:name="_GoBack"/>
       <w:bookmarkEnd w:id="0"/>
     </w:p>
     <w:p>
       <w:pPr>
-        <w:pStyle w:val="ListParagraph"/>
-        <w:numPr>
-          <w:ilvl w:val="0"/>
-          <w:numId w:val="37"/>
-        </w:numPr>
-        <w:jc w:val="both"/>
-      </w:pPr>
-      <w:r>
-        <w:t xml:space="preserve">The pathfinding code has been moved to a static method in its own class, removing its dependencies on some variables in the Person class and making it easier to debug. </w:t>
+        <w:jc w:val="both"/>
+      </w:pPr>
+      <w:r>
+        <w:t>Testing:</w:t>
+      </w:r>
+    </w:p>
+    <w:p>
+      <w:pPr>
+        <w:pStyle w:val="ListParagraph"/>
+        <w:numPr>
+          <w:ilvl w:val="0"/>
+          <w:numId w:val="40"/>
+        </w:numPr>
+        <w:jc w:val="both"/>
+      </w:pPr>
+      <w:r>
+        <w:t>Created unit tests for pathfinding algorithm</w:t>
+      </w:r>
+      <w:r>
+        <w:t xml:space="preserve">- covered a case where a path exists and a case where there is no available path to the target coordinate. </w:t>
       </w:r>
     </w:p>
     <w:sectPr>
@@ -4933,6 +5164,119 @@
     </w:lvl>
   </w:abstractNum>
   <w:abstractNum w:abstractNumId="16" w15:restartNumberingAfterBreak="0">
+    <w:nsid w:val="3E7F54EC"/>
+    <w:multiLevelType w:val="hybridMultilevel"/>
+    <w:tmpl w:val="6238658E"/>
+    <w:lvl w:ilvl="0" w:tplc="08090001">
+      <w:start w:val="1"/>
+      <w:numFmt w:val="bullet"/>
+      <w:lvlText w:val=""/>
+      <w:lvlJc w:val="left"/>
+      <w:pPr>
+        <w:ind w:left="720" w:hanging="360"/>
+      </w:pPr>
+      <w:rPr>
+        <w:rFonts w:ascii="Symbol" w:hAnsi="Symbol" w:hint="default"/>
+      </w:rPr>
+    </w:lvl>
+    <w:lvl w:ilvl="1" w:tplc="08090003" w:tentative="1">
+      <w:start w:val="1"/>
+      <w:numFmt w:val="bullet"/>
+      <w:lvlText w:val="o"/>
+      <w:lvlJc w:val="left"/>
+      <w:pPr>
+        <w:ind w:left="1440" w:hanging="360"/>
+      </w:pPr>
+      <w:rPr>
+        <w:rFonts w:ascii="Courier New" w:hAnsi="Courier New" w:cs="Courier New" w:hint="default"/>
+      </w:rPr>
+    </w:lvl>
+    <w:lvl w:ilvl="2" w:tplc="08090005" w:tentative="1">
+      <w:start w:val="1"/>
+      <w:numFmt w:val="bullet"/>
+      <w:lvlText w:val=""/>
+      <w:lvlJc w:val="left"/>
+      <w:pPr>
+        <w:ind w:left="2160" w:hanging="360"/>
+      </w:pPr>
+      <w:rPr>
+        <w:rFonts w:ascii="Wingdings" w:hAnsi="Wingdings" w:hint="default"/>
+      </w:rPr>
+    </w:lvl>
+    <w:lvl w:ilvl="3" w:tplc="08090001" w:tentative="1">
+      <w:start w:val="1"/>
+      <w:numFmt w:val="bullet"/>
+      <w:lvlText w:val=""/>
+      <w:lvlJc w:val="left"/>
+      <w:pPr>
+        <w:ind w:left="2880" w:hanging="360"/>
+      </w:pPr>
+      <w:rPr>
+        <w:rFonts w:ascii="Symbol" w:hAnsi="Symbol" w:hint="default"/>
+      </w:rPr>
+    </w:lvl>
+    <w:lvl w:ilvl="4" w:tplc="08090003" w:tentative="1">
+      <w:start w:val="1"/>
+      <w:numFmt w:val="bullet"/>
+      <w:lvlText w:val="o"/>
+      <w:lvlJc w:val="left"/>
+      <w:pPr>
+        <w:ind w:left="3600" w:hanging="360"/>
+      </w:pPr>
+      <w:rPr>
+        <w:rFonts w:ascii="Courier New" w:hAnsi="Courier New" w:cs="Courier New" w:hint="default"/>
+      </w:rPr>
+    </w:lvl>
+    <w:lvl w:ilvl="5" w:tplc="08090005" w:tentative="1">
+      <w:start w:val="1"/>
+      <w:numFmt w:val="bullet"/>
+      <w:lvlText w:val=""/>
+      <w:lvlJc w:val="left"/>
+      <w:pPr>
+        <w:ind w:left="4320" w:hanging="360"/>
+      </w:pPr>
+      <w:rPr>
+        <w:rFonts w:ascii="Wingdings" w:hAnsi="Wingdings" w:hint="default"/>
+      </w:rPr>
+    </w:lvl>
+    <w:lvl w:ilvl="6" w:tplc="08090001" w:tentative="1">
+      <w:start w:val="1"/>
+      <w:numFmt w:val="bullet"/>
+      <w:lvlText w:val=""/>
+      <w:lvlJc w:val="left"/>
+      <w:pPr>
+        <w:ind w:left="5040" w:hanging="360"/>
+      </w:pPr>
+      <w:rPr>
+        <w:rFonts w:ascii="Symbol" w:hAnsi="Symbol" w:hint="default"/>
+      </w:rPr>
+    </w:lvl>
+    <w:lvl w:ilvl="7" w:tplc="08090003" w:tentative="1">
+      <w:start w:val="1"/>
+      <w:numFmt w:val="bullet"/>
+      <w:lvlText w:val="o"/>
+      <w:lvlJc w:val="left"/>
+      <w:pPr>
+        <w:ind w:left="5760" w:hanging="360"/>
+      </w:pPr>
+      <w:rPr>
+        <w:rFonts w:ascii="Courier New" w:hAnsi="Courier New" w:cs="Courier New" w:hint="default"/>
+      </w:rPr>
+    </w:lvl>
+    <w:lvl w:ilvl="8" w:tplc="08090005" w:tentative="1">
+      <w:start w:val="1"/>
+      <w:numFmt w:val="bullet"/>
+      <w:lvlText w:val=""/>
+      <w:lvlJc w:val="left"/>
+      <w:pPr>
+        <w:ind w:left="6480" w:hanging="360"/>
+      </w:pPr>
+      <w:rPr>
+        <w:rFonts w:ascii="Wingdings" w:hAnsi="Wingdings" w:hint="default"/>
+      </w:rPr>
+    </w:lvl>
+  </w:abstractNum>
+  <w:abstractNum w:abstractNumId="17" w15:restartNumberingAfterBreak="0">
     <w:nsid w:val="406E780C"/>
     <w:multiLevelType w:val="hybridMultilevel"/>
     <w:tmpl w:val="7C5C5234"/>
@@ -5045,7 +5389,7 @@
       </w:rPr>
     </w:lvl>
   </w:abstractNum>
-  <w:abstractNum w:abstractNumId="17" w15:restartNumberingAfterBreak="0">
+  <w:abstractNum w:abstractNumId="18" w15:restartNumberingAfterBreak="0">
     <w:nsid w:val="49673029"/>
     <w:multiLevelType w:val="hybridMultilevel"/>
     <w:tmpl w:val="B3EC03C2"/>
@@ -5158,7 +5502,120 @@
       </w:rPr>
     </w:lvl>
   </w:abstractNum>
-  <w:abstractNum w:abstractNumId="18" w15:restartNumberingAfterBreak="0">
+  <w:abstractNum w:abstractNumId="19" w15:restartNumberingAfterBreak="0">
+    <w:nsid w:val="4ACB243B"/>
+    <w:multiLevelType w:val="hybridMultilevel"/>
+    <w:tmpl w:val="2D58FB02"/>
+    <w:lvl w:ilvl="0" w:tplc="08090001">
+      <w:start w:val="1"/>
+      <w:numFmt w:val="bullet"/>
+      <w:lvlText w:val=""/>
+      <w:lvlJc w:val="left"/>
+      <w:pPr>
+        <w:ind w:left="720" w:hanging="360"/>
+      </w:pPr>
+      <w:rPr>
+        <w:rFonts w:ascii="Symbol" w:hAnsi="Symbol" w:hint="default"/>
+      </w:rPr>
+    </w:lvl>
+    <w:lvl w:ilvl="1" w:tplc="08090003" w:tentative="1">
+      <w:start w:val="1"/>
+      <w:numFmt w:val="bullet"/>
+      <w:lvlText w:val="o"/>
+      <w:lvlJc w:val="left"/>
+      <w:pPr>
+        <w:ind w:left="1440" w:hanging="360"/>
+      </w:pPr>
+      <w:rPr>
+        <w:rFonts w:ascii="Courier New" w:hAnsi="Courier New" w:cs="Courier New" w:hint="default"/>
+      </w:rPr>
+    </w:lvl>
+    <w:lvl w:ilvl="2" w:tplc="08090005" w:tentative="1">
+      <w:start w:val="1"/>
+      <w:numFmt w:val="bullet"/>
+      <w:lvlText w:val=""/>
+      <w:lvlJc w:val="left"/>
+      <w:pPr>
+        <w:ind w:left="2160" w:hanging="360"/>
+      </w:pPr>
+      <w:rPr>
+        <w:rFonts w:ascii="Wingdings" w:hAnsi="Wingdings" w:hint="default"/>
+      </w:rPr>
+    </w:lvl>
+    <w:lvl w:ilvl="3" w:tplc="08090001" w:tentative="1">
+      <w:start w:val="1"/>
+      <w:numFmt w:val="bullet"/>
+      <w:lvlText w:val=""/>
+      <w:lvlJc w:val="left"/>
+      <w:pPr>
+        <w:ind w:left="2880" w:hanging="360"/>
+      </w:pPr>
+      <w:rPr>
+        <w:rFonts w:ascii="Symbol" w:hAnsi="Symbol" w:hint="default"/>
+      </w:rPr>
+    </w:lvl>
+    <w:lvl w:ilvl="4" w:tplc="08090003" w:tentative="1">
+      <w:start w:val="1"/>
+      <w:numFmt w:val="bullet"/>
+      <w:lvlText w:val="o"/>
+      <w:lvlJc w:val="left"/>
+      <w:pPr>
+        <w:ind w:left="3600" w:hanging="360"/>
+      </w:pPr>
+      <w:rPr>
+        <w:rFonts w:ascii="Courier New" w:hAnsi="Courier New" w:cs="Courier New" w:hint="default"/>
+      </w:rPr>
+    </w:lvl>
+    <w:lvl w:ilvl="5" w:tplc="08090005" w:tentative="1">
+      <w:start w:val="1"/>
+      <w:numFmt w:val="bullet"/>
+      <w:lvlText w:val=""/>
+      <w:lvlJc w:val="left"/>
+      <w:pPr>
+        <w:ind w:left="4320" w:hanging="360"/>
+      </w:pPr>
+      <w:rPr>
+        <w:rFonts w:ascii="Wingdings" w:hAnsi="Wingdings" w:hint="default"/>
+      </w:rPr>
+    </w:lvl>
+    <w:lvl w:ilvl="6" w:tplc="08090001" w:tentative="1">
+      <w:start w:val="1"/>
+      <w:numFmt w:val="bullet"/>
+      <w:lvlText w:val=""/>
+      <w:lvlJc w:val="left"/>
+      <w:pPr>
+        <w:ind w:left="5040" w:hanging="360"/>
+      </w:pPr>
+      <w:rPr>
+        <w:rFonts w:ascii="Symbol" w:hAnsi="Symbol" w:hint="default"/>
+      </w:rPr>
+    </w:lvl>
+    <w:lvl w:ilvl="7" w:tplc="08090003" w:tentative="1">
+      <w:start w:val="1"/>
+      <w:numFmt w:val="bullet"/>
+      <w:lvlText w:val="o"/>
+      <w:lvlJc w:val="left"/>
+      <w:pPr>
+        <w:ind w:left="5760" w:hanging="360"/>
+      </w:pPr>
+      <w:rPr>
+        <w:rFonts w:ascii="Courier New" w:hAnsi="Courier New" w:cs="Courier New" w:hint="default"/>
+      </w:rPr>
+    </w:lvl>
+    <w:lvl w:ilvl="8" w:tplc="08090005" w:tentative="1">
+      <w:start w:val="1"/>
+      <w:numFmt w:val="bullet"/>
+      <w:lvlText w:val=""/>
+      <w:lvlJc w:val="left"/>
+      <w:pPr>
+        <w:ind w:left="6480" w:hanging="360"/>
+      </w:pPr>
+      <w:rPr>
+        <w:rFonts w:ascii="Wingdings" w:hAnsi="Wingdings" w:hint="default"/>
+      </w:rPr>
+    </w:lvl>
+  </w:abstractNum>
+  <w:abstractNum w:abstractNumId="20" w15:restartNumberingAfterBreak="0">
     <w:nsid w:val="4C6A3639"/>
     <w:multiLevelType w:val="hybridMultilevel"/>
     <w:tmpl w:val="B5E458DA"/>
@@ -5271,7 +5728,7 @@
       </w:rPr>
     </w:lvl>
   </w:abstractNum>
-  <w:abstractNum w:abstractNumId="19" w15:restartNumberingAfterBreak="0">
+  <w:abstractNum w:abstractNumId="21" w15:restartNumberingAfterBreak="0">
     <w:nsid w:val="4CB45CD9"/>
     <w:multiLevelType w:val="hybridMultilevel"/>
     <w:tmpl w:val="973EBBEE"/>
@@ -5384,7 +5841,7 @@
       </w:rPr>
     </w:lvl>
   </w:abstractNum>
-  <w:abstractNum w:abstractNumId="20" w15:restartNumberingAfterBreak="0">
+  <w:abstractNum w:abstractNumId="22" w15:restartNumberingAfterBreak="0">
     <w:nsid w:val="53CE3CF2"/>
     <w:multiLevelType w:val="hybridMultilevel"/>
     <w:tmpl w:val="7E2031EA"/>
@@ -5497,7 +5954,120 @@
       </w:rPr>
     </w:lvl>
   </w:abstractNum>
-  <w:abstractNum w:abstractNumId="21" w15:restartNumberingAfterBreak="0">
+  <w:abstractNum w:abstractNumId="23" w15:restartNumberingAfterBreak="0">
+    <w:nsid w:val="55236F23"/>
+    <w:multiLevelType w:val="hybridMultilevel"/>
+    <w:tmpl w:val="D8BC4A2E"/>
+    <w:lvl w:ilvl="0" w:tplc="08090001">
+      <w:start w:val="1"/>
+      <w:numFmt w:val="bullet"/>
+      <w:lvlText w:val=""/>
+      <w:lvlJc w:val="left"/>
+      <w:pPr>
+        <w:ind w:left="720" w:hanging="360"/>
+      </w:pPr>
+      <w:rPr>
+        <w:rFonts w:ascii="Symbol" w:hAnsi="Symbol" w:hint="default"/>
+      </w:rPr>
+    </w:lvl>
+    <w:lvl w:ilvl="1" w:tplc="08090003" w:tentative="1">
+      <w:start w:val="1"/>
+      <w:numFmt w:val="bullet"/>
+      <w:lvlText w:val="o"/>
+      <w:lvlJc w:val="left"/>
+      <w:pPr>
+        <w:ind w:left="1440" w:hanging="360"/>
+      </w:pPr>
+      <w:rPr>
+        <w:rFonts w:ascii="Courier New" w:hAnsi="Courier New" w:cs="Courier New" w:hint="default"/>
+      </w:rPr>
+    </w:lvl>
+    <w:lvl w:ilvl="2" w:tplc="08090005" w:tentative="1">
+      <w:start w:val="1"/>
+      <w:numFmt w:val="bullet"/>
+      <w:lvlText w:val=""/>
+      <w:lvlJc w:val="left"/>
+      <w:pPr>
+        <w:ind w:left="2160" w:hanging="360"/>
+      </w:pPr>
+      <w:rPr>
+        <w:rFonts w:ascii="Wingdings" w:hAnsi="Wingdings" w:hint="default"/>
+      </w:rPr>
+    </w:lvl>
+    <w:lvl w:ilvl="3" w:tplc="08090001" w:tentative="1">
+      <w:start w:val="1"/>
+      <w:numFmt w:val="bullet"/>
+      <w:lvlText w:val=""/>
+      <w:lvlJc w:val="left"/>
+      <w:pPr>
+        <w:ind w:left="2880" w:hanging="360"/>
+      </w:pPr>
+      <w:rPr>
+        <w:rFonts w:ascii="Symbol" w:hAnsi="Symbol" w:hint="default"/>
+      </w:rPr>
+    </w:lvl>
+    <w:lvl w:ilvl="4" w:tplc="08090003" w:tentative="1">
+      <w:start w:val="1"/>
+      <w:numFmt w:val="bullet"/>
+      <w:lvlText w:val="o"/>
+      <w:lvlJc w:val="left"/>
+      <w:pPr>
+        <w:ind w:left="3600" w:hanging="360"/>
+      </w:pPr>
+      <w:rPr>
+        <w:rFonts w:ascii="Courier New" w:hAnsi="Courier New" w:cs="Courier New" w:hint="default"/>
+      </w:rPr>
+    </w:lvl>
+    <w:lvl w:ilvl="5" w:tplc="08090005" w:tentative="1">
+      <w:start w:val="1"/>
+      <w:numFmt w:val="bullet"/>
+      <w:lvlText w:val=""/>
+      <w:lvlJc w:val="left"/>
+      <w:pPr>
+        <w:ind w:left="4320" w:hanging="360"/>
+      </w:pPr>
+      <w:rPr>
+        <w:rFonts w:ascii="Wingdings" w:hAnsi="Wingdings" w:hint="default"/>
+      </w:rPr>
+    </w:lvl>
+    <w:lvl w:ilvl="6" w:tplc="08090001" w:tentative="1">
+      <w:start w:val="1"/>
+      <w:numFmt w:val="bullet"/>
+      <w:lvlText w:val=""/>
+      <w:lvlJc w:val="left"/>
+      <w:pPr>
+        <w:ind w:left="5040" w:hanging="360"/>
+      </w:pPr>
+      <w:rPr>
+        <w:rFonts w:ascii="Symbol" w:hAnsi="Symbol" w:hint="default"/>
+      </w:rPr>
+    </w:lvl>
+    <w:lvl w:ilvl="7" w:tplc="08090003" w:tentative="1">
+      <w:start w:val="1"/>
+      <w:numFmt w:val="bullet"/>
+      <w:lvlText w:val="o"/>
+      <w:lvlJc w:val="left"/>
+      <w:pPr>
+        <w:ind w:left="5760" w:hanging="360"/>
+      </w:pPr>
+      <w:rPr>
+        <w:rFonts w:ascii="Courier New" w:hAnsi="Courier New" w:cs="Courier New" w:hint="default"/>
+      </w:rPr>
+    </w:lvl>
+    <w:lvl w:ilvl="8" w:tplc="08090005" w:tentative="1">
+      <w:start w:val="1"/>
+      <w:numFmt w:val="bullet"/>
+      <w:lvlText w:val=""/>
+      <w:lvlJc w:val="left"/>
+      <w:pPr>
+        <w:ind w:left="6480" w:hanging="360"/>
+      </w:pPr>
+      <w:rPr>
+        <w:rFonts w:ascii="Wingdings" w:hAnsi="Wingdings" w:hint="default"/>
+      </w:rPr>
+    </w:lvl>
+  </w:abstractNum>
+  <w:abstractNum w:abstractNumId="24" w15:restartNumberingAfterBreak="0">
     <w:nsid w:val="59D20810"/>
     <w:multiLevelType w:val="hybridMultilevel"/>
     <w:tmpl w:val="F6884074"/>
@@ -5610,7 +6180,120 @@
       </w:rPr>
     </w:lvl>
   </w:abstractNum>
-  <w:abstractNum w:abstractNumId="22" w15:restartNumberingAfterBreak="0">
+  <w:abstractNum w:abstractNumId="25" w15:restartNumberingAfterBreak="0">
+    <w:nsid w:val="5CF85DB7"/>
+    <w:multiLevelType w:val="hybridMultilevel"/>
+    <w:tmpl w:val="000638AC"/>
+    <w:lvl w:ilvl="0" w:tplc="08090001">
+      <w:start w:val="1"/>
+      <w:numFmt w:val="bullet"/>
+      <w:lvlText w:val=""/>
+      <w:lvlJc w:val="left"/>
+      <w:pPr>
+        <w:ind w:left="720" w:hanging="360"/>
+      </w:pPr>
+      <w:rPr>
+        <w:rFonts w:ascii="Symbol" w:hAnsi="Symbol" w:hint="default"/>
+      </w:rPr>
+    </w:lvl>
+    <w:lvl w:ilvl="1" w:tplc="08090003" w:tentative="1">
+      <w:start w:val="1"/>
+      <w:numFmt w:val="bullet"/>
+      <w:lvlText w:val="o"/>
+      <w:lvlJc w:val="left"/>
+      <w:pPr>
+        <w:ind w:left="1440" w:hanging="360"/>
+      </w:pPr>
+      <w:rPr>
+        <w:rFonts w:ascii="Courier New" w:hAnsi="Courier New" w:cs="Courier New" w:hint="default"/>
+      </w:rPr>
+    </w:lvl>
+    <w:lvl w:ilvl="2" w:tplc="08090005" w:tentative="1">
+      <w:start w:val="1"/>
+      <w:numFmt w:val="bullet"/>
+      <w:lvlText w:val=""/>
+      <w:lvlJc w:val="left"/>
+      <w:pPr>
+        <w:ind w:left="2160" w:hanging="360"/>
+      </w:pPr>
+      <w:rPr>
+        <w:rFonts w:ascii="Wingdings" w:hAnsi="Wingdings" w:hint="default"/>
+      </w:rPr>
+    </w:lvl>
+    <w:lvl w:ilvl="3" w:tplc="08090001" w:tentative="1">
+      <w:start w:val="1"/>
+      <w:numFmt w:val="bullet"/>
+      <w:lvlText w:val=""/>
+      <w:lvlJc w:val="left"/>
+      <w:pPr>
+        <w:ind w:left="2880" w:hanging="360"/>
+      </w:pPr>
+      <w:rPr>
+        <w:rFonts w:ascii="Symbol" w:hAnsi="Symbol" w:hint="default"/>
+      </w:rPr>
+    </w:lvl>
+    <w:lvl w:ilvl="4" w:tplc="08090003" w:tentative="1">
+      <w:start w:val="1"/>
+      <w:numFmt w:val="bullet"/>
+      <w:lvlText w:val="o"/>
+      <w:lvlJc w:val="left"/>
+      <w:pPr>
+        <w:ind w:left="3600" w:hanging="360"/>
+      </w:pPr>
+      <w:rPr>
+        <w:rFonts w:ascii="Courier New" w:hAnsi="Courier New" w:cs="Courier New" w:hint="default"/>
+      </w:rPr>
+    </w:lvl>
+    <w:lvl w:ilvl="5" w:tplc="08090005" w:tentative="1">
+      <w:start w:val="1"/>
+      <w:numFmt w:val="bullet"/>
+      <w:lvlText w:val=""/>
+      <w:lvlJc w:val="left"/>
+      <w:pPr>
+        <w:ind w:left="4320" w:hanging="360"/>
+      </w:pPr>
+      <w:rPr>
+        <w:rFonts w:ascii="Wingdings" w:hAnsi="Wingdings" w:hint="default"/>
+      </w:rPr>
+    </w:lvl>
+    <w:lvl w:ilvl="6" w:tplc="08090001" w:tentative="1">
+      <w:start w:val="1"/>
+      <w:numFmt w:val="bullet"/>
+      <w:lvlText w:val=""/>
+      <w:lvlJc w:val="left"/>
+      <w:pPr>
+        <w:ind w:left="5040" w:hanging="360"/>
+      </w:pPr>
+      <w:rPr>
+        <w:rFonts w:ascii="Symbol" w:hAnsi="Symbol" w:hint="default"/>
+      </w:rPr>
+    </w:lvl>
+    <w:lvl w:ilvl="7" w:tplc="08090003" w:tentative="1">
+      <w:start w:val="1"/>
+      <w:numFmt w:val="bullet"/>
+      <w:lvlText w:val="o"/>
+      <w:lvlJc w:val="left"/>
+      <w:pPr>
+        <w:ind w:left="5760" w:hanging="360"/>
+      </w:pPr>
+      <w:rPr>
+        <w:rFonts w:ascii="Courier New" w:hAnsi="Courier New" w:cs="Courier New" w:hint="default"/>
+      </w:rPr>
+    </w:lvl>
+    <w:lvl w:ilvl="8" w:tplc="08090005" w:tentative="1">
+      <w:start w:val="1"/>
+      <w:numFmt w:val="bullet"/>
+      <w:lvlText w:val=""/>
+      <w:lvlJc w:val="left"/>
+      <w:pPr>
+        <w:ind w:left="6480" w:hanging="360"/>
+      </w:pPr>
+      <w:rPr>
+        <w:rFonts w:ascii="Wingdings" w:hAnsi="Wingdings" w:hint="default"/>
+      </w:rPr>
+    </w:lvl>
+  </w:abstractNum>
+  <w:abstractNum w:abstractNumId="26" w15:restartNumberingAfterBreak="0">
     <w:nsid w:val="60696845"/>
     <w:multiLevelType w:val="hybridMultilevel"/>
     <w:tmpl w:val="B876151A"/>
@@ -5723,7 +6406,7 @@
       </w:rPr>
     </w:lvl>
   </w:abstractNum>
-  <w:abstractNum w:abstractNumId="23" w15:restartNumberingAfterBreak="0">
+  <w:abstractNum w:abstractNumId="27" w15:restartNumberingAfterBreak="0">
     <w:nsid w:val="61181F70"/>
     <w:multiLevelType w:val="hybridMultilevel"/>
     <w:tmpl w:val="6BB458A8"/>
@@ -5836,7 +6519,7 @@
       </w:rPr>
     </w:lvl>
   </w:abstractNum>
-  <w:abstractNum w:abstractNumId="24" w15:restartNumberingAfterBreak="0">
+  <w:abstractNum w:abstractNumId="28" w15:restartNumberingAfterBreak="0">
     <w:nsid w:val="62F22EF9"/>
     <w:multiLevelType w:val="hybridMultilevel"/>
     <w:tmpl w:val="99D02A60"/>
@@ -5949,7 +6632,7 @@
       </w:rPr>
     </w:lvl>
   </w:abstractNum>
-  <w:abstractNum w:abstractNumId="25" w15:restartNumberingAfterBreak="0">
+  <w:abstractNum w:abstractNumId="29" w15:restartNumberingAfterBreak="0">
     <w:nsid w:val="68B662B0"/>
     <w:multiLevelType w:val="hybridMultilevel"/>
     <w:tmpl w:val="22240C74"/>
@@ -6062,7 +6745,7 @@
       </w:rPr>
     </w:lvl>
   </w:abstractNum>
-  <w:abstractNum w:abstractNumId="26" w15:restartNumberingAfterBreak="0">
+  <w:abstractNum w:abstractNumId="30" w15:restartNumberingAfterBreak="0">
     <w:nsid w:val="6B4630FC"/>
     <w:multiLevelType w:val="hybridMultilevel"/>
     <w:tmpl w:val="4C943670"/>
@@ -6175,7 +6858,7 @@
       </w:rPr>
     </w:lvl>
   </w:abstractNum>
-  <w:abstractNum w:abstractNumId="27" w15:restartNumberingAfterBreak="0">
+  <w:abstractNum w:abstractNumId="31" w15:restartNumberingAfterBreak="0">
     <w:nsid w:val="6D6F14B9"/>
     <w:multiLevelType w:val="hybridMultilevel"/>
     <w:tmpl w:val="5868F240"/>
@@ -6288,7 +6971,7 @@
       </w:rPr>
     </w:lvl>
   </w:abstractNum>
-  <w:abstractNum w:abstractNumId="28" w15:restartNumberingAfterBreak="0">
+  <w:abstractNum w:abstractNumId="32" w15:restartNumberingAfterBreak="0">
     <w:nsid w:val="6EF335A7"/>
     <w:multiLevelType w:val="hybridMultilevel"/>
     <w:tmpl w:val="2E6A184E"/>
@@ -6401,7 +7084,7 @@
       </w:rPr>
     </w:lvl>
   </w:abstractNum>
-  <w:abstractNum w:abstractNumId="29" w15:restartNumberingAfterBreak="0">
+  <w:abstractNum w:abstractNumId="33" w15:restartNumberingAfterBreak="0">
     <w:nsid w:val="735733F9"/>
     <w:multiLevelType w:val="hybridMultilevel"/>
     <w:tmpl w:val="4016DC0E"/>
@@ -6514,7 +7197,7 @@
       </w:rPr>
     </w:lvl>
   </w:abstractNum>
-  <w:abstractNum w:abstractNumId="30" w15:restartNumberingAfterBreak="0">
+  <w:abstractNum w:abstractNumId="34" w15:restartNumberingAfterBreak="0">
     <w:nsid w:val="743023D6"/>
     <w:multiLevelType w:val="hybridMultilevel"/>
     <w:tmpl w:val="1BB655C6"/>
@@ -6627,7 +7310,7 @@
       </w:rPr>
     </w:lvl>
   </w:abstractNum>
-  <w:abstractNum w:abstractNumId="31" w15:restartNumberingAfterBreak="0">
+  <w:abstractNum w:abstractNumId="35" w15:restartNumberingAfterBreak="0">
     <w:nsid w:val="746A5E7C"/>
     <w:multiLevelType w:val="hybridMultilevel"/>
     <w:tmpl w:val="39200604"/>
@@ -6740,7 +7423,7 @@
       </w:rPr>
     </w:lvl>
   </w:abstractNum>
-  <w:abstractNum w:abstractNumId="32" w15:restartNumberingAfterBreak="0">
+  <w:abstractNum w:abstractNumId="36" w15:restartNumberingAfterBreak="0">
     <w:nsid w:val="751D385E"/>
     <w:multiLevelType w:val="hybridMultilevel"/>
     <w:tmpl w:val="7B2A6CA0"/>
@@ -6853,7 +7536,7 @@
       </w:rPr>
     </w:lvl>
   </w:abstractNum>
-  <w:abstractNum w:abstractNumId="33" w15:restartNumberingAfterBreak="0">
+  <w:abstractNum w:abstractNumId="37" w15:restartNumberingAfterBreak="0">
     <w:nsid w:val="761A2393"/>
     <w:multiLevelType w:val="hybridMultilevel"/>
     <w:tmpl w:val="0B2E6698"/>
@@ -6966,7 +7649,7 @@
       </w:rPr>
     </w:lvl>
   </w:abstractNum>
-  <w:abstractNum w:abstractNumId="34" w15:restartNumberingAfterBreak="0">
+  <w:abstractNum w:abstractNumId="38" w15:restartNumberingAfterBreak="0">
     <w:nsid w:val="78565504"/>
     <w:multiLevelType w:val="hybridMultilevel"/>
     <w:tmpl w:val="A358F166"/>
@@ -7079,7 +7762,7 @@
       </w:rPr>
     </w:lvl>
   </w:abstractNum>
-  <w:abstractNum w:abstractNumId="35" w15:restartNumberingAfterBreak="0">
+  <w:abstractNum w:abstractNumId="39" w15:restartNumberingAfterBreak="0">
     <w:nsid w:val="7D450A58"/>
     <w:multiLevelType w:val="hybridMultilevel"/>
     <w:tmpl w:val="233625FE"/>
@@ -7192,7 +7875,7 @@
       </w:rPr>
     </w:lvl>
   </w:abstractNum>
-  <w:abstractNum w:abstractNumId="36" w15:restartNumberingAfterBreak="0">
+  <w:abstractNum w:abstractNumId="40" w15:restartNumberingAfterBreak="0">
     <w:nsid w:val="7F356DAE"/>
     <w:multiLevelType w:val="hybridMultilevel"/>
     <w:tmpl w:val="F1DC4F4A"/>
@@ -7282,31 +7965,31 @@
     </w:lvl>
   </w:abstractNum>
   <w:num w:numId="1">
-    <w:abstractNumId w:val="27"/>
+    <w:abstractNumId w:val="31"/>
   </w:num>
   <w:num w:numId="2">
     <w:abstractNumId w:val="5"/>
   </w:num>
   <w:num w:numId="3">
-    <w:abstractNumId w:val="21"/>
+    <w:abstractNumId w:val="24"/>
   </w:num>
   <w:num w:numId="4">
-    <w:abstractNumId w:val="36"/>
+    <w:abstractNumId w:val="40"/>
   </w:num>
   <w:num w:numId="5">
     <w:abstractNumId w:val="12"/>
   </w:num>
   <w:num w:numId="6">
-    <w:abstractNumId w:val="33"/>
+    <w:abstractNumId w:val="37"/>
   </w:num>
   <w:num w:numId="7">
     <w:abstractNumId w:val="7"/>
   </w:num>
   <w:num w:numId="8">
-    <w:abstractNumId w:val="22"/>
+    <w:abstractNumId w:val="26"/>
   </w:num>
   <w:num w:numId="9">
-    <w:abstractNumId w:val="28"/>
+    <w:abstractNumId w:val="32"/>
   </w:num>
   <w:num w:numId="10">
     <w:abstractNumId w:val="15"/>
@@ -7318,22 +8001,22 @@
     <w:abstractNumId w:val="8"/>
   </w:num>
   <w:num w:numId="13">
-    <w:abstractNumId w:val="16"/>
+    <w:abstractNumId w:val="17"/>
   </w:num>
   <w:num w:numId="14">
-    <w:abstractNumId w:val="19"/>
+    <w:abstractNumId w:val="21"/>
   </w:num>
   <w:num w:numId="15">
-    <w:abstractNumId w:val="30"/>
+    <w:abstractNumId w:val="34"/>
   </w:num>
   <w:num w:numId="16">
     <w:abstractNumId w:val="14"/>
   </w:num>
   <w:num w:numId="17">
-    <w:abstractNumId w:val="25"/>
+    <w:abstractNumId w:val="29"/>
   </w:num>
   <w:num w:numId="18">
-    <w:abstractNumId w:val="32"/>
+    <w:abstractNumId w:val="36"/>
   </w:num>
   <w:num w:numId="19">
     <w:abstractNumId w:val="6"/>
@@ -7342,37 +8025,37 @@
     <w:abstractNumId w:val="1"/>
   </w:num>
   <w:num w:numId="21">
-    <w:abstractNumId w:val="20"/>
+    <w:abstractNumId w:val="22"/>
   </w:num>
   <w:num w:numId="22">
-    <w:abstractNumId w:val="34"/>
+    <w:abstractNumId w:val="38"/>
   </w:num>
   <w:num w:numId="23">
     <w:abstractNumId w:val="10"/>
   </w:num>
   <w:num w:numId="24">
-    <w:abstractNumId w:val="18"/>
+    <w:abstractNumId w:val="20"/>
   </w:num>
   <w:num w:numId="25">
     <w:abstractNumId w:val="2"/>
   </w:num>
   <w:num w:numId="26">
-    <w:abstractNumId w:val="17"/>
+    <w:abstractNumId w:val="18"/>
   </w:num>
   <w:num w:numId="27">
-    <w:abstractNumId w:val="23"/>
+    <w:abstractNumId w:val="27"/>
   </w:num>
   <w:num w:numId="28">
     <w:abstractNumId w:val="4"/>
   </w:num>
   <w:num w:numId="29">
-    <w:abstractNumId w:val="35"/>
+    <w:abstractNumId w:val="39"/>
   </w:num>
   <w:num w:numId="30">
-    <w:abstractNumId w:val="29"/>
+    <w:abstractNumId w:val="33"/>
   </w:num>
   <w:num w:numId="31">
-    <w:abstractNumId w:val="24"/>
+    <w:abstractNumId w:val="28"/>
   </w:num>
   <w:num w:numId="32">
     <w:abstractNumId w:val="0"/>
@@ -7384,13 +8067,25 @@
     <w:abstractNumId w:val="9"/>
   </w:num>
   <w:num w:numId="35">
-    <w:abstractNumId w:val="31"/>
+    <w:abstractNumId w:val="35"/>
   </w:num>
   <w:num w:numId="36">
     <w:abstractNumId w:val="11"/>
   </w:num>
   <w:num w:numId="37">
-    <w:abstractNumId w:val="26"/>
+    <w:abstractNumId w:val="30"/>
+  </w:num>
+  <w:num w:numId="38">
+    <w:abstractNumId w:val="19"/>
+  </w:num>
+  <w:num w:numId="39">
+    <w:abstractNumId w:val="25"/>
+  </w:num>
+  <w:num w:numId="40">
+    <w:abstractNumId w:val="16"/>
+  </w:num>
+  <w:num w:numId="41">
+    <w:abstractNumId w:val="23"/>
   </w:num>
 </w:numbering>
 </file>
@@ -8200,7 +8895,7 @@
 </file>
 
 <file path=customXml/itemProps1.xml><?xml version="1.0" encoding="utf-8"?>
-<ds:datastoreItem xmlns:ds="http://schemas.openxmlformats.org/officeDocument/2006/customXml" ds:itemID="{48CC6093-9C23-411E-BEA4-BCE23F0EE643}">
+<ds:datastoreItem xmlns:ds="http://schemas.openxmlformats.org/officeDocument/2006/customXml" ds:itemID="{A7557158-EA47-4DAC-B563-120C6D0F61C4}">
   <ds:schemaRefs>
     <ds:schemaRef ds:uri="http://schemas.openxmlformats.org/officeDocument/2006/bibliography"/>
   </ds:schemaRefs>

</xml_diff>